<commit_message>
Toevoegen handleiding ArcGIS Pro
</commit_message>
<xml_diff>
--- a/ArcGIS_plugin/docs/handleiding gebruikersgroep ArcGIS.docx
+++ b/ArcGIS_plugin/docs/handleiding gebruikersgroep ArcGIS.docx
@@ -1,6 +1,6 @@
 
 <file path=word/document.xml><?xml version="1.0" encoding="utf-8"?>
-<w:document xmlns:wpc="http://schemas.microsoft.com/office/word/2010/wordprocessingCanvas" xmlns:cx="http://schemas.microsoft.com/office/drawing/2014/chartex" xmlns:cx1="http://schemas.microsoft.com/office/drawing/2015/9/8/chartex" xmlns:cx2="http://schemas.microsoft.com/office/drawing/2015/10/21/chartex" xmlns:cx3="http://schemas.microsoft.com/office/drawing/2016/5/9/chartex" xmlns:cx4="http://schemas.microsoft.com/office/drawing/2016/5/10/chartex" xmlns:cx5="http://schemas.microsoft.com/office/drawing/2016/5/11/chartex" xmlns:cx6="http://schemas.microsoft.com/office/drawing/2016/5/12/chartex" xmlns:cx7="http://schemas.microsoft.com/office/drawing/2016/5/13/chartex" xmlns:cx8="http://schemas.microsoft.com/office/drawing/2016/5/14/chartex" xmlns:mc="http://schemas.openxmlformats.org/markup-compatibility/2006" xmlns:aink="http://schemas.microsoft.com/office/drawing/2016/ink" xmlns:am3d="http://schemas.microsoft.com/office/drawing/2017/model3d" xmlns:o="urn:schemas-microsoft-com:office:office" xmlns:r="http://schemas.openxmlformats.org/officeDocument/2006/relationships" xmlns:m="http://schemas.openxmlformats.org/officeDocument/2006/math" xmlns:v="urn:schemas-microsoft-com:vml" xmlns:wp14="http://schemas.microsoft.com/office/word/2010/wordprocessingDrawing" xmlns:wp="http://schemas.openxmlformats.org/drawingml/2006/wordprocessingDrawing" xmlns:w10="urn:schemas-microsoft-com:office:word" xmlns:w="http://schemas.openxmlformats.org/wordprocessingml/2006/main" xmlns:w14="http://schemas.microsoft.com/office/word/2010/wordml" xmlns:w15="http://schemas.microsoft.com/office/word/2012/wordml" xmlns:w16cex="http://schemas.microsoft.com/office/word/2018/wordml/cex" xmlns:w16cid="http://schemas.microsoft.com/office/word/2016/wordml/cid" xmlns:w16="http://schemas.microsoft.com/office/word/2018/wordml" xmlns:w16se="http://schemas.microsoft.com/office/word/2015/wordml/symex" xmlns:wpg="http://schemas.microsoft.com/office/word/2010/wordprocessingGroup" xmlns:wpi="http://schemas.microsoft.com/office/word/2010/wordprocessingInk" xmlns:wne="http://schemas.microsoft.com/office/word/2006/wordml" xmlns:wps="http://schemas.microsoft.com/office/word/2010/wordprocessingShape" mc:Ignorable="w14 w15 w16se w16cid w16 w16cex wp14">
+<w:document xmlns:wpc="http://schemas.microsoft.com/office/word/2010/wordprocessingCanvas" xmlns:cx="http://schemas.microsoft.com/office/drawing/2014/chartex" xmlns:cx1="http://schemas.microsoft.com/office/drawing/2015/9/8/chartex" xmlns:cx2="http://schemas.microsoft.com/office/drawing/2015/10/21/chartex" xmlns:cx3="http://schemas.microsoft.com/office/drawing/2016/5/9/chartex" xmlns:cx4="http://schemas.microsoft.com/office/drawing/2016/5/10/chartex" xmlns:cx5="http://schemas.microsoft.com/office/drawing/2016/5/11/chartex" xmlns:cx6="http://schemas.microsoft.com/office/drawing/2016/5/12/chartex" xmlns:cx7="http://schemas.microsoft.com/office/drawing/2016/5/13/chartex" xmlns:cx8="http://schemas.microsoft.com/office/drawing/2016/5/14/chartex" xmlns:mc="http://schemas.openxmlformats.org/markup-compatibility/2006" xmlns:aink="http://schemas.microsoft.com/office/drawing/2016/ink" xmlns:am3d="http://schemas.microsoft.com/office/drawing/2017/model3d" xmlns:o="urn:schemas-microsoft-com:office:office" xmlns:r="http://schemas.openxmlformats.org/officeDocument/2006/relationships" xmlns:m="http://schemas.openxmlformats.org/officeDocument/2006/math" xmlns:v="urn:schemas-microsoft-com:vml" xmlns:wp14="http://schemas.microsoft.com/office/word/2010/wordprocessingDrawing" xmlns:wp="http://schemas.openxmlformats.org/drawingml/2006/wordprocessingDrawing" xmlns:w10="urn:schemas-microsoft-com:office:word" xmlns:w="http://schemas.openxmlformats.org/wordprocessingml/2006/main" xmlns:w14="http://schemas.microsoft.com/office/word/2010/wordml" xmlns:w15="http://schemas.microsoft.com/office/word/2012/wordml" xmlns:w16cid="http://schemas.microsoft.com/office/word/2016/wordml/cid" xmlns:w16se="http://schemas.microsoft.com/office/word/2015/wordml/symex" xmlns:wpg="http://schemas.microsoft.com/office/word/2010/wordprocessingGroup" xmlns:wpi="http://schemas.microsoft.com/office/word/2010/wordprocessingInk" xmlns:wne="http://schemas.microsoft.com/office/word/2006/wordml" xmlns:wps="http://schemas.microsoft.com/office/word/2010/wordprocessingShape" mc:Ignorable="w14 w15 w16se w16cid wp14">
   <w:body>
     <w:p>
       <w:pPr>
@@ -72,8 +72,32 @@
           <w:sz w:val="20"/>
           <w:szCs w:val="20"/>
         </w:rPr>
-        <w:t xml:space="preserve"> Qgis</w:t>
-      </w:r>
+        <w:t xml:space="preserve"> </w:t>
+      </w:r>
+      <w:proofErr w:type="spellStart"/>
+      <w:r>
+        <w:rPr>
+          <w:b/>
+          <w:bCs/>
+          <w:i/>
+          <w:iCs/>
+          <w:sz w:val="20"/>
+          <w:szCs w:val="20"/>
+        </w:rPr>
+        <w:t>Arc</w:t>
+      </w:r>
+      <w:r>
+        <w:rPr>
+          <w:b/>
+          <w:bCs/>
+          <w:i/>
+          <w:iCs/>
+          <w:sz w:val="20"/>
+          <w:szCs w:val="20"/>
+        </w:rPr>
+        <w:t>gis</w:t>
+      </w:r>
+      <w:proofErr w:type="spellEnd"/>
     </w:p>
     <w:p>
       <w:pPr>
@@ -352,7 +376,7 @@
           <w:sz w:val="20"/>
           <w:szCs w:val="20"/>
         </w:rPr>
-        <w:t>def</w:t>
+        <w:t>concept</w:t>
       </w:r>
     </w:p>
     <w:p>
@@ -364,6 +388,7 @@
           <w:szCs w:val="32"/>
         </w:rPr>
       </w:pPr>
+      <w:proofErr w:type="spellStart"/>
       <w:r>
         <w:rPr>
           <w:i/>
@@ -371,8 +396,9 @@
           <w:sz w:val="20"/>
           <w:szCs w:val="20"/>
         </w:rPr>
-        <w:t xml:space="preserve">dd: </w:t>
-      </w:r>
+        <w:t>dd</w:t>
+      </w:r>
+      <w:proofErr w:type="spellEnd"/>
       <w:r>
         <w:rPr>
           <w:i/>
@@ -380,7 +406,7 @@
           <w:sz w:val="20"/>
           <w:szCs w:val="20"/>
         </w:rPr>
-        <w:t>0</w:t>
+        <w:t xml:space="preserve">: </w:t>
       </w:r>
       <w:r>
         <w:rPr>
@@ -389,7 +415,7 @@
           <w:sz w:val="20"/>
           <w:szCs w:val="20"/>
         </w:rPr>
-        <w:t>6</w:t>
+        <w:t>02</w:t>
       </w:r>
       <w:r>
         <w:rPr>
@@ -407,7 +433,16 @@
           <w:sz w:val="20"/>
           <w:szCs w:val="20"/>
         </w:rPr>
-        <w:t>01</w:t>
+        <w:t>0</w:t>
+      </w:r>
+      <w:r>
+        <w:rPr>
+          <w:i/>
+          <w:iCs/>
+          <w:sz w:val="20"/>
+          <w:szCs w:val="20"/>
+        </w:rPr>
+        <w:t>2</w:t>
       </w:r>
       <w:r>
         <w:rPr>
@@ -1442,28 +1477,71 @@
           <w:b/>
           <w:bCs/>
         </w:rPr>
-        <w:t xml:space="preserve"> plugin</w:t>
+        <w:t xml:space="preserve"> </w:t>
       </w:r>
       <w:bookmarkEnd w:id="0"/>
-    </w:p>
-    <w:p>
+      <w:proofErr w:type="spellStart"/>
+      <w:r>
+        <w:rPr>
+          <w:b/>
+          <w:bCs/>
+        </w:rPr>
+        <w:t>Toolbox</w:t>
+      </w:r>
+      <w:proofErr w:type="spellEnd"/>
+      <w:r>
+        <w:rPr>
+          <w:b/>
+          <w:bCs/>
+        </w:rPr>
+        <w:t xml:space="preserve"> in ArcGIS Pro</w:t>
+      </w:r>
+    </w:p>
+    <w:p/>
+    <w:p>
+      <w:pPr>
+        <w:pStyle w:val="ListParagraph"/>
+        <w:numPr>
+          <w:ilvl w:val="0"/>
+          <w:numId w:val="4"/>
+        </w:numPr>
+      </w:pPr>
+      <w:commentRangeStart w:id="1"/>
+      <w:r>
+        <w:t xml:space="preserve">Voeg de folder met de ArcGIS </w:t>
+      </w:r>
+      <w:proofErr w:type="spellStart"/>
+      <w:r>
+        <w:t>Plugin</w:t>
+      </w:r>
+      <w:proofErr w:type="spellEnd"/>
+      <w:r>
+        <w:t xml:space="preserve"> toe aan de </w:t>
+      </w:r>
+      <w:proofErr w:type="spellStart"/>
+      <w:r>
+        <w:t>folderconnections</w:t>
+      </w:r>
+      <w:proofErr w:type="spellEnd"/>
+      <w:r>
+        <w:t xml:space="preserve">. </w:t>
+      </w:r>
+      <w:commentRangeEnd w:id="1"/>
+      <w:r>
+        <w:rPr>
+          <w:rStyle w:val="CommentReference"/>
+        </w:rPr>
+        <w:commentReference w:id="1"/>
+      </w:r>
       <w:r>
         <w:rPr>
           <w:noProof/>
         </w:rPr>
         <w:drawing>
-          <wp:anchor distT="0" distB="0" distL="114300" distR="114300" simplePos="0" relativeHeight="251658240" behindDoc="0" locked="0" layoutInCell="1" allowOverlap="1" wp14:anchorId="207F81CB" wp14:editId="26037912">
-            <wp:simplePos x="0" y="0"/>
-            <wp:positionH relativeFrom="column">
-              <wp:posOffset>-4445</wp:posOffset>
-            </wp:positionH>
-            <wp:positionV relativeFrom="paragraph">
-              <wp:posOffset>275375</wp:posOffset>
-            </wp:positionV>
-            <wp:extent cx="4319905" cy="3063240"/>
-            <wp:effectExtent l="0" t="0" r="4445" b="3810"/>
-            <wp:wrapSquare wrapText="bothSides"/>
-            <wp:docPr id="4" name="Afbeelding 4"/>
+          <wp:inline distT="0" distB="0" distL="0" distR="0" wp14:anchorId="7EA55F1C" wp14:editId="50A1AD15">
+            <wp:extent cx="4968240" cy="1744980"/>
+            <wp:effectExtent l="0" t="0" r="3810" b="7620"/>
+            <wp:docPr id="21" name="Picture 21"/>
             <wp:cNvGraphicFramePr>
               <a:graphicFrameLocks xmlns:a="http://schemas.openxmlformats.org/drawingml/2006/main" noChangeAspect="1"/>
             </wp:cNvGraphicFramePr>
@@ -1471,237 +1549,10 @@
               <a:graphicData uri="http://schemas.openxmlformats.org/drawingml/2006/picture">
                 <pic:pic xmlns:pic="http://schemas.openxmlformats.org/drawingml/2006/picture">
                   <pic:nvPicPr>
-                    <pic:cNvPr id="4" name="Afbeelding 4"/>
-                    <pic:cNvPicPr/>
-                  </pic:nvPicPr>
-                  <pic:blipFill>
-                    <a:blip r:embed="rId9">
-                      <a:extLst>
-                        <a:ext uri="{28A0092B-C50C-407E-A947-70E740481C1C}">
-                          <a14:useLocalDpi xmlns:a14="http://schemas.microsoft.com/office/drawing/2010/main" val="0"/>
-                        </a:ext>
-                      </a:extLst>
-                    </a:blip>
-                    <a:stretch>
-                      <a:fillRect/>
-                    </a:stretch>
-                  </pic:blipFill>
-                  <pic:spPr>
-                    <a:xfrm>
-                      <a:off x="0" y="0"/>
-                      <a:ext cx="4319905" cy="3063240"/>
-                    </a:xfrm>
-                    <a:prstGeom prst="rect">
-                      <a:avLst/>
-                    </a:prstGeom>
-                  </pic:spPr>
-                </pic:pic>
-              </a:graphicData>
-            </a:graphic>
-          </wp:anchor>
-        </w:drawing>
-      </w:r>
-    </w:p>
-    <w:p>
-      <w:r>
-        <w:t>Het installeren van de BGT Inlooptool kan via de plugin</w:t>
-      </w:r>
-      <w:r>
-        <w:t xml:space="preserve"> </w:t>
-      </w:r>
-      <w:r>
-        <w:t>manager.</w:t>
-      </w:r>
-    </w:p>
-    <w:p/>
-    <w:p/>
-    <w:p/>
-    <w:p/>
-    <w:p/>
-    <w:p/>
-    <w:p/>
-    <w:p/>
-    <w:p/>
-    <w:p/>
-    <w:p/>
-    <w:p>
-      <w:r>
-        <w:rPr>
-          <w:noProof/>
-        </w:rPr>
-        <w:drawing>
-          <wp:anchor distT="0" distB="0" distL="114300" distR="114300" simplePos="0" relativeHeight="251659264" behindDoc="0" locked="0" layoutInCell="1" allowOverlap="1" wp14:anchorId="26F870DB" wp14:editId="1508C1D6">
-            <wp:simplePos x="0" y="0"/>
-            <wp:positionH relativeFrom="margin">
-              <wp:align>left</wp:align>
-            </wp:positionH>
-            <wp:positionV relativeFrom="paragraph">
-              <wp:posOffset>7620</wp:posOffset>
-            </wp:positionV>
-            <wp:extent cx="4320000" cy="2959200"/>
-            <wp:effectExtent l="0" t="0" r="4445" b="0"/>
-            <wp:wrapSquare wrapText="bothSides"/>
-            <wp:docPr id="5" name="Afbeelding 5" descr="Afbeelding met tekst&#10;&#10;Automatisch gegenereerde beschrijving"/>
-            <wp:cNvGraphicFramePr>
-              <a:graphicFrameLocks xmlns:a="http://schemas.openxmlformats.org/drawingml/2006/main" noChangeAspect="1"/>
-            </wp:cNvGraphicFramePr>
-            <a:graphic xmlns:a="http://schemas.openxmlformats.org/drawingml/2006/main">
-              <a:graphicData uri="http://schemas.openxmlformats.org/drawingml/2006/picture">
-                <pic:pic xmlns:pic="http://schemas.openxmlformats.org/drawingml/2006/picture">
-                  <pic:nvPicPr>
-                    <pic:cNvPr id="5" name="Afbeelding 5" descr="Afbeelding met tekst&#10;&#10;Automatisch gegenereerde beschrijving"/>
-                    <pic:cNvPicPr/>
-                  </pic:nvPicPr>
-                  <pic:blipFill>
-                    <a:blip r:embed="rId10">
-                      <a:extLst>
-                        <a:ext uri="{28A0092B-C50C-407E-A947-70E740481C1C}">
-                          <a14:useLocalDpi xmlns:a14="http://schemas.microsoft.com/office/drawing/2010/main" val="0"/>
-                        </a:ext>
-                      </a:extLst>
-                    </a:blip>
-                    <a:stretch>
-                      <a:fillRect/>
-                    </a:stretch>
-                  </pic:blipFill>
-                  <pic:spPr>
-                    <a:xfrm>
-                      <a:off x="0" y="0"/>
-                      <a:ext cx="4320000" cy="2959200"/>
-                    </a:xfrm>
-                    <a:prstGeom prst="rect">
-                      <a:avLst/>
-                    </a:prstGeom>
-                  </pic:spPr>
-                </pic:pic>
-              </a:graphicData>
-            </a:graphic>
-          </wp:anchor>
-        </w:drawing>
-      </w:r>
-      <w:r>
-        <w:t>Om de BGT inlooptool te kunnen zoeken moet bij setting</w:t>
-      </w:r>
-      <w:r>
-        <w:t>s</w:t>
-      </w:r>
-      <w:r>
-        <w:t xml:space="preserve"> “show also experimental plugins” aangevinkt zijn. </w:t>
-      </w:r>
-    </w:p>
-    <w:p/>
-    <w:p/>
-    <w:p/>
-    <w:p/>
-    <w:p/>
-    <w:p/>
-    <w:p/>
-    <w:p/>
-    <w:p/>
-    <w:p>
-      <w:r>
-        <w:rPr>
-          <w:noProof/>
-        </w:rPr>
-        <w:drawing>
-          <wp:anchor distT="0" distB="0" distL="114300" distR="114300" simplePos="0" relativeHeight="251660288" behindDoc="0" locked="0" layoutInCell="1" allowOverlap="1" wp14:anchorId="77DE8869" wp14:editId="5BC59F87">
-            <wp:simplePos x="0" y="0"/>
-            <wp:positionH relativeFrom="margin">
-              <wp:align>left</wp:align>
-            </wp:positionH>
-            <wp:positionV relativeFrom="paragraph">
-              <wp:posOffset>0</wp:posOffset>
-            </wp:positionV>
-            <wp:extent cx="4320000" cy="2642400"/>
-            <wp:effectExtent l="0" t="0" r="4445" b="5715"/>
-            <wp:wrapSquare wrapText="bothSides"/>
-            <wp:docPr id="6" name="Afbeelding 6" descr="Afbeelding met tekst&#10;&#10;Automatisch gegenereerde beschrijving"/>
-            <wp:cNvGraphicFramePr>
-              <a:graphicFrameLocks xmlns:a="http://schemas.openxmlformats.org/drawingml/2006/main" noChangeAspect="1"/>
-            </wp:cNvGraphicFramePr>
-            <a:graphic xmlns:a="http://schemas.openxmlformats.org/drawingml/2006/main">
-              <a:graphicData uri="http://schemas.openxmlformats.org/drawingml/2006/picture">
-                <pic:pic xmlns:pic="http://schemas.openxmlformats.org/drawingml/2006/picture">
-                  <pic:nvPicPr>
-                    <pic:cNvPr id="6" name="Afbeelding 6" descr="Afbeelding met tekst&#10;&#10;Automatisch gegenereerde beschrijving"/>
-                    <pic:cNvPicPr/>
-                  </pic:nvPicPr>
-                  <pic:blipFill>
-                    <a:blip r:embed="rId11">
-                      <a:extLst>
-                        <a:ext uri="{28A0092B-C50C-407E-A947-70E740481C1C}">
-                          <a14:useLocalDpi xmlns:a14="http://schemas.microsoft.com/office/drawing/2010/main" val="0"/>
-                        </a:ext>
-                      </a:extLst>
-                    </a:blip>
-                    <a:stretch>
-                      <a:fillRect/>
-                    </a:stretch>
-                  </pic:blipFill>
-                  <pic:spPr>
-                    <a:xfrm>
-                      <a:off x="0" y="0"/>
-                      <a:ext cx="4320000" cy="2642400"/>
-                    </a:xfrm>
-                    <a:prstGeom prst="rect">
-                      <a:avLst/>
-                    </a:prstGeom>
-                  </pic:spPr>
-                </pic:pic>
-              </a:graphicData>
-            </a:graphic>
-          </wp:anchor>
-        </w:drawing>
-      </w:r>
-      <w:r>
-        <w:t>Door in het zoekvenster “bgt” in te voeren wordt de BGT inlooptool zichtbaar.</w:t>
-      </w:r>
-    </w:p>
-    <w:p/>
-    <w:p/>
-    <w:p/>
-    <w:p/>
-    <w:p/>
-    <w:p/>
-    <w:p/>
-    <w:p/>
-    <w:p/>
-    <w:p/>
-    <w:p>
-      <w:r>
-        <w:rPr>
-          <w:noProof/>
-        </w:rPr>
-        <w:drawing>
-          <wp:anchor distT="0" distB="0" distL="114300" distR="114300" simplePos="0" relativeHeight="251661312" behindDoc="1" locked="0" layoutInCell="1" allowOverlap="1" wp14:anchorId="41092CEA" wp14:editId="706F2680">
-            <wp:simplePos x="0" y="0"/>
-            <wp:positionH relativeFrom="column">
-              <wp:posOffset>14605</wp:posOffset>
-            </wp:positionH>
-            <wp:positionV relativeFrom="paragraph">
-              <wp:posOffset>5715</wp:posOffset>
-            </wp:positionV>
-            <wp:extent cx="4319905" cy="3228975"/>
-            <wp:effectExtent l="0" t="0" r="4445" b="9525"/>
-            <wp:wrapTight wrapText="bothSides">
-              <wp:wrapPolygon edited="0">
-                <wp:start x="0" y="0"/>
-                <wp:lineTo x="0" y="21536"/>
-                <wp:lineTo x="21527" y="21536"/>
-                <wp:lineTo x="21527" y="0"/>
-                <wp:lineTo x="0" y="0"/>
-              </wp:wrapPolygon>
-            </wp:wrapTight>
-            <wp:docPr id="7" name="Afbeelding 7" descr="Afbeelding met tekst&#10;&#10;Automatisch gegenereerde beschrijving"/>
-            <wp:cNvGraphicFramePr>
-              <a:graphicFrameLocks xmlns:a="http://schemas.openxmlformats.org/drawingml/2006/main" noChangeAspect="1"/>
-            </wp:cNvGraphicFramePr>
-            <a:graphic xmlns:a="http://schemas.openxmlformats.org/drawingml/2006/main">
-              <a:graphicData uri="http://schemas.openxmlformats.org/drawingml/2006/picture">
-                <pic:pic xmlns:pic="http://schemas.openxmlformats.org/drawingml/2006/picture">
-                  <pic:nvPicPr>
-                    <pic:cNvPr id="7" name="Afbeelding 7" descr="Afbeelding met tekst&#10;&#10;Automatisch gegenereerde beschrijving"/>
-                    <pic:cNvPicPr/>
+                    <pic:cNvPr id="0" name="Picture 1"/>
+                    <pic:cNvPicPr>
+                      <a:picLocks noChangeAspect="1" noChangeArrowheads="1"/>
+                    </pic:cNvPicPr>
                   </pic:nvPicPr>
                   <pic:blipFill>
                     <a:blip r:embed="rId12">
@@ -1711,72 +1562,67 @@
                         </a:ext>
                       </a:extLst>
                     </a:blip>
+                    <a:srcRect/>
                     <a:stretch>
                       <a:fillRect/>
                     </a:stretch>
                   </pic:blipFill>
-                  <pic:spPr>
+                  <pic:spPr bwMode="auto">
                     <a:xfrm>
                       <a:off x="0" y="0"/>
-                      <a:ext cx="4319905" cy="3228975"/>
+                      <a:ext cx="4968240" cy="1744980"/>
                     </a:xfrm>
                     <a:prstGeom prst="rect">
                       <a:avLst/>
                     </a:prstGeom>
+                    <a:noFill/>
+                    <a:ln>
+                      <a:noFill/>
+                    </a:ln>
                   </pic:spPr>
                 </pic:pic>
               </a:graphicData>
             </a:graphic>
-          </wp:anchor>
+          </wp:inline>
         </w:drawing>
       </w:r>
-      <w:r>
-        <w:t>Door op BGT inlooptool en Instal</w:t>
-      </w:r>
-      <w:r>
-        <w:t>l</w:t>
-      </w:r>
-      <w:r>
-        <w:t xml:space="preserve"> Plugin te klikken wordt de plugin in Qgis geïnstalleerd.</w:t>
-      </w:r>
-    </w:p>
-    <w:p/>
-    <w:p/>
-    <w:p/>
-    <w:p/>
-    <w:p/>
-    <w:p/>
-    <w:p/>
-    <w:p/>
-    <w:p/>
-    <w:p/>
-    <w:p>
+    </w:p>
+    <w:p>
+      <w:pPr>
+        <w:pStyle w:val="ListParagraph"/>
+        <w:numPr>
+          <w:ilvl w:val="0"/>
+          <w:numId w:val="4"/>
+        </w:numPr>
+      </w:pPr>
+      <w:r>
+        <w:t xml:space="preserve">Open de </w:t>
+      </w:r>
+      <w:proofErr w:type="spellStart"/>
+      <w:r>
+        <w:t>toolbox</w:t>
+      </w:r>
+      <w:proofErr w:type="spellEnd"/>
+      <w:r>
+        <w:t xml:space="preserve"> en run de tool </w:t>
+      </w:r>
+      <w:proofErr w:type="spellStart"/>
+      <w:r>
+        <w:t>bgt</w:t>
+      </w:r>
+      <w:proofErr w:type="spellEnd"/>
+      <w:r>
+        <w:t xml:space="preserve"> inloop tool voor ArcGIS</w:t>
+      </w:r>
       <w:r>
         <w:rPr>
           <w:noProof/>
         </w:rPr>
-        <w:lastRenderedPageBreak/>
         <w:drawing>
-          <wp:anchor distT="0" distB="0" distL="114300" distR="114300" simplePos="0" relativeHeight="251662336" behindDoc="1" locked="0" layoutInCell="1" allowOverlap="1" wp14:anchorId="2C94FE5E" wp14:editId="0A25A3F5">
-            <wp:simplePos x="0" y="0"/>
-            <wp:positionH relativeFrom="margin">
-              <wp:posOffset>36000</wp:posOffset>
-            </wp:positionH>
-            <wp:positionV relativeFrom="paragraph">
-              <wp:posOffset>490</wp:posOffset>
-            </wp:positionV>
-            <wp:extent cx="4320000" cy="3888000"/>
-            <wp:effectExtent l="0" t="0" r="4445" b="0"/>
-            <wp:wrapTight wrapText="bothSides">
-              <wp:wrapPolygon edited="0">
-                <wp:start x="0" y="0"/>
-                <wp:lineTo x="0" y="21487"/>
-                <wp:lineTo x="21527" y="21487"/>
-                <wp:lineTo x="21527" y="0"/>
-                <wp:lineTo x="0" y="0"/>
-              </wp:wrapPolygon>
-            </wp:wrapTight>
-            <wp:docPr id="8" name="Afbeelding 8"/>
+          <wp:inline distT="0" distB="0" distL="0" distR="0" wp14:anchorId="68599AD5" wp14:editId="6FB1B088">
+            <wp:extent cx="5753100" cy="1463040"/>
+            <wp:effectExtent l="0" t="0" r="0" b="3810"/>
+            <wp:docPr id="25" name="Picture 25"/>
             <wp:cNvGraphicFramePr>
               <a:graphicFrameLocks xmlns:a="http://schemas.openxmlformats.org/drawingml/2006/main" noChangeAspect="1"/>
             </wp:cNvGraphicFramePr>
@@ -1784,8 +1630,10 @@
               <a:graphicData uri="http://schemas.openxmlformats.org/drawingml/2006/picture">
                 <pic:pic xmlns:pic="http://schemas.openxmlformats.org/drawingml/2006/picture">
                   <pic:nvPicPr>
-                    <pic:cNvPr id="8" name="Afbeelding 8"/>
-                    <pic:cNvPicPr/>
+                    <pic:cNvPr id="0" name="Picture 2"/>
+                    <pic:cNvPicPr>
+                      <a:picLocks noChangeAspect="1" noChangeArrowheads="1"/>
+                    </pic:cNvPicPr>
                   </pic:nvPicPr>
                   <pic:blipFill>
                     <a:blip r:embed="rId13">
@@ -1795,45 +1643,31 @@
                         </a:ext>
                       </a:extLst>
                     </a:blip>
+                    <a:srcRect/>
                     <a:stretch>
                       <a:fillRect/>
                     </a:stretch>
                   </pic:blipFill>
-                  <pic:spPr>
+                  <pic:spPr bwMode="auto">
                     <a:xfrm>
                       <a:off x="0" y="0"/>
-                      <a:ext cx="4320000" cy="3888000"/>
+                      <a:ext cx="5753100" cy="1463040"/>
                     </a:xfrm>
                     <a:prstGeom prst="rect">
                       <a:avLst/>
                     </a:prstGeom>
+                    <a:noFill/>
+                    <a:ln>
+                      <a:noFill/>
+                    </a:ln>
                   </pic:spPr>
                 </pic:pic>
               </a:graphicData>
             </a:graphic>
-            <wp14:sizeRelH relativeFrom="margin">
-              <wp14:pctWidth>0</wp14:pctWidth>
-            </wp14:sizeRelH>
-            <wp14:sizeRelV relativeFrom="margin">
-              <wp14:pctHeight>0</wp14:pctHeight>
-            </wp14:sizeRelV>
-          </wp:anchor>
+          </wp:inline>
         </w:drawing>
       </w:r>
-      <w:r>
-        <w:t xml:space="preserve">Na installatie wordt het icoontje zichtbaar </w:t>
-      </w:r>
-      <w:r>
-        <w:t>door de “plugin toolbar” aan te vinken.</w:t>
-      </w:r>
-    </w:p>
-    <w:p/>
-    <w:p>
-      <w:r>
-        <w:t>NB: De plugin is ook beschikbaar via het hoofdmenu: Plugins &gt; BGT Inlooptool &gt; Afwaterings-kenmerken BGT vlakken</w:t>
-      </w:r>
-    </w:p>
-    <w:p/>
+    </w:p>
     <w:p/>
     <w:p/>
     <w:p/>
@@ -1871,7 +1705,7 @@
           <w:bCs/>
         </w:rPr>
       </w:pPr>
-      <w:bookmarkStart w:id="1" w:name="_Toc60846293"/>
+      <w:bookmarkStart w:id="2" w:name="_Toc60846293"/>
       <w:r>
         <w:rPr>
           <w:b/>
@@ -1880,7 +1714,7 @@
         <w:lastRenderedPageBreak/>
         <w:t>Benodigde data ophalen</w:t>
       </w:r>
-      <w:bookmarkEnd w:id="1"/>
+      <w:bookmarkEnd w:id="2"/>
     </w:p>
     <w:p/>
     <w:p>
@@ -1939,8 +1773,8 @@
           <w:szCs w:val="24"/>
         </w:rPr>
       </w:pPr>
-      <w:bookmarkStart w:id="2" w:name="_Toc60846294"/>
-      <w:bookmarkStart w:id="3" w:name="_Hlk59636057"/>
+      <w:bookmarkStart w:id="3" w:name="_Toc60846294"/>
+      <w:bookmarkStart w:id="4" w:name="_Hlk59636057"/>
       <w:r>
         <w:rPr>
           <w:b/>
@@ -1950,7 +1784,7 @@
         </w:rPr>
         <w:t>BGT ophalen</w:t>
       </w:r>
-      <w:bookmarkEnd w:id="2"/>
+      <w:bookmarkEnd w:id="3"/>
     </w:p>
     <w:p/>
     <w:p>
@@ -1971,7 +1805,7 @@
         <w:t>Hieronder staat uitgebreider uitgelegd hoe dit werkt.</w:t>
       </w:r>
     </w:p>
-    <w:bookmarkEnd w:id="3"/>
+    <w:bookmarkEnd w:id="4"/>
     <w:p>
       <w:r>
         <w:rPr>
@@ -2377,7 +2211,7 @@
     <w:p/>
     <w:p/>
     <w:p>
-      <w:commentRangeStart w:id="4"/>
+      <w:commentRangeStart w:id="5"/>
       <w:r>
         <w:rPr>
           <w:noProof/>
@@ -2460,9 +2294,33 @@
         <w:t xml:space="preserve">eventueel </w:t>
       </w:r>
       <w:r>
-        <w:t xml:space="preserve">te bekijken via de plugin “BGT Import”. Deze plugin is te installeren via de plugin manager. </w:t>
-      </w:r>
-      <w:commentRangeEnd w:id="4"/>
+        <w:t xml:space="preserve">te bekijken via de </w:t>
+      </w:r>
+      <w:proofErr w:type="spellStart"/>
+      <w:r>
+        <w:t>plugin</w:t>
+      </w:r>
+      <w:proofErr w:type="spellEnd"/>
+      <w:r>
+        <w:t xml:space="preserve"> “BGT Import”. Deze </w:t>
+      </w:r>
+      <w:proofErr w:type="spellStart"/>
+      <w:r>
+        <w:t>plugin</w:t>
+      </w:r>
+      <w:proofErr w:type="spellEnd"/>
+      <w:r>
+        <w:t xml:space="preserve"> is te installeren via de </w:t>
+      </w:r>
+      <w:proofErr w:type="spellStart"/>
+      <w:r>
+        <w:t>plugin</w:t>
+      </w:r>
+      <w:proofErr w:type="spellEnd"/>
+      <w:r>
+        <w:t xml:space="preserve"> manager. </w:t>
+      </w:r>
+      <w:commentRangeEnd w:id="5"/>
       <w:r>
         <w:t>Dit is voor het draaien van de BGT Inlooptool niet een noodzakelijke stap.</w:t>
       </w:r>
@@ -2470,7 +2328,7 @@
         <w:rPr>
           <w:rStyle w:val="CommentReference"/>
         </w:rPr>
-        <w:commentReference w:id="4"/>
+        <w:commentReference w:id="5"/>
       </w:r>
     </w:p>
     <w:p/>
@@ -2493,7 +2351,7 @@
           <w:szCs w:val="24"/>
         </w:rPr>
       </w:pPr>
-      <w:bookmarkStart w:id="5" w:name="_Toc60846295"/>
+      <w:bookmarkStart w:id="6" w:name="_Toc60846295"/>
       <w:r>
         <w:rPr>
           <w:b/>
@@ -2503,12 +2361,20 @@
         </w:rPr>
         <w:t>GWSW dataset ophalen</w:t>
       </w:r>
-      <w:bookmarkEnd w:id="5"/>
-    </w:p>
-    <w:p/>
-    <w:p>
-      <w:r>
-        <w:t xml:space="preserve">Via de GWSW Server van Rioned is de dataset van de riolering te downloaden. </w:t>
+      <w:bookmarkEnd w:id="6"/>
+    </w:p>
+    <w:p/>
+    <w:p>
+      <w:r>
+        <w:t xml:space="preserve">Via de GWSW Server van </w:t>
+      </w:r>
+      <w:proofErr w:type="spellStart"/>
+      <w:r>
+        <w:t>Rioned</w:t>
+      </w:r>
+      <w:proofErr w:type="spellEnd"/>
+      <w:r>
+        <w:t xml:space="preserve"> is de dataset van de riolering te downloaden. </w:t>
       </w:r>
       <w:r>
         <w:t xml:space="preserve">Let op: </w:t>
@@ -2557,7 +2423,7 @@
                     <pic:cNvPicPr/>
                   </pic:nvPicPr>
                   <pic:blipFill>
-                    <a:blip r:embed="rId24" cstate="print">
+                    <a:blip r:embed="rId20" cstate="print">
                       <a:extLst>
                         <a:ext uri="{28A0092B-C50C-407E-A947-70E740481C1C}">
                           <a14:useLocalDpi xmlns:a14="http://schemas.microsoft.com/office/drawing/2010/main" val="0"/>
@@ -2586,7 +2452,7 @@
       <w:r>
         <w:t xml:space="preserve">Ga naar </w:t>
       </w:r>
-      <w:hyperlink r:id="rId25" w:history="1">
+      <w:hyperlink r:id="rId21" w:history="1">
         <w:r>
           <w:rPr>
             <w:rStyle w:val="Hyperlink"/>
@@ -2597,7 +2463,31 @@
     </w:p>
     <w:p>
       <w:r>
-        <w:t xml:space="preserve">Selecteer de menuoptie “GWSW Geo”. Geef de naam van de dataset, kies het type GeoPackage en “download geo-bestand”. </w:t>
+        <w:t xml:space="preserve">Selecteer de menuoptie “GWSW </w:t>
+      </w:r>
+      <w:proofErr w:type="spellStart"/>
+      <w:r>
+        <w:t>Geo</w:t>
+      </w:r>
+      <w:proofErr w:type="spellEnd"/>
+      <w:r>
+        <w:t xml:space="preserve">”. Geef de naam van de dataset, kies het type </w:t>
+      </w:r>
+      <w:proofErr w:type="spellStart"/>
+      <w:r>
+        <w:t>GeoPackage</w:t>
+      </w:r>
+      <w:proofErr w:type="spellEnd"/>
+      <w:r>
+        <w:t xml:space="preserve"> en “download </w:t>
+      </w:r>
+      <w:proofErr w:type="spellStart"/>
+      <w:r>
+        <w:t>geo</w:t>
+      </w:r>
+      <w:proofErr w:type="spellEnd"/>
+      <w:r>
+        <w:t xml:space="preserve">-bestand”. </w:t>
       </w:r>
     </w:p>
     <w:p/>
@@ -2620,7 +2510,7 @@
           <w:szCs w:val="24"/>
         </w:rPr>
       </w:pPr>
-      <w:bookmarkStart w:id="6" w:name="_Toc60846296"/>
+      <w:bookmarkStart w:id="7" w:name="_Toc60846296"/>
       <w:r>
         <w:rPr>
           <w:b/>
@@ -2640,7 +2530,7 @@
         </w:rPr>
         <w:t xml:space="preserve"> ophalen</w:t>
       </w:r>
-      <w:bookmarkEnd w:id="6"/>
+      <w:bookmarkEnd w:id="7"/>
     </w:p>
     <w:p/>
     <w:p>
@@ -2680,7 +2570,7 @@
                     <pic:cNvPicPr/>
                   </pic:nvPicPr>
                   <pic:blipFill>
-                    <a:blip r:embed="rId26">
+                    <a:blip r:embed="rId22">
                       <a:extLst>
                         <a:ext uri="{28A0092B-C50C-407E-A947-70E740481C1C}">
                           <a14:useLocalDpi xmlns:a14="http://schemas.microsoft.com/office/drawing/2010/main" val="0"/>
@@ -2753,7 +2643,7 @@
       </w:r>
     </w:p>
     <w:p>
-      <w:hyperlink r:id="rId27" w:history="1">
+      <w:hyperlink r:id="rId23" w:history="1">
         <w:r>
           <w:rPr>
             <w:rStyle w:val="Hyperlink"/>
@@ -2764,42 +2654,39 @@
       <w:r>
         <w:t xml:space="preserve"> </w:t>
       </w:r>
-      <w:commentRangeStart w:id="7"/>
-      <w:commentRangeEnd w:id="7"/>
+      <w:commentRangeStart w:id="8"/>
+      <w:commentRangeEnd w:id="8"/>
       <w:r>
         <w:rPr>
           <w:rStyle w:val="CommentReference"/>
         </w:rPr>
-        <w:commentReference w:id="7"/>
-      </w:r>
-    </w:p>
-    <w:p/>
+        <w:commentReference w:id="8"/>
+      </w:r>
+    </w:p>
+    <w:p/>
+    <w:p>
+      <w:commentRangeStart w:id="9"/>
+      <w:r>
+        <w:t xml:space="preserve">De BAG WFS toevoegen in ArcGIS Pro werkt niet goed. De lagen worden weergegeven als tabellen en niet als geografische data. </w:t>
+      </w:r>
+      <w:commentRangeEnd w:id="9"/>
+      <w:r>
+        <w:rPr>
+          <w:rStyle w:val="CommentReference"/>
+        </w:rPr>
+        <w:commentReference w:id="9"/>
+      </w:r>
+    </w:p>
     <w:p>
       <w:r>
         <w:rPr>
           <w:noProof/>
         </w:rPr>
         <w:drawing>
-          <wp:anchor distT="0" distB="0" distL="114300" distR="114300" simplePos="0" relativeHeight="251677696" behindDoc="1" locked="0" layoutInCell="1" allowOverlap="1" wp14:anchorId="392E7657" wp14:editId="2FF1F190">
-            <wp:simplePos x="0" y="0"/>
-            <wp:positionH relativeFrom="column">
-              <wp:posOffset>4445</wp:posOffset>
-            </wp:positionH>
-            <wp:positionV relativeFrom="paragraph">
-              <wp:posOffset>3810</wp:posOffset>
-            </wp:positionV>
-            <wp:extent cx="4320000" cy="3405600"/>
-            <wp:effectExtent l="0" t="0" r="4445" b="4445"/>
-            <wp:wrapTight wrapText="bothSides">
-              <wp:wrapPolygon edited="0">
-                <wp:start x="0" y="0"/>
-                <wp:lineTo x="0" y="21507"/>
-                <wp:lineTo x="21527" y="21507"/>
-                <wp:lineTo x="21527" y="0"/>
-                <wp:lineTo x="0" y="0"/>
-              </wp:wrapPolygon>
-            </wp:wrapTight>
-            <wp:docPr id="12" name="Afbeelding 12"/>
+          <wp:inline distT="0" distB="0" distL="0" distR="0" wp14:anchorId="62739C56" wp14:editId="2ED92764">
+            <wp:extent cx="5759450" cy="1433830"/>
+            <wp:effectExtent l="0" t="0" r="0" b="0"/>
+            <wp:docPr id="26" name="Picture 26"/>
             <wp:cNvGraphicFramePr>
               <a:graphicFrameLocks xmlns:a="http://schemas.openxmlformats.org/drawingml/2006/main" noChangeAspect="1"/>
             </wp:cNvGraphicFramePr>
@@ -2811,13 +2698,7 @@
                     <pic:cNvPicPr/>
                   </pic:nvPicPr>
                   <pic:blipFill>
-                    <a:blip r:embed="rId28">
-                      <a:extLst>
-                        <a:ext uri="{28A0092B-C50C-407E-A947-70E740481C1C}">
-                          <a14:useLocalDpi xmlns:a14="http://schemas.microsoft.com/office/drawing/2010/main" val="0"/>
-                        </a:ext>
-                      </a:extLst>
-                    </a:blip>
+                    <a:blip r:embed="rId24"/>
                     <a:stretch>
                       <a:fillRect/>
                     </a:stretch>
@@ -2825,7 +2706,7 @@
                   <pic:spPr>
                     <a:xfrm>
                       <a:off x="0" y="0"/>
-                      <a:ext cx="4320000" cy="3405600"/>
+                      <a:ext cx="5759450" cy="1433830"/>
                     </a:xfrm>
                     <a:prstGeom prst="rect">
                       <a:avLst/>
@@ -2834,309 +2715,15 @@
                 </pic:pic>
               </a:graphicData>
             </a:graphic>
-            <wp14:sizeRelH relativeFrom="margin">
-              <wp14:pctWidth>0</wp14:pctWidth>
-            </wp14:sizeRelH>
-            <wp14:sizeRelV relativeFrom="margin">
-              <wp14:pctHeight>0</wp14:pctHeight>
-            </wp14:sizeRelV>
-          </wp:anchor>
+          </wp:inline>
         </w:drawing>
       </w:r>
-      <w:r>
-        <w:t>Voeg een laag WFS toe.</w:t>
-      </w:r>
-    </w:p>
-    <w:p/>
-    <w:p/>
-    <w:p/>
-    <w:p/>
-    <w:p/>
-    <w:p/>
-    <w:p/>
-    <w:p/>
-    <w:p/>
-    <w:p/>
-    <w:p>
-      <w:r>
-        <w:rPr>
-          <w:noProof/>
-        </w:rPr>
-        <w:lastRenderedPageBreak/>
-        <w:drawing>
-          <wp:anchor distT="0" distB="0" distL="114300" distR="114300" simplePos="0" relativeHeight="251678720" behindDoc="1" locked="0" layoutInCell="1" allowOverlap="1" wp14:anchorId="38D9FC72" wp14:editId="14ED59FA">
-            <wp:simplePos x="0" y="0"/>
-            <wp:positionH relativeFrom="margin">
-              <wp:align>left</wp:align>
-            </wp:positionH>
-            <wp:positionV relativeFrom="paragraph">
-              <wp:posOffset>0</wp:posOffset>
-            </wp:positionV>
-            <wp:extent cx="4319905" cy="4107180"/>
-            <wp:effectExtent l="0" t="0" r="4445" b="7620"/>
-            <wp:wrapTight wrapText="bothSides">
-              <wp:wrapPolygon edited="0">
-                <wp:start x="0" y="0"/>
-                <wp:lineTo x="0" y="21540"/>
-                <wp:lineTo x="21527" y="21540"/>
-                <wp:lineTo x="21527" y="0"/>
-                <wp:lineTo x="0" y="0"/>
-              </wp:wrapPolygon>
-            </wp:wrapTight>
-            <wp:docPr id="19" name="Afbeelding 19"/>
-            <wp:cNvGraphicFramePr>
-              <a:graphicFrameLocks xmlns:a="http://schemas.openxmlformats.org/drawingml/2006/main" noChangeAspect="1"/>
-            </wp:cNvGraphicFramePr>
-            <a:graphic xmlns:a="http://schemas.openxmlformats.org/drawingml/2006/main">
-              <a:graphicData uri="http://schemas.openxmlformats.org/drawingml/2006/picture">
-                <pic:pic xmlns:pic="http://schemas.openxmlformats.org/drawingml/2006/picture">
-                  <pic:nvPicPr>
-                    <pic:cNvPr id="1" name=""/>
-                    <pic:cNvPicPr/>
-                  </pic:nvPicPr>
-                  <pic:blipFill>
-                    <a:blip r:embed="rId29">
-                      <a:extLst>
-                        <a:ext uri="{28A0092B-C50C-407E-A947-70E740481C1C}">
-                          <a14:useLocalDpi xmlns:a14="http://schemas.microsoft.com/office/drawing/2010/main" val="0"/>
-                        </a:ext>
-                      </a:extLst>
-                    </a:blip>
-                    <a:stretch>
-                      <a:fillRect/>
-                    </a:stretch>
-                  </pic:blipFill>
-                  <pic:spPr>
-                    <a:xfrm>
-                      <a:off x="0" y="0"/>
-                      <a:ext cx="4319905" cy="4107180"/>
-                    </a:xfrm>
-                    <a:prstGeom prst="rect">
-                      <a:avLst/>
-                    </a:prstGeom>
-                  </pic:spPr>
-                </pic:pic>
-              </a:graphicData>
-            </a:graphic>
-            <wp14:sizeRelH relativeFrom="margin">
-              <wp14:pctWidth>0</wp14:pctWidth>
-            </wp14:sizeRelH>
-            <wp14:sizeRelV relativeFrom="margin">
-              <wp14:pctHeight>0</wp14:pctHeight>
-            </wp14:sizeRelV>
-          </wp:anchor>
-        </w:drawing>
-      </w:r>
-      <w:r>
-        <w:t>Maak verbinding met de WFS door de URL te kopiëren</w:t>
-      </w:r>
-      <w:r>
-        <w:t xml:space="preserve"> en te plakken in de nieuwe WFS connectie</w:t>
-      </w:r>
-      <w:r>
-        <w:t>.</w:t>
-      </w:r>
-    </w:p>
-    <w:p/>
-    <w:p/>
-    <w:p/>
-    <w:p/>
-    <w:p/>
-    <w:p/>
-    <w:p/>
-    <w:p/>
-    <w:p/>
-    <w:p/>
-    <w:p/>
-    <w:p/>
-    <w:p/>
-    <w:p>
-      <w:r>
-        <w:rPr>
-          <w:noProof/>
-        </w:rPr>
-        <w:drawing>
-          <wp:anchor distT="0" distB="0" distL="114300" distR="114300" simplePos="0" relativeHeight="251679744" behindDoc="1" locked="0" layoutInCell="1" allowOverlap="1" wp14:anchorId="07DF0ED4" wp14:editId="56A2BF32">
-            <wp:simplePos x="0" y="0"/>
-            <wp:positionH relativeFrom="margin">
-              <wp:align>left</wp:align>
-            </wp:positionH>
-            <wp:positionV relativeFrom="paragraph">
-              <wp:posOffset>8200</wp:posOffset>
-            </wp:positionV>
-            <wp:extent cx="4320000" cy="2851200"/>
-            <wp:effectExtent l="0" t="0" r="4445" b="6350"/>
-            <wp:wrapTight wrapText="bothSides">
-              <wp:wrapPolygon edited="0">
-                <wp:start x="0" y="0"/>
-                <wp:lineTo x="0" y="21504"/>
-                <wp:lineTo x="21527" y="21504"/>
-                <wp:lineTo x="21527" y="0"/>
-                <wp:lineTo x="0" y="0"/>
-              </wp:wrapPolygon>
-            </wp:wrapTight>
-            <wp:docPr id="22" name="Afbeelding 22"/>
-            <wp:cNvGraphicFramePr>
-              <a:graphicFrameLocks xmlns:a="http://schemas.openxmlformats.org/drawingml/2006/main" noChangeAspect="1"/>
-            </wp:cNvGraphicFramePr>
-            <a:graphic xmlns:a="http://schemas.openxmlformats.org/drawingml/2006/main">
-              <a:graphicData uri="http://schemas.openxmlformats.org/drawingml/2006/picture">
-                <pic:pic xmlns:pic="http://schemas.openxmlformats.org/drawingml/2006/picture">
-                  <pic:nvPicPr>
-                    <pic:cNvPr id="1" name=""/>
-                    <pic:cNvPicPr/>
-                  </pic:nvPicPr>
-                  <pic:blipFill>
-                    <a:blip r:embed="rId30">
-                      <a:extLst>
-                        <a:ext uri="{28A0092B-C50C-407E-A947-70E740481C1C}">
-                          <a14:useLocalDpi xmlns:a14="http://schemas.microsoft.com/office/drawing/2010/main" val="0"/>
-                        </a:ext>
-                      </a:extLst>
-                    </a:blip>
-                    <a:stretch>
-                      <a:fillRect/>
-                    </a:stretch>
-                  </pic:blipFill>
-                  <pic:spPr>
-                    <a:xfrm>
-                      <a:off x="0" y="0"/>
-                      <a:ext cx="4320000" cy="2851200"/>
-                    </a:xfrm>
-                    <a:prstGeom prst="rect">
-                      <a:avLst/>
-                    </a:prstGeom>
-                  </pic:spPr>
-                </pic:pic>
-              </a:graphicData>
-            </a:graphic>
-            <wp14:sizeRelH relativeFrom="margin">
-              <wp14:pctWidth>0</wp14:pctWidth>
-            </wp14:sizeRelH>
-            <wp14:sizeRelV relativeFrom="margin">
-              <wp14:pctHeight>0</wp14:pctHeight>
-            </wp14:sizeRelV>
-          </wp:anchor>
-        </w:drawing>
-      </w:r>
-      <w:r>
-        <w:t xml:space="preserve">Vervolgens kan </w:t>
-      </w:r>
-      <w:r>
-        <w:t xml:space="preserve">het betreffende </w:t>
-      </w:r>
-      <w:r>
-        <w:t xml:space="preserve">deel van de </w:t>
-      </w:r>
-      <w:r>
-        <w:t xml:space="preserve">WFS worden </w:t>
-      </w:r>
-      <w:r>
-        <w:t xml:space="preserve">geselecteerd en </w:t>
-      </w:r>
-      <w:r>
-        <w:t>opgeslagen als Geopackage.</w:t>
-      </w:r>
-    </w:p>
-    <w:p/>
-    <w:p/>
-    <w:p/>
-    <w:p/>
-    <w:p/>
-    <w:p/>
-    <w:p/>
-    <w:p/>
-    <w:p>
-      <w:r>
-        <w:rPr>
-          <w:noProof/>
-        </w:rPr>
-        <w:drawing>
-          <wp:anchor distT="0" distB="0" distL="114300" distR="114300" simplePos="0" relativeHeight="251680768" behindDoc="1" locked="0" layoutInCell="1" allowOverlap="1" wp14:anchorId="23ED79B1" wp14:editId="44DC35AD">
-            <wp:simplePos x="0" y="0"/>
-            <wp:positionH relativeFrom="column">
-              <wp:posOffset>-1933</wp:posOffset>
-            </wp:positionH>
-            <wp:positionV relativeFrom="paragraph">
-              <wp:posOffset>994</wp:posOffset>
-            </wp:positionV>
-            <wp:extent cx="4320000" cy="2534400"/>
-            <wp:effectExtent l="0" t="0" r="4445" b="0"/>
-            <wp:wrapTight wrapText="bothSides">
-              <wp:wrapPolygon edited="0">
-                <wp:start x="0" y="0"/>
-                <wp:lineTo x="0" y="21432"/>
-                <wp:lineTo x="21527" y="21432"/>
-                <wp:lineTo x="21527" y="0"/>
-                <wp:lineTo x="0" y="0"/>
-              </wp:wrapPolygon>
-            </wp:wrapTight>
-            <wp:docPr id="24" name="Afbeelding 24"/>
-            <wp:cNvGraphicFramePr>
-              <a:graphicFrameLocks xmlns:a="http://schemas.openxmlformats.org/drawingml/2006/main" noChangeAspect="1"/>
-            </wp:cNvGraphicFramePr>
-            <a:graphic xmlns:a="http://schemas.openxmlformats.org/drawingml/2006/main">
-              <a:graphicData uri="http://schemas.openxmlformats.org/drawingml/2006/picture">
-                <pic:pic xmlns:pic="http://schemas.openxmlformats.org/drawingml/2006/picture">
-                  <pic:nvPicPr>
-                    <pic:cNvPr id="1" name=""/>
-                    <pic:cNvPicPr/>
-                  </pic:nvPicPr>
-                  <pic:blipFill>
-                    <a:blip r:embed="rId31" cstate="print">
-                      <a:extLst>
-                        <a:ext uri="{28A0092B-C50C-407E-A947-70E740481C1C}">
-                          <a14:useLocalDpi xmlns:a14="http://schemas.microsoft.com/office/drawing/2010/main" val="0"/>
-                        </a:ext>
-                      </a:extLst>
-                    </a:blip>
-                    <a:stretch>
-                      <a:fillRect/>
-                    </a:stretch>
-                  </pic:blipFill>
-                  <pic:spPr>
-                    <a:xfrm>
-                      <a:off x="0" y="0"/>
-                      <a:ext cx="4320000" cy="2534400"/>
-                    </a:xfrm>
-                    <a:prstGeom prst="rect">
-                      <a:avLst/>
-                    </a:prstGeom>
-                  </pic:spPr>
-                </pic:pic>
-              </a:graphicData>
-            </a:graphic>
-            <wp14:sizeRelH relativeFrom="margin">
-              <wp14:pctWidth>0</wp14:pctWidth>
-            </wp14:sizeRelH>
-            <wp14:sizeRelV relativeFrom="margin">
-              <wp14:pctHeight>0</wp14:pctHeight>
-            </wp14:sizeRelV>
-          </wp:anchor>
-        </w:drawing>
-      </w:r>
-      <w:r>
-        <w:t>vergeet niet “save only selected features” aan te vinken</w:t>
-      </w:r>
-      <w:r>
-        <w:t xml:space="preserve">, anders worden alle panden opgeslagen. </w:t>
-      </w:r>
-      <w:r>
-        <w:t xml:space="preserve"> </w:t>
-      </w:r>
-    </w:p>
-    <w:p/>
-    <w:p/>
-    <w:p/>
-    <w:p/>
-    <w:p/>
-    <w:p/>
-    <w:p/>
-    <w:p>
-      <w:r>
-        <w:t>De BAG kan ook via een andere weg verkregen worden. Van belang is dat het een polygonenbestand is met een attribuut dat de naam ‘bouwjaar’ heeft.</w:t>
-      </w:r>
-    </w:p>
+    </w:p>
+    <w:p/>
+    <w:p/>
+    <w:p/>
+    <w:p/>
+    <w:p/>
     <w:p/>
     <w:p>
       <w:pPr>
@@ -3153,7 +2740,7 @@
           <w:szCs w:val="24"/>
         </w:rPr>
       </w:pPr>
-      <w:bookmarkStart w:id="8" w:name="_Toc60846297"/>
+      <w:bookmarkStart w:id="10" w:name="_Toc60846297"/>
       <w:r>
         <w:rPr>
           <w:b/>
@@ -3161,9 +2748,10 @@
           <w:sz w:val="24"/>
           <w:szCs w:val="24"/>
         </w:rPr>
+        <w:lastRenderedPageBreak/>
         <w:t>Testdata</w:t>
       </w:r>
-      <w:bookmarkEnd w:id="8"/>
+      <w:bookmarkEnd w:id="10"/>
     </w:p>
     <w:p>
       <w:r>
@@ -3171,7 +2759,7 @@
       </w:r>
     </w:p>
     <w:p>
-      <w:hyperlink r:id="rId32" w:history="1">
+      <w:hyperlink r:id="rId25" w:history="1">
         <w:r>
           <w:rPr>
             <w:rStyle w:val="Hyperlink"/>
@@ -3217,7 +2805,7 @@
                     <pic:cNvPicPr/>
                   </pic:nvPicPr>
                   <pic:blipFill>
-                    <a:blip r:embed="rId33">
+                    <a:blip r:embed="rId26">
                       <a:extLst>
                         <a:ext uri="{28A0092B-C50C-407E-A947-70E740481C1C}">
                           <a14:useLocalDpi xmlns:a14="http://schemas.microsoft.com/office/drawing/2010/main" val="0"/>
@@ -3276,7 +2864,7 @@
       <w:r>
         <w:br w:type="page"/>
       </w:r>
-      <w:bookmarkStart w:id="9" w:name="_Toc60846298"/>
+      <w:bookmarkStart w:id="11" w:name="_Toc60846298"/>
       <w:r>
         <w:rPr>
           <w:rFonts w:cstheme="majorHAnsi"/>
@@ -3286,12 +2874,86 @@
         <w:lastRenderedPageBreak/>
         <w:t>BGT Inlooptool draaien</w:t>
       </w:r>
-      <w:bookmarkEnd w:id="9"/>
-    </w:p>
-    <w:p/>
-    <w:p>
-      <w:r>
-        <w:t xml:space="preserve">Start de BGT Inloop tool via het plugin icoontje. </w:t>
+      <w:bookmarkEnd w:id="11"/>
+    </w:p>
+    <w:p/>
+    <w:p>
+      <w:r>
+        <w:t xml:space="preserve">Start de BGT Inloop tool </w:t>
+      </w:r>
+      <w:r>
+        <w:t xml:space="preserve">door in de </w:t>
+      </w:r>
+      <w:proofErr w:type="spellStart"/>
+      <w:r>
+        <w:t>toolbox</w:t>
+      </w:r>
+      <w:proofErr w:type="spellEnd"/>
+      <w:r>
+        <w:t xml:space="preserve"> op “</w:t>
+      </w:r>
+      <w:proofErr w:type="spellStart"/>
+      <w:r>
+        <w:t>bgt</w:t>
+      </w:r>
+      <w:proofErr w:type="spellEnd"/>
+      <w:r>
+        <w:t xml:space="preserve"> inloop tool voor ArcGIS” te drukken. </w:t>
+      </w:r>
+      <w:r>
+        <w:t xml:space="preserve"> </w:t>
+      </w:r>
+    </w:p>
+    <w:p>
+      <w:r>
+        <w:t>Selecteer de BGT zip file. Selecteer de GWSW dataset (</w:t>
+      </w:r>
+      <w:proofErr w:type="spellStart"/>
+      <w:r>
+        <w:t>geopackage</w:t>
+      </w:r>
+      <w:proofErr w:type="spellEnd"/>
+      <w:r>
+        <w:t xml:space="preserve">) en selecteer de </w:t>
+      </w:r>
+      <w:commentRangeStart w:id="12"/>
+      <w:commentRangeStart w:id="13"/>
+      <w:r>
+        <w:t xml:space="preserve">BAG data </w:t>
+      </w:r>
+      <w:commentRangeEnd w:id="12"/>
+      <w:r>
+        <w:rPr>
+          <w:rStyle w:val="CommentReference"/>
+        </w:rPr>
+        <w:commentReference w:id="12"/>
+      </w:r>
+      <w:commentRangeEnd w:id="13"/>
+      <w:r>
+        <w:rPr>
+          <w:rStyle w:val="CommentReference"/>
+        </w:rPr>
+        <w:commentReference w:id="13"/>
+      </w:r>
+      <w:r>
+        <w:t>(</w:t>
+      </w:r>
+      <w:proofErr w:type="spellStart"/>
+      <w:r>
+        <w:t>geopackage</w:t>
+      </w:r>
+      <w:proofErr w:type="spellEnd"/>
+      <w:r>
+        <w:t>). Het selecteren van de data “DSM”</w:t>
+      </w:r>
+      <w:r>
+        <w:rPr>
+          <w:rStyle w:val="FootnoteReference"/>
+        </w:rPr>
+        <w:footnoteReference w:id="2"/>
+      </w:r>
+      <w:r>
+        <w:t xml:space="preserve"> en “kolken” zijn in deze versie nog niet mogelijk. </w:t>
       </w:r>
     </w:p>
     <w:p>
@@ -3300,26 +2962,10 @@
           <w:noProof/>
         </w:rPr>
         <w:drawing>
-          <wp:anchor distT="0" distB="0" distL="114300" distR="114300" simplePos="0" relativeHeight="251669504" behindDoc="1" locked="0" layoutInCell="1" allowOverlap="1" wp14:anchorId="2FBFCFB7" wp14:editId="78304F7B">
-            <wp:simplePos x="0" y="0"/>
-            <wp:positionH relativeFrom="margin">
-              <wp:posOffset>0</wp:posOffset>
-            </wp:positionH>
-            <wp:positionV relativeFrom="margin">
-              <wp:posOffset>901789</wp:posOffset>
-            </wp:positionV>
-            <wp:extent cx="4319905" cy="2789555"/>
-            <wp:effectExtent l="0" t="0" r="4445" b="0"/>
-            <wp:wrapTight wrapText="bothSides">
-              <wp:wrapPolygon edited="0">
-                <wp:start x="0" y="0"/>
-                <wp:lineTo x="0" y="21389"/>
-                <wp:lineTo x="21527" y="21389"/>
-                <wp:lineTo x="21527" y="0"/>
-                <wp:lineTo x="0" y="0"/>
-              </wp:wrapPolygon>
-            </wp:wrapTight>
-            <wp:docPr id="16" name="Afbeelding 16" descr="Afbeelding met tekst&#10;&#10;Automatisch gegenereerde beschrijving"/>
+          <wp:inline distT="0" distB="0" distL="0" distR="0" wp14:anchorId="412390DA" wp14:editId="664F880A">
+            <wp:extent cx="4497423" cy="5403850"/>
+            <wp:effectExtent l="0" t="0" r="0" b="6350"/>
+            <wp:docPr id="27" name="Picture 27"/>
             <wp:cNvGraphicFramePr>
               <a:graphicFrameLocks xmlns:a="http://schemas.openxmlformats.org/drawingml/2006/main" noChangeAspect="1"/>
             </wp:cNvGraphicFramePr>
@@ -3327,17 +2973,11 @@
               <a:graphicData uri="http://schemas.openxmlformats.org/drawingml/2006/picture">
                 <pic:pic xmlns:pic="http://schemas.openxmlformats.org/drawingml/2006/picture">
                   <pic:nvPicPr>
-                    <pic:cNvPr id="16" name="Afbeelding 16" descr="Afbeelding met tekst&#10;&#10;Automatisch gegenereerde beschrijving"/>
+                    <pic:cNvPr id="1" name=""/>
                     <pic:cNvPicPr/>
                   </pic:nvPicPr>
                   <pic:blipFill>
-                    <a:blip r:embed="rId34" cstate="print">
-                      <a:extLst>
-                        <a:ext uri="{28A0092B-C50C-407E-A947-70E740481C1C}">
-                          <a14:useLocalDpi xmlns:a14="http://schemas.microsoft.com/office/drawing/2010/main" val="0"/>
-                        </a:ext>
-                      </a:extLst>
-                    </a:blip>
+                    <a:blip r:embed="rId27"/>
                     <a:stretch>
                       <a:fillRect/>
                     </a:stretch>
@@ -3345,7 +2985,7 @@
                   <pic:spPr>
                     <a:xfrm>
                       <a:off x="0" y="0"/>
-                      <a:ext cx="4319905" cy="2789555"/>
+                      <a:ext cx="4501407" cy="5408637"/>
                     </a:xfrm>
                     <a:prstGeom prst="rect">
                       <a:avLst/>
@@ -3354,115 +2994,35 @@
                 </pic:pic>
               </a:graphicData>
             </a:graphic>
-            <wp14:sizeRelH relativeFrom="margin">
-              <wp14:pctWidth>0</wp14:pctWidth>
-            </wp14:sizeRelH>
-            <wp14:sizeRelV relativeFrom="margin">
-              <wp14:pctHeight>0</wp14:pctHeight>
-            </wp14:sizeRelV>
-          </wp:anchor>
+          </wp:inline>
         </w:drawing>
       </w:r>
-      <w:r>
-        <w:t xml:space="preserve">Selecteer de BGT zip file. Selecteer de GWSW dataset (geopackage) en selecteer de </w:t>
-      </w:r>
-      <w:commentRangeStart w:id="10"/>
-      <w:commentRangeStart w:id="11"/>
-      <w:r>
-        <w:t xml:space="preserve">BAG data </w:t>
-      </w:r>
-      <w:commentRangeEnd w:id="10"/>
+    </w:p>
+    <w:p/>
+    <w:p/>
+    <w:p>
+      <w:r>
+        <w:lastRenderedPageBreak/>
+        <w:t xml:space="preserve">Stel de </w:t>
+      </w:r>
+      <w:commentRangeStart w:id="14"/>
+      <w:commentRangeStart w:id="15"/>
+      <w:r>
+        <w:t>afstandsparameters</w:t>
+      </w:r>
+      <w:commentRangeEnd w:id="14"/>
       <w:r>
         <w:rPr>
           <w:rStyle w:val="CommentReference"/>
         </w:rPr>
-        <w:commentReference w:id="10"/>
-      </w:r>
-      <w:commentRangeEnd w:id="11"/>
+        <w:commentReference w:id="14"/>
+      </w:r>
+      <w:commentRangeEnd w:id="15"/>
       <w:r>
         <w:rPr>
           <w:rStyle w:val="CommentReference"/>
         </w:rPr>
-        <w:commentReference w:id="11"/>
-      </w:r>
-      <w:r>
-        <w:t xml:space="preserve">(geopackage). </w:t>
-      </w:r>
-      <w:r>
-        <w:t>Het selecteren van de</w:t>
-      </w:r>
-      <w:r>
-        <w:t xml:space="preserve"> data </w:t>
-      </w:r>
-      <w:r>
-        <w:t>“</w:t>
-      </w:r>
-      <w:r>
-        <w:t>D</w:t>
-      </w:r>
-      <w:r>
-        <w:t>S</w:t>
-      </w:r>
-      <w:r>
-        <w:t>M</w:t>
-      </w:r>
-      <w:r>
-        <w:t>”</w:t>
-      </w:r>
-      <w:r>
-        <w:rPr>
-          <w:rStyle w:val="FootnoteReference"/>
-        </w:rPr>
-        <w:footnoteReference w:id="2"/>
-      </w:r>
-      <w:r>
-        <w:t xml:space="preserve"> en </w:t>
-      </w:r>
-      <w:r>
-        <w:t>“</w:t>
-      </w:r>
-      <w:r>
-        <w:t>kolken</w:t>
-      </w:r>
-      <w:r>
-        <w:t>”</w:t>
-      </w:r>
-      <w:r>
-        <w:t xml:space="preserve"> zijn in deze versie nog niet </w:t>
-      </w:r>
-      <w:r>
-        <w:t>mogelijk.</w:t>
-      </w:r>
-      <w:r>
-        <w:t xml:space="preserve"> </w:t>
-      </w:r>
-    </w:p>
-    <w:p/>
-    <w:p/>
-    <w:p/>
-    <w:p/>
-    <w:p>
-      <w:r>
-        <w:t xml:space="preserve">Stel de </w:t>
-      </w:r>
-      <w:commentRangeStart w:id="12"/>
-      <w:commentRangeStart w:id="13"/>
-      <w:r>
-        <w:t>afstandsparameters</w:t>
-      </w:r>
-      <w:commentRangeEnd w:id="12"/>
-      <w:r>
-        <w:rPr>
-          <w:rStyle w:val="CommentReference"/>
-        </w:rPr>
-        <w:commentReference w:id="12"/>
-      </w:r>
-      <w:commentRangeEnd w:id="13"/>
-      <w:r>
-        <w:rPr>
-          <w:rStyle w:val="CommentReference"/>
-        </w:rPr>
-        <w:commentReference w:id="13"/>
+        <w:commentReference w:id="15"/>
       </w:r>
       <w:r>
         <w:t xml:space="preserve"> en bouwjaar in en vink “afkoppelen hellende daken” aan of uit.</w:t>
@@ -3502,7 +3062,7 @@
           <w:szCs w:val="24"/>
         </w:rPr>
       </w:pPr>
-      <w:bookmarkStart w:id="14" w:name="_Toc60846299"/>
+      <w:bookmarkStart w:id="16" w:name="_Toc60846299"/>
       <w:r>
         <w:rPr>
           <w:b/>
@@ -3512,7 +3072,7 @@
         </w:rPr>
         <w:t>Instellingen BGT Inlooptool</w:t>
       </w:r>
-      <w:bookmarkEnd w:id="14"/>
+      <w:bookmarkEnd w:id="16"/>
     </w:p>
     <w:p/>
     <w:p>
@@ -3603,8 +3163,536 @@
     </w:p>
     <w:p>
       <w:r>
+        <w:t>Maximale afstand afwateringsvoorziening:</w:t>
+      </w:r>
+      <w:r>
+        <w:t xml:space="preserve"> </w:t>
+      </w:r>
+      <w:r>
+        <w:rPr>
+          <w:color w:val="8EAADB" w:themeColor="accent1" w:themeTint="99"/>
+        </w:rPr>
+        <w:t>afstand</w:t>
+      </w:r>
+      <w:r>
+        <w:rPr>
+          <w:color w:val="8EAADB" w:themeColor="accent1" w:themeTint="99"/>
+        </w:rPr>
+        <w:t xml:space="preserve"> (m)</w:t>
+      </w:r>
+      <w:r>
+        <w:rPr>
+          <w:color w:val="8EAADB" w:themeColor="accent1" w:themeTint="99"/>
+        </w:rPr>
+        <w:t xml:space="preserve"> </w:t>
+      </w:r>
+      <w:r>
+        <w:rPr>
+          <w:color w:val="8EAADB" w:themeColor="accent1" w:themeTint="99"/>
+        </w:rPr>
+        <w:t>“vlak” tot een hemelwater ontvangende voorziening (meestal riolering)</w:t>
+      </w:r>
+      <w:r>
+        <w:rPr>
+          <w:color w:val="8EAADB" w:themeColor="accent1" w:themeTint="99"/>
+        </w:rPr>
+        <w:t xml:space="preserve">. Is de afstand van het vlak tot een voorziening groter dan </w:t>
+      </w:r>
+      <w:r>
+        <w:rPr>
+          <w:color w:val="8EAADB" w:themeColor="accent1" w:themeTint="99"/>
+        </w:rPr>
+        <w:t>ingevuld</w:t>
+      </w:r>
+      <w:r>
+        <w:rPr>
+          <w:color w:val="8EAADB" w:themeColor="accent1" w:themeTint="99"/>
+        </w:rPr>
+        <w:t>e afstand</w:t>
+      </w:r>
+      <w:r>
+        <w:rPr>
+          <w:color w:val="8EAADB" w:themeColor="accent1" w:themeTint="99"/>
+        </w:rPr>
+        <w:t xml:space="preserve">, dan </w:t>
+      </w:r>
+      <w:r>
+        <w:rPr>
+          <w:color w:val="8EAADB" w:themeColor="accent1" w:themeTint="99"/>
+        </w:rPr>
+        <w:t>is het vlak niet aangesloten</w:t>
+      </w:r>
+      <w:r>
+        <w:rPr>
+          <w:color w:val="8EAADB" w:themeColor="accent1" w:themeTint="99"/>
+        </w:rPr>
+        <w:t xml:space="preserve"> op een</w:t>
+      </w:r>
+      <w:r>
+        <w:rPr>
+          <w:color w:val="8EAADB" w:themeColor="accent1" w:themeTint="99"/>
+        </w:rPr>
+        <w:t xml:space="preserve"> hemelwater ontvangende voorziening. </w:t>
+      </w:r>
+      <w:r>
+        <w:rPr>
+          <w:color w:val="8EAADB" w:themeColor="accent1" w:themeTint="99"/>
+        </w:rPr>
+        <w:t>.</w:t>
+      </w:r>
+    </w:p>
+    <w:p>
+      <w:pPr>
+        <w:rPr>
+          <w:color w:val="8EAADB" w:themeColor="accent1" w:themeTint="99"/>
+        </w:rPr>
+      </w:pPr>
+      <w:r>
+        <w:t>Maximale afstand verhardingsvlak tot oppervlaktewater:</w:t>
+      </w:r>
+      <w:r>
+        <w:t xml:space="preserve"> </w:t>
+      </w:r>
+      <w:r>
+        <w:rPr>
+          <w:color w:val="8EAADB" w:themeColor="accent1" w:themeTint="99"/>
+        </w:rPr>
+        <w:t>afstand</w:t>
+      </w:r>
+      <w:r>
+        <w:rPr>
+          <w:color w:val="8EAADB" w:themeColor="accent1" w:themeTint="99"/>
+        </w:rPr>
+        <w:t xml:space="preserve"> (m)</w:t>
+      </w:r>
+      <w:r>
+        <w:rPr>
+          <w:color w:val="8EAADB" w:themeColor="accent1" w:themeTint="99"/>
+        </w:rPr>
+        <w:t xml:space="preserve"> “vlak” </w:t>
+      </w:r>
+      <w:r>
+        <w:rPr>
+          <w:color w:val="8EAADB" w:themeColor="accent1" w:themeTint="99"/>
+        </w:rPr>
+        <w:t>[</w:t>
+      </w:r>
+      <w:r>
+        <w:rPr>
+          <w:color w:val="8EAADB" w:themeColor="accent1" w:themeTint="99"/>
+        </w:rPr>
+        <w:t xml:space="preserve">niet </w:t>
+      </w:r>
+      <w:r>
+        <w:rPr>
+          <w:color w:val="8EAADB" w:themeColor="accent1" w:themeTint="99"/>
+        </w:rPr>
+        <w:t>zijnde pand</w:t>
+      </w:r>
+      <w:r>
+        <w:rPr>
+          <w:color w:val="8EAADB" w:themeColor="accent1" w:themeTint="99"/>
+        </w:rPr>
+        <w:t xml:space="preserve"> of bouwwerk</w:t>
+      </w:r>
+      <w:r>
+        <w:rPr>
+          <w:color w:val="8EAADB" w:themeColor="accent1" w:themeTint="99"/>
+        </w:rPr>
+        <w:t>]</w:t>
+      </w:r>
+      <w:r>
+        <w:rPr>
+          <w:color w:val="8EAADB" w:themeColor="accent1" w:themeTint="99"/>
+        </w:rPr>
+        <w:t xml:space="preserve"> tot oppervlaktewater</w:t>
+      </w:r>
+      <w:r>
+        <w:rPr>
+          <w:color w:val="8EAADB" w:themeColor="accent1" w:themeTint="99"/>
+        </w:rPr>
+        <w:t xml:space="preserve">. Is de afstand van het vlak tot het </w:t>
+      </w:r>
+      <w:r>
+        <w:rPr>
+          <w:color w:val="8EAADB" w:themeColor="accent1" w:themeTint="99"/>
+        </w:rPr>
+        <w:t>oppervlaktewater</w:t>
+      </w:r>
+      <w:r>
+        <w:rPr>
+          <w:color w:val="8EAADB" w:themeColor="accent1" w:themeTint="99"/>
+        </w:rPr>
+        <w:t xml:space="preserve"> kleiner </w:t>
+      </w:r>
+      <w:r>
+        <w:rPr>
+          <w:color w:val="8EAADB" w:themeColor="accent1" w:themeTint="99"/>
+        </w:rPr>
+        <w:t xml:space="preserve">dan ingevuld, </w:t>
+      </w:r>
+      <w:r>
+        <w:rPr>
+          <w:color w:val="8EAADB" w:themeColor="accent1" w:themeTint="99"/>
+        </w:rPr>
+        <w:t xml:space="preserve">dan loost het vlak op </w:t>
+      </w:r>
+      <w:r>
+        <w:rPr>
+          <w:color w:val="8EAADB" w:themeColor="accent1" w:themeTint="99"/>
+        </w:rPr>
+        <w:t>oppervlaktewater</w:t>
+      </w:r>
+      <w:r>
+        <w:rPr>
+          <w:color w:val="8EAADB" w:themeColor="accent1" w:themeTint="99"/>
+        </w:rPr>
+        <w:t xml:space="preserve"> </w:t>
+      </w:r>
+      <w:commentRangeStart w:id="17"/>
+      <w:commentRangeEnd w:id="17"/>
+      <w:r>
+        <w:rPr>
+          <w:rStyle w:val="CommentReference"/>
+        </w:rPr>
+        <w:commentReference w:id="17"/>
+      </w:r>
+    </w:p>
+    <w:p>
+      <w:r>
+        <w:t>Maximale afstand pand tot oppervlaktewater:</w:t>
+      </w:r>
+      <w:r>
+        <w:t xml:space="preserve"> </w:t>
+      </w:r>
+      <w:r>
+        <w:rPr>
+          <w:color w:val="8EAADB" w:themeColor="accent1" w:themeTint="99"/>
+        </w:rPr>
+        <w:t xml:space="preserve">De </w:t>
+      </w:r>
+      <w:r>
+        <w:rPr>
+          <w:color w:val="8EAADB" w:themeColor="accent1" w:themeTint="99"/>
+        </w:rPr>
+        <w:t xml:space="preserve">afstand </w:t>
+      </w:r>
+      <w:r>
+        <w:rPr>
+          <w:color w:val="8EAADB" w:themeColor="accent1" w:themeTint="99"/>
+        </w:rPr>
+        <w:t>(m)</w:t>
+      </w:r>
+      <w:r>
+        <w:rPr>
+          <w:color w:val="8EAADB" w:themeColor="accent1" w:themeTint="99"/>
+        </w:rPr>
+        <w:t xml:space="preserve"> </w:t>
+      </w:r>
+      <w:r>
+        <w:rPr>
+          <w:color w:val="8EAADB" w:themeColor="accent1" w:themeTint="99"/>
+        </w:rPr>
+        <w:t xml:space="preserve"> </w:t>
+      </w:r>
+      <w:r>
+        <w:rPr>
+          <w:color w:val="8EAADB" w:themeColor="accent1" w:themeTint="99"/>
+        </w:rPr>
+        <w:t xml:space="preserve">van een </w:t>
+      </w:r>
+      <w:r>
+        <w:rPr>
+          <w:color w:val="8EAADB" w:themeColor="accent1" w:themeTint="99"/>
+        </w:rPr>
+        <w:t xml:space="preserve">“vlak” </w:t>
+      </w:r>
+      <w:r>
+        <w:rPr>
+          <w:color w:val="8EAADB" w:themeColor="accent1" w:themeTint="99"/>
+        </w:rPr>
+        <w:t>(</w:t>
+      </w:r>
+      <w:r>
+        <w:rPr>
+          <w:color w:val="8EAADB" w:themeColor="accent1" w:themeTint="99"/>
+        </w:rPr>
+        <w:t>pand</w:t>
+      </w:r>
+      <w:r>
+        <w:rPr>
+          <w:color w:val="8EAADB" w:themeColor="accent1" w:themeTint="99"/>
+        </w:rPr>
+        <w:t>/bouwwerk</w:t>
+      </w:r>
+      <w:r>
+        <w:rPr>
+          <w:color w:val="8EAADB" w:themeColor="accent1" w:themeTint="99"/>
+        </w:rPr>
+        <w:t>)</w:t>
+      </w:r>
+      <w:r>
+        <w:rPr>
+          <w:color w:val="8EAADB" w:themeColor="accent1" w:themeTint="99"/>
+        </w:rPr>
+        <w:t xml:space="preserve"> tot oppervlaktewater</w:t>
+      </w:r>
+      <w:r>
+        <w:rPr>
+          <w:color w:val="8EAADB" w:themeColor="accent1" w:themeTint="99"/>
+        </w:rPr>
+        <w:t xml:space="preserve">. Is de afstand van het </w:t>
+      </w:r>
+      <w:r>
+        <w:rPr>
+          <w:color w:val="8EAADB" w:themeColor="accent1" w:themeTint="99"/>
+        </w:rPr>
+        <w:t>pand</w:t>
+      </w:r>
+      <w:r>
+        <w:rPr>
+          <w:color w:val="8EAADB" w:themeColor="accent1" w:themeTint="99"/>
+        </w:rPr>
+        <w:t xml:space="preserve"> </w:t>
+      </w:r>
+      <w:r>
+        <w:rPr>
+          <w:color w:val="8EAADB" w:themeColor="accent1" w:themeTint="99"/>
+        </w:rPr>
+        <w:t xml:space="preserve">tot het </w:t>
+      </w:r>
+      <w:r>
+        <w:rPr>
+          <w:color w:val="8EAADB" w:themeColor="accent1" w:themeTint="99"/>
+        </w:rPr>
+        <w:t>oppervlaktewater</w:t>
+      </w:r>
+      <w:r>
+        <w:rPr>
+          <w:color w:val="8EAADB" w:themeColor="accent1" w:themeTint="99"/>
+        </w:rPr>
+        <w:t xml:space="preserve"> kleiner </w:t>
+      </w:r>
+      <w:r>
+        <w:rPr>
+          <w:color w:val="8EAADB" w:themeColor="accent1" w:themeTint="99"/>
+        </w:rPr>
+        <w:t xml:space="preserve">dan ingevuld, </w:t>
+      </w:r>
+      <w:r>
+        <w:rPr>
+          <w:color w:val="8EAADB" w:themeColor="accent1" w:themeTint="99"/>
+        </w:rPr>
+        <w:t xml:space="preserve">dan loost het pand op </w:t>
+      </w:r>
+      <w:r>
+        <w:rPr>
+          <w:color w:val="8EAADB" w:themeColor="accent1" w:themeTint="99"/>
+        </w:rPr>
+        <w:t>oppervlaktewater</w:t>
+      </w:r>
+      <w:r>
+        <w:rPr>
+          <w:color w:val="8EAADB" w:themeColor="accent1" w:themeTint="99"/>
+        </w:rPr>
+        <w:t>.</w:t>
+      </w:r>
+      <w:r>
+        <w:rPr>
+          <w:color w:val="8EAADB" w:themeColor="accent1" w:themeTint="99"/>
+        </w:rPr>
+        <w:t xml:space="preserve"> </w:t>
+      </w:r>
+    </w:p>
+    <w:p>
+      <w:r>
+        <w:t>Maximale afstand verhardingsvlak tot kolk:</w:t>
+      </w:r>
+      <w:r>
+        <w:t xml:space="preserve"> </w:t>
+      </w:r>
+      <w:r>
+        <w:rPr>
+          <w:color w:val="8EAADB" w:themeColor="accent1" w:themeTint="99"/>
+        </w:rPr>
+        <w:t>Deze optie is nog niet beschikbaar</w:t>
+      </w:r>
+      <w:r>
+        <w:rPr>
+          <w:color w:val="8EAADB" w:themeColor="accent1" w:themeTint="99"/>
+        </w:rPr>
+        <w:t>.</w:t>
+      </w:r>
+      <w:r>
+        <w:rPr>
+          <w:color w:val="8EAADB" w:themeColor="accent1" w:themeTint="99"/>
+        </w:rPr>
+        <w:t xml:space="preserve"> </w:t>
+      </w:r>
+    </w:p>
+    <w:p>
+      <w:r>
+        <w:t>Maximale afstand afgekoppeld stelsel:</w:t>
+      </w:r>
+      <w:r>
+        <w:t xml:space="preserve"> </w:t>
+      </w:r>
+      <w:r>
+        <w:rPr>
+          <w:color w:val="8EAADB" w:themeColor="accent1" w:themeTint="99"/>
+        </w:rPr>
+        <w:t xml:space="preserve">Het verschil in afstand tussen </w:t>
+      </w:r>
+      <w:r>
+        <w:rPr>
+          <w:color w:val="8EAADB" w:themeColor="accent1" w:themeTint="99"/>
+        </w:rPr>
+        <w:t xml:space="preserve">a) </w:t>
+      </w:r>
+      <w:r>
+        <w:rPr>
+          <w:color w:val="8EAADB" w:themeColor="accent1" w:themeTint="99"/>
+        </w:rPr>
+        <w:t xml:space="preserve">het vlak tot de gemengde buis en </w:t>
+      </w:r>
+      <w:r>
+        <w:rPr>
+          <w:color w:val="8EAADB" w:themeColor="accent1" w:themeTint="99"/>
+        </w:rPr>
+        <w:t xml:space="preserve">b) </w:t>
+      </w:r>
+      <w:r>
+        <w:rPr>
+          <w:color w:val="8EAADB" w:themeColor="accent1" w:themeTint="99"/>
+        </w:rPr>
+        <w:t>het vlak tot de HWA buis</w:t>
+      </w:r>
+      <w:r>
+        <w:rPr>
+          <w:color w:val="8EAADB" w:themeColor="accent1" w:themeTint="99"/>
+        </w:rPr>
+        <w:t xml:space="preserve">. Indien dit verschil </w:t>
+      </w:r>
+      <w:r>
+        <w:rPr>
+          <w:color w:val="8EAADB" w:themeColor="accent1" w:themeTint="99"/>
+        </w:rPr>
+        <w:t>groter</w:t>
+      </w:r>
+      <w:r>
+        <w:rPr>
+          <w:color w:val="8EAADB" w:themeColor="accent1" w:themeTint="99"/>
+        </w:rPr>
+        <w:t xml:space="preserve"> is</w:t>
+      </w:r>
+      <w:r>
+        <w:rPr>
+          <w:color w:val="8EAADB" w:themeColor="accent1" w:themeTint="99"/>
+        </w:rPr>
+        <w:t xml:space="preserve"> en gemengd dichter bij het vlak ligt watert het vlak af op gemengd.</w:t>
+      </w:r>
+    </w:p>
+    <w:p>
+      <w:pPr>
+        <w:rPr>
+          <w:color w:val="8EAADB" w:themeColor="accent1" w:themeTint="99"/>
+        </w:rPr>
+      </w:pPr>
+      <w:r>
+        <w:t>Maximale afstand drievoudig stelsel:</w:t>
+      </w:r>
+      <w:r>
+        <w:t xml:space="preserve"> </w:t>
+      </w:r>
+      <w:r>
+        <w:rPr>
+          <w:color w:val="8EAADB" w:themeColor="accent1" w:themeTint="99"/>
+        </w:rPr>
+        <w:t xml:space="preserve"> In andere worden omschrijven: hemelwater afkomstig van daken is schoon, dit water gaat direct zonder zuiveringsstap naar het oppervlakte water. Hemelwater afkomstig van verharding/wegen is ‘vervuild’ dit wordt ingezameld in een stelsel met zuiveringsstap (VGS of hemelwaterriool met bijvoorbeeld helofytenfilter of een stelsel waar nog een zuiveringsstap kan worden ingebouwd. Dit stelseltype komt niet veel voor met name op bedrijventerreinen/industrieterreinen/drukke verkeersaders aangelegd tussen eind jaren negentig tot begin </w:t>
+      </w:r>
+      <w:proofErr w:type="spellStart"/>
+      <w:r>
+        <w:rPr>
+          <w:color w:val="8EAADB" w:themeColor="accent1" w:themeTint="99"/>
+        </w:rPr>
+        <w:t>zeros</w:t>
+      </w:r>
+      <w:proofErr w:type="spellEnd"/>
+      <w:r>
+        <w:rPr>
+          <w:color w:val="8EAADB" w:themeColor="accent1" w:themeTint="99"/>
+        </w:rPr>
+        <w:t xml:space="preserve"> (ongeveer 2005).</w:t>
+      </w:r>
+    </w:p>
+    <w:p>
+      <w:r>
+        <w:t xml:space="preserve">Verhardingsgraad erf: </w:t>
+      </w:r>
+      <w:r>
+        <w:rPr>
+          <w:color w:val="8EAADB" w:themeColor="accent1" w:themeTint="99"/>
+        </w:rPr>
+        <w:t>Deze optie is nog niet beschikbaar</w:t>
+      </w:r>
+      <w:r>
+        <w:rPr>
+          <w:color w:val="8EAADB" w:themeColor="accent1" w:themeTint="99"/>
+        </w:rPr>
+        <w:t xml:space="preserve"> in fase 1</w:t>
+      </w:r>
+    </w:p>
+    <w:p>
+      <w:pPr>
+        <w:rPr>
+          <w:color w:val="8EAADB" w:themeColor="accent1" w:themeTint="99"/>
+        </w:rPr>
+      </w:pPr>
+      <w:r>
+        <w:t xml:space="preserve">Verhardingsgraad half verhard: </w:t>
+      </w:r>
+      <w:commentRangeStart w:id="18"/>
+      <w:commentRangeEnd w:id="18"/>
+      <w:r>
+        <w:rPr>
+          <w:rStyle w:val="CommentReference"/>
+        </w:rPr>
+        <w:commentReference w:id="18"/>
+      </w:r>
+      <w:r>
+        <w:rPr>
+          <w:color w:val="8EAADB" w:themeColor="accent1" w:themeTint="99"/>
+        </w:rPr>
+        <w:t>Deze optie is nog niet beschikbaar</w:t>
+      </w:r>
+      <w:r>
+        <w:rPr>
+          <w:color w:val="8EAADB" w:themeColor="accent1" w:themeTint="99"/>
+        </w:rPr>
+        <w:t xml:space="preserve"> in fase 1.</w:t>
+      </w:r>
+    </w:p>
+    <w:p>
+      <w:pPr>
+        <w:rPr>
+          <w:color w:val="8EAADB" w:themeColor="accent1" w:themeTint="99"/>
+        </w:rPr>
+      </w:pPr>
+      <w:r>
         <w:lastRenderedPageBreak/>
-        <w:t>Maximale afstand afwateringsvoorziening:</w:t>
+        <w:t xml:space="preserve">Afkoppelen </w:t>
+      </w:r>
+      <w:r>
+        <w:t>(</w:t>
+      </w:r>
+      <w:r>
+        <w:t>hellende</w:t>
+      </w:r>
+      <w:r>
+        <w:t>)</w:t>
+      </w:r>
+      <w:r>
+        <w:t xml:space="preserve"> daken:</w:t>
       </w:r>
       <w:r>
         <w:t xml:space="preserve"> </w:t>
@@ -3613,13 +3701,19 @@
         <w:rPr>
           <w:color w:val="8EAADB" w:themeColor="accent1" w:themeTint="99"/>
         </w:rPr>
-        <w:t>afstand</w:t>
-      </w:r>
-      <w:r>
-        <w:rPr>
-          <w:color w:val="8EAADB" w:themeColor="accent1" w:themeTint="99"/>
-        </w:rPr>
-        <w:t xml:space="preserve"> (m)</w:t>
+        <w:t>R</w:t>
+      </w:r>
+      <w:r>
+        <w:rPr>
+          <w:color w:val="8EAADB" w:themeColor="accent1" w:themeTint="99"/>
+        </w:rPr>
+        <w:t>ekening houden met afgekoppelde daken</w:t>
+      </w:r>
+      <w:r>
+        <w:rPr>
+          <w:color w:val="8EAADB" w:themeColor="accent1" w:themeTint="99"/>
+        </w:rPr>
+        <w:t>.</w:t>
       </w:r>
       <w:r>
         <w:rPr>
@@ -3631,110 +3725,56 @@
         <w:rPr>
           <w:color w:val="8EAADB" w:themeColor="accent1" w:themeTint="99"/>
         </w:rPr>
-        <w:t>“vlak” tot een hemelwater ontvangende voorziening (meestal riolering)</w:t>
-      </w:r>
-      <w:r>
-        <w:rPr>
-          <w:color w:val="8EAADB" w:themeColor="accent1" w:themeTint="99"/>
-        </w:rPr>
-        <w:t xml:space="preserve">. Is de afstand van het vlak tot een voorziening groter dan </w:t>
-      </w:r>
-      <w:r>
-        <w:rPr>
-          <w:color w:val="8EAADB" w:themeColor="accent1" w:themeTint="99"/>
-        </w:rPr>
-        <w:t>ingevuld</w:t>
-      </w:r>
-      <w:r>
-        <w:rPr>
-          <w:color w:val="8EAADB" w:themeColor="accent1" w:themeTint="99"/>
-        </w:rPr>
-        <w:t>e afstand</w:t>
-      </w:r>
-      <w:r>
-        <w:rPr>
-          <w:color w:val="8EAADB" w:themeColor="accent1" w:themeTint="99"/>
-        </w:rPr>
-        <w:t xml:space="preserve">, dan </w:t>
-      </w:r>
-      <w:r>
-        <w:rPr>
-          <w:color w:val="8EAADB" w:themeColor="accent1" w:themeTint="99"/>
-        </w:rPr>
-        <w:t>is het vlak niet aangesloten</w:t>
-      </w:r>
-      <w:r>
-        <w:rPr>
-          <w:color w:val="8EAADB" w:themeColor="accent1" w:themeTint="99"/>
-        </w:rPr>
-        <w:t xml:space="preserve"> op een</w:t>
-      </w:r>
-      <w:r>
-        <w:rPr>
-          <w:color w:val="8EAADB" w:themeColor="accent1" w:themeTint="99"/>
-        </w:rPr>
-        <w:t xml:space="preserve"> hemelwater ontvangende voorziening. </w:t>
-      </w:r>
-      <w:r>
-        <w:rPr>
-          <w:color w:val="8EAADB" w:themeColor="accent1" w:themeTint="99"/>
-        </w:rPr>
-        <w:t>.</w:t>
-      </w:r>
-    </w:p>
-    <w:p>
-      <w:pPr>
-        <w:rPr>
-          <w:color w:val="8EAADB" w:themeColor="accent1" w:themeTint="99"/>
-        </w:rPr>
-      </w:pPr>
-      <w:r>
-        <w:t>Maximale afstand verhardingsvlak tot oppervlaktewater:</w:t>
-      </w:r>
-      <w:r>
-        <w:t xml:space="preserve"> </w:t>
-      </w:r>
-      <w:r>
-        <w:rPr>
-          <w:color w:val="8EAADB" w:themeColor="accent1" w:themeTint="99"/>
-        </w:rPr>
-        <w:t>afstand</w:t>
-      </w:r>
-      <w:r>
-        <w:rPr>
-          <w:color w:val="8EAADB" w:themeColor="accent1" w:themeTint="99"/>
-        </w:rPr>
-        <w:t xml:space="preserve"> (m)</w:t>
-      </w:r>
-      <w:r>
-        <w:rPr>
-          <w:color w:val="8EAADB" w:themeColor="accent1" w:themeTint="99"/>
-        </w:rPr>
-        <w:t xml:space="preserve"> “vlak” </w:t>
-      </w:r>
-      <w:r>
-        <w:rPr>
-          <w:color w:val="8EAADB" w:themeColor="accent1" w:themeTint="99"/>
-        </w:rPr>
-        <w:t>[</w:t>
-      </w:r>
-      <w:r>
-        <w:rPr>
-          <w:color w:val="8EAADB" w:themeColor="accent1" w:themeTint="99"/>
-        </w:rPr>
-        <w:t xml:space="preserve">niet </w:t>
-      </w:r>
-      <w:r>
-        <w:rPr>
-          <w:color w:val="8EAADB" w:themeColor="accent1" w:themeTint="99"/>
-        </w:rPr>
-        <w:t>zijnde pand</w:t>
-      </w:r>
-      <w:r>
-        <w:rPr>
-          <w:color w:val="8EAADB" w:themeColor="accent1" w:themeTint="99"/>
-        </w:rPr>
-        <w:t xml:space="preserve"> of bouwwerk</w:t>
+        <w:t>I</w:t>
+      </w:r>
+      <w:r>
+        <w:rPr>
+          <w:color w:val="8EAADB" w:themeColor="accent1" w:themeTint="99"/>
+        </w:rPr>
+        <w:t xml:space="preserve">ndien </w:t>
+      </w:r>
+      <w:r>
+        <w:rPr>
+          <w:color w:val="8EAADB" w:themeColor="accent1" w:themeTint="99"/>
+          <w:u w:val="single"/>
+        </w:rPr>
+        <w:t>niet</w:t>
+      </w:r>
+      <w:r>
+        <w:rPr>
+          <w:color w:val="8EAADB" w:themeColor="accent1" w:themeTint="99"/>
+        </w:rPr>
+        <w:t xml:space="preserve"> aangevinkt gaat de tool er van uit dat het dak sowieso is afgekoppeld</w:t>
+      </w:r>
+      <w:r>
+        <w:rPr>
+          <w:color w:val="8EAADB" w:themeColor="accent1" w:themeTint="99"/>
+        </w:rPr>
+        <w:t xml:space="preserve"> van gemengd</w:t>
+      </w:r>
+      <w:r>
+        <w:rPr>
+          <w:color w:val="8EAADB" w:themeColor="accent1" w:themeTint="99"/>
+        </w:rPr>
+        <w:t xml:space="preserve"> [</w:t>
+      </w:r>
+      <w:r>
+        <w:rPr>
+          <w:color w:val="8EAADB" w:themeColor="accent1" w:themeTint="99"/>
+        </w:rPr>
+        <w:t>indien gemengd en HWA voldoen aan “</w:t>
+      </w:r>
+      <w:r>
+        <w:rPr>
+          <w:color w:val="8EAADB" w:themeColor="accent1" w:themeTint="99"/>
+        </w:rPr>
+        <w:t>Maximale afstand afgekoppeld stelsel</w:t>
+      </w:r>
+      <w:r>
+        <w:rPr>
+          <w:color w:val="8EAADB" w:themeColor="accent1" w:themeTint="99"/>
+        </w:rPr>
+        <w:t>”</w:t>
       </w:r>
       <w:r>
         <w:rPr>
@@ -3746,495 +3786,29 @@
         <w:rPr>
           <w:color w:val="8EAADB" w:themeColor="accent1" w:themeTint="99"/>
         </w:rPr>
-        <w:t xml:space="preserve"> tot oppervlaktewater</w:t>
-      </w:r>
-      <w:r>
-        <w:rPr>
-          <w:color w:val="8EAADB" w:themeColor="accent1" w:themeTint="99"/>
-        </w:rPr>
-        <w:t xml:space="preserve">. Is de afstand van het vlak tot het </w:t>
-      </w:r>
-      <w:r>
-        <w:rPr>
-          <w:color w:val="8EAADB" w:themeColor="accent1" w:themeTint="99"/>
-        </w:rPr>
-        <w:t>oppervlaktewater</w:t>
-      </w:r>
-      <w:r>
-        <w:rPr>
-          <w:color w:val="8EAADB" w:themeColor="accent1" w:themeTint="99"/>
-        </w:rPr>
-        <w:t xml:space="preserve"> kleiner </w:t>
-      </w:r>
-      <w:r>
-        <w:rPr>
-          <w:color w:val="8EAADB" w:themeColor="accent1" w:themeTint="99"/>
-        </w:rPr>
-        <w:t xml:space="preserve">dan ingevuld, </w:t>
-      </w:r>
-      <w:r>
-        <w:rPr>
-          <w:color w:val="8EAADB" w:themeColor="accent1" w:themeTint="99"/>
-        </w:rPr>
-        <w:t xml:space="preserve">dan loost het vlak op </w:t>
-      </w:r>
-      <w:r>
-        <w:rPr>
-          <w:color w:val="8EAADB" w:themeColor="accent1" w:themeTint="99"/>
-        </w:rPr>
-        <w:t>oppervlaktewater</w:t>
-      </w:r>
-      <w:r>
-        <w:rPr>
-          <w:color w:val="8EAADB" w:themeColor="accent1" w:themeTint="99"/>
-        </w:rPr>
-        <w:t xml:space="preserve"> </w:t>
-      </w:r>
-      <w:commentRangeStart w:id="15"/>
-      <w:commentRangeEnd w:id="15"/>
+        <w:t xml:space="preserve">. </w:t>
+      </w:r>
+      <w:r>
+        <w:rPr>
+          <w:color w:val="8EAADB" w:themeColor="accent1" w:themeTint="99"/>
+        </w:rPr>
+        <w:t xml:space="preserve">Indien aangevinkt gaat de tool verder kijken naar het bouwjaar van het pand </w:t>
+      </w:r>
+      <w:commentRangeStart w:id="19"/>
+      <w:commentRangeStart w:id="20"/>
+      <w:commentRangeEnd w:id="19"/>
       <w:r>
         <w:rPr>
           <w:rStyle w:val="CommentReference"/>
         </w:rPr>
-        <w:commentReference w:id="15"/>
-      </w:r>
-    </w:p>
-    <w:p>
-      <w:r>
-        <w:t>Maximale afstand pand tot oppervlaktewater:</w:t>
-      </w:r>
-      <w:r>
-        <w:t xml:space="preserve"> </w:t>
-      </w:r>
-      <w:r>
-        <w:rPr>
-          <w:color w:val="8EAADB" w:themeColor="accent1" w:themeTint="99"/>
-        </w:rPr>
-        <w:t xml:space="preserve">De </w:t>
-      </w:r>
-      <w:r>
-        <w:rPr>
-          <w:color w:val="8EAADB" w:themeColor="accent1" w:themeTint="99"/>
-        </w:rPr>
-        <w:t xml:space="preserve">afstand </w:t>
-      </w:r>
-      <w:r>
-        <w:rPr>
-          <w:color w:val="8EAADB" w:themeColor="accent1" w:themeTint="99"/>
-        </w:rPr>
-        <w:t>(m)</w:t>
-      </w:r>
-      <w:r>
-        <w:rPr>
-          <w:color w:val="8EAADB" w:themeColor="accent1" w:themeTint="99"/>
-        </w:rPr>
-        <w:t xml:space="preserve"> </w:t>
-      </w:r>
-      <w:r>
-        <w:rPr>
-          <w:color w:val="8EAADB" w:themeColor="accent1" w:themeTint="99"/>
-        </w:rPr>
-        <w:t xml:space="preserve"> </w:t>
-      </w:r>
-      <w:r>
-        <w:rPr>
-          <w:color w:val="8EAADB" w:themeColor="accent1" w:themeTint="99"/>
-        </w:rPr>
-        <w:t xml:space="preserve">van een </w:t>
-      </w:r>
-      <w:r>
-        <w:rPr>
-          <w:color w:val="8EAADB" w:themeColor="accent1" w:themeTint="99"/>
-        </w:rPr>
-        <w:t xml:space="preserve">“vlak” </w:t>
-      </w:r>
-      <w:r>
-        <w:rPr>
-          <w:color w:val="8EAADB" w:themeColor="accent1" w:themeTint="99"/>
-        </w:rPr>
-        <w:t>(</w:t>
-      </w:r>
-      <w:r>
-        <w:rPr>
-          <w:color w:val="8EAADB" w:themeColor="accent1" w:themeTint="99"/>
-        </w:rPr>
-        <w:t>pand</w:t>
-      </w:r>
-      <w:r>
-        <w:rPr>
-          <w:color w:val="8EAADB" w:themeColor="accent1" w:themeTint="99"/>
-        </w:rPr>
-        <w:t>/bouwwerk</w:t>
-      </w:r>
-      <w:r>
-        <w:rPr>
-          <w:color w:val="8EAADB" w:themeColor="accent1" w:themeTint="99"/>
-        </w:rPr>
-        <w:t>)</w:t>
-      </w:r>
-      <w:r>
-        <w:rPr>
-          <w:color w:val="8EAADB" w:themeColor="accent1" w:themeTint="99"/>
-        </w:rPr>
-        <w:t xml:space="preserve"> tot oppervlaktewater</w:t>
-      </w:r>
-      <w:r>
-        <w:rPr>
-          <w:color w:val="8EAADB" w:themeColor="accent1" w:themeTint="99"/>
-        </w:rPr>
-        <w:t xml:space="preserve">. Is de afstand van het </w:t>
-      </w:r>
-      <w:r>
-        <w:rPr>
-          <w:color w:val="8EAADB" w:themeColor="accent1" w:themeTint="99"/>
-        </w:rPr>
-        <w:t>pand</w:t>
-      </w:r>
-      <w:r>
-        <w:rPr>
-          <w:color w:val="8EAADB" w:themeColor="accent1" w:themeTint="99"/>
-        </w:rPr>
-        <w:t xml:space="preserve"> </w:t>
-      </w:r>
-      <w:r>
-        <w:rPr>
-          <w:color w:val="8EAADB" w:themeColor="accent1" w:themeTint="99"/>
-        </w:rPr>
-        <w:t xml:space="preserve">tot het </w:t>
-      </w:r>
-      <w:r>
-        <w:rPr>
-          <w:color w:val="8EAADB" w:themeColor="accent1" w:themeTint="99"/>
-        </w:rPr>
-        <w:t>oppervlaktewater</w:t>
-      </w:r>
-      <w:r>
-        <w:rPr>
-          <w:color w:val="8EAADB" w:themeColor="accent1" w:themeTint="99"/>
-        </w:rPr>
-        <w:t xml:space="preserve"> kleiner </w:t>
-      </w:r>
-      <w:r>
-        <w:rPr>
-          <w:color w:val="8EAADB" w:themeColor="accent1" w:themeTint="99"/>
-        </w:rPr>
-        <w:t xml:space="preserve">dan ingevuld, </w:t>
-      </w:r>
-      <w:r>
-        <w:rPr>
-          <w:color w:val="8EAADB" w:themeColor="accent1" w:themeTint="99"/>
-        </w:rPr>
-        <w:t xml:space="preserve">dan loost het pand op </w:t>
-      </w:r>
-      <w:r>
-        <w:rPr>
-          <w:color w:val="8EAADB" w:themeColor="accent1" w:themeTint="99"/>
-        </w:rPr>
-        <w:t>oppervlaktewater</w:t>
-      </w:r>
-      <w:r>
-        <w:rPr>
-          <w:color w:val="8EAADB" w:themeColor="accent1" w:themeTint="99"/>
-        </w:rPr>
-        <w:t>.</w:t>
-      </w:r>
-      <w:r>
-        <w:rPr>
-          <w:color w:val="8EAADB" w:themeColor="accent1" w:themeTint="99"/>
-        </w:rPr>
-        <w:t xml:space="preserve"> </w:t>
-      </w:r>
-    </w:p>
-    <w:p>
-      <w:r>
-        <w:t>Maximale afstand verhardingsvlak tot kolk:</w:t>
-      </w:r>
-      <w:r>
-        <w:t xml:space="preserve"> </w:t>
-      </w:r>
-      <w:r>
-        <w:rPr>
-          <w:color w:val="8EAADB" w:themeColor="accent1" w:themeTint="99"/>
-        </w:rPr>
-        <w:t>Deze optie is nog niet beschikbaar</w:t>
-      </w:r>
-      <w:r>
-        <w:rPr>
-          <w:color w:val="8EAADB" w:themeColor="accent1" w:themeTint="99"/>
-        </w:rPr>
-        <w:t>.</w:t>
-      </w:r>
-      <w:r>
-        <w:rPr>
-          <w:color w:val="8EAADB" w:themeColor="accent1" w:themeTint="99"/>
-        </w:rPr>
-        <w:t xml:space="preserve"> </w:t>
-      </w:r>
-    </w:p>
-    <w:p>
-      <w:r>
-        <w:t>Maximale afstand afgekoppeld stelsel:</w:t>
-      </w:r>
-      <w:r>
-        <w:t xml:space="preserve"> </w:t>
-      </w:r>
-      <w:r>
-        <w:rPr>
-          <w:color w:val="8EAADB" w:themeColor="accent1" w:themeTint="99"/>
-        </w:rPr>
-        <w:t xml:space="preserve">Het verschil in afstand tussen </w:t>
-      </w:r>
-      <w:r>
-        <w:rPr>
-          <w:color w:val="8EAADB" w:themeColor="accent1" w:themeTint="99"/>
-        </w:rPr>
-        <w:t xml:space="preserve">a) </w:t>
-      </w:r>
-      <w:r>
-        <w:rPr>
-          <w:color w:val="8EAADB" w:themeColor="accent1" w:themeTint="99"/>
-        </w:rPr>
-        <w:t xml:space="preserve">het vlak tot de gemengde buis en </w:t>
-      </w:r>
-      <w:r>
-        <w:rPr>
-          <w:color w:val="8EAADB" w:themeColor="accent1" w:themeTint="99"/>
-        </w:rPr>
-        <w:t xml:space="preserve">b) </w:t>
-      </w:r>
-      <w:r>
-        <w:rPr>
-          <w:color w:val="8EAADB" w:themeColor="accent1" w:themeTint="99"/>
-        </w:rPr>
-        <w:t>het vlak tot de HWA buis</w:t>
-      </w:r>
-      <w:r>
-        <w:rPr>
-          <w:color w:val="8EAADB" w:themeColor="accent1" w:themeTint="99"/>
-        </w:rPr>
-        <w:t xml:space="preserve">. Indien dit verschil </w:t>
-      </w:r>
-      <w:r>
-        <w:rPr>
-          <w:color w:val="8EAADB" w:themeColor="accent1" w:themeTint="99"/>
-        </w:rPr>
-        <w:t>groter</w:t>
-      </w:r>
-      <w:r>
-        <w:rPr>
-          <w:color w:val="8EAADB" w:themeColor="accent1" w:themeTint="99"/>
-        </w:rPr>
-        <w:t xml:space="preserve"> is</w:t>
-      </w:r>
-      <w:r>
-        <w:rPr>
-          <w:color w:val="8EAADB" w:themeColor="accent1" w:themeTint="99"/>
-        </w:rPr>
-        <w:t xml:space="preserve"> en gemengd dichter bij het vlak ligt watert het vlak af op gemengd.</w:t>
-      </w:r>
-    </w:p>
-    <w:p>
-      <w:pPr>
-        <w:rPr>
-          <w:color w:val="8EAADB" w:themeColor="accent1" w:themeTint="99"/>
-        </w:rPr>
-      </w:pPr>
-      <w:r>
-        <w:t>Maximale afstand drievoudig stelsel:</w:t>
-      </w:r>
-      <w:r>
-        <w:t xml:space="preserve"> </w:t>
-      </w:r>
-      <w:r>
-        <w:rPr>
-          <w:color w:val="8EAADB" w:themeColor="accent1" w:themeTint="99"/>
-        </w:rPr>
-        <w:t xml:space="preserve"> In andere worden omschrijven: hemelwater afkomstig van daken is schoon, dit water gaat direct zonder zuiveringsstap naar het oppervlakte water. Hemelwater afkomstig van verharding/wegen is ‘vervuild’ dit wordt ingezameld in een stelsel met zuiveringsstap (VGS of hemelwaterriool met bijvoorbeeld helofytenfilter of een stelsel waar nog een zuiveringsstap kan worden ingebouwd. Dit stelseltype komt niet veel voor met name op bedrijventerreinen/industrieterreinen/drukke verkeersaders aangelegd tussen eind jaren negentig tot begin zeros (ongeveer 2005).</w:t>
-      </w:r>
-    </w:p>
-    <w:p>
-      <w:r>
-        <w:t xml:space="preserve">Verhardingsgraad erf: </w:t>
-      </w:r>
-      <w:r>
-        <w:rPr>
-          <w:color w:val="8EAADB" w:themeColor="accent1" w:themeTint="99"/>
-        </w:rPr>
-        <w:t>Deze optie is nog niet beschikbaar</w:t>
-      </w:r>
-      <w:r>
-        <w:rPr>
-          <w:color w:val="8EAADB" w:themeColor="accent1" w:themeTint="99"/>
-        </w:rPr>
-        <w:t xml:space="preserve"> in fase 1</w:t>
-      </w:r>
-    </w:p>
-    <w:p>
-      <w:pPr>
-        <w:rPr>
-          <w:color w:val="8EAADB" w:themeColor="accent1" w:themeTint="99"/>
-        </w:rPr>
-      </w:pPr>
-      <w:r>
-        <w:t xml:space="preserve">Verhardingsgraad half verhard: </w:t>
-      </w:r>
-      <w:commentRangeStart w:id="16"/>
-      <w:commentRangeEnd w:id="16"/>
+        <w:commentReference w:id="19"/>
+      </w:r>
+      <w:commentRangeEnd w:id="20"/>
       <w:r>
         <w:rPr>
           <w:rStyle w:val="CommentReference"/>
         </w:rPr>
-        <w:commentReference w:id="16"/>
-      </w:r>
-      <w:r>
-        <w:rPr>
-          <w:color w:val="8EAADB" w:themeColor="accent1" w:themeTint="99"/>
-        </w:rPr>
-        <w:t>Deze optie is nog niet beschikbaar</w:t>
-      </w:r>
-      <w:r>
-        <w:rPr>
-          <w:color w:val="8EAADB" w:themeColor="accent1" w:themeTint="99"/>
-        </w:rPr>
-        <w:t xml:space="preserve"> in fase 1.</w:t>
-      </w:r>
-    </w:p>
-    <w:p>
-      <w:pPr>
-        <w:rPr>
-          <w:color w:val="8EAADB" w:themeColor="accent1" w:themeTint="99"/>
-        </w:rPr>
-      </w:pPr>
-      <w:r>
-        <w:t xml:space="preserve">Afkoppelen </w:t>
-      </w:r>
-      <w:r>
-        <w:t>(</w:t>
-      </w:r>
-      <w:r>
-        <w:t>hellende</w:t>
-      </w:r>
-      <w:r>
-        <w:t>)</w:t>
-      </w:r>
-      <w:r>
-        <w:t xml:space="preserve"> daken:</w:t>
-      </w:r>
-      <w:r>
-        <w:t xml:space="preserve"> </w:t>
-      </w:r>
-      <w:r>
-        <w:rPr>
-          <w:color w:val="8EAADB" w:themeColor="accent1" w:themeTint="99"/>
-        </w:rPr>
-        <w:t>R</w:t>
-      </w:r>
-      <w:r>
-        <w:rPr>
-          <w:color w:val="8EAADB" w:themeColor="accent1" w:themeTint="99"/>
-        </w:rPr>
-        <w:t>ekening houden met afgekoppelde daken</w:t>
-      </w:r>
-      <w:r>
-        <w:rPr>
-          <w:color w:val="8EAADB" w:themeColor="accent1" w:themeTint="99"/>
-        </w:rPr>
-        <w:t>.</w:t>
-      </w:r>
-      <w:r>
-        <w:rPr>
-          <w:color w:val="8EAADB" w:themeColor="accent1" w:themeTint="99"/>
-        </w:rPr>
-        <w:t xml:space="preserve"> </w:t>
-      </w:r>
-      <w:r>
-        <w:rPr>
-          <w:color w:val="8EAADB" w:themeColor="accent1" w:themeTint="99"/>
-        </w:rPr>
-        <w:t>I</w:t>
-      </w:r>
-      <w:r>
-        <w:rPr>
-          <w:color w:val="8EAADB" w:themeColor="accent1" w:themeTint="99"/>
-        </w:rPr>
-        <w:t xml:space="preserve">ndien </w:t>
-      </w:r>
-      <w:r>
-        <w:rPr>
-          <w:color w:val="8EAADB" w:themeColor="accent1" w:themeTint="99"/>
-          <w:u w:val="single"/>
-        </w:rPr>
-        <w:t>niet</w:t>
-      </w:r>
-      <w:r>
-        <w:rPr>
-          <w:color w:val="8EAADB" w:themeColor="accent1" w:themeTint="99"/>
-        </w:rPr>
-        <w:t xml:space="preserve"> aangevinkt gaat de tool er van uit dat het dak sowieso is afgekoppeld</w:t>
-      </w:r>
-      <w:r>
-        <w:rPr>
-          <w:color w:val="8EAADB" w:themeColor="accent1" w:themeTint="99"/>
-        </w:rPr>
-        <w:t xml:space="preserve"> van gemengd</w:t>
-      </w:r>
-      <w:r>
-        <w:rPr>
-          <w:color w:val="8EAADB" w:themeColor="accent1" w:themeTint="99"/>
-        </w:rPr>
-        <w:t xml:space="preserve"> [</w:t>
-      </w:r>
-      <w:r>
-        <w:rPr>
-          <w:color w:val="8EAADB" w:themeColor="accent1" w:themeTint="99"/>
-        </w:rPr>
-        <w:t>indien gemengd en HWA voldoen aan “</w:t>
-      </w:r>
-      <w:r>
-        <w:rPr>
-          <w:color w:val="8EAADB" w:themeColor="accent1" w:themeTint="99"/>
-        </w:rPr>
-        <w:t>Maximale afstand afgekoppeld stelsel</w:t>
-      </w:r>
-      <w:r>
-        <w:rPr>
-          <w:color w:val="8EAADB" w:themeColor="accent1" w:themeTint="99"/>
-        </w:rPr>
-        <w:t>”</w:t>
-      </w:r>
-      <w:r>
-        <w:rPr>
-          <w:color w:val="8EAADB" w:themeColor="accent1" w:themeTint="99"/>
-        </w:rPr>
-        <w:t>]</w:t>
-      </w:r>
-      <w:r>
-        <w:rPr>
-          <w:color w:val="8EAADB" w:themeColor="accent1" w:themeTint="99"/>
-        </w:rPr>
-        <w:t xml:space="preserve">. </w:t>
-      </w:r>
-      <w:r>
-        <w:rPr>
-          <w:color w:val="8EAADB" w:themeColor="accent1" w:themeTint="99"/>
-        </w:rPr>
-        <w:t xml:space="preserve">Indien aangevinkt gaat de tool verder kijken naar het bouwjaar van het pand </w:t>
-      </w:r>
-      <w:commentRangeStart w:id="17"/>
-      <w:commentRangeStart w:id="18"/>
-      <w:commentRangeEnd w:id="17"/>
-      <w:r>
-        <w:rPr>
-          <w:rStyle w:val="CommentReference"/>
-        </w:rPr>
-        <w:commentReference w:id="17"/>
-      </w:r>
-      <w:commentRangeEnd w:id="18"/>
-      <w:r>
-        <w:rPr>
-          <w:rStyle w:val="CommentReference"/>
-        </w:rPr>
-        <w:commentReference w:id="18"/>
+        <w:commentReference w:id="20"/>
       </w:r>
       <w:r>
         <w:rPr>
@@ -4358,7 +3932,7 @@
           <w:szCs w:val="24"/>
         </w:rPr>
       </w:pPr>
-      <w:bookmarkStart w:id="19" w:name="_Toc60846300"/>
+      <w:bookmarkStart w:id="21" w:name="_Toc60846300"/>
       <w:r>
         <w:rPr>
           <w:b/>
@@ -4366,15 +3940,14 @@
           <w:sz w:val="24"/>
           <w:szCs w:val="24"/>
         </w:rPr>
-        <w:lastRenderedPageBreak/>
         <w:t>Resultaat BGT Inlooptool</w:t>
       </w:r>
-      <w:bookmarkEnd w:id="19"/>
-    </w:p>
-    <w:p/>
-    <w:p>
-      <w:commentRangeStart w:id="20"/>
-      <w:commentRangeStart w:id="21"/>
+      <w:bookmarkEnd w:id="21"/>
+    </w:p>
+    <w:p/>
+    <w:p>
+      <w:commentRangeStart w:id="22"/>
+      <w:commentRangeStart w:id="23"/>
       <w:r>
         <w:rPr>
           <w:noProof/>
@@ -4411,7 +3984,7 @@
                     <pic:cNvPicPr/>
                   </pic:nvPicPr>
                   <pic:blipFill>
-                    <a:blip r:embed="rId35" cstate="print">
+                    <a:blip r:embed="rId28" cstate="print">
                       <a:extLst>
                         <a:ext uri="{28A0092B-C50C-407E-A947-70E740481C1C}">
                           <a14:useLocalDpi xmlns:a14="http://schemas.microsoft.com/office/drawing/2010/main" val="0"/>
@@ -4449,19 +4022,19 @@
       <w:r>
         <w:t>naast een voorbeeld van het resultaat. In dit geval van de testdata. Het betreft een tijdelijke laag die dus nog moet worden opgeslagen</w:t>
       </w:r>
-      <w:commentRangeEnd w:id="20"/>
+      <w:commentRangeEnd w:id="22"/>
       <w:r>
         <w:rPr>
           <w:rStyle w:val="CommentReference"/>
         </w:rPr>
-        <w:commentReference w:id="20"/>
-      </w:r>
-      <w:commentRangeEnd w:id="21"/>
+        <w:commentReference w:id="22"/>
+      </w:r>
+      <w:commentRangeEnd w:id="23"/>
       <w:r>
         <w:rPr>
           <w:rStyle w:val="CommentReference"/>
         </w:rPr>
-        <w:commentReference w:id="21"/>
+        <w:commentReference w:id="23"/>
       </w:r>
       <w:r>
         <w:t>.</w:t>
@@ -4475,7 +4048,15 @@
     <w:p/>
     <w:p>
       <w:r>
-        <w:t xml:space="preserve">Onderstaand is de attributentabel van het resultaat van de BGT Inlooptool weergegeven. De vlakken hebben een unieke code van de BGT meegekregen (bgt _identificatie) zodat de link met de BGT mogelijk is. Daarnaast is elk vlak in percentages </w:t>
+        <w:t>Onderstaand is de attributentabel van het resultaat van de BGT Inlooptool weergegeven. De vlakken hebben een unieke code van de BGT meegekregen (</w:t>
+      </w:r>
+      <w:proofErr w:type="spellStart"/>
+      <w:r>
+        <w:t>bgt</w:t>
+      </w:r>
+      <w:proofErr w:type="spellEnd"/>
+      <w:r>
+        <w:t xml:space="preserve"> _identificatie) zodat de link met de BGT mogelijk is. Daarnaast is elk vlak in percentages </w:t>
       </w:r>
       <w:r>
         <w:t xml:space="preserve">(0%, 50% of 100%) </w:t>
@@ -4483,17 +4064,20 @@
       <w:r>
         <w:t xml:space="preserve">verdeelt over 5 categorieën (conform de nieuwe standaard inlooptabel).  </w:t>
       </w:r>
+      <w:bookmarkStart w:id="24" w:name="_GoBack"/>
+      <w:bookmarkEnd w:id="24"/>
     </w:p>
     <w:p>
       <w:r>
         <w:rPr>
           <w:noProof/>
         </w:rPr>
+        <w:lastRenderedPageBreak/>
         <w:drawing>
-          <wp:inline distT="0" distB="0" distL="0" distR="0" wp14:anchorId="2DCAE96B" wp14:editId="35FE0685">
-            <wp:extent cx="5759450" cy="2727325"/>
-            <wp:effectExtent l="0" t="0" r="0" b="0"/>
-            <wp:docPr id="20" name="Afbeelding 20" descr="Afbeelding met tafel&#10;&#10;Automatisch gegenereerde beschrijving"/>
+          <wp:inline distT="0" distB="0" distL="0" distR="0" wp14:anchorId="70018EE7" wp14:editId="3C851C6B">
+            <wp:extent cx="5759450" cy="1384300"/>
+            <wp:effectExtent l="0" t="0" r="0" b="6350"/>
+            <wp:docPr id="29" name="Picture 29"/>
             <wp:cNvGraphicFramePr>
               <a:graphicFrameLocks xmlns:a="http://schemas.openxmlformats.org/drawingml/2006/main" noChangeAspect="1"/>
             </wp:cNvGraphicFramePr>
@@ -4501,17 +4085,11 @@
               <a:graphicData uri="http://schemas.openxmlformats.org/drawingml/2006/picture">
                 <pic:pic xmlns:pic="http://schemas.openxmlformats.org/drawingml/2006/picture">
                   <pic:nvPicPr>
-                    <pic:cNvPr id="20" name="Afbeelding 20" descr="Afbeelding met tafel&#10;&#10;Automatisch gegenereerde beschrijving"/>
+                    <pic:cNvPr id="1" name=""/>
                     <pic:cNvPicPr/>
                   </pic:nvPicPr>
                   <pic:blipFill>
-                    <a:blip r:embed="rId36" cstate="print">
-                      <a:extLst>
-                        <a:ext uri="{28A0092B-C50C-407E-A947-70E740481C1C}">
-                          <a14:useLocalDpi xmlns:a14="http://schemas.microsoft.com/office/drawing/2010/main" val="0"/>
-                        </a:ext>
-                      </a:extLst>
-                    </a:blip>
+                    <a:blip r:embed="rId29"/>
                     <a:stretch>
                       <a:fillRect/>
                     </a:stretch>
@@ -4519,7 +4097,7 @@
                   <pic:spPr>
                     <a:xfrm>
                       <a:off x="0" y="0"/>
-                      <a:ext cx="5759450" cy="2727325"/>
+                      <a:ext cx="5759450" cy="1384300"/>
                     </a:xfrm>
                     <a:prstGeom prst="rect">
                       <a:avLst/>
@@ -4546,12 +4124,12 @@
           <w:szCs w:val="24"/>
         </w:rPr>
         <w:sectPr>
-          <w:headerReference w:type="even" r:id="rId37"/>
-          <w:headerReference w:type="default" r:id="rId38"/>
-          <w:footerReference w:type="even" r:id="rId39"/>
-          <w:footerReference w:type="default" r:id="rId40"/>
-          <w:headerReference w:type="first" r:id="rId41"/>
-          <w:footerReference w:type="first" r:id="rId42"/>
+          <w:headerReference w:type="even" r:id="rId30"/>
+          <w:headerReference w:type="default" r:id="rId31"/>
+          <w:footerReference w:type="even" r:id="rId32"/>
+          <w:footerReference w:type="default" r:id="rId33"/>
+          <w:headerReference w:type="first" r:id="rId34"/>
+          <w:footerReference w:type="first" r:id="rId35"/>
           <w:pgSz w:w="11906" w:h="16838" w:code="9"/>
           <w:pgMar w:top="567" w:right="1418" w:bottom="567" w:left="1418" w:header="709" w:footer="709" w:gutter="0"/>
           <w:cols w:space="708"/>
@@ -4571,9 +4149,9 @@
           <w:szCs w:val="24"/>
         </w:rPr>
       </w:pPr>
-      <w:bookmarkStart w:id="22" w:name="_Ref60220246"/>
-      <w:bookmarkStart w:id="23" w:name="_Ref60220255"/>
-      <w:bookmarkStart w:id="24" w:name="_Toc60846301"/>
+      <w:bookmarkStart w:id="25" w:name="_Ref60220246"/>
+      <w:bookmarkStart w:id="26" w:name="_Ref60220255"/>
+      <w:bookmarkStart w:id="27" w:name="_Toc60846301"/>
       <w:r>
         <w:rPr>
           <w:b/>
@@ -4593,15 +4171,16 @@
         </w:rPr>
         <w:t xml:space="preserve"> Stroomdiagram</w:t>
       </w:r>
-      <w:bookmarkEnd w:id="22"/>
-      <w:bookmarkEnd w:id="23"/>
-      <w:bookmarkEnd w:id="24"/>
+      <w:bookmarkEnd w:id="25"/>
+      <w:bookmarkEnd w:id="26"/>
+      <w:bookmarkEnd w:id="27"/>
     </w:p>
     <w:p>
       <w:r>
         <w:rPr>
           <w:noProof/>
         </w:rPr>
+        <w:lastRenderedPageBreak/>
         <w:drawing>
           <wp:anchor distT="0" distB="0" distL="114300" distR="114300" simplePos="0" relativeHeight="251672576" behindDoc="1" locked="0" layoutInCell="1" allowOverlap="1" wp14:anchorId="6778E40F" wp14:editId="6C020B61">
             <wp:simplePos x="0" y="0"/>
@@ -4634,7 +4213,7 @@
                     <pic:cNvPicPr/>
                   </pic:nvPicPr>
                   <pic:blipFill>
-                    <a:blip r:embed="rId43" cstate="print">
+                    <a:blip r:embed="rId36" cstate="print">
                       <a:extLst>
                         <a:ext uri="{28A0092B-C50C-407E-A947-70E740481C1C}">
                           <a14:useLocalDpi xmlns:a14="http://schemas.microsoft.com/office/drawing/2010/main" val="0"/>
@@ -4685,8 +4264,8 @@
 </file>
 
 <file path=word/comments.xml><?xml version="1.0" encoding="utf-8"?>
-<w:comments xmlns:wpc="http://schemas.microsoft.com/office/word/2010/wordprocessingCanvas" xmlns:cx="http://schemas.microsoft.com/office/drawing/2014/chartex" xmlns:cx1="http://schemas.microsoft.com/office/drawing/2015/9/8/chartex" xmlns:cx2="http://schemas.microsoft.com/office/drawing/2015/10/21/chartex" xmlns:cx3="http://schemas.microsoft.com/office/drawing/2016/5/9/chartex" xmlns:cx4="http://schemas.microsoft.com/office/drawing/2016/5/10/chartex" xmlns:cx5="http://schemas.microsoft.com/office/drawing/2016/5/11/chartex" xmlns:cx6="http://schemas.microsoft.com/office/drawing/2016/5/12/chartex" xmlns:cx7="http://schemas.microsoft.com/office/drawing/2016/5/13/chartex" xmlns:cx8="http://schemas.microsoft.com/office/drawing/2016/5/14/chartex" xmlns:mc="http://schemas.openxmlformats.org/markup-compatibility/2006" xmlns:aink="http://schemas.microsoft.com/office/drawing/2016/ink" xmlns:am3d="http://schemas.microsoft.com/office/drawing/2017/model3d" xmlns:o="urn:schemas-microsoft-com:office:office" xmlns:r="http://schemas.openxmlformats.org/officeDocument/2006/relationships" xmlns:m="http://schemas.openxmlformats.org/officeDocument/2006/math" xmlns:v="urn:schemas-microsoft-com:vml" xmlns:wp14="http://schemas.microsoft.com/office/word/2010/wordprocessingDrawing" xmlns:wp="http://schemas.openxmlformats.org/drawingml/2006/wordprocessingDrawing" xmlns:w10="urn:schemas-microsoft-com:office:word" xmlns:w="http://schemas.openxmlformats.org/wordprocessingml/2006/main" xmlns:w14="http://schemas.microsoft.com/office/word/2010/wordml" xmlns:w15="http://schemas.microsoft.com/office/word/2012/wordml" xmlns:w16cex="http://schemas.microsoft.com/office/word/2018/wordml/cex" xmlns:w16cid="http://schemas.microsoft.com/office/word/2016/wordml/cid" xmlns:w16="http://schemas.microsoft.com/office/word/2018/wordml" xmlns:w16se="http://schemas.microsoft.com/office/word/2015/wordml/symex" xmlns:wpg="http://schemas.microsoft.com/office/word/2010/wordprocessingGroup" xmlns:wpi="http://schemas.microsoft.com/office/word/2010/wordprocessingInk" xmlns:wne="http://schemas.microsoft.com/office/word/2006/wordml" xmlns:wps="http://schemas.microsoft.com/office/word/2010/wordprocessingShape" mc:Ignorable="w14 w15 w16se w16cid w16 w16cex wp14">
-  <w:comment w:id="4" w:author="Jafeth" w:date="2020-12-30T10:53:00Z" w:initials="J">
+<w:comments xmlns:wpc="http://schemas.microsoft.com/office/word/2010/wordprocessingCanvas" xmlns:cx="http://schemas.microsoft.com/office/drawing/2014/chartex" xmlns:cx1="http://schemas.microsoft.com/office/drawing/2015/9/8/chartex" xmlns:cx2="http://schemas.microsoft.com/office/drawing/2015/10/21/chartex" xmlns:cx3="http://schemas.microsoft.com/office/drawing/2016/5/9/chartex" xmlns:cx4="http://schemas.microsoft.com/office/drawing/2016/5/10/chartex" xmlns:cx5="http://schemas.microsoft.com/office/drawing/2016/5/11/chartex" xmlns:cx6="http://schemas.microsoft.com/office/drawing/2016/5/12/chartex" xmlns:cx7="http://schemas.microsoft.com/office/drawing/2016/5/13/chartex" xmlns:cx8="http://schemas.microsoft.com/office/drawing/2016/5/14/chartex" xmlns:mc="http://schemas.openxmlformats.org/markup-compatibility/2006" xmlns:aink="http://schemas.microsoft.com/office/drawing/2016/ink" xmlns:am3d="http://schemas.microsoft.com/office/drawing/2017/model3d" xmlns:o="urn:schemas-microsoft-com:office:office" xmlns:r="http://schemas.openxmlformats.org/officeDocument/2006/relationships" xmlns:m="http://schemas.openxmlformats.org/officeDocument/2006/math" xmlns:v="urn:schemas-microsoft-com:vml" xmlns:wp14="http://schemas.microsoft.com/office/word/2010/wordprocessingDrawing" xmlns:wp="http://schemas.openxmlformats.org/drawingml/2006/wordprocessingDrawing" xmlns:w10="urn:schemas-microsoft-com:office:word" xmlns:w="http://schemas.openxmlformats.org/wordprocessingml/2006/main" xmlns:w14="http://schemas.microsoft.com/office/word/2010/wordml" xmlns:w15="http://schemas.microsoft.com/office/word/2012/wordml" xmlns:w16cid="http://schemas.microsoft.com/office/word/2016/wordml/cid" xmlns:w16se="http://schemas.microsoft.com/office/word/2015/wordml/symex" xmlns:wpg="http://schemas.microsoft.com/office/word/2010/wordprocessingGroup" xmlns:wpi="http://schemas.microsoft.com/office/word/2010/wordprocessingInk" xmlns:wne="http://schemas.microsoft.com/office/word/2006/wordml" xmlns:wps="http://schemas.microsoft.com/office/word/2010/wordprocessingShape" mc:Ignorable="w14 w15 w16se w16cid wp14">
+  <w:comment w:id="1" w:author="Sjoerd Hoekstra" w:date="2021-02-02T12:10:00Z" w:initials="SH">
     <w:p>
       <w:pPr>
         <w:pStyle w:val="CommentText"/>
@@ -4698,6 +4277,30 @@
         <w:annotationRef/>
       </w:r>
       <w:r>
+        <w:t xml:space="preserve">Waar kunnen mensen de </w:t>
+      </w:r>
+      <w:proofErr w:type="spellStart"/>
+      <w:r>
+        <w:t>toolbox</w:t>
+      </w:r>
+      <w:proofErr w:type="spellEnd"/>
+      <w:r>
+        <w:t xml:space="preserve"> downloaden? Beschikbaar via een website, via STOWA?</w:t>
+      </w:r>
+    </w:p>
+  </w:comment>
+  <w:comment w:id="5" w:author="Jafeth" w:date="2020-12-30T10:53:00Z" w:initials="J">
+    <w:p>
+      <w:pPr>
+        <w:pStyle w:val="CommentText"/>
+      </w:pPr>
+      <w:r>
+        <w:rPr>
+          <w:rStyle w:val="CommentReference"/>
+        </w:rPr>
+        <w:annotationRef/>
+      </w:r>
+      <w:r>
         <w:rPr>
           <w:noProof/>
         </w:rPr>
@@ -4705,7 +4308,7 @@
       </w:r>
     </w:p>
   </w:comment>
-  <w:comment w:id="7" w:author="Jafeth" w:date="2020-12-30T11:10:00Z" w:initials="J">
+  <w:comment w:id="8" w:author="Jafeth" w:date="2020-12-30T11:10:00Z" w:initials="J">
     <w:p>
       <w:pPr>
         <w:pStyle w:val="CommentText"/>
@@ -4724,7 +4327,7 @@
       </w:r>
     </w:p>
   </w:comment>
-  <w:comment w:id="10" w:author="timo nierop" w:date="2021-01-04T11:06:00Z" w:initials="tn">
+  <w:comment w:id="9" w:author="Sjoerd Hoekstra" w:date="2021-02-02T12:17:00Z" w:initials="SH">
     <w:p>
       <w:pPr>
         <w:pStyle w:val="CommentText"/>
@@ -4736,11 +4339,27 @@
         <w:annotationRef/>
       </w:r>
       <w:r>
+        <w:t>Vraag staat uit bij Esri, waarom dit niet goed werkt.</w:t>
+      </w:r>
+    </w:p>
+  </w:comment>
+  <w:comment w:id="12" w:author="timo nierop" w:date="2021-01-04T11:06:00Z" w:initials="tn">
+    <w:p>
+      <w:pPr>
+        <w:pStyle w:val="CommentText"/>
+      </w:pPr>
+      <w:r>
+        <w:rPr>
+          <w:rStyle w:val="CommentReference"/>
+        </w:rPr>
+        <w:annotationRef/>
+      </w:r>
+      <w:r>
         <w:t>Ik zou het fijn vinden als de tool ook werkt als de BAG gegevens niet ingevoerd worden.</w:t>
       </w:r>
     </w:p>
   </w:comment>
-  <w:comment w:id="11" w:author="Leendert van Wolfswinkel" w:date="2021-01-05T15:18:00Z" w:initials="LvW">
+  <w:comment w:id="13" w:author="Leendert van Wolfswinkel" w:date="2021-01-05T15:18:00Z" w:initials="LvW">
     <w:p>
       <w:pPr>
         <w:pStyle w:val="CommentText"/>
@@ -4772,7 +4391,7 @@
       </w:pPr>
     </w:p>
   </w:comment>
-  <w:comment w:id="12" w:author="timo nierop" w:date="2021-01-04T11:07:00Z" w:initials="tn">
+  <w:comment w:id="14" w:author="timo nierop" w:date="2021-01-04T11:07:00Z" w:initials="tn">
     <w:p>
       <w:pPr>
         <w:pStyle w:val="CommentText"/>
@@ -4788,7 +4407,7 @@
       </w:r>
     </w:p>
   </w:comment>
-  <w:comment w:id="13" w:author="Leendert van Wolfswinkel" w:date="2021-01-05T15:22:00Z" w:initials="LvW">
+  <w:comment w:id="15" w:author="Leendert van Wolfswinkel" w:date="2021-01-05T15:22:00Z" w:initials="LvW">
     <w:p>
       <w:pPr>
         <w:pStyle w:val="CommentText"/>
@@ -4804,7 +4423,7 @@
       </w:r>
     </w:p>
   </w:comment>
-  <w:comment w:id="15" w:author="Jafeth" w:date="2020-12-30T11:34:00Z" w:initials="J">
+  <w:comment w:id="17" w:author="Jafeth" w:date="2020-12-30T11:34:00Z" w:initials="J">
     <w:p>
       <w:pPr>
         <w:pStyle w:val="CommentText"/>
@@ -4823,7 +4442,7 @@
       </w:r>
     </w:p>
   </w:comment>
-  <w:comment w:id="16" w:author="Jafeth" w:date="2020-12-30T11:43:00Z" w:initials="J">
+  <w:comment w:id="18" w:author="Jafeth" w:date="2020-12-30T11:43:00Z" w:initials="J">
     <w:p>
       <w:pPr>
         <w:pStyle w:val="CommentText"/>
@@ -4842,7 +4461,7 @@
       </w:r>
     </w:p>
   </w:comment>
-  <w:comment w:id="17" w:author="Jafeth" w:date="2020-12-30T11:44:00Z" w:initials="J">
+  <w:comment w:id="19" w:author="Jafeth" w:date="2020-12-30T11:44:00Z" w:initials="J">
     <w:p>
       <w:pPr>
         <w:pStyle w:val="CommentText"/>
@@ -4861,7 +4480,7 @@
       </w:r>
     </w:p>
   </w:comment>
-  <w:comment w:id="18" w:author="Leendert van Wolfswinkel" w:date="2021-01-05T15:27:00Z" w:initials="LvW">
+  <w:comment w:id="20" w:author="Leendert van Wolfswinkel" w:date="2021-01-05T15:27:00Z" w:initials="LvW">
     <w:p>
       <w:pPr>
         <w:pStyle w:val="CommentText"/>
@@ -4897,7 +4516,7 @@
       </w:pPr>
     </w:p>
   </w:comment>
-  <w:comment w:id="20" w:author="Jafeth" w:date="2020-12-30T11:53:00Z" w:initials="J">
+  <w:comment w:id="22" w:author="Jafeth" w:date="2020-12-30T11:53:00Z" w:initials="J">
     <w:p>
       <w:pPr>
         <w:pStyle w:val="CommentText"/>
@@ -4916,7 +4535,7 @@
       </w:r>
     </w:p>
   </w:comment>
-  <w:comment w:id="21" w:author="Leendert van Wolfswinkel" w:date="2021-01-05T15:29:00Z" w:initials="LvW">
+  <w:comment w:id="23" w:author="Leendert van Wolfswinkel" w:date="2021-01-05T15:29:00Z" w:initials="LvW">
     <w:p>
       <w:pPr>
         <w:pStyle w:val="CommentText"/>
@@ -4928,7 +4547,15 @@
         <w:annotationRef/>
       </w:r>
       <w:r>
-        <w:t>Staat op de to-do lijst voor fase 2</w:t>
+        <w:t xml:space="preserve">Staat op de </w:t>
+      </w:r>
+      <w:proofErr w:type="spellStart"/>
+      <w:r>
+        <w:t>to</w:t>
+      </w:r>
+      <w:proofErr w:type="spellEnd"/>
+      <w:r>
+        <w:t>-do lijst voor fase 2</w:t>
       </w:r>
     </w:p>
   </w:comment>
@@ -4936,11 +4563,13 @@
 </file>
 
 <file path=word/commentsExtended.xml><?xml version="1.0" encoding="utf-8"?>
-<w15:commentsEx xmlns:wpc="http://schemas.microsoft.com/office/word/2010/wordprocessingCanvas" xmlns:cx="http://schemas.microsoft.com/office/drawing/2014/chartex" xmlns:cx1="http://schemas.microsoft.com/office/drawing/2015/9/8/chartex" xmlns:cx2="http://schemas.microsoft.com/office/drawing/2015/10/21/chartex" xmlns:cx3="http://schemas.microsoft.com/office/drawing/2016/5/9/chartex" xmlns:cx4="http://schemas.microsoft.com/office/drawing/2016/5/10/chartex" xmlns:cx5="http://schemas.microsoft.com/office/drawing/2016/5/11/chartex" xmlns:cx6="http://schemas.microsoft.com/office/drawing/2016/5/12/chartex" xmlns:cx7="http://schemas.microsoft.com/office/drawing/2016/5/13/chartex" xmlns:cx8="http://schemas.microsoft.com/office/drawing/2016/5/14/chartex" xmlns:mc="http://schemas.openxmlformats.org/markup-compatibility/2006" xmlns:aink="http://schemas.microsoft.com/office/drawing/2016/ink" xmlns:am3d="http://schemas.microsoft.com/office/drawing/2017/model3d" xmlns:o="urn:schemas-microsoft-com:office:office" xmlns:r="http://schemas.openxmlformats.org/officeDocument/2006/relationships" xmlns:m="http://schemas.openxmlformats.org/officeDocument/2006/math" xmlns:v="urn:schemas-microsoft-com:vml" xmlns:wp14="http://schemas.microsoft.com/office/word/2010/wordprocessingDrawing" xmlns:wp="http://schemas.openxmlformats.org/drawingml/2006/wordprocessingDrawing" xmlns:w10="urn:schemas-microsoft-com:office:word" xmlns:w="http://schemas.openxmlformats.org/wordprocessingml/2006/main" xmlns:w14="http://schemas.microsoft.com/office/word/2010/wordml" xmlns:w15="http://schemas.microsoft.com/office/word/2012/wordml" xmlns:w16cex="http://schemas.microsoft.com/office/word/2018/wordml/cex" xmlns:w16cid="http://schemas.microsoft.com/office/word/2016/wordml/cid" xmlns:w16="http://schemas.microsoft.com/office/word/2018/wordml" xmlns:w16se="http://schemas.microsoft.com/office/word/2015/wordml/symex" xmlns:wpg="http://schemas.microsoft.com/office/word/2010/wordprocessingGroup" xmlns:wpi="http://schemas.microsoft.com/office/word/2010/wordprocessingInk" xmlns:wne="http://schemas.microsoft.com/office/word/2006/wordml" xmlns:wps="http://schemas.microsoft.com/office/word/2010/wordprocessingShape" mc:Ignorable="w14 w15 w16se w16cid w16 w16cex wp14">
+<w15:commentsEx xmlns:wpc="http://schemas.microsoft.com/office/word/2010/wordprocessingCanvas" xmlns:cx="http://schemas.microsoft.com/office/drawing/2014/chartex" xmlns:cx1="http://schemas.microsoft.com/office/drawing/2015/9/8/chartex" xmlns:cx2="http://schemas.microsoft.com/office/drawing/2015/10/21/chartex" xmlns:cx3="http://schemas.microsoft.com/office/drawing/2016/5/9/chartex" xmlns:cx4="http://schemas.microsoft.com/office/drawing/2016/5/10/chartex" xmlns:cx5="http://schemas.microsoft.com/office/drawing/2016/5/11/chartex" xmlns:cx6="http://schemas.microsoft.com/office/drawing/2016/5/12/chartex" xmlns:cx7="http://schemas.microsoft.com/office/drawing/2016/5/13/chartex" xmlns:cx8="http://schemas.microsoft.com/office/drawing/2016/5/14/chartex" xmlns:mc="http://schemas.openxmlformats.org/markup-compatibility/2006" xmlns:aink="http://schemas.microsoft.com/office/drawing/2016/ink" xmlns:am3d="http://schemas.microsoft.com/office/drawing/2017/model3d" xmlns:o="urn:schemas-microsoft-com:office:office" xmlns:r="http://schemas.openxmlformats.org/officeDocument/2006/relationships" xmlns:m="http://schemas.openxmlformats.org/officeDocument/2006/math" xmlns:v="urn:schemas-microsoft-com:vml" xmlns:wp14="http://schemas.microsoft.com/office/word/2010/wordprocessingDrawing" xmlns:wp="http://schemas.openxmlformats.org/drawingml/2006/wordprocessingDrawing" xmlns:w10="urn:schemas-microsoft-com:office:word" xmlns:w="http://schemas.openxmlformats.org/wordprocessingml/2006/main" xmlns:w14="http://schemas.microsoft.com/office/word/2010/wordml" xmlns:w15="http://schemas.microsoft.com/office/word/2012/wordml" xmlns:w16cid="http://schemas.microsoft.com/office/word/2016/wordml/cid" xmlns:w16se="http://schemas.microsoft.com/office/word/2015/wordml/symex" xmlns:wpg="http://schemas.microsoft.com/office/word/2010/wordprocessingGroup" xmlns:wpi="http://schemas.microsoft.com/office/word/2010/wordprocessingInk" xmlns:wne="http://schemas.microsoft.com/office/word/2006/wordml" xmlns:wps="http://schemas.microsoft.com/office/word/2010/wordprocessingShape" mc:Ignorable="w14 w15 w16se w16cid wp14">
+  <w15:commentEx w15:paraId="115E89F7" w15:done="0"/>
   <w15:commentEx w15:paraId="05B26D5B" w15:done="1"/>
   <w15:commentEx w15:paraId="65988B79" w15:done="0"/>
-  <w15:commentEx w15:paraId="53D325DE" w15:done="0"/>
-  <w15:commentEx w15:paraId="0DDE6F20" w15:paraIdParent="53D325DE" w15:done="0"/>
+  <w15:commentEx w15:paraId="6CA5D2ED" w15:done="0"/>
+  <w15:commentEx w15:paraId="52A72A48" w15:done="0"/>
+  <w15:commentEx w15:paraId="1DE36F48" w15:paraIdParent="52A72A48" w15:done="0"/>
   <w15:commentEx w15:paraId="4DAA705C" w15:done="1"/>
   <w15:commentEx w15:paraId="1BBF786C" w15:paraIdParent="4DAA705C" w15:done="1"/>
   <w15:commentEx w15:paraId="4C9B62E5" w15:done="1"/>
@@ -4970,11 +4599,13 @@
 </file>
 
 <file path=word/commentsIds.xml><?xml version="1.0" encoding="utf-8"?>
-<w16cid:commentsIds xmlns:wpc="http://schemas.microsoft.com/office/word/2010/wordprocessingCanvas" xmlns:cx="http://schemas.microsoft.com/office/drawing/2014/chartex" xmlns:cx1="http://schemas.microsoft.com/office/drawing/2015/9/8/chartex" xmlns:cx2="http://schemas.microsoft.com/office/drawing/2015/10/21/chartex" xmlns:cx3="http://schemas.microsoft.com/office/drawing/2016/5/9/chartex" xmlns:cx4="http://schemas.microsoft.com/office/drawing/2016/5/10/chartex" xmlns:cx5="http://schemas.microsoft.com/office/drawing/2016/5/11/chartex" xmlns:cx6="http://schemas.microsoft.com/office/drawing/2016/5/12/chartex" xmlns:cx7="http://schemas.microsoft.com/office/drawing/2016/5/13/chartex" xmlns:cx8="http://schemas.microsoft.com/office/drawing/2016/5/14/chartex" xmlns:mc="http://schemas.openxmlformats.org/markup-compatibility/2006" xmlns:aink="http://schemas.microsoft.com/office/drawing/2016/ink" xmlns:am3d="http://schemas.microsoft.com/office/drawing/2017/model3d" xmlns:o="urn:schemas-microsoft-com:office:office" xmlns:r="http://schemas.openxmlformats.org/officeDocument/2006/relationships" xmlns:m="http://schemas.openxmlformats.org/officeDocument/2006/math" xmlns:v="urn:schemas-microsoft-com:vml" xmlns:wp14="http://schemas.microsoft.com/office/word/2010/wordprocessingDrawing" xmlns:wp="http://schemas.openxmlformats.org/drawingml/2006/wordprocessingDrawing" xmlns:w10="urn:schemas-microsoft-com:office:word" xmlns:w="http://schemas.openxmlformats.org/wordprocessingml/2006/main" xmlns:w14="http://schemas.microsoft.com/office/word/2010/wordml" xmlns:w15="http://schemas.microsoft.com/office/word/2012/wordml" xmlns:w16cex="http://schemas.microsoft.com/office/word/2018/wordml/cex" xmlns:w16cid="http://schemas.microsoft.com/office/word/2016/wordml/cid" xmlns:w16="http://schemas.microsoft.com/office/word/2018/wordml" xmlns:w16se="http://schemas.microsoft.com/office/word/2015/wordml/symex" xmlns:wpg="http://schemas.microsoft.com/office/word/2010/wordprocessingGroup" xmlns:wpi="http://schemas.microsoft.com/office/word/2010/wordprocessingInk" xmlns:wne="http://schemas.microsoft.com/office/word/2006/wordml" xmlns:wps="http://schemas.microsoft.com/office/word/2010/wordprocessingShape" mc:Ignorable="w14 w15 w16se w16cid w16 w16cex wp14">
+<w16cid:commentsIds xmlns:wpc="http://schemas.microsoft.com/office/word/2010/wordprocessingCanvas" xmlns:cx="http://schemas.microsoft.com/office/drawing/2014/chartex" xmlns:cx1="http://schemas.microsoft.com/office/drawing/2015/9/8/chartex" xmlns:cx2="http://schemas.microsoft.com/office/drawing/2015/10/21/chartex" xmlns:cx3="http://schemas.microsoft.com/office/drawing/2016/5/9/chartex" xmlns:cx4="http://schemas.microsoft.com/office/drawing/2016/5/10/chartex" xmlns:cx5="http://schemas.microsoft.com/office/drawing/2016/5/11/chartex" xmlns:cx6="http://schemas.microsoft.com/office/drawing/2016/5/12/chartex" xmlns:cx7="http://schemas.microsoft.com/office/drawing/2016/5/13/chartex" xmlns:cx8="http://schemas.microsoft.com/office/drawing/2016/5/14/chartex" xmlns:mc="http://schemas.openxmlformats.org/markup-compatibility/2006" xmlns:aink="http://schemas.microsoft.com/office/drawing/2016/ink" xmlns:am3d="http://schemas.microsoft.com/office/drawing/2017/model3d" xmlns:o="urn:schemas-microsoft-com:office:office" xmlns:r="http://schemas.openxmlformats.org/officeDocument/2006/relationships" xmlns:m="http://schemas.openxmlformats.org/officeDocument/2006/math" xmlns:v="urn:schemas-microsoft-com:vml" xmlns:wp14="http://schemas.microsoft.com/office/word/2010/wordprocessingDrawing" xmlns:wp="http://schemas.openxmlformats.org/drawingml/2006/wordprocessingDrawing" xmlns:w10="urn:schemas-microsoft-com:office:word" xmlns:w="http://schemas.openxmlformats.org/wordprocessingml/2006/main" xmlns:w14="http://schemas.microsoft.com/office/word/2010/wordml" xmlns:w15="http://schemas.microsoft.com/office/word/2012/wordml" xmlns:w16cid="http://schemas.microsoft.com/office/word/2016/wordml/cid" xmlns:w16se="http://schemas.microsoft.com/office/word/2015/wordml/symex" xmlns:wpg="http://schemas.microsoft.com/office/word/2010/wordprocessingGroup" xmlns:wpi="http://schemas.microsoft.com/office/word/2010/wordprocessingInk" xmlns:wne="http://schemas.microsoft.com/office/word/2006/wordml" xmlns:wps="http://schemas.microsoft.com/office/word/2010/wordprocessingShape" mc:Ignorable="w14 w15 w16se w16cid wp14">
+  <w16cid:commentId w16cid:paraId="115E89F7" w16cid:durableId="23C3BFCC"/>
   <w16cid:commentId w16cid:paraId="05B26D5B" w16cid:durableId="2396DAA4"/>
   <w16cid:commentId w16cid:paraId="65988B79" w16cid:durableId="2396DEA2"/>
-  <w16cid:commentId w16cid:paraId="53D325DE" w16cid:durableId="239D752D"/>
-  <w16cid:commentId w16cid:paraId="0DDE6F20" w16cid:durableId="239F01B0"/>
+  <w16cid:commentId w16cid:paraId="6CA5D2ED" w16cid:durableId="23C3C160"/>
+  <w16cid:commentId w16cid:paraId="52A72A48" w16cid:durableId="239D752D"/>
+  <w16cid:commentId w16cid:paraId="1DE36F48" w16cid:durableId="239F01B0"/>
   <w16cid:commentId w16cid:paraId="4DAA705C" w16cid:durableId="239D7577"/>
   <w16cid:commentId w16cid:paraId="1BBF786C" w16cid:durableId="239F02D3"/>
   <w16cid:commentId w16cid:paraId="4C9B62E5" w16cid:durableId="2396E42B"/>
@@ -4987,7 +4618,7 @@
 </file>
 
 <file path=word/endnotes.xml><?xml version="1.0" encoding="utf-8"?>
-<w:endnotes xmlns:wpc="http://schemas.microsoft.com/office/word/2010/wordprocessingCanvas" xmlns:cx="http://schemas.microsoft.com/office/drawing/2014/chartex" xmlns:cx1="http://schemas.microsoft.com/office/drawing/2015/9/8/chartex" xmlns:cx2="http://schemas.microsoft.com/office/drawing/2015/10/21/chartex" xmlns:cx3="http://schemas.microsoft.com/office/drawing/2016/5/9/chartex" xmlns:cx4="http://schemas.microsoft.com/office/drawing/2016/5/10/chartex" xmlns:cx5="http://schemas.microsoft.com/office/drawing/2016/5/11/chartex" xmlns:cx6="http://schemas.microsoft.com/office/drawing/2016/5/12/chartex" xmlns:cx7="http://schemas.microsoft.com/office/drawing/2016/5/13/chartex" xmlns:cx8="http://schemas.microsoft.com/office/drawing/2016/5/14/chartex" xmlns:mc="http://schemas.openxmlformats.org/markup-compatibility/2006" xmlns:aink="http://schemas.microsoft.com/office/drawing/2016/ink" xmlns:am3d="http://schemas.microsoft.com/office/drawing/2017/model3d" xmlns:o="urn:schemas-microsoft-com:office:office" xmlns:r="http://schemas.openxmlformats.org/officeDocument/2006/relationships" xmlns:m="http://schemas.openxmlformats.org/officeDocument/2006/math" xmlns:v="urn:schemas-microsoft-com:vml" xmlns:wp14="http://schemas.microsoft.com/office/word/2010/wordprocessingDrawing" xmlns:wp="http://schemas.openxmlformats.org/drawingml/2006/wordprocessingDrawing" xmlns:w10="urn:schemas-microsoft-com:office:word" xmlns:w="http://schemas.openxmlformats.org/wordprocessingml/2006/main" xmlns:w14="http://schemas.microsoft.com/office/word/2010/wordml" xmlns:w15="http://schemas.microsoft.com/office/word/2012/wordml" xmlns:w16cex="http://schemas.microsoft.com/office/word/2018/wordml/cex" xmlns:w16cid="http://schemas.microsoft.com/office/word/2016/wordml/cid" xmlns:w16="http://schemas.microsoft.com/office/word/2018/wordml" xmlns:w16se="http://schemas.microsoft.com/office/word/2015/wordml/symex" xmlns:wpg="http://schemas.microsoft.com/office/word/2010/wordprocessingGroup" xmlns:wpi="http://schemas.microsoft.com/office/word/2010/wordprocessingInk" xmlns:wne="http://schemas.microsoft.com/office/word/2006/wordml" xmlns:wps="http://schemas.microsoft.com/office/word/2010/wordprocessingShape" mc:Ignorable="w14 w15 w16se w16cid w16 w16cex wp14">
+<w:endnotes xmlns:wpc="http://schemas.microsoft.com/office/word/2010/wordprocessingCanvas" xmlns:cx="http://schemas.microsoft.com/office/drawing/2014/chartex" xmlns:cx1="http://schemas.microsoft.com/office/drawing/2015/9/8/chartex" xmlns:cx2="http://schemas.microsoft.com/office/drawing/2015/10/21/chartex" xmlns:cx3="http://schemas.microsoft.com/office/drawing/2016/5/9/chartex" xmlns:cx4="http://schemas.microsoft.com/office/drawing/2016/5/10/chartex" xmlns:cx5="http://schemas.microsoft.com/office/drawing/2016/5/11/chartex" xmlns:cx6="http://schemas.microsoft.com/office/drawing/2016/5/12/chartex" xmlns:cx7="http://schemas.microsoft.com/office/drawing/2016/5/13/chartex" xmlns:cx8="http://schemas.microsoft.com/office/drawing/2016/5/14/chartex" xmlns:mc="http://schemas.openxmlformats.org/markup-compatibility/2006" xmlns:aink="http://schemas.microsoft.com/office/drawing/2016/ink" xmlns:am3d="http://schemas.microsoft.com/office/drawing/2017/model3d" xmlns:o="urn:schemas-microsoft-com:office:office" xmlns:r="http://schemas.openxmlformats.org/officeDocument/2006/relationships" xmlns:m="http://schemas.openxmlformats.org/officeDocument/2006/math" xmlns:v="urn:schemas-microsoft-com:vml" xmlns:wp14="http://schemas.microsoft.com/office/word/2010/wordprocessingDrawing" xmlns:wp="http://schemas.openxmlformats.org/drawingml/2006/wordprocessingDrawing" xmlns:w10="urn:schemas-microsoft-com:office:word" xmlns:w="http://schemas.openxmlformats.org/wordprocessingml/2006/main" xmlns:w14="http://schemas.microsoft.com/office/word/2010/wordml" xmlns:w15="http://schemas.microsoft.com/office/word/2012/wordml" xmlns:w16cid="http://schemas.microsoft.com/office/word/2016/wordml/cid" xmlns:w16se="http://schemas.microsoft.com/office/word/2015/wordml/symex" xmlns:wpg="http://schemas.microsoft.com/office/word/2010/wordprocessingGroup" xmlns:wpi="http://schemas.microsoft.com/office/word/2010/wordprocessingInk" xmlns:wne="http://schemas.microsoft.com/office/word/2006/wordml" xmlns:wps="http://schemas.microsoft.com/office/word/2010/wordprocessingShape" mc:Ignorable="w14 w15 w16se w16cid wp14">
   <w:endnote w:type="separator" w:id="-1">
     <w:p>
       <w:pPr>
@@ -5012,7 +4643,7 @@
 </file>
 
 <file path=word/footer1.xml><?xml version="1.0" encoding="utf-8"?>
-<w:ftr xmlns:wpc="http://schemas.microsoft.com/office/word/2010/wordprocessingCanvas" xmlns:cx="http://schemas.microsoft.com/office/drawing/2014/chartex" xmlns:cx1="http://schemas.microsoft.com/office/drawing/2015/9/8/chartex" xmlns:cx2="http://schemas.microsoft.com/office/drawing/2015/10/21/chartex" xmlns:cx3="http://schemas.microsoft.com/office/drawing/2016/5/9/chartex" xmlns:cx4="http://schemas.microsoft.com/office/drawing/2016/5/10/chartex" xmlns:cx5="http://schemas.microsoft.com/office/drawing/2016/5/11/chartex" xmlns:cx6="http://schemas.microsoft.com/office/drawing/2016/5/12/chartex" xmlns:cx7="http://schemas.microsoft.com/office/drawing/2016/5/13/chartex" xmlns:cx8="http://schemas.microsoft.com/office/drawing/2016/5/14/chartex" xmlns:mc="http://schemas.openxmlformats.org/markup-compatibility/2006" xmlns:aink="http://schemas.microsoft.com/office/drawing/2016/ink" xmlns:am3d="http://schemas.microsoft.com/office/drawing/2017/model3d" xmlns:o="urn:schemas-microsoft-com:office:office" xmlns:r="http://schemas.openxmlformats.org/officeDocument/2006/relationships" xmlns:m="http://schemas.openxmlformats.org/officeDocument/2006/math" xmlns:v="urn:schemas-microsoft-com:vml" xmlns:wp14="http://schemas.microsoft.com/office/word/2010/wordprocessingDrawing" xmlns:wp="http://schemas.openxmlformats.org/drawingml/2006/wordprocessingDrawing" xmlns:w10="urn:schemas-microsoft-com:office:word" xmlns:w="http://schemas.openxmlformats.org/wordprocessingml/2006/main" xmlns:w14="http://schemas.microsoft.com/office/word/2010/wordml" xmlns:w15="http://schemas.microsoft.com/office/word/2012/wordml" xmlns:w16cex="http://schemas.microsoft.com/office/word/2018/wordml/cex" xmlns:w16cid="http://schemas.microsoft.com/office/word/2016/wordml/cid" xmlns:w16="http://schemas.microsoft.com/office/word/2018/wordml" xmlns:w16se="http://schemas.microsoft.com/office/word/2015/wordml/symex" xmlns:wpg="http://schemas.microsoft.com/office/word/2010/wordprocessingGroup" xmlns:wpi="http://schemas.microsoft.com/office/word/2010/wordprocessingInk" xmlns:wne="http://schemas.microsoft.com/office/word/2006/wordml" xmlns:wps="http://schemas.microsoft.com/office/word/2010/wordprocessingShape" mc:Ignorable="w14 w15 w16se w16cid w16 w16cex wp14">
+<w:ftr xmlns:wpc="http://schemas.microsoft.com/office/word/2010/wordprocessingCanvas" xmlns:cx="http://schemas.microsoft.com/office/drawing/2014/chartex" xmlns:cx1="http://schemas.microsoft.com/office/drawing/2015/9/8/chartex" xmlns:cx2="http://schemas.microsoft.com/office/drawing/2015/10/21/chartex" xmlns:cx3="http://schemas.microsoft.com/office/drawing/2016/5/9/chartex" xmlns:cx4="http://schemas.microsoft.com/office/drawing/2016/5/10/chartex" xmlns:cx5="http://schemas.microsoft.com/office/drawing/2016/5/11/chartex" xmlns:cx6="http://schemas.microsoft.com/office/drawing/2016/5/12/chartex" xmlns:cx7="http://schemas.microsoft.com/office/drawing/2016/5/13/chartex" xmlns:cx8="http://schemas.microsoft.com/office/drawing/2016/5/14/chartex" xmlns:mc="http://schemas.openxmlformats.org/markup-compatibility/2006" xmlns:aink="http://schemas.microsoft.com/office/drawing/2016/ink" xmlns:am3d="http://schemas.microsoft.com/office/drawing/2017/model3d" xmlns:o="urn:schemas-microsoft-com:office:office" xmlns:r="http://schemas.openxmlformats.org/officeDocument/2006/relationships" xmlns:m="http://schemas.openxmlformats.org/officeDocument/2006/math" xmlns:v="urn:schemas-microsoft-com:vml" xmlns:wp14="http://schemas.microsoft.com/office/word/2010/wordprocessingDrawing" xmlns:wp="http://schemas.openxmlformats.org/drawingml/2006/wordprocessingDrawing" xmlns:w10="urn:schemas-microsoft-com:office:word" xmlns:w="http://schemas.openxmlformats.org/wordprocessingml/2006/main" xmlns:w14="http://schemas.microsoft.com/office/word/2010/wordml" xmlns:w15="http://schemas.microsoft.com/office/word/2012/wordml" xmlns:w16cid="http://schemas.microsoft.com/office/word/2016/wordml/cid" xmlns:w16se="http://schemas.microsoft.com/office/word/2015/wordml/symex" xmlns:wpg="http://schemas.microsoft.com/office/word/2010/wordprocessingGroup" xmlns:wpi="http://schemas.microsoft.com/office/word/2010/wordprocessingInk" xmlns:wne="http://schemas.microsoft.com/office/word/2006/wordml" xmlns:wps="http://schemas.microsoft.com/office/word/2010/wordprocessingShape" mc:Ignorable="w14 w15 w16se w16cid wp14">
   <w:p>
     <w:pPr>
       <w:pStyle w:val="Footer"/>
@@ -5022,7 +4653,7 @@
 </file>
 
 <file path=word/footer2.xml><?xml version="1.0" encoding="utf-8"?>
-<w:ftr xmlns:wpc="http://schemas.microsoft.com/office/word/2010/wordprocessingCanvas" xmlns:cx="http://schemas.microsoft.com/office/drawing/2014/chartex" xmlns:cx1="http://schemas.microsoft.com/office/drawing/2015/9/8/chartex" xmlns:cx2="http://schemas.microsoft.com/office/drawing/2015/10/21/chartex" xmlns:cx3="http://schemas.microsoft.com/office/drawing/2016/5/9/chartex" xmlns:cx4="http://schemas.microsoft.com/office/drawing/2016/5/10/chartex" xmlns:cx5="http://schemas.microsoft.com/office/drawing/2016/5/11/chartex" xmlns:cx6="http://schemas.microsoft.com/office/drawing/2016/5/12/chartex" xmlns:cx7="http://schemas.microsoft.com/office/drawing/2016/5/13/chartex" xmlns:cx8="http://schemas.microsoft.com/office/drawing/2016/5/14/chartex" xmlns:mc="http://schemas.openxmlformats.org/markup-compatibility/2006" xmlns:aink="http://schemas.microsoft.com/office/drawing/2016/ink" xmlns:am3d="http://schemas.microsoft.com/office/drawing/2017/model3d" xmlns:o="urn:schemas-microsoft-com:office:office" xmlns:r="http://schemas.openxmlformats.org/officeDocument/2006/relationships" xmlns:m="http://schemas.openxmlformats.org/officeDocument/2006/math" xmlns:v="urn:schemas-microsoft-com:vml" xmlns:wp14="http://schemas.microsoft.com/office/word/2010/wordprocessingDrawing" xmlns:wp="http://schemas.openxmlformats.org/drawingml/2006/wordprocessingDrawing" xmlns:w10="urn:schemas-microsoft-com:office:word" xmlns:w="http://schemas.openxmlformats.org/wordprocessingml/2006/main" xmlns:w14="http://schemas.microsoft.com/office/word/2010/wordml" xmlns:w15="http://schemas.microsoft.com/office/word/2012/wordml" xmlns:w16cex="http://schemas.microsoft.com/office/word/2018/wordml/cex" xmlns:w16cid="http://schemas.microsoft.com/office/word/2016/wordml/cid" xmlns:w16="http://schemas.microsoft.com/office/word/2018/wordml" xmlns:w16se="http://schemas.microsoft.com/office/word/2015/wordml/symex" xmlns:wpg="http://schemas.microsoft.com/office/word/2010/wordprocessingGroup" xmlns:wpi="http://schemas.microsoft.com/office/word/2010/wordprocessingInk" xmlns:wne="http://schemas.microsoft.com/office/word/2006/wordml" xmlns:wps="http://schemas.microsoft.com/office/word/2010/wordprocessingShape" mc:Ignorable="w14 w15 w16se w16cid w16 w16cex wp14">
+<w:ftr xmlns:wpc="http://schemas.microsoft.com/office/word/2010/wordprocessingCanvas" xmlns:cx="http://schemas.microsoft.com/office/drawing/2014/chartex" xmlns:cx1="http://schemas.microsoft.com/office/drawing/2015/9/8/chartex" xmlns:cx2="http://schemas.microsoft.com/office/drawing/2015/10/21/chartex" xmlns:cx3="http://schemas.microsoft.com/office/drawing/2016/5/9/chartex" xmlns:cx4="http://schemas.microsoft.com/office/drawing/2016/5/10/chartex" xmlns:cx5="http://schemas.microsoft.com/office/drawing/2016/5/11/chartex" xmlns:cx6="http://schemas.microsoft.com/office/drawing/2016/5/12/chartex" xmlns:cx7="http://schemas.microsoft.com/office/drawing/2016/5/13/chartex" xmlns:cx8="http://schemas.microsoft.com/office/drawing/2016/5/14/chartex" xmlns:mc="http://schemas.openxmlformats.org/markup-compatibility/2006" xmlns:aink="http://schemas.microsoft.com/office/drawing/2016/ink" xmlns:am3d="http://schemas.microsoft.com/office/drawing/2017/model3d" xmlns:o="urn:schemas-microsoft-com:office:office" xmlns:r="http://schemas.openxmlformats.org/officeDocument/2006/relationships" xmlns:m="http://schemas.openxmlformats.org/officeDocument/2006/math" xmlns:v="urn:schemas-microsoft-com:vml" xmlns:wp14="http://schemas.microsoft.com/office/word/2010/wordprocessingDrawing" xmlns:wp="http://schemas.openxmlformats.org/drawingml/2006/wordprocessingDrawing" xmlns:w10="urn:schemas-microsoft-com:office:word" xmlns:w="http://schemas.openxmlformats.org/wordprocessingml/2006/main" xmlns:w14="http://schemas.microsoft.com/office/word/2010/wordml" xmlns:w15="http://schemas.microsoft.com/office/word/2012/wordml" xmlns:w16cid="http://schemas.microsoft.com/office/word/2016/wordml/cid" xmlns:w16se="http://schemas.microsoft.com/office/word/2015/wordml/symex" xmlns:wpg="http://schemas.microsoft.com/office/word/2010/wordprocessingGroup" xmlns:wpi="http://schemas.microsoft.com/office/word/2010/wordprocessingInk" xmlns:wne="http://schemas.microsoft.com/office/word/2006/wordml" xmlns:wps="http://schemas.microsoft.com/office/word/2010/wordprocessingShape" mc:Ignorable="w14 w15 w16se w16cid wp14">
   <w:p/>
   <w:p/>
   <w:tbl>
@@ -5144,7 +4775,7 @@
 </file>
 
 <file path=word/footer3.xml><?xml version="1.0" encoding="utf-8"?>
-<w:ftr xmlns:wpc="http://schemas.microsoft.com/office/word/2010/wordprocessingCanvas" xmlns:cx="http://schemas.microsoft.com/office/drawing/2014/chartex" xmlns:cx1="http://schemas.microsoft.com/office/drawing/2015/9/8/chartex" xmlns:cx2="http://schemas.microsoft.com/office/drawing/2015/10/21/chartex" xmlns:cx3="http://schemas.microsoft.com/office/drawing/2016/5/9/chartex" xmlns:cx4="http://schemas.microsoft.com/office/drawing/2016/5/10/chartex" xmlns:cx5="http://schemas.microsoft.com/office/drawing/2016/5/11/chartex" xmlns:cx6="http://schemas.microsoft.com/office/drawing/2016/5/12/chartex" xmlns:cx7="http://schemas.microsoft.com/office/drawing/2016/5/13/chartex" xmlns:cx8="http://schemas.microsoft.com/office/drawing/2016/5/14/chartex" xmlns:mc="http://schemas.openxmlformats.org/markup-compatibility/2006" xmlns:aink="http://schemas.microsoft.com/office/drawing/2016/ink" xmlns:am3d="http://schemas.microsoft.com/office/drawing/2017/model3d" xmlns:o="urn:schemas-microsoft-com:office:office" xmlns:r="http://schemas.openxmlformats.org/officeDocument/2006/relationships" xmlns:m="http://schemas.openxmlformats.org/officeDocument/2006/math" xmlns:v="urn:schemas-microsoft-com:vml" xmlns:wp14="http://schemas.microsoft.com/office/word/2010/wordprocessingDrawing" xmlns:wp="http://schemas.openxmlformats.org/drawingml/2006/wordprocessingDrawing" xmlns:w10="urn:schemas-microsoft-com:office:word" xmlns:w="http://schemas.openxmlformats.org/wordprocessingml/2006/main" xmlns:w14="http://schemas.microsoft.com/office/word/2010/wordml" xmlns:w15="http://schemas.microsoft.com/office/word/2012/wordml" xmlns:w16cex="http://schemas.microsoft.com/office/word/2018/wordml/cex" xmlns:w16cid="http://schemas.microsoft.com/office/word/2016/wordml/cid" xmlns:w16="http://schemas.microsoft.com/office/word/2018/wordml" xmlns:w16se="http://schemas.microsoft.com/office/word/2015/wordml/symex" xmlns:wpg="http://schemas.microsoft.com/office/word/2010/wordprocessingGroup" xmlns:wpi="http://schemas.microsoft.com/office/word/2010/wordprocessingInk" xmlns:wne="http://schemas.microsoft.com/office/word/2006/wordml" xmlns:wps="http://schemas.microsoft.com/office/word/2010/wordprocessingShape" mc:Ignorable="w14 w15 w16se w16cid w16 w16cex wp14">
+<w:ftr xmlns:wpc="http://schemas.microsoft.com/office/word/2010/wordprocessingCanvas" xmlns:cx="http://schemas.microsoft.com/office/drawing/2014/chartex" xmlns:cx1="http://schemas.microsoft.com/office/drawing/2015/9/8/chartex" xmlns:cx2="http://schemas.microsoft.com/office/drawing/2015/10/21/chartex" xmlns:cx3="http://schemas.microsoft.com/office/drawing/2016/5/9/chartex" xmlns:cx4="http://schemas.microsoft.com/office/drawing/2016/5/10/chartex" xmlns:cx5="http://schemas.microsoft.com/office/drawing/2016/5/11/chartex" xmlns:cx6="http://schemas.microsoft.com/office/drawing/2016/5/12/chartex" xmlns:cx7="http://schemas.microsoft.com/office/drawing/2016/5/13/chartex" xmlns:cx8="http://schemas.microsoft.com/office/drawing/2016/5/14/chartex" xmlns:mc="http://schemas.openxmlformats.org/markup-compatibility/2006" xmlns:aink="http://schemas.microsoft.com/office/drawing/2016/ink" xmlns:am3d="http://schemas.microsoft.com/office/drawing/2017/model3d" xmlns:o="urn:schemas-microsoft-com:office:office" xmlns:r="http://schemas.openxmlformats.org/officeDocument/2006/relationships" xmlns:m="http://schemas.openxmlformats.org/officeDocument/2006/math" xmlns:v="urn:schemas-microsoft-com:vml" xmlns:wp14="http://schemas.microsoft.com/office/word/2010/wordprocessingDrawing" xmlns:wp="http://schemas.openxmlformats.org/drawingml/2006/wordprocessingDrawing" xmlns:w10="urn:schemas-microsoft-com:office:word" xmlns:w="http://schemas.openxmlformats.org/wordprocessingml/2006/main" xmlns:w14="http://schemas.microsoft.com/office/word/2010/wordml" xmlns:w15="http://schemas.microsoft.com/office/word/2012/wordml" xmlns:w16cid="http://schemas.microsoft.com/office/word/2016/wordml/cid" xmlns:w16se="http://schemas.microsoft.com/office/word/2015/wordml/symex" xmlns:wpg="http://schemas.microsoft.com/office/word/2010/wordprocessingGroup" xmlns:wpi="http://schemas.microsoft.com/office/word/2010/wordprocessingInk" xmlns:wne="http://schemas.microsoft.com/office/word/2006/wordml" xmlns:wps="http://schemas.microsoft.com/office/word/2010/wordprocessingShape" mc:Ignorable="w14 w15 w16se w16cid wp14">
   <w:p>
     <w:pPr>
       <w:pStyle w:val="Footer"/>
@@ -5154,7 +4785,7 @@
 </file>
 
 <file path=word/footnotes.xml><?xml version="1.0" encoding="utf-8"?>
-<w:footnotes xmlns:wpc="http://schemas.microsoft.com/office/word/2010/wordprocessingCanvas" xmlns:cx="http://schemas.microsoft.com/office/drawing/2014/chartex" xmlns:cx1="http://schemas.microsoft.com/office/drawing/2015/9/8/chartex" xmlns:cx2="http://schemas.microsoft.com/office/drawing/2015/10/21/chartex" xmlns:cx3="http://schemas.microsoft.com/office/drawing/2016/5/9/chartex" xmlns:cx4="http://schemas.microsoft.com/office/drawing/2016/5/10/chartex" xmlns:cx5="http://schemas.microsoft.com/office/drawing/2016/5/11/chartex" xmlns:cx6="http://schemas.microsoft.com/office/drawing/2016/5/12/chartex" xmlns:cx7="http://schemas.microsoft.com/office/drawing/2016/5/13/chartex" xmlns:cx8="http://schemas.microsoft.com/office/drawing/2016/5/14/chartex" xmlns:mc="http://schemas.openxmlformats.org/markup-compatibility/2006" xmlns:aink="http://schemas.microsoft.com/office/drawing/2016/ink" xmlns:am3d="http://schemas.microsoft.com/office/drawing/2017/model3d" xmlns:o="urn:schemas-microsoft-com:office:office" xmlns:r="http://schemas.openxmlformats.org/officeDocument/2006/relationships" xmlns:m="http://schemas.openxmlformats.org/officeDocument/2006/math" xmlns:v="urn:schemas-microsoft-com:vml" xmlns:wp14="http://schemas.microsoft.com/office/word/2010/wordprocessingDrawing" xmlns:wp="http://schemas.openxmlformats.org/drawingml/2006/wordprocessingDrawing" xmlns:w10="urn:schemas-microsoft-com:office:word" xmlns:w="http://schemas.openxmlformats.org/wordprocessingml/2006/main" xmlns:w14="http://schemas.microsoft.com/office/word/2010/wordml" xmlns:w15="http://schemas.microsoft.com/office/word/2012/wordml" xmlns:w16cex="http://schemas.microsoft.com/office/word/2018/wordml/cex" xmlns:w16cid="http://schemas.microsoft.com/office/word/2016/wordml/cid" xmlns:w16="http://schemas.microsoft.com/office/word/2018/wordml" xmlns:w16se="http://schemas.microsoft.com/office/word/2015/wordml/symex" xmlns:wpg="http://schemas.microsoft.com/office/word/2010/wordprocessingGroup" xmlns:wpi="http://schemas.microsoft.com/office/word/2010/wordprocessingInk" xmlns:wne="http://schemas.microsoft.com/office/word/2006/wordml" xmlns:wps="http://schemas.microsoft.com/office/word/2010/wordprocessingShape" mc:Ignorable="w14 w15 w16se w16cid w16 w16cex wp14">
+<w:footnotes xmlns:wpc="http://schemas.microsoft.com/office/word/2010/wordprocessingCanvas" xmlns:cx="http://schemas.microsoft.com/office/drawing/2014/chartex" xmlns:cx1="http://schemas.microsoft.com/office/drawing/2015/9/8/chartex" xmlns:cx2="http://schemas.microsoft.com/office/drawing/2015/10/21/chartex" xmlns:cx3="http://schemas.microsoft.com/office/drawing/2016/5/9/chartex" xmlns:cx4="http://schemas.microsoft.com/office/drawing/2016/5/10/chartex" xmlns:cx5="http://schemas.microsoft.com/office/drawing/2016/5/11/chartex" xmlns:cx6="http://schemas.microsoft.com/office/drawing/2016/5/12/chartex" xmlns:cx7="http://schemas.microsoft.com/office/drawing/2016/5/13/chartex" xmlns:cx8="http://schemas.microsoft.com/office/drawing/2016/5/14/chartex" xmlns:mc="http://schemas.openxmlformats.org/markup-compatibility/2006" xmlns:aink="http://schemas.microsoft.com/office/drawing/2016/ink" xmlns:am3d="http://schemas.microsoft.com/office/drawing/2017/model3d" xmlns:o="urn:schemas-microsoft-com:office:office" xmlns:r="http://schemas.openxmlformats.org/officeDocument/2006/relationships" xmlns:m="http://schemas.openxmlformats.org/officeDocument/2006/math" xmlns:v="urn:schemas-microsoft-com:vml" xmlns:wp14="http://schemas.microsoft.com/office/word/2010/wordprocessingDrawing" xmlns:wp="http://schemas.openxmlformats.org/drawingml/2006/wordprocessingDrawing" xmlns:w10="urn:schemas-microsoft-com:office:word" xmlns:w="http://schemas.openxmlformats.org/wordprocessingml/2006/main" xmlns:w14="http://schemas.microsoft.com/office/word/2010/wordml" xmlns:w15="http://schemas.microsoft.com/office/word/2012/wordml" xmlns:w16cid="http://schemas.microsoft.com/office/word/2016/wordml/cid" xmlns:w16se="http://schemas.microsoft.com/office/word/2015/wordml/symex" xmlns:wpg="http://schemas.microsoft.com/office/word/2010/wordprocessingGroup" xmlns:wpi="http://schemas.microsoft.com/office/word/2010/wordprocessingInk" xmlns:wne="http://schemas.microsoft.com/office/word/2006/wordml" xmlns:wps="http://schemas.microsoft.com/office/word/2010/wordprocessingShape" mc:Ignorable="w14 w15 w16se w16cid wp14">
   <w:footnote w:type="separator" w:id="-1">
     <w:p>
       <w:pPr>
@@ -5224,7 +4855,35 @@
         <w:rPr>
           <w:rFonts w:ascii="Arial" w:hAnsi="Arial" w:cs="Arial"/>
         </w:rPr>
-        <w:t xml:space="preserve"> , dsm staat voor digital surface model (digitaal oppervlak model, dus inclusief bovengrondse objecten als panden en bomen)</w:t>
+        <w:t xml:space="preserve"> , </w:t>
+      </w:r>
+      <w:proofErr w:type="spellStart"/>
+      <w:r>
+        <w:rPr>
+          <w:rFonts w:ascii="Arial" w:hAnsi="Arial" w:cs="Arial"/>
+        </w:rPr>
+        <w:t>dsm</w:t>
+      </w:r>
+      <w:proofErr w:type="spellEnd"/>
+      <w:r>
+        <w:rPr>
+          <w:rFonts w:ascii="Arial" w:hAnsi="Arial" w:cs="Arial"/>
+        </w:rPr>
+        <w:t xml:space="preserve"> staat voor digital </w:t>
+      </w:r>
+      <w:proofErr w:type="spellStart"/>
+      <w:r>
+        <w:rPr>
+          <w:rFonts w:ascii="Arial" w:hAnsi="Arial" w:cs="Arial"/>
+        </w:rPr>
+        <w:t>surface</w:t>
+      </w:r>
+      <w:proofErr w:type="spellEnd"/>
+      <w:r>
+        <w:rPr>
+          <w:rFonts w:ascii="Arial" w:hAnsi="Arial" w:cs="Arial"/>
+        </w:rPr>
+        <w:t xml:space="preserve"> model (digitaal oppervlak model, dus inclusief bovengrondse objecten als panden en bomen)</w:t>
       </w:r>
     </w:p>
   </w:footnote>
@@ -5232,7 +4891,7 @@
 </file>
 
 <file path=word/header1.xml><?xml version="1.0" encoding="utf-8"?>
-<w:hdr xmlns:wpc="http://schemas.microsoft.com/office/word/2010/wordprocessingCanvas" xmlns:cx="http://schemas.microsoft.com/office/drawing/2014/chartex" xmlns:cx1="http://schemas.microsoft.com/office/drawing/2015/9/8/chartex" xmlns:cx2="http://schemas.microsoft.com/office/drawing/2015/10/21/chartex" xmlns:cx3="http://schemas.microsoft.com/office/drawing/2016/5/9/chartex" xmlns:cx4="http://schemas.microsoft.com/office/drawing/2016/5/10/chartex" xmlns:cx5="http://schemas.microsoft.com/office/drawing/2016/5/11/chartex" xmlns:cx6="http://schemas.microsoft.com/office/drawing/2016/5/12/chartex" xmlns:cx7="http://schemas.microsoft.com/office/drawing/2016/5/13/chartex" xmlns:cx8="http://schemas.microsoft.com/office/drawing/2016/5/14/chartex" xmlns:mc="http://schemas.openxmlformats.org/markup-compatibility/2006" xmlns:aink="http://schemas.microsoft.com/office/drawing/2016/ink" xmlns:am3d="http://schemas.microsoft.com/office/drawing/2017/model3d" xmlns:o="urn:schemas-microsoft-com:office:office" xmlns:r="http://schemas.openxmlformats.org/officeDocument/2006/relationships" xmlns:m="http://schemas.openxmlformats.org/officeDocument/2006/math" xmlns:v="urn:schemas-microsoft-com:vml" xmlns:wp14="http://schemas.microsoft.com/office/word/2010/wordprocessingDrawing" xmlns:wp="http://schemas.openxmlformats.org/drawingml/2006/wordprocessingDrawing" xmlns:w10="urn:schemas-microsoft-com:office:word" xmlns:w="http://schemas.openxmlformats.org/wordprocessingml/2006/main" xmlns:w14="http://schemas.microsoft.com/office/word/2010/wordml" xmlns:w15="http://schemas.microsoft.com/office/word/2012/wordml" xmlns:w16cex="http://schemas.microsoft.com/office/word/2018/wordml/cex" xmlns:w16cid="http://schemas.microsoft.com/office/word/2016/wordml/cid" xmlns:w16="http://schemas.microsoft.com/office/word/2018/wordml" xmlns:w16se="http://schemas.microsoft.com/office/word/2015/wordml/symex" xmlns:wpg="http://schemas.microsoft.com/office/word/2010/wordprocessingGroup" xmlns:wpi="http://schemas.microsoft.com/office/word/2010/wordprocessingInk" xmlns:wne="http://schemas.microsoft.com/office/word/2006/wordml" xmlns:wps="http://schemas.microsoft.com/office/word/2010/wordprocessingShape" mc:Ignorable="w14 w15 w16se w16cid w16 w16cex wp14">
+<w:hdr xmlns:wpc="http://schemas.microsoft.com/office/word/2010/wordprocessingCanvas" xmlns:cx="http://schemas.microsoft.com/office/drawing/2014/chartex" xmlns:cx1="http://schemas.microsoft.com/office/drawing/2015/9/8/chartex" xmlns:cx2="http://schemas.microsoft.com/office/drawing/2015/10/21/chartex" xmlns:cx3="http://schemas.microsoft.com/office/drawing/2016/5/9/chartex" xmlns:cx4="http://schemas.microsoft.com/office/drawing/2016/5/10/chartex" xmlns:cx5="http://schemas.microsoft.com/office/drawing/2016/5/11/chartex" xmlns:cx6="http://schemas.microsoft.com/office/drawing/2016/5/12/chartex" xmlns:cx7="http://schemas.microsoft.com/office/drawing/2016/5/13/chartex" xmlns:cx8="http://schemas.microsoft.com/office/drawing/2016/5/14/chartex" xmlns:mc="http://schemas.openxmlformats.org/markup-compatibility/2006" xmlns:aink="http://schemas.microsoft.com/office/drawing/2016/ink" xmlns:am3d="http://schemas.microsoft.com/office/drawing/2017/model3d" xmlns:o="urn:schemas-microsoft-com:office:office" xmlns:r="http://schemas.openxmlformats.org/officeDocument/2006/relationships" xmlns:m="http://schemas.openxmlformats.org/officeDocument/2006/math" xmlns:v="urn:schemas-microsoft-com:vml" xmlns:wp14="http://schemas.microsoft.com/office/word/2010/wordprocessingDrawing" xmlns:wp="http://schemas.openxmlformats.org/drawingml/2006/wordprocessingDrawing" xmlns:w10="urn:schemas-microsoft-com:office:word" xmlns:w="http://schemas.openxmlformats.org/wordprocessingml/2006/main" xmlns:w14="http://schemas.microsoft.com/office/word/2010/wordml" xmlns:w15="http://schemas.microsoft.com/office/word/2012/wordml" xmlns:w16cid="http://schemas.microsoft.com/office/word/2016/wordml/cid" xmlns:w16se="http://schemas.microsoft.com/office/word/2015/wordml/symex" xmlns:wpg="http://schemas.microsoft.com/office/word/2010/wordprocessingGroup" xmlns:wpi="http://schemas.microsoft.com/office/word/2010/wordprocessingInk" xmlns:wne="http://schemas.microsoft.com/office/word/2006/wordml" xmlns:wps="http://schemas.microsoft.com/office/word/2010/wordprocessingShape" mc:Ignorable="w14 w15 w16se w16cid wp14">
   <w:p>
     <w:pPr>
       <w:pStyle w:val="Header"/>
@@ -5242,7 +4901,7 @@
 </file>
 
 <file path=word/header2.xml><?xml version="1.0" encoding="utf-8"?>
-<w:hdr xmlns:wpc="http://schemas.microsoft.com/office/word/2010/wordprocessingCanvas" xmlns:cx="http://schemas.microsoft.com/office/drawing/2014/chartex" xmlns:cx1="http://schemas.microsoft.com/office/drawing/2015/9/8/chartex" xmlns:cx2="http://schemas.microsoft.com/office/drawing/2015/10/21/chartex" xmlns:cx3="http://schemas.microsoft.com/office/drawing/2016/5/9/chartex" xmlns:cx4="http://schemas.microsoft.com/office/drawing/2016/5/10/chartex" xmlns:cx5="http://schemas.microsoft.com/office/drawing/2016/5/11/chartex" xmlns:cx6="http://schemas.microsoft.com/office/drawing/2016/5/12/chartex" xmlns:cx7="http://schemas.microsoft.com/office/drawing/2016/5/13/chartex" xmlns:cx8="http://schemas.microsoft.com/office/drawing/2016/5/14/chartex" xmlns:mc="http://schemas.openxmlformats.org/markup-compatibility/2006" xmlns:aink="http://schemas.microsoft.com/office/drawing/2016/ink" xmlns:am3d="http://schemas.microsoft.com/office/drawing/2017/model3d" xmlns:o="urn:schemas-microsoft-com:office:office" xmlns:r="http://schemas.openxmlformats.org/officeDocument/2006/relationships" xmlns:m="http://schemas.openxmlformats.org/officeDocument/2006/math" xmlns:v="urn:schemas-microsoft-com:vml" xmlns:wp14="http://schemas.microsoft.com/office/word/2010/wordprocessingDrawing" xmlns:wp="http://schemas.openxmlformats.org/drawingml/2006/wordprocessingDrawing" xmlns:w10="urn:schemas-microsoft-com:office:word" xmlns:w="http://schemas.openxmlformats.org/wordprocessingml/2006/main" xmlns:w14="http://schemas.microsoft.com/office/word/2010/wordml" xmlns:w15="http://schemas.microsoft.com/office/word/2012/wordml" xmlns:w16cex="http://schemas.microsoft.com/office/word/2018/wordml/cex" xmlns:w16cid="http://schemas.microsoft.com/office/word/2016/wordml/cid" xmlns:w16="http://schemas.microsoft.com/office/word/2018/wordml" xmlns:w16se="http://schemas.microsoft.com/office/word/2015/wordml/symex" xmlns:wpg="http://schemas.microsoft.com/office/word/2010/wordprocessingGroup" xmlns:wpi="http://schemas.microsoft.com/office/word/2010/wordprocessingInk" xmlns:wne="http://schemas.microsoft.com/office/word/2006/wordml" xmlns:wps="http://schemas.microsoft.com/office/word/2010/wordprocessingShape" mc:Ignorable="w14 w15 w16se w16cid w16 w16cex wp14">
+<w:hdr xmlns:wpc="http://schemas.microsoft.com/office/word/2010/wordprocessingCanvas" xmlns:cx="http://schemas.microsoft.com/office/drawing/2014/chartex" xmlns:cx1="http://schemas.microsoft.com/office/drawing/2015/9/8/chartex" xmlns:cx2="http://schemas.microsoft.com/office/drawing/2015/10/21/chartex" xmlns:cx3="http://schemas.microsoft.com/office/drawing/2016/5/9/chartex" xmlns:cx4="http://schemas.microsoft.com/office/drawing/2016/5/10/chartex" xmlns:cx5="http://schemas.microsoft.com/office/drawing/2016/5/11/chartex" xmlns:cx6="http://schemas.microsoft.com/office/drawing/2016/5/12/chartex" xmlns:cx7="http://schemas.microsoft.com/office/drawing/2016/5/13/chartex" xmlns:cx8="http://schemas.microsoft.com/office/drawing/2016/5/14/chartex" xmlns:mc="http://schemas.openxmlformats.org/markup-compatibility/2006" xmlns:aink="http://schemas.microsoft.com/office/drawing/2016/ink" xmlns:am3d="http://schemas.microsoft.com/office/drawing/2017/model3d" xmlns:o="urn:schemas-microsoft-com:office:office" xmlns:r="http://schemas.openxmlformats.org/officeDocument/2006/relationships" xmlns:m="http://schemas.openxmlformats.org/officeDocument/2006/math" xmlns:v="urn:schemas-microsoft-com:vml" xmlns:wp14="http://schemas.microsoft.com/office/word/2010/wordprocessingDrawing" xmlns:wp="http://schemas.openxmlformats.org/drawingml/2006/wordprocessingDrawing" xmlns:w10="urn:schemas-microsoft-com:office:word" xmlns:w="http://schemas.openxmlformats.org/wordprocessingml/2006/main" xmlns:w14="http://schemas.microsoft.com/office/word/2010/wordml" xmlns:w15="http://schemas.microsoft.com/office/word/2012/wordml" xmlns:w16cid="http://schemas.microsoft.com/office/word/2016/wordml/cid" xmlns:w16se="http://schemas.microsoft.com/office/word/2015/wordml/symex" xmlns:wpg="http://schemas.microsoft.com/office/word/2010/wordprocessingGroup" xmlns:wpi="http://schemas.microsoft.com/office/word/2010/wordprocessingInk" xmlns:wne="http://schemas.microsoft.com/office/word/2006/wordml" xmlns:wps="http://schemas.microsoft.com/office/word/2010/wordprocessingShape" mc:Ignorable="w14 w15 w16se w16cid wp14">
   <w:p>
     <w:pPr>
       <w:pStyle w:val="Header"/>
@@ -5469,7 +5128,7 @@
             </wp:anchor>
           </w:drawing>
         </mc:Choice>
-        <mc:Fallback>
+        <mc:Fallback xmlns:w16="http://schemas.microsoft.com/office/word/2018/wordml" xmlns:w16cex="http://schemas.microsoft.com/office/word/2018/wordml/cex">
           <w:pict>
             <v:line w14:anchorId="1EE8BE38" id="Rechte verbindingslijn 1" o:spid="_x0000_s1026" style="position:absolute;z-index:251659264;visibility:visible;mso-wrap-style:square;mso-width-percent:0;mso-height-percent:0;mso-wrap-distance-left:9pt;mso-wrap-distance-top:0;mso-wrap-distance-right:9pt;mso-wrap-distance-bottom:0;mso-position-horizontal:right;mso-position-horizontal-relative:margin;mso-position-vertical:absolute;mso-position-vertical-relative:text;mso-width-percent:0;mso-height-percent:0;mso-width-relative:margin;mso-height-relative:margin" from="400.3pt,10.3pt" to="851.8pt,11.05pt" o:gfxdata="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" strokecolor="#7eb0de" strokeweight="1.75pt">
               <v:stroke opacity="42662f" joinstyle="miter"/>
@@ -5494,7 +5153,7 @@
 </file>
 
 <file path=word/header3.xml><?xml version="1.0" encoding="utf-8"?>
-<w:hdr xmlns:wpc="http://schemas.microsoft.com/office/word/2010/wordprocessingCanvas" xmlns:cx="http://schemas.microsoft.com/office/drawing/2014/chartex" xmlns:cx1="http://schemas.microsoft.com/office/drawing/2015/9/8/chartex" xmlns:cx2="http://schemas.microsoft.com/office/drawing/2015/10/21/chartex" xmlns:cx3="http://schemas.microsoft.com/office/drawing/2016/5/9/chartex" xmlns:cx4="http://schemas.microsoft.com/office/drawing/2016/5/10/chartex" xmlns:cx5="http://schemas.microsoft.com/office/drawing/2016/5/11/chartex" xmlns:cx6="http://schemas.microsoft.com/office/drawing/2016/5/12/chartex" xmlns:cx7="http://schemas.microsoft.com/office/drawing/2016/5/13/chartex" xmlns:cx8="http://schemas.microsoft.com/office/drawing/2016/5/14/chartex" xmlns:mc="http://schemas.openxmlformats.org/markup-compatibility/2006" xmlns:aink="http://schemas.microsoft.com/office/drawing/2016/ink" xmlns:am3d="http://schemas.microsoft.com/office/drawing/2017/model3d" xmlns:o="urn:schemas-microsoft-com:office:office" xmlns:r="http://schemas.openxmlformats.org/officeDocument/2006/relationships" xmlns:m="http://schemas.openxmlformats.org/officeDocument/2006/math" xmlns:v="urn:schemas-microsoft-com:vml" xmlns:wp14="http://schemas.microsoft.com/office/word/2010/wordprocessingDrawing" xmlns:wp="http://schemas.openxmlformats.org/drawingml/2006/wordprocessingDrawing" xmlns:w10="urn:schemas-microsoft-com:office:word" xmlns:w="http://schemas.openxmlformats.org/wordprocessingml/2006/main" xmlns:w14="http://schemas.microsoft.com/office/word/2010/wordml" xmlns:w15="http://schemas.microsoft.com/office/word/2012/wordml" xmlns:w16cex="http://schemas.microsoft.com/office/word/2018/wordml/cex" xmlns:w16cid="http://schemas.microsoft.com/office/word/2016/wordml/cid" xmlns:w16="http://schemas.microsoft.com/office/word/2018/wordml" xmlns:w16se="http://schemas.microsoft.com/office/word/2015/wordml/symex" xmlns:wpg="http://schemas.microsoft.com/office/word/2010/wordprocessingGroup" xmlns:wpi="http://schemas.microsoft.com/office/word/2010/wordprocessingInk" xmlns:wne="http://schemas.microsoft.com/office/word/2006/wordml" xmlns:wps="http://schemas.microsoft.com/office/word/2010/wordprocessingShape" mc:Ignorable="w14 w15 w16se w16cid w16 w16cex wp14">
+<w:hdr xmlns:wpc="http://schemas.microsoft.com/office/word/2010/wordprocessingCanvas" xmlns:cx="http://schemas.microsoft.com/office/drawing/2014/chartex" xmlns:cx1="http://schemas.microsoft.com/office/drawing/2015/9/8/chartex" xmlns:cx2="http://schemas.microsoft.com/office/drawing/2015/10/21/chartex" xmlns:cx3="http://schemas.microsoft.com/office/drawing/2016/5/9/chartex" xmlns:cx4="http://schemas.microsoft.com/office/drawing/2016/5/10/chartex" xmlns:cx5="http://schemas.microsoft.com/office/drawing/2016/5/11/chartex" xmlns:cx6="http://schemas.microsoft.com/office/drawing/2016/5/12/chartex" xmlns:cx7="http://schemas.microsoft.com/office/drawing/2016/5/13/chartex" xmlns:cx8="http://schemas.microsoft.com/office/drawing/2016/5/14/chartex" xmlns:mc="http://schemas.openxmlformats.org/markup-compatibility/2006" xmlns:aink="http://schemas.microsoft.com/office/drawing/2016/ink" xmlns:am3d="http://schemas.microsoft.com/office/drawing/2017/model3d" xmlns:o="urn:schemas-microsoft-com:office:office" xmlns:r="http://schemas.openxmlformats.org/officeDocument/2006/relationships" xmlns:m="http://schemas.openxmlformats.org/officeDocument/2006/math" xmlns:v="urn:schemas-microsoft-com:vml" xmlns:wp14="http://schemas.microsoft.com/office/word/2010/wordprocessingDrawing" xmlns:wp="http://schemas.openxmlformats.org/drawingml/2006/wordprocessingDrawing" xmlns:w10="urn:schemas-microsoft-com:office:word" xmlns:w="http://schemas.openxmlformats.org/wordprocessingml/2006/main" xmlns:w14="http://schemas.microsoft.com/office/word/2010/wordml" xmlns:w15="http://schemas.microsoft.com/office/word/2012/wordml" xmlns:w16cid="http://schemas.microsoft.com/office/word/2016/wordml/cid" xmlns:w16se="http://schemas.microsoft.com/office/word/2015/wordml/symex" xmlns:wpg="http://schemas.microsoft.com/office/word/2010/wordprocessingGroup" xmlns:wpi="http://schemas.microsoft.com/office/word/2010/wordprocessingInk" xmlns:wne="http://schemas.microsoft.com/office/word/2006/wordml" xmlns:wps="http://schemas.microsoft.com/office/word/2010/wordprocessingShape" mc:Ignorable="w14 w15 w16se w16cid wp14">
   <w:p>
     <w:pPr>
       <w:pStyle w:val="Header"/>
@@ -5504,7 +5163,7 @@
 </file>
 
 <file path=word/numbering.xml><?xml version="1.0" encoding="utf-8"?>
-<w:numbering xmlns:wpc="http://schemas.microsoft.com/office/word/2010/wordprocessingCanvas" xmlns:cx="http://schemas.microsoft.com/office/drawing/2014/chartex" xmlns:cx1="http://schemas.microsoft.com/office/drawing/2015/9/8/chartex" xmlns:cx2="http://schemas.microsoft.com/office/drawing/2015/10/21/chartex" xmlns:cx3="http://schemas.microsoft.com/office/drawing/2016/5/9/chartex" xmlns:cx4="http://schemas.microsoft.com/office/drawing/2016/5/10/chartex" xmlns:cx5="http://schemas.microsoft.com/office/drawing/2016/5/11/chartex" xmlns:cx6="http://schemas.microsoft.com/office/drawing/2016/5/12/chartex" xmlns:cx7="http://schemas.microsoft.com/office/drawing/2016/5/13/chartex" xmlns:cx8="http://schemas.microsoft.com/office/drawing/2016/5/14/chartex" xmlns:mc="http://schemas.openxmlformats.org/markup-compatibility/2006" xmlns:aink="http://schemas.microsoft.com/office/drawing/2016/ink" xmlns:am3d="http://schemas.microsoft.com/office/drawing/2017/model3d" xmlns:o="urn:schemas-microsoft-com:office:office" xmlns:r="http://schemas.openxmlformats.org/officeDocument/2006/relationships" xmlns:m="http://schemas.openxmlformats.org/officeDocument/2006/math" xmlns:v="urn:schemas-microsoft-com:vml" xmlns:wp14="http://schemas.microsoft.com/office/word/2010/wordprocessingDrawing" xmlns:wp="http://schemas.openxmlformats.org/drawingml/2006/wordprocessingDrawing" xmlns:w10="urn:schemas-microsoft-com:office:word" xmlns:w="http://schemas.openxmlformats.org/wordprocessingml/2006/main" xmlns:w14="http://schemas.microsoft.com/office/word/2010/wordml" xmlns:w15="http://schemas.microsoft.com/office/word/2012/wordml" xmlns:w16cex="http://schemas.microsoft.com/office/word/2018/wordml/cex" xmlns:w16cid="http://schemas.microsoft.com/office/word/2016/wordml/cid" xmlns:w16="http://schemas.microsoft.com/office/word/2018/wordml" xmlns:w16se="http://schemas.microsoft.com/office/word/2015/wordml/symex" xmlns:wpg="http://schemas.microsoft.com/office/word/2010/wordprocessingGroup" xmlns:wpi="http://schemas.microsoft.com/office/word/2010/wordprocessingInk" xmlns:wne="http://schemas.microsoft.com/office/word/2006/wordml" xmlns:wps="http://schemas.microsoft.com/office/word/2010/wordprocessingShape" mc:Ignorable="w14 w15 w16se w16cid w16 w16cex wp14">
+<w:numbering xmlns:wpc="http://schemas.microsoft.com/office/word/2010/wordprocessingCanvas" xmlns:cx="http://schemas.microsoft.com/office/drawing/2014/chartex" xmlns:cx1="http://schemas.microsoft.com/office/drawing/2015/9/8/chartex" xmlns:cx2="http://schemas.microsoft.com/office/drawing/2015/10/21/chartex" xmlns:cx3="http://schemas.microsoft.com/office/drawing/2016/5/9/chartex" xmlns:cx4="http://schemas.microsoft.com/office/drawing/2016/5/10/chartex" xmlns:cx5="http://schemas.microsoft.com/office/drawing/2016/5/11/chartex" xmlns:cx6="http://schemas.microsoft.com/office/drawing/2016/5/12/chartex" xmlns:cx7="http://schemas.microsoft.com/office/drawing/2016/5/13/chartex" xmlns:cx8="http://schemas.microsoft.com/office/drawing/2016/5/14/chartex" xmlns:mc="http://schemas.openxmlformats.org/markup-compatibility/2006" xmlns:aink="http://schemas.microsoft.com/office/drawing/2016/ink" xmlns:am3d="http://schemas.microsoft.com/office/drawing/2017/model3d" xmlns:o="urn:schemas-microsoft-com:office:office" xmlns:r="http://schemas.openxmlformats.org/officeDocument/2006/relationships" xmlns:m="http://schemas.openxmlformats.org/officeDocument/2006/math" xmlns:v="urn:schemas-microsoft-com:vml" xmlns:wp14="http://schemas.microsoft.com/office/word/2010/wordprocessingDrawing" xmlns:wp="http://schemas.openxmlformats.org/drawingml/2006/wordprocessingDrawing" xmlns:w10="urn:schemas-microsoft-com:office:word" xmlns:w="http://schemas.openxmlformats.org/wordprocessingml/2006/main" xmlns:w14="http://schemas.microsoft.com/office/word/2010/wordml" xmlns:w15="http://schemas.microsoft.com/office/word/2012/wordml" xmlns:w16cid="http://schemas.microsoft.com/office/word/2016/wordml/cid" xmlns:w16se="http://schemas.microsoft.com/office/word/2015/wordml/symex" xmlns:wpg="http://schemas.microsoft.com/office/word/2010/wordprocessingGroup" xmlns:wpi="http://schemas.microsoft.com/office/word/2010/wordprocessingInk" xmlns:wne="http://schemas.microsoft.com/office/word/2006/wordml" xmlns:wps="http://schemas.microsoft.com/office/word/2010/wordprocessingShape" mc:Ignorable="w14 w15 w16se w16cid wp14">
   <w:abstractNum w:abstractNumId="0" w15:restartNumberingAfterBreak="0">
     <w:nsid w:val="2E8724C3"/>
     <w:multiLevelType w:val="multilevel"/>
@@ -5821,6 +5480,95 @@
       </w:rPr>
     </w:lvl>
   </w:abstractNum>
+  <w:abstractNum w:abstractNumId="3" w15:restartNumberingAfterBreak="0">
+    <w:nsid w:val="6DE655F4"/>
+    <w:multiLevelType w:val="hybridMultilevel"/>
+    <w:tmpl w:val="436E5014"/>
+    <w:lvl w:ilvl="0" w:tplc="04130011">
+      <w:start w:val="1"/>
+      <w:numFmt w:val="decimal"/>
+      <w:lvlText w:val="%1)"/>
+      <w:lvlJc w:val="left"/>
+      <w:pPr>
+        <w:ind w:left="720" w:hanging="360"/>
+      </w:pPr>
+      <w:rPr>
+        <w:rFonts w:hint="default"/>
+      </w:rPr>
+    </w:lvl>
+    <w:lvl w:ilvl="1" w:tplc="04130019" w:tentative="1">
+      <w:start w:val="1"/>
+      <w:numFmt w:val="lowerLetter"/>
+      <w:lvlText w:val="%2."/>
+      <w:lvlJc w:val="left"/>
+      <w:pPr>
+        <w:ind w:left="1440" w:hanging="360"/>
+      </w:pPr>
+    </w:lvl>
+    <w:lvl w:ilvl="2" w:tplc="0413001B" w:tentative="1">
+      <w:start w:val="1"/>
+      <w:numFmt w:val="lowerRoman"/>
+      <w:lvlText w:val="%3."/>
+      <w:lvlJc w:val="right"/>
+      <w:pPr>
+        <w:ind w:left="2160" w:hanging="180"/>
+      </w:pPr>
+    </w:lvl>
+    <w:lvl w:ilvl="3" w:tplc="0413000F" w:tentative="1">
+      <w:start w:val="1"/>
+      <w:numFmt w:val="decimal"/>
+      <w:lvlText w:val="%4."/>
+      <w:lvlJc w:val="left"/>
+      <w:pPr>
+        <w:ind w:left="2880" w:hanging="360"/>
+      </w:pPr>
+    </w:lvl>
+    <w:lvl w:ilvl="4" w:tplc="04130019" w:tentative="1">
+      <w:start w:val="1"/>
+      <w:numFmt w:val="lowerLetter"/>
+      <w:lvlText w:val="%5."/>
+      <w:lvlJc w:val="left"/>
+      <w:pPr>
+        <w:ind w:left="3600" w:hanging="360"/>
+      </w:pPr>
+    </w:lvl>
+    <w:lvl w:ilvl="5" w:tplc="0413001B" w:tentative="1">
+      <w:start w:val="1"/>
+      <w:numFmt w:val="lowerRoman"/>
+      <w:lvlText w:val="%6."/>
+      <w:lvlJc w:val="right"/>
+      <w:pPr>
+        <w:ind w:left="4320" w:hanging="180"/>
+      </w:pPr>
+    </w:lvl>
+    <w:lvl w:ilvl="6" w:tplc="0413000F" w:tentative="1">
+      <w:start w:val="1"/>
+      <w:numFmt w:val="decimal"/>
+      <w:lvlText w:val="%7."/>
+      <w:lvlJc w:val="left"/>
+      <w:pPr>
+        <w:ind w:left="5040" w:hanging="360"/>
+      </w:pPr>
+    </w:lvl>
+    <w:lvl w:ilvl="7" w:tplc="04130019" w:tentative="1">
+      <w:start w:val="1"/>
+      <w:numFmt w:val="lowerLetter"/>
+      <w:lvlText w:val="%8."/>
+      <w:lvlJc w:val="left"/>
+      <w:pPr>
+        <w:ind w:left="5760" w:hanging="360"/>
+      </w:pPr>
+    </w:lvl>
+    <w:lvl w:ilvl="8" w:tplc="0413001B" w:tentative="1">
+      <w:start w:val="1"/>
+      <w:numFmt w:val="lowerRoman"/>
+      <w:lvlText w:val="%9."/>
+      <w:lvlJc w:val="right"/>
+      <w:pPr>
+        <w:ind w:left="6480" w:hanging="180"/>
+      </w:pPr>
+    </w:lvl>
+  </w:abstractNum>
   <w:num w:numId="1">
     <w:abstractNumId w:val="2"/>
   </w:num>
@@ -5830,11 +5578,17 @@
   <w:num w:numId="3">
     <w:abstractNumId w:val="1"/>
   </w:num>
+  <w:num w:numId="4">
+    <w:abstractNumId w:val="3"/>
+  </w:num>
 </w:numbering>
 </file>
 
 <file path=word/people.xml><?xml version="1.0" encoding="utf-8"?>
-<w15:people xmlns:wpc="http://schemas.microsoft.com/office/word/2010/wordprocessingCanvas" xmlns:cx="http://schemas.microsoft.com/office/drawing/2014/chartex" xmlns:cx1="http://schemas.microsoft.com/office/drawing/2015/9/8/chartex" xmlns:cx2="http://schemas.microsoft.com/office/drawing/2015/10/21/chartex" xmlns:cx3="http://schemas.microsoft.com/office/drawing/2016/5/9/chartex" xmlns:cx4="http://schemas.microsoft.com/office/drawing/2016/5/10/chartex" xmlns:cx5="http://schemas.microsoft.com/office/drawing/2016/5/11/chartex" xmlns:cx6="http://schemas.microsoft.com/office/drawing/2016/5/12/chartex" xmlns:cx7="http://schemas.microsoft.com/office/drawing/2016/5/13/chartex" xmlns:cx8="http://schemas.microsoft.com/office/drawing/2016/5/14/chartex" xmlns:mc="http://schemas.openxmlformats.org/markup-compatibility/2006" xmlns:aink="http://schemas.microsoft.com/office/drawing/2016/ink" xmlns:am3d="http://schemas.microsoft.com/office/drawing/2017/model3d" xmlns:o="urn:schemas-microsoft-com:office:office" xmlns:r="http://schemas.openxmlformats.org/officeDocument/2006/relationships" xmlns:m="http://schemas.openxmlformats.org/officeDocument/2006/math" xmlns:v="urn:schemas-microsoft-com:vml" xmlns:wp14="http://schemas.microsoft.com/office/word/2010/wordprocessingDrawing" xmlns:wp="http://schemas.openxmlformats.org/drawingml/2006/wordprocessingDrawing" xmlns:w10="urn:schemas-microsoft-com:office:word" xmlns:w="http://schemas.openxmlformats.org/wordprocessingml/2006/main" xmlns:w14="http://schemas.microsoft.com/office/word/2010/wordml" xmlns:w15="http://schemas.microsoft.com/office/word/2012/wordml" xmlns:w16cex="http://schemas.microsoft.com/office/word/2018/wordml/cex" xmlns:w16cid="http://schemas.microsoft.com/office/word/2016/wordml/cid" xmlns:w16="http://schemas.microsoft.com/office/word/2018/wordml" xmlns:w16se="http://schemas.microsoft.com/office/word/2015/wordml/symex" xmlns:wpg="http://schemas.microsoft.com/office/word/2010/wordprocessingGroup" xmlns:wpi="http://schemas.microsoft.com/office/word/2010/wordprocessingInk" xmlns:wne="http://schemas.microsoft.com/office/word/2006/wordml" xmlns:wps="http://schemas.microsoft.com/office/word/2010/wordprocessingShape" mc:Ignorable="w14 w15 w16se w16cid w16 w16cex wp14">
+<w15:people xmlns:wpc="http://schemas.microsoft.com/office/word/2010/wordprocessingCanvas" xmlns:cx="http://schemas.microsoft.com/office/drawing/2014/chartex" xmlns:cx1="http://schemas.microsoft.com/office/drawing/2015/9/8/chartex" xmlns:cx2="http://schemas.microsoft.com/office/drawing/2015/10/21/chartex" xmlns:cx3="http://schemas.microsoft.com/office/drawing/2016/5/9/chartex" xmlns:cx4="http://schemas.microsoft.com/office/drawing/2016/5/10/chartex" xmlns:cx5="http://schemas.microsoft.com/office/drawing/2016/5/11/chartex" xmlns:cx6="http://schemas.microsoft.com/office/drawing/2016/5/12/chartex" xmlns:cx7="http://schemas.microsoft.com/office/drawing/2016/5/13/chartex" xmlns:cx8="http://schemas.microsoft.com/office/drawing/2016/5/14/chartex" xmlns:mc="http://schemas.openxmlformats.org/markup-compatibility/2006" xmlns:aink="http://schemas.microsoft.com/office/drawing/2016/ink" xmlns:am3d="http://schemas.microsoft.com/office/drawing/2017/model3d" xmlns:o="urn:schemas-microsoft-com:office:office" xmlns:r="http://schemas.openxmlformats.org/officeDocument/2006/relationships" xmlns:m="http://schemas.openxmlformats.org/officeDocument/2006/math" xmlns:v="urn:schemas-microsoft-com:vml" xmlns:wp14="http://schemas.microsoft.com/office/word/2010/wordprocessingDrawing" xmlns:wp="http://schemas.openxmlformats.org/drawingml/2006/wordprocessingDrawing" xmlns:w10="urn:schemas-microsoft-com:office:word" xmlns:w="http://schemas.openxmlformats.org/wordprocessingml/2006/main" xmlns:w14="http://schemas.microsoft.com/office/word/2010/wordml" xmlns:w15="http://schemas.microsoft.com/office/word/2012/wordml" xmlns:w16cid="http://schemas.microsoft.com/office/word/2016/wordml/cid" xmlns:w16se="http://schemas.microsoft.com/office/word/2015/wordml/symex" xmlns:wpg="http://schemas.microsoft.com/office/word/2010/wordprocessingGroup" xmlns:wpi="http://schemas.microsoft.com/office/word/2010/wordprocessingInk" xmlns:wne="http://schemas.microsoft.com/office/word/2006/wordml" xmlns:wps="http://schemas.microsoft.com/office/word/2010/wordprocessingShape" mc:Ignorable="w14 w15 w16se w16cid wp14">
+  <w15:person w15:author="Sjoerd Hoekstra">
+    <w15:presenceInfo w15:providerId="AD" w15:userId="S-1-5-21-3620779558-1869317-3924497288-35400"/>
+  </w15:person>
   <w15:person w15:author="Jafeth">
     <w15:presenceInfo w15:providerId="AD" w15:userId="S::jafeth@jafethheining.nl::fcf45c7c-f559-493c-9330-fe02c2492bf7"/>
   </w15:person>
@@ -5848,7 +5602,7 @@
 </file>
 
 <file path=word/styles.xml><?xml version="1.0" encoding="utf-8"?>
-<w:styles xmlns:mc="http://schemas.openxmlformats.org/markup-compatibility/2006" xmlns:r="http://schemas.openxmlformats.org/officeDocument/2006/relationships" xmlns:w="http://schemas.openxmlformats.org/wordprocessingml/2006/main" xmlns:w14="http://schemas.microsoft.com/office/word/2010/wordml" xmlns:w15="http://schemas.microsoft.com/office/word/2012/wordml" xmlns:w16cex="http://schemas.microsoft.com/office/word/2018/wordml/cex" xmlns:w16cid="http://schemas.microsoft.com/office/word/2016/wordml/cid" xmlns:w16="http://schemas.microsoft.com/office/word/2018/wordml" xmlns:w16se="http://schemas.microsoft.com/office/word/2015/wordml/symex" mc:Ignorable="w14 w15 w16se w16cid w16 w16cex">
+<w:styles xmlns:mc="http://schemas.openxmlformats.org/markup-compatibility/2006" xmlns:r="http://schemas.openxmlformats.org/officeDocument/2006/relationships" xmlns:w="http://schemas.openxmlformats.org/wordprocessingml/2006/main" xmlns:w14="http://schemas.microsoft.com/office/word/2010/wordml" xmlns:w15="http://schemas.microsoft.com/office/word/2012/wordml" xmlns:w16cid="http://schemas.microsoft.com/office/word/2016/wordml/cid" xmlns:w16se="http://schemas.microsoft.com/office/word/2015/wordml/symex" mc:Ignorable="w14 w15 w16se w16cid">
   <w:docDefaults>
     <w:rPrDefault>
       <w:rPr>
@@ -5864,7 +5618,7 @@
       </w:pPr>
     </w:pPrDefault>
   </w:docDefaults>
-  <w:latentStyles w:defLockedState="0" w:defUIPriority="99" w:defSemiHidden="0" w:defUnhideWhenUsed="0" w:defQFormat="0" w:count="376">
+  <w:latentStyles w:defLockedState="0" w:defUIPriority="99" w:defSemiHidden="0" w:defUnhideWhenUsed="0" w:defQFormat="0" w:count="375">
     <w:lsdException w:name="Normal" w:uiPriority="0" w:qFormat="1"/>
     <w:lsdException w:name="heading 1" w:uiPriority="9" w:qFormat="1"/>
     <w:lsdException w:name="heading 2" w:semiHidden="1" w:uiPriority="9" w:unhideWhenUsed="1" w:qFormat="1"/>
@@ -6240,7 +5994,6 @@
     <w:lsdException w:name="Smart Hyperlink" w:semiHidden="1" w:unhideWhenUsed="1"/>
     <w:lsdException w:name="Hashtag" w:semiHidden="1" w:unhideWhenUsed="1"/>
     <w:lsdException w:name="Unresolved Mention" w:semiHidden="1" w:unhideWhenUsed="1"/>
-    <w:lsdException w:name="Smart Link" w:semiHidden="1" w:unhideWhenUsed="1"/>
   </w:latentStyles>
   <w:style w:type="paragraph" w:default="1" w:styleId="Normal">
     <w:name w:val="Normal"/>
@@ -6633,6 +6386,18 @@
       <w:vertAlign w:val="superscript"/>
     </w:rPr>
   </w:style>
+  <w:style w:type="character" w:styleId="FollowedHyperlink">
+    <w:name w:val="FollowedHyperlink"/>
+    <w:basedOn w:val="DefaultParagraphFont"/>
+    <w:uiPriority w:val="99"/>
+    <w:semiHidden/>
+    <w:unhideWhenUsed/>
+    <w:rsid w:val="00FE33C2"/>
+    <w:rPr>
+      <w:color w:val="954F72" w:themeColor="followedHyperlink"/>
+      <w:u w:val="single"/>
+    </w:rPr>
+  </w:style>
 </w:styles>
 </file>
 
@@ -6902,7 +6667,7 @@
 </file>
 
 <file path=customXml/itemProps1.xml><?xml version="1.0" encoding="utf-8"?>
-<ds:datastoreItem xmlns:ds="http://schemas.openxmlformats.org/officeDocument/2006/customXml" ds:itemID="{F8394B8A-1976-4148-834B-4906E073F288}">
+<ds:datastoreItem xmlns:ds="http://schemas.openxmlformats.org/officeDocument/2006/customXml" ds:itemID="{D015A0AE-09A5-4121-854E-4AD0ADCB1C91}">
   <ds:schemaRefs>
     <ds:schemaRef ds:uri="http://schemas.openxmlformats.org/officeDocument/2006/bibliography"/>
   </ds:schemaRefs>

</xml_diff>

<commit_message>
update handleiding en tools
</commit_message>
<xml_diff>
--- a/ArcGIS_plugin/docs/handleiding gebruikersgroep ArcGIS.docx
+++ b/ArcGIS_plugin/docs/handleiding gebruikersgroep ArcGIS.docx
@@ -1,6 +1,6 @@
 
 <file path=word/document.xml><?xml version="1.0" encoding="utf-8"?>
-<w:document xmlns:wpc="http://schemas.microsoft.com/office/word/2010/wordprocessingCanvas" xmlns:cx="http://schemas.microsoft.com/office/drawing/2014/chartex" xmlns:cx1="http://schemas.microsoft.com/office/drawing/2015/9/8/chartex" xmlns:cx2="http://schemas.microsoft.com/office/drawing/2015/10/21/chartex" xmlns:cx3="http://schemas.microsoft.com/office/drawing/2016/5/9/chartex" xmlns:cx4="http://schemas.microsoft.com/office/drawing/2016/5/10/chartex" xmlns:cx5="http://schemas.microsoft.com/office/drawing/2016/5/11/chartex" xmlns:cx6="http://schemas.microsoft.com/office/drawing/2016/5/12/chartex" xmlns:cx7="http://schemas.microsoft.com/office/drawing/2016/5/13/chartex" xmlns:cx8="http://schemas.microsoft.com/office/drawing/2016/5/14/chartex" xmlns:mc="http://schemas.openxmlformats.org/markup-compatibility/2006" xmlns:aink="http://schemas.microsoft.com/office/drawing/2016/ink" xmlns:am3d="http://schemas.microsoft.com/office/drawing/2017/model3d" xmlns:o="urn:schemas-microsoft-com:office:office" xmlns:r="http://schemas.openxmlformats.org/officeDocument/2006/relationships" xmlns:m="http://schemas.openxmlformats.org/officeDocument/2006/math" xmlns:v="urn:schemas-microsoft-com:vml" xmlns:wp14="http://schemas.microsoft.com/office/word/2010/wordprocessingDrawing" xmlns:wp="http://schemas.openxmlformats.org/drawingml/2006/wordprocessingDrawing" xmlns:w10="urn:schemas-microsoft-com:office:word" xmlns:w="http://schemas.openxmlformats.org/wordprocessingml/2006/main" xmlns:w14="http://schemas.microsoft.com/office/word/2010/wordml" xmlns:w15="http://schemas.microsoft.com/office/word/2012/wordml" xmlns:w16cid="http://schemas.microsoft.com/office/word/2016/wordml/cid" xmlns:w16se="http://schemas.microsoft.com/office/word/2015/wordml/symex" xmlns:wpg="http://schemas.microsoft.com/office/word/2010/wordprocessingGroup" xmlns:wpi="http://schemas.microsoft.com/office/word/2010/wordprocessingInk" xmlns:wne="http://schemas.microsoft.com/office/word/2006/wordml" xmlns:wps="http://schemas.microsoft.com/office/word/2010/wordprocessingShape" mc:Ignorable="w14 w15 w16se w16cid wp14">
+<w:document xmlns:wpc="http://schemas.microsoft.com/office/word/2010/wordprocessingCanvas" xmlns:cx="http://schemas.microsoft.com/office/drawing/2014/chartex" xmlns:cx1="http://schemas.microsoft.com/office/drawing/2015/9/8/chartex" xmlns:cx2="http://schemas.microsoft.com/office/drawing/2015/10/21/chartex" xmlns:cx3="http://schemas.microsoft.com/office/drawing/2016/5/9/chartex" xmlns:cx4="http://schemas.microsoft.com/office/drawing/2016/5/10/chartex" xmlns:cx5="http://schemas.microsoft.com/office/drawing/2016/5/11/chartex" xmlns:cx6="http://schemas.microsoft.com/office/drawing/2016/5/12/chartex" xmlns:cx7="http://schemas.microsoft.com/office/drawing/2016/5/13/chartex" xmlns:cx8="http://schemas.microsoft.com/office/drawing/2016/5/14/chartex" xmlns:mc="http://schemas.openxmlformats.org/markup-compatibility/2006" xmlns:aink="http://schemas.microsoft.com/office/drawing/2016/ink" xmlns:am3d="http://schemas.microsoft.com/office/drawing/2017/model3d" xmlns:o="urn:schemas-microsoft-com:office:office" xmlns:r="http://schemas.openxmlformats.org/officeDocument/2006/relationships" xmlns:m="http://schemas.openxmlformats.org/officeDocument/2006/math" xmlns:v="urn:schemas-microsoft-com:vml" xmlns:wp14="http://schemas.microsoft.com/office/word/2010/wordprocessingDrawing" xmlns:wp="http://schemas.openxmlformats.org/drawingml/2006/wordprocessingDrawing" xmlns:w10="urn:schemas-microsoft-com:office:word" xmlns:w="http://schemas.openxmlformats.org/wordprocessingml/2006/main" xmlns:w14="http://schemas.microsoft.com/office/word/2010/wordml" xmlns:w15="http://schemas.microsoft.com/office/word/2012/wordml" xmlns:w16cex="http://schemas.microsoft.com/office/word/2018/wordml/cex" xmlns:w16cid="http://schemas.microsoft.com/office/word/2016/wordml/cid" xmlns:w16="http://schemas.microsoft.com/office/word/2018/wordml" xmlns:w16sdtdh="http://schemas.microsoft.com/office/word/2020/wordml/sdtdatahash" xmlns:w16se="http://schemas.microsoft.com/office/word/2015/wordml/symex" xmlns:wpg="http://schemas.microsoft.com/office/word/2010/wordprocessingGroup" xmlns:wpi="http://schemas.microsoft.com/office/word/2010/wordprocessingInk" xmlns:wne="http://schemas.microsoft.com/office/word/2006/wordml" xmlns:wps="http://schemas.microsoft.com/office/word/2010/wordprocessingShape" mc:Ignorable="w14 w15 w16se w16cid w16 w16cex w16sdtdh wp14">
   <w:body>
     <w:p>
       <w:pPr>
@@ -415,7 +415,7 @@
           <w:sz w:val="20"/>
           <w:szCs w:val="20"/>
         </w:rPr>
-        <w:t>02</w:t>
+        <w:t>10</w:t>
       </w:r>
       <w:r>
         <w:rPr>
@@ -442,7 +442,7 @@
           <w:sz w:val="20"/>
           <w:szCs w:val="20"/>
         </w:rPr>
-        <w:t>2</w:t>
+        <w:t>5</w:t>
       </w:r>
       <w:r>
         <w:rPr>
@@ -1506,32 +1506,27 @@
           <w:numId w:val="4"/>
         </w:numPr>
       </w:pPr>
-      <w:commentRangeStart w:id="1"/>
       <w:r>
         <w:t xml:space="preserve">Voeg de folder met de ArcGIS </w:t>
       </w:r>
       <w:proofErr w:type="spellStart"/>
       <w:r>
-        <w:t>Plugin</w:t>
+        <w:t>Toolbox</w:t>
       </w:r>
       <w:proofErr w:type="spellEnd"/>
       <w:r>
-        <w:t xml:space="preserve"> toe aan de </w:t>
+        <w:t xml:space="preserve"> toe aan de folder</w:t>
+      </w:r>
+      <w:r>
+        <w:t xml:space="preserve"> </w:t>
       </w:r>
       <w:proofErr w:type="spellStart"/>
       <w:r>
-        <w:t>folderconnections</w:t>
+        <w:t>connections</w:t>
       </w:r>
       <w:proofErr w:type="spellEnd"/>
       <w:r>
         <w:t xml:space="preserve">. </w:t>
-      </w:r>
-      <w:commentRangeEnd w:id="1"/>
-      <w:r>
-        <w:rPr>
-          <w:rStyle w:val="CommentReference"/>
-        </w:rPr>
-        <w:commentReference w:id="1"/>
       </w:r>
       <w:r>
         <w:rPr>
@@ -1555,7 +1550,7 @@
                     </pic:cNvPicPr>
                   </pic:nvPicPr>
                   <pic:blipFill>
-                    <a:blip r:embed="rId12">
+                    <a:blip r:embed="rId9">
                       <a:extLst>
                         <a:ext uri="{28A0092B-C50C-407E-A947-70E740481C1C}">
                           <a14:useLocalDpi xmlns:a14="http://schemas.microsoft.com/office/drawing/2010/main" val="0"/>
@@ -1596,33 +1591,89 @@
         </w:numPr>
       </w:pPr>
       <w:r>
-        <w:t xml:space="preserve">Open de </w:t>
+        <w:t xml:space="preserve">Installeer </w:t>
       </w:r>
       <w:proofErr w:type="spellStart"/>
       <w:r>
-        <w:t>toolbox</w:t>
+        <w:t>rtree</w:t>
       </w:r>
       <w:proofErr w:type="spellEnd"/>
-      <w:r>
-        <w:t xml:space="preserve"> en run de tool </w:t>
+    </w:p>
+    <w:p>
+      <w:pPr>
+        <w:pStyle w:val="ListParagraph"/>
+        <w:numPr>
+          <w:ilvl w:val="1"/>
+          <w:numId w:val="4"/>
+        </w:numPr>
+      </w:pPr>
+      <w:r>
+        <w:t xml:space="preserve">Ga in Windows naar de </w:t>
       </w:r>
       <w:proofErr w:type="spellStart"/>
       <w:r>
-        <w:t>bgt</w:t>
+        <w:t>ArcGIS_plugin</w:t>
       </w:r>
       <w:proofErr w:type="spellEnd"/>
       <w:r>
-        <w:t xml:space="preserve"> inloop tool voor ArcGIS</w:t>
+        <w:t>/</w:t>
+      </w:r>
+      <w:proofErr w:type="spellStart"/>
+      <w:r>
+        <w:t>dependencies</w:t>
+      </w:r>
+      <w:proofErr w:type="spellEnd"/>
+      <w:r>
+        <w:t xml:space="preserve"> bijvoorbeeld: </w:t>
+      </w:r>
+      <w:r>
+        <w:t>C:\GitHub\bgt-inlooptool\ArcGIS_plugin\dependencies</w:t>
+      </w:r>
+    </w:p>
+    <w:p>
+      <w:pPr>
+        <w:pStyle w:val="ListParagraph"/>
+        <w:numPr>
+          <w:ilvl w:val="1"/>
+          <w:numId w:val="4"/>
+        </w:numPr>
+      </w:pPr>
+      <w:r>
+        <w:rPr>
+          <w:lang w:val="en-US"/>
+        </w:rPr>
+        <w:t xml:space="preserve">Run dependencies.py met Python. </w:t>
+      </w:r>
+      <w:r>
+        <w:t xml:space="preserve">Of druk met rechtermuisknop op </w:t>
+      </w:r>
+      <w:r>
+        <w:t>“</w:t>
+      </w:r>
+      <w:r>
+        <w:t>dependencies.</w:t>
+      </w:r>
+      <w:r>
+        <w:t xml:space="preserve">py”, kies “Open </w:t>
+      </w:r>
+      <w:proofErr w:type="spellStart"/>
+      <w:r>
+        <w:t>with</w:t>
+      </w:r>
+      <w:proofErr w:type="spellEnd"/>
+      <w:r>
+        <w:t>” en kies voor “Python”</w:t>
       </w:r>
       <w:r>
         <w:rPr>
           <w:noProof/>
+          <w:lang w:val="en-US"/>
         </w:rPr>
         <w:drawing>
-          <wp:inline distT="0" distB="0" distL="0" distR="0" wp14:anchorId="68599AD5" wp14:editId="6FB1B088">
-            <wp:extent cx="5753100" cy="1463040"/>
-            <wp:effectExtent l="0" t="0" r="0" b="3810"/>
-            <wp:docPr id="25" name="Picture 25"/>
+          <wp:inline distT="0" distB="0" distL="0" distR="0" wp14:anchorId="35AE733E" wp14:editId="6B6A9E94">
+            <wp:extent cx="3878580" cy="3143962"/>
+            <wp:effectExtent l="0" t="0" r="7620" b="0"/>
+            <wp:docPr id="5" name="Picture 5"/>
             <wp:cNvGraphicFramePr>
               <a:graphicFrameLocks xmlns:a="http://schemas.openxmlformats.org/drawingml/2006/main" noChangeAspect="1"/>
             </wp:cNvGraphicFramePr>
@@ -1636,7 +1687,7 @@
                     </pic:cNvPicPr>
                   </pic:nvPicPr>
                   <pic:blipFill>
-                    <a:blip r:embed="rId13">
+                    <a:blip r:embed="rId10" cstate="print">
                       <a:extLst>
                         <a:ext uri="{28A0092B-C50C-407E-A947-70E740481C1C}">
                           <a14:useLocalDpi xmlns:a14="http://schemas.microsoft.com/office/drawing/2010/main" val="0"/>
@@ -1651,7 +1702,7 @@
                   <pic:spPr bwMode="auto">
                     <a:xfrm>
                       <a:off x="0" y="0"/>
-                      <a:ext cx="5753100" cy="1463040"/>
+                      <a:ext cx="3880216" cy="3145288"/>
                     </a:xfrm>
                     <a:prstGeom prst="rect">
                       <a:avLst/>
@@ -1668,29 +1719,252 @@
         </w:drawing>
       </w:r>
     </w:p>
-    <w:p/>
-    <w:p/>
-    <w:p/>
-    <w:p/>
-    <w:p/>
-    <w:p/>
-    <w:p>
-      <w:pPr>
-        <w:tabs>
-          <w:tab w:val="left" w:pos="7845"/>
-        </w:tabs>
-      </w:pPr>
-      <w:r>
-        <w:tab/>
-      </w:r>
-    </w:p>
-    <w:p/>
-    <w:p/>
-    <w:p/>
-    <w:p>
-      <w:r>
-        <w:br w:type="page"/>
-      </w:r>
+    <w:p>
+      <w:pPr>
+        <w:pStyle w:val="ListParagraph"/>
+        <w:numPr>
+          <w:ilvl w:val="1"/>
+          <w:numId w:val="4"/>
+        </w:numPr>
+      </w:pPr>
+      <w:r>
+        <w:t xml:space="preserve">Indien dit niet lukt ga naar de Python installatie van ArcGIS Pro. Waarschijnlijk </w:t>
+      </w:r>
+      <w:r>
+        <w:t>C:\Program Files\ArcGIS\Pro\bin\Python\</w:t>
+      </w:r>
+      <w:proofErr w:type="spellStart"/>
+      <w:r>
+        <w:t>envs</w:t>
+      </w:r>
+      <w:proofErr w:type="spellEnd"/>
+      <w:r>
+        <w:t>\arcgispro-py3</w:t>
+      </w:r>
+      <w:r>
+        <w:t>\Scripts (mogelijk is dit een ander pad. Vergeet niet de \Scripts.</w:t>
+      </w:r>
+    </w:p>
+    <w:p>
+      <w:pPr>
+        <w:pStyle w:val="ListParagraph"/>
+        <w:numPr>
+          <w:ilvl w:val="1"/>
+          <w:numId w:val="4"/>
+        </w:numPr>
+      </w:pPr>
+      <w:r>
+        <w:t xml:space="preserve">Open de </w:t>
+      </w:r>
+      <w:proofErr w:type="spellStart"/>
+      <w:r>
+        <w:t>command</w:t>
+      </w:r>
+      <w:proofErr w:type="spellEnd"/>
+      <w:r>
+        <w:t xml:space="preserve"> prompt in </w:t>
+      </w:r>
+      <w:proofErr w:type="spellStart"/>
+      <w:r>
+        <w:t>windows</w:t>
+      </w:r>
+      <w:proofErr w:type="spellEnd"/>
+      <w:r>
+        <w:t>.</w:t>
+      </w:r>
+    </w:p>
+    <w:p>
+      <w:pPr>
+        <w:pStyle w:val="ListParagraph"/>
+        <w:numPr>
+          <w:ilvl w:val="1"/>
+          <w:numId w:val="4"/>
+        </w:numPr>
+        <w:rPr>
+          <w:lang w:val="de-DE"/>
+        </w:rPr>
+      </w:pPr>
+      <w:r>
+        <w:rPr>
+          <w:lang w:val="de-DE"/>
+        </w:rPr>
+        <w:t xml:space="preserve">Type hier: </w:t>
+      </w:r>
+      <w:r>
+        <w:rPr>
+          <w:lang w:val="de-DE"/>
+        </w:rPr>
+        <w:t>“</w:t>
+      </w:r>
+      <w:r>
+        <w:rPr>
+          <w:lang w:val="de-DE"/>
+        </w:rPr>
+        <w:t xml:space="preserve">cd </w:t>
+      </w:r>
+      <w:r>
+        <w:rPr>
+          <w:lang w:val="de-DE"/>
+        </w:rPr>
+        <w:t>C:\Program Files\ArcGIS\Pro\bin\Python\</w:t>
+      </w:r>
+      <w:proofErr w:type="spellStart"/>
+      <w:r>
+        <w:rPr>
+          <w:lang w:val="de-DE"/>
+        </w:rPr>
+        <w:t>envs</w:t>
+      </w:r>
+      <w:proofErr w:type="spellEnd"/>
+      <w:r>
+        <w:rPr>
+          <w:lang w:val="de-DE"/>
+        </w:rPr>
+        <w:t>\arcgispro-py3</w:t>
+      </w:r>
+      <w:r>
+        <w:rPr>
+          <w:lang w:val="de-DE"/>
+        </w:rPr>
+        <w:t>\</w:t>
+      </w:r>
+      <w:proofErr w:type="spellStart"/>
+      <w:r>
+        <w:rPr>
+          <w:lang w:val="de-DE"/>
+        </w:rPr>
+        <w:t>scripts</w:t>
+      </w:r>
+      <w:proofErr w:type="spellEnd"/>
+      <w:r>
+        <w:rPr>
+          <w:lang w:val="de-DE"/>
+        </w:rPr>
+        <w:t>“</w:t>
+      </w:r>
+    </w:p>
+    <w:p>
+      <w:pPr>
+        <w:pStyle w:val="ListParagraph"/>
+        <w:numPr>
+          <w:ilvl w:val="1"/>
+          <w:numId w:val="4"/>
+        </w:numPr>
+      </w:pPr>
+      <w:r>
+        <w:t xml:space="preserve">En type daarna: </w:t>
+      </w:r>
+      <w:r>
+        <w:t>“</w:t>
+      </w:r>
+      <w:r>
+        <w:t xml:space="preserve">pip </w:t>
+      </w:r>
+      <w:proofErr w:type="spellStart"/>
+      <w:r>
+        <w:t>i</w:t>
+      </w:r>
+      <w:r>
+        <w:t>nstall</w:t>
+      </w:r>
+      <w:proofErr w:type="spellEnd"/>
+      <w:r>
+        <w:t xml:space="preserve"> </w:t>
+      </w:r>
+      <w:proofErr w:type="spellStart"/>
+      <w:r>
+        <w:t>rtree</w:t>
+      </w:r>
+      <w:proofErr w:type="spellEnd"/>
+      <w:r>
+        <w:t>”</w:t>
+      </w:r>
+    </w:p>
+    <w:p>
+      <w:pPr>
+        <w:pStyle w:val="ListParagraph"/>
+        <w:numPr>
+          <w:ilvl w:val="0"/>
+          <w:numId w:val="4"/>
+        </w:numPr>
+      </w:pPr>
+      <w:r>
+        <w:lastRenderedPageBreak/>
+        <w:t xml:space="preserve">Open de </w:t>
+      </w:r>
+      <w:proofErr w:type="spellStart"/>
+      <w:r>
+        <w:t>toolbox</w:t>
+      </w:r>
+      <w:proofErr w:type="spellEnd"/>
+      <w:r>
+        <w:t xml:space="preserve"> en run de tool </w:t>
+      </w:r>
+      <w:r>
+        <w:t>BGT Inlooptool</w:t>
+      </w:r>
+      <w:r>
+        <w:rPr>
+          <w:noProof/>
+        </w:rPr>
+        <w:t xml:space="preserve"> </w:t>
+      </w:r>
+      <w:r>
+        <w:rPr>
+          <w:noProof/>
+        </w:rPr>
+        <w:drawing>
+          <wp:inline distT="0" distB="0" distL="0" distR="0" wp14:anchorId="4C52C1B4" wp14:editId="2AF7F877">
+            <wp:extent cx="5753100" cy="1417320"/>
+            <wp:effectExtent l="0" t="0" r="0" b="0"/>
+            <wp:docPr id="4" name="Picture 4"/>
+            <wp:cNvGraphicFramePr>
+              <a:graphicFrameLocks xmlns:a="http://schemas.openxmlformats.org/drawingml/2006/main" noChangeAspect="1"/>
+            </wp:cNvGraphicFramePr>
+            <a:graphic xmlns:a="http://schemas.openxmlformats.org/drawingml/2006/main">
+              <a:graphicData uri="http://schemas.openxmlformats.org/drawingml/2006/picture">
+                <pic:pic xmlns:pic="http://schemas.openxmlformats.org/drawingml/2006/picture">
+                  <pic:nvPicPr>
+                    <pic:cNvPr id="0" name="Picture 1"/>
+                    <pic:cNvPicPr>
+                      <a:picLocks noChangeAspect="1" noChangeArrowheads="1"/>
+                    </pic:cNvPicPr>
+                  </pic:nvPicPr>
+                  <pic:blipFill>
+                    <a:blip r:embed="rId11">
+                      <a:extLst>
+                        <a:ext uri="{28A0092B-C50C-407E-A947-70E740481C1C}">
+                          <a14:useLocalDpi xmlns:a14="http://schemas.microsoft.com/office/drawing/2010/main" val="0"/>
+                        </a:ext>
+                      </a:extLst>
+                    </a:blip>
+                    <a:srcRect/>
+                    <a:stretch>
+                      <a:fillRect/>
+                    </a:stretch>
+                  </pic:blipFill>
+                  <pic:spPr bwMode="auto">
+                    <a:xfrm>
+                      <a:off x="0" y="0"/>
+                      <a:ext cx="5753100" cy="1417320"/>
+                    </a:xfrm>
+                    <a:prstGeom prst="rect">
+                      <a:avLst/>
+                    </a:prstGeom>
+                    <a:noFill/>
+                    <a:ln>
+                      <a:noFill/>
+                    </a:ln>
+                  </pic:spPr>
+                </pic:pic>
+              </a:graphicData>
+            </a:graphic>
+          </wp:inline>
+        </w:drawing>
+      </w:r>
+    </w:p>
+    <w:p>
+      <w:bookmarkStart w:id="1" w:name="_Toc60846293"/>
     </w:p>
     <w:p>
       <w:pPr>
@@ -1705,16 +1979,14 @@
           <w:bCs/>
         </w:rPr>
       </w:pPr>
-      <w:bookmarkStart w:id="2" w:name="_Toc60846293"/>
-      <w:r>
-        <w:rPr>
-          <w:b/>
-          <w:bCs/>
-        </w:rPr>
-        <w:lastRenderedPageBreak/>
+      <w:r>
+        <w:rPr>
+          <w:b/>
+          <w:bCs/>
+        </w:rPr>
         <w:t>Benodigde data ophalen</w:t>
       </w:r>
-      <w:bookmarkEnd w:id="2"/>
+      <w:bookmarkEnd w:id="1"/>
     </w:p>
     <w:p/>
     <w:p>
@@ -1773,8 +2045,8 @@
           <w:szCs w:val="24"/>
         </w:rPr>
       </w:pPr>
-      <w:bookmarkStart w:id="3" w:name="_Toc60846294"/>
-      <w:bookmarkStart w:id="4" w:name="_Hlk59636057"/>
+      <w:bookmarkStart w:id="2" w:name="_Toc60846294"/>
+      <w:bookmarkStart w:id="3" w:name="_Hlk59636057"/>
       <w:r>
         <w:rPr>
           <w:b/>
@@ -1784,14 +2056,207 @@
         </w:rPr>
         <w:t>BGT ophalen</w:t>
       </w:r>
-      <w:bookmarkEnd w:id="3"/>
-    </w:p>
-    <w:p/>
+      <w:bookmarkEnd w:id="2"/>
+    </w:p>
+    <w:p/>
+    <w:p>
+      <w:r>
+        <w:t xml:space="preserve">De BGT data kan worden opgehaald op twee manieren. Vanuit de </w:t>
+      </w:r>
+      <w:proofErr w:type="spellStart"/>
+      <w:r>
+        <w:t>toolbox</w:t>
+      </w:r>
+      <w:proofErr w:type="spellEnd"/>
+      <w:r>
+        <w:t xml:space="preserve"> of direct vanaf de PDOK website. </w:t>
+      </w:r>
+    </w:p>
+    <w:p>
+      <w:pPr>
+        <w:rPr>
+          <w:b/>
+          <w:bCs/>
+        </w:rPr>
+      </w:pPr>
+      <w:r>
+        <w:rPr>
+          <w:b/>
+          <w:bCs/>
+        </w:rPr>
+        <w:t xml:space="preserve">BGT ophalen met de </w:t>
+      </w:r>
+      <w:proofErr w:type="spellStart"/>
+      <w:r>
+        <w:rPr>
+          <w:b/>
+          <w:bCs/>
+        </w:rPr>
+        <w:t>toolbox</w:t>
+      </w:r>
+      <w:proofErr w:type="spellEnd"/>
+    </w:p>
+    <w:p>
+      <w:r>
+        <w:t xml:space="preserve">Kies in de </w:t>
+      </w:r>
+      <w:proofErr w:type="spellStart"/>
+      <w:r>
+        <w:t>toolbox</w:t>
+      </w:r>
+      <w:proofErr w:type="spellEnd"/>
+      <w:r>
+        <w:t xml:space="preserve"> voor </w:t>
+      </w:r>
+      <w:r>
+        <w:t>1.Download de BGT vlakken van PDOK</w:t>
+      </w:r>
+    </w:p>
+    <w:p>
+      <w:pPr>
+        <w:pStyle w:val="ListParagraph"/>
+        <w:numPr>
+          <w:ilvl w:val="0"/>
+          <w:numId w:val="5"/>
+        </w:numPr>
+        <w:rPr>
+          <w:b/>
+          <w:bCs/>
+        </w:rPr>
+      </w:pPr>
+      <w:r>
+        <w:t>Vul bij de 1</w:t>
+      </w:r>
+      <w:r>
+        <w:rPr>
+          <w:vertAlign w:val="superscript"/>
+        </w:rPr>
+        <w:t>e</w:t>
+      </w:r>
+      <w:r>
+        <w:t xml:space="preserve"> parameter in het gebied in waarvoor u de BGT data wilt downloaden. Dit kan een </w:t>
+      </w:r>
+      <w:proofErr w:type="spellStart"/>
+      <w:r>
+        <w:t>gpkg</w:t>
+      </w:r>
+      <w:proofErr w:type="spellEnd"/>
+      <w:r>
+        <w:t xml:space="preserve"> </w:t>
+      </w:r>
+      <w:proofErr w:type="spellStart"/>
+      <w:r>
+        <w:t>layer</w:t>
+      </w:r>
+      <w:proofErr w:type="spellEnd"/>
+      <w:r>
+        <w:t xml:space="preserve">, shapefile of featureclass zijn. </w:t>
+      </w:r>
+    </w:p>
+    <w:p>
+      <w:pPr>
+        <w:pStyle w:val="ListParagraph"/>
+        <w:numPr>
+          <w:ilvl w:val="0"/>
+          <w:numId w:val="5"/>
+        </w:numPr>
+        <w:rPr>
+          <w:b/>
+          <w:bCs/>
+        </w:rPr>
+      </w:pPr>
+      <w:r>
+        <w:t>Vul bij de 2</w:t>
+      </w:r>
+      <w:r>
+        <w:rPr>
+          <w:vertAlign w:val="superscript"/>
+        </w:rPr>
+        <w:t>e</w:t>
+      </w:r>
+      <w:r>
+        <w:t xml:space="preserve"> parameter in de locatie waar je de zip file wilt opslaan. </w:t>
+      </w:r>
+    </w:p>
+    <w:p>
+      <w:pPr>
+        <w:ind w:left="360"/>
+        <w:rPr>
+          <w:b/>
+          <w:bCs/>
+        </w:rPr>
+      </w:pPr>
+      <w:r>
+        <w:rPr>
+          <w:noProof/>
+        </w:rPr>
+        <w:drawing>
+          <wp:inline distT="0" distB="0" distL="0" distR="0" wp14:anchorId="78AEBBCE" wp14:editId="7C6D471A">
+            <wp:extent cx="3097345" cy="1644015"/>
+            <wp:effectExtent l="0" t="0" r="8255" b="0"/>
+            <wp:docPr id="6" name="Picture 6"/>
+            <wp:cNvGraphicFramePr>
+              <a:graphicFrameLocks xmlns:a="http://schemas.openxmlformats.org/drawingml/2006/main" noChangeAspect="1"/>
+            </wp:cNvGraphicFramePr>
+            <a:graphic xmlns:a="http://schemas.openxmlformats.org/drawingml/2006/main">
+              <a:graphicData uri="http://schemas.openxmlformats.org/drawingml/2006/picture">
+                <pic:pic xmlns:pic="http://schemas.openxmlformats.org/drawingml/2006/picture">
+                  <pic:nvPicPr>
+                    <pic:cNvPr id="1" name=""/>
+                    <pic:cNvPicPr/>
+                  </pic:nvPicPr>
+                  <pic:blipFill>
+                    <a:blip r:embed="rId12"/>
+                    <a:stretch>
+                      <a:fillRect/>
+                    </a:stretch>
+                  </pic:blipFill>
+                  <pic:spPr>
+                    <a:xfrm>
+                      <a:off x="0" y="0"/>
+                      <a:ext cx="3102370" cy="1646682"/>
+                    </a:xfrm>
+                    <a:prstGeom prst="rect">
+                      <a:avLst/>
+                    </a:prstGeom>
+                  </pic:spPr>
+                </pic:pic>
+              </a:graphicData>
+            </a:graphic>
+          </wp:inline>
+        </w:drawing>
+      </w:r>
+    </w:p>
+    <w:p>
+      <w:pPr>
+        <w:rPr>
+          <w:b/>
+          <w:bCs/>
+        </w:rPr>
+      </w:pPr>
+    </w:p>
+    <w:p>
+      <w:r>
+        <w:rPr>
+          <w:b/>
+          <w:bCs/>
+        </w:rPr>
+        <w:lastRenderedPageBreak/>
+        <w:t xml:space="preserve">BGT ophalen </w:t>
+      </w:r>
+      <w:r>
+        <w:rPr>
+          <w:b/>
+          <w:bCs/>
+        </w:rPr>
+        <w:t>via de PDOK website</w:t>
+      </w:r>
+    </w:p>
     <w:p>
       <w:r>
         <w:t xml:space="preserve">Download de BGT via de PDOK Download Viewer: </w:t>
       </w:r>
-      <w:hyperlink r:id="rId14" w:history="1">
+      <w:hyperlink r:id="rId13" w:history="1">
         <w:r>
           <w:rPr>
             <w:rStyle w:val="Hyperlink"/>
@@ -1805,7 +2270,7 @@
         <w:t>Hieronder staat uitgebreider uitgelegd hoe dit werkt.</w:t>
       </w:r>
     </w:p>
-    <w:bookmarkEnd w:id="4"/>
+    <w:bookmarkEnd w:id="3"/>
     <w:p>
       <w:r>
         <w:rPr>
@@ -1843,7 +2308,7 @@
                     <pic:cNvPicPr/>
                   </pic:nvPicPr>
                   <pic:blipFill>
-                    <a:blip r:embed="rId15" cstate="print">
+                    <a:blip r:embed="rId14" cstate="print">
                       <a:extLst>
                         <a:ext uri="{28A0092B-C50C-407E-A947-70E740481C1C}">
                           <a14:useLocalDpi xmlns:a14="http://schemas.microsoft.com/office/drawing/2010/main" val="0"/>
@@ -1906,15 +2371,10 @@
     <w:p/>
     <w:p>
       <w:r>
-        <w:br w:type="page"/>
-      </w:r>
-    </w:p>
-    <w:p/>
-    <w:p>
-      <w:r>
         <w:rPr>
           <w:noProof/>
         </w:rPr>
+        <w:lastRenderedPageBreak/>
         <w:drawing>
           <wp:anchor distT="0" distB="0" distL="114300" distR="114300" simplePos="0" relativeHeight="251675648" behindDoc="1" locked="0" layoutInCell="1" allowOverlap="1" wp14:anchorId="27E7FF02" wp14:editId="0A2EC479">
             <wp:simplePos x="0" y="0"/>
@@ -1947,7 +2407,7 @@
                     <pic:cNvPicPr/>
                   </pic:nvPicPr>
                   <pic:blipFill>
-                    <a:blip r:embed="rId16">
+                    <a:blip r:embed="rId15">
                       <a:extLst>
                         <a:ext uri="{28A0092B-C50C-407E-A947-70E740481C1C}">
                           <a14:useLocalDpi xmlns:a14="http://schemas.microsoft.com/office/drawing/2010/main" val="0"/>
@@ -2044,7 +2504,7 @@
                     <pic:cNvPicPr/>
                   </pic:nvPicPr>
                   <pic:blipFill>
-                    <a:blip r:embed="rId17" cstate="print">
+                    <a:blip r:embed="rId16" cstate="print">
                       <a:extLst>
                         <a:ext uri="{28A0092B-C50C-407E-A947-70E740481C1C}">
                           <a14:useLocalDpi xmlns:a14="http://schemas.microsoft.com/office/drawing/2010/main" val="0"/>
@@ -2151,7 +2611,7 @@
                     <pic:cNvPicPr/>
                   </pic:nvPicPr>
                   <pic:blipFill>
-                    <a:blip r:embed="rId18" cstate="print">
+                    <a:blip r:embed="rId17" cstate="print">
                       <a:extLst>
                         <a:ext uri="{28A0092B-C50C-407E-A947-70E740481C1C}">
                           <a14:useLocalDpi xmlns:a14="http://schemas.microsoft.com/office/drawing/2010/main" val="0"/>
@@ -2211,7 +2671,7 @@
     <w:p/>
     <w:p/>
     <w:p>
-      <w:commentRangeStart w:id="5"/>
+      <w:commentRangeStart w:id="4"/>
       <w:r>
         <w:rPr>
           <w:noProof/>
@@ -2249,7 +2709,7 @@
                     <pic:cNvPicPr/>
                   </pic:nvPicPr>
                   <pic:blipFill>
-                    <a:blip r:embed="rId19" cstate="print">
+                    <a:blip r:embed="rId18" cstate="print">
                       <a:extLst>
                         <a:ext uri="{28A0092B-C50C-407E-A947-70E740481C1C}">
                           <a14:useLocalDpi xmlns:a14="http://schemas.microsoft.com/office/drawing/2010/main" val="0"/>
@@ -2320,7 +2780,7 @@
       <w:r>
         <w:t xml:space="preserve"> manager. </w:t>
       </w:r>
-      <w:commentRangeEnd w:id="5"/>
+      <w:commentRangeEnd w:id="4"/>
       <w:r>
         <w:t>Dit is voor het draaien van de BGT Inlooptool niet een noodzakelijke stap.</w:t>
       </w:r>
@@ -2328,7 +2788,7 @@
         <w:rPr>
           <w:rStyle w:val="CommentReference"/>
         </w:rPr>
-        <w:commentReference w:id="5"/>
+        <w:commentReference w:id="4"/>
       </w:r>
     </w:p>
     <w:p/>
@@ -2351,7 +2811,7 @@
           <w:szCs w:val="24"/>
         </w:rPr>
       </w:pPr>
-      <w:bookmarkStart w:id="6" w:name="_Toc60846295"/>
+      <w:bookmarkStart w:id="5" w:name="_Toc60846295"/>
       <w:r>
         <w:rPr>
           <w:b/>
@@ -2361,7 +2821,7 @@
         </w:rPr>
         <w:t>GWSW dataset ophalen</w:t>
       </w:r>
-      <w:bookmarkEnd w:id="6"/>
+      <w:bookmarkEnd w:id="5"/>
     </w:p>
     <w:p/>
     <w:p>
@@ -2423,7 +2883,7 @@
                     <pic:cNvPicPr/>
                   </pic:nvPicPr>
                   <pic:blipFill>
-                    <a:blip r:embed="rId20" cstate="print">
+                    <a:blip r:embed="rId23" cstate="print">
                       <a:extLst>
                         <a:ext uri="{28A0092B-C50C-407E-A947-70E740481C1C}">
                           <a14:useLocalDpi xmlns:a14="http://schemas.microsoft.com/office/drawing/2010/main" val="0"/>
@@ -2452,7 +2912,7 @@
       <w:r>
         <w:t xml:space="preserve">Ga naar </w:t>
       </w:r>
-      <w:hyperlink r:id="rId21" w:history="1">
+      <w:hyperlink r:id="rId24" w:history="1">
         <w:r>
           <w:rPr>
             <w:rStyle w:val="Hyperlink"/>
@@ -2510,7 +2970,7 @@
           <w:szCs w:val="24"/>
         </w:rPr>
       </w:pPr>
-      <w:bookmarkStart w:id="7" w:name="_Toc60846296"/>
+      <w:bookmarkStart w:id="6" w:name="_Toc60846296"/>
       <w:r>
         <w:rPr>
           <w:b/>
@@ -2530,7 +2990,7 @@
         </w:rPr>
         <w:t xml:space="preserve"> ophalen</w:t>
       </w:r>
-      <w:bookmarkEnd w:id="7"/>
+      <w:bookmarkEnd w:id="6"/>
     </w:p>
     <w:p/>
     <w:p>
@@ -2570,7 +3030,7 @@
                     <pic:cNvPicPr/>
                   </pic:nvPicPr>
                   <pic:blipFill>
-                    <a:blip r:embed="rId22">
+                    <a:blip r:embed="rId25">
                       <a:extLst>
                         <a:ext uri="{28A0092B-C50C-407E-A947-70E740481C1C}">
                           <a14:useLocalDpi xmlns:a14="http://schemas.microsoft.com/office/drawing/2010/main" val="0"/>
@@ -2643,7 +3103,7 @@
       </w:r>
     </w:p>
     <w:p>
-      <w:hyperlink r:id="rId23" w:history="1">
+      <w:hyperlink r:id="rId26" w:history="1">
         <w:r>
           <w:rPr>
             <w:rStyle w:val="Hyperlink"/>
@@ -2654,27 +3114,27 @@
       <w:r>
         <w:t xml:space="preserve"> </w:t>
       </w:r>
+      <w:commentRangeStart w:id="7"/>
+      <w:commentRangeEnd w:id="7"/>
+      <w:r>
+        <w:rPr>
+          <w:rStyle w:val="CommentReference"/>
+        </w:rPr>
+        <w:commentReference w:id="7"/>
+      </w:r>
+    </w:p>
+    <w:p/>
+    <w:p>
       <w:commentRangeStart w:id="8"/>
+      <w:r>
+        <w:t xml:space="preserve">De BAG WFS toevoegen in ArcGIS Pro werkt niet goed. De lagen worden weergegeven als tabellen en niet als geografische data. </w:t>
+      </w:r>
       <w:commentRangeEnd w:id="8"/>
       <w:r>
         <w:rPr>
           <w:rStyle w:val="CommentReference"/>
         </w:rPr>
         <w:commentReference w:id="8"/>
-      </w:r>
-    </w:p>
-    <w:p/>
-    <w:p>
-      <w:commentRangeStart w:id="9"/>
-      <w:r>
-        <w:t xml:space="preserve">De BAG WFS toevoegen in ArcGIS Pro werkt niet goed. De lagen worden weergegeven als tabellen en niet als geografische data. </w:t>
-      </w:r>
-      <w:commentRangeEnd w:id="9"/>
-      <w:r>
-        <w:rPr>
-          <w:rStyle w:val="CommentReference"/>
-        </w:rPr>
-        <w:commentReference w:id="9"/>
       </w:r>
     </w:p>
     <w:p>
@@ -2698,7 +3158,7 @@
                     <pic:cNvPicPr/>
                   </pic:nvPicPr>
                   <pic:blipFill>
-                    <a:blip r:embed="rId24"/>
+                    <a:blip r:embed="rId27"/>
                     <a:stretch>
                       <a:fillRect/>
                     </a:stretch>
@@ -2740,7 +3200,7 @@
           <w:szCs w:val="24"/>
         </w:rPr>
       </w:pPr>
-      <w:bookmarkStart w:id="10" w:name="_Toc60846297"/>
+      <w:bookmarkStart w:id="9" w:name="_Toc60846297"/>
       <w:r>
         <w:rPr>
           <w:b/>
@@ -2751,7 +3211,7 @@
         <w:lastRenderedPageBreak/>
         <w:t>Testdata</w:t>
       </w:r>
-      <w:bookmarkEnd w:id="10"/>
+      <w:bookmarkEnd w:id="9"/>
     </w:p>
     <w:p>
       <w:r>
@@ -2759,7 +3219,7 @@
       </w:r>
     </w:p>
     <w:p>
-      <w:hyperlink r:id="rId25" w:history="1">
+      <w:hyperlink r:id="rId28" w:history="1">
         <w:r>
           <w:rPr>
             <w:rStyle w:val="Hyperlink"/>
@@ -2805,7 +3265,7 @@
                     <pic:cNvPicPr/>
                   </pic:nvPicPr>
                   <pic:blipFill>
-                    <a:blip r:embed="rId26">
+                    <a:blip r:embed="rId29">
                       <a:extLst>
                         <a:ext uri="{28A0092B-C50C-407E-A947-70E740481C1C}">
                           <a14:useLocalDpi xmlns:a14="http://schemas.microsoft.com/office/drawing/2010/main" val="0"/>
@@ -2864,7 +3324,7 @@
       <w:r>
         <w:br w:type="page"/>
       </w:r>
-      <w:bookmarkStart w:id="11" w:name="_Toc60846298"/>
+      <w:bookmarkStart w:id="10" w:name="_Toc60846298"/>
       <w:r>
         <w:rPr>
           <w:rFonts w:cstheme="majorHAnsi"/>
@@ -2874,7 +3334,7 @@
         <w:lastRenderedPageBreak/>
         <w:t>BGT Inlooptool draaien</w:t>
       </w:r>
-      <w:bookmarkEnd w:id="11"/>
+      <w:bookmarkEnd w:id="10"/>
     </w:p>
     <w:p/>
     <w:p>
@@ -2886,19 +3346,17 @@
       </w:r>
       <w:proofErr w:type="spellStart"/>
       <w:r>
-        <w:t>toolbox</w:t>
+        <w:t>BGTInloopToolbox</w:t>
       </w:r>
       <w:proofErr w:type="spellEnd"/>
       <w:r>
         <w:t xml:space="preserve"> op “</w:t>
       </w:r>
-      <w:proofErr w:type="spellStart"/>
-      <w:r>
-        <w:t>bgt</w:t>
-      </w:r>
-      <w:proofErr w:type="spellEnd"/>
-      <w:r>
-        <w:t xml:space="preserve"> inloop tool voor ArcGIS” te drukken. </w:t>
+      <w:r>
+        <w:t>BGT Inlooptool</w:t>
+      </w:r>
+      <w:r>
+        <w:t xml:space="preserve">” te drukken. </w:t>
       </w:r>
       <w:r>
         <w:t xml:space="preserve"> </w:t>
@@ -2906,54 +3364,12 @@
     </w:p>
     <w:p>
       <w:r>
-        <w:t>Selecteer de BGT zip file. Selecteer de GWSW dataset (</w:t>
-      </w:r>
-      <w:proofErr w:type="spellStart"/>
-      <w:r>
-        <w:t>geopackage</w:t>
-      </w:r>
-      <w:proofErr w:type="spellEnd"/>
-      <w:r>
-        <w:t xml:space="preserve">) en selecteer de </w:t>
-      </w:r>
-      <w:commentRangeStart w:id="12"/>
-      <w:commentRangeStart w:id="13"/>
-      <w:r>
-        <w:t xml:space="preserve">BAG data </w:t>
-      </w:r>
-      <w:commentRangeEnd w:id="12"/>
-      <w:r>
-        <w:rPr>
-          <w:rStyle w:val="CommentReference"/>
-        </w:rPr>
-        <w:commentReference w:id="12"/>
-      </w:r>
-      <w:commentRangeEnd w:id="13"/>
-      <w:r>
-        <w:rPr>
-          <w:rStyle w:val="CommentReference"/>
-        </w:rPr>
-        <w:commentReference w:id="13"/>
-      </w:r>
-      <w:r>
-        <w:t>(</w:t>
-      </w:r>
-      <w:proofErr w:type="spellStart"/>
-      <w:r>
-        <w:t>geopackage</w:t>
-      </w:r>
-      <w:proofErr w:type="spellEnd"/>
-      <w:r>
-        <w:t>). Het selecteren van de data “DSM”</w:t>
-      </w:r>
-      <w:r>
-        <w:rPr>
-          <w:rStyle w:val="FootnoteReference"/>
-        </w:rPr>
-        <w:footnoteReference w:id="2"/>
-      </w:r>
-      <w:r>
-        <w:t xml:space="preserve"> en “kolken” zijn in deze versie nog niet mogelijk. </w:t>
+        <w:t xml:space="preserve">De BGT, GWSW leidingen en opslag locatie zijn verplicht om in te vullen. De BAG, het kolken bestand en een interesse gebied zijn optioneel. </w:t>
+      </w:r>
+    </w:p>
+    <w:p>
+      <w:r>
+        <w:t xml:space="preserve">Vul deze parameters met de juiste input voor het gebied. Ook de instellingen zijn aan te passen. Indien je extra informatie wilt opvragen kun je de informatieknop naast de parameter gebruiken. </w:t>
       </w:r>
     </w:p>
     <w:p>
@@ -2962,10 +3378,10 @@
           <w:noProof/>
         </w:rPr>
         <w:drawing>
-          <wp:inline distT="0" distB="0" distL="0" distR="0" wp14:anchorId="412390DA" wp14:editId="664F880A">
-            <wp:extent cx="4497423" cy="5403850"/>
-            <wp:effectExtent l="0" t="0" r="0" b="6350"/>
-            <wp:docPr id="27" name="Picture 27"/>
+          <wp:inline distT="0" distB="0" distL="0" distR="0" wp14:anchorId="30E7F48A" wp14:editId="6046B1EB">
+            <wp:extent cx="3289959" cy="4649470"/>
+            <wp:effectExtent l="0" t="0" r="5715" b="0"/>
+            <wp:docPr id="8" name="Picture 8"/>
             <wp:cNvGraphicFramePr>
               <a:graphicFrameLocks xmlns:a="http://schemas.openxmlformats.org/drawingml/2006/main" noChangeAspect="1"/>
             </wp:cNvGraphicFramePr>
@@ -2977,7 +3393,7 @@
                     <pic:cNvPicPr/>
                   </pic:nvPicPr>
                   <pic:blipFill>
-                    <a:blip r:embed="rId27"/>
+                    <a:blip r:embed="rId30"/>
                     <a:stretch>
                       <a:fillRect/>
                     </a:stretch>
@@ -2985,7 +3401,7 @@
                   <pic:spPr>
                     <a:xfrm>
                       <a:off x="0" y="0"/>
-                      <a:ext cx="4501407" cy="5408637"/>
+                      <a:ext cx="3298405" cy="4661406"/>
                     </a:xfrm>
                     <a:prstGeom prst="rect">
                       <a:avLst/>
@@ -2999,54 +3415,6 @@
       </w:r>
     </w:p>
     <w:p/>
-    <w:p/>
-    <w:p>
-      <w:r>
-        <w:lastRenderedPageBreak/>
-        <w:t xml:space="preserve">Stel de </w:t>
-      </w:r>
-      <w:commentRangeStart w:id="14"/>
-      <w:commentRangeStart w:id="15"/>
-      <w:r>
-        <w:t>afstandsparameters</w:t>
-      </w:r>
-      <w:commentRangeEnd w:id="14"/>
-      <w:r>
-        <w:rPr>
-          <w:rStyle w:val="CommentReference"/>
-        </w:rPr>
-        <w:commentReference w:id="14"/>
-      </w:r>
-      <w:commentRangeEnd w:id="15"/>
-      <w:r>
-        <w:rPr>
-          <w:rStyle w:val="CommentReference"/>
-        </w:rPr>
-        <w:commentReference w:id="15"/>
-      </w:r>
-      <w:r>
-        <w:t xml:space="preserve"> en bouwjaar in en vink “afkoppelen hellende daken” aan of uit.</w:t>
-      </w:r>
-      <w:r>
-        <w:t xml:space="preserve"> </w:t>
-      </w:r>
-      <w:r>
-        <w:t xml:space="preserve">In </w:t>
-      </w:r>
-      <w:r>
-        <w:rPr>
-          <w:rFonts w:cstheme="minorHAnsi"/>
-        </w:rPr>
-        <w:t>§</w:t>
-      </w:r>
-      <w:r>
-        <w:t xml:space="preserve"> 3.1 wordt uitgelegd wat de verschillend parameters inhouden. </w:t>
-      </w:r>
-      <w:r>
-        <w:t>Vervolgens wordt de sessie gestart met “bereken afwateringskenmerken”.</w:t>
-      </w:r>
-    </w:p>
-    <w:p/>
     <w:p>
       <w:pPr>
         <w:pStyle w:val="Heading1"/>
@@ -3062,7 +3430,7 @@
           <w:szCs w:val="24"/>
         </w:rPr>
       </w:pPr>
-      <w:bookmarkStart w:id="16" w:name="_Toc60846299"/>
+      <w:bookmarkStart w:id="11" w:name="_Toc60846299"/>
       <w:r>
         <w:rPr>
           <w:b/>
@@ -3072,57 +3440,16 @@
         </w:rPr>
         <w:t>Instellingen BGT Inlooptool</w:t>
       </w:r>
-      <w:bookmarkEnd w:id="16"/>
-    </w:p>
-    <w:p/>
-    <w:p>
-      <w:r>
-        <w:t xml:space="preserve">De BGT Inlooptool maakt bij de start onderscheid in </w:t>
-      </w:r>
-      <w:r>
-        <w:t xml:space="preserve">niet aangesloten (met name </w:t>
-      </w:r>
-      <w:r>
-        <w:t>onverhard</w:t>
-      </w:r>
-      <w:r>
-        <w:t>)</w:t>
-      </w:r>
-      <w:r>
-        <w:t xml:space="preserve"> en</w:t>
-      </w:r>
-      <w:r>
-        <w:t xml:space="preserve"> </w:t>
-      </w:r>
-      <w:r>
-        <w:t xml:space="preserve">aangesloten vlakken </w:t>
-      </w:r>
-      <w:r>
-        <w:t>. De typering</w:t>
-      </w:r>
-      <w:r>
-        <w:t>en</w:t>
-      </w:r>
-      <w:r>
-        <w:t xml:space="preserve"> “begroeid terreindeel”, </w:t>
-      </w:r>
-      <w:r>
-        <w:t xml:space="preserve">“waterdeel”, “ondersteunend waterdeel” en “overbruggingsdeel” vallen </w:t>
-      </w:r>
-      <w:r>
-        <w:t xml:space="preserve">doorgaans </w:t>
-      </w:r>
-      <w:r>
-        <w:t>onder niet aangesloten oppervlakken.</w:t>
-      </w:r>
-      <w:r>
-        <w:t xml:space="preserve"> </w:t>
-      </w:r>
-      <w:r>
-        <w:t xml:space="preserve">Aangesloten vlakken zijn doorgaans vlakken met verhardingstype “gesloten verharding”, “open verharding”, “half verhard” en panden en bouwwerken die in de nabijheid van een hemelwater ontvangende voorziening liggen. </w:t>
-      </w:r>
-      <w:r>
-        <w:t xml:space="preserve">Onderstaand wordt omschreven hoe de instellingen grotendeels werken. In </w:t>
+      <w:bookmarkEnd w:id="11"/>
+    </w:p>
+    <w:p/>
+    <w:p>
+      <w:r>
+        <w:t xml:space="preserve">De BGT Inlooptool maakt bij de start onderscheid in niet aangesloten (met name onverhard) en aangesloten vlakken . De typeringen “begroeid terreindeel”, “waterdeel”, “ondersteunend </w:t>
+      </w:r>
+      <w:r>
+        <w:lastRenderedPageBreak/>
+        <w:t xml:space="preserve">waterdeel” en “overbruggingsdeel” vallen doorgaans onder niet aangesloten oppervlakken. Aangesloten vlakken zijn doorgaans vlakken met verhardingstype “gesloten verharding”, “open verharding”, “half verhard” en panden en bouwwerken die in de nabijheid van een hemelwater ontvangende voorziening liggen. Onderstaand wordt omschreven hoe de instellingen grotendeels werken. In </w:t>
       </w:r>
       <w:r>
         <w:fldChar w:fldCharType="begin"/>
@@ -3146,39 +3473,141 @@
         <w:fldChar w:fldCharType="end"/>
       </w:r>
       <w:r>
-        <w:t xml:space="preserve"> is </w:t>
-      </w:r>
-      <w:r>
-        <w:t>de</w:t>
-      </w:r>
-      <w:r>
-        <w:t xml:space="preserve"> volledige </w:t>
-      </w:r>
-      <w:r>
-        <w:t xml:space="preserve">beslisboom </w:t>
-      </w:r>
-      <w:r>
-        <w:t>opgenomen.</w:t>
-      </w:r>
-    </w:p>
-    <w:p>
-      <w:r>
-        <w:t>Maximale afstand afwateringsvoorziening:</w:t>
-      </w:r>
-      <w:r>
+        <w:t xml:space="preserve"> is de volledige beslisboom opgenomen.</w:t>
+      </w:r>
+    </w:p>
+    <w:p>
+      <w:r>
+        <w:t xml:space="preserve">Maximale afstand afwateringsvoorziening: </w:t>
+      </w:r>
+      <w:r>
+        <w:rPr>
+          <w:color w:val="8EAADB" w:themeColor="accent1" w:themeTint="99"/>
+        </w:rPr>
+        <w:t>afstand</w:t>
+      </w:r>
+      <w:r>
+        <w:rPr>
+          <w:color w:val="8EAADB" w:themeColor="accent1" w:themeTint="99"/>
+        </w:rPr>
+        <w:t xml:space="preserve"> (m)</w:t>
+      </w:r>
+      <w:r>
+        <w:rPr>
+          <w:color w:val="8EAADB" w:themeColor="accent1" w:themeTint="99"/>
+        </w:rPr>
+        <w:t xml:space="preserve"> “vlak” tot een hemelwater ontvangende voorziening (meestal riolering)</w:t>
+      </w:r>
+      <w:r>
+        <w:rPr>
+          <w:color w:val="8EAADB" w:themeColor="accent1" w:themeTint="99"/>
+        </w:rPr>
+        <w:t>. Is de afstand van het vlak tot een voorziening groter dan ingevulde afstand, dan is het vlak niet aangesloten op een hemelwater ontvangende voorziening. .</w:t>
+      </w:r>
+    </w:p>
+    <w:p>
+      <w:pPr>
+        <w:rPr>
+          <w:color w:val="8EAADB" w:themeColor="accent1" w:themeTint="99"/>
+        </w:rPr>
+      </w:pPr>
+      <w:r>
+        <w:t xml:space="preserve">Maximale afstand verhardingsvlak tot oppervlaktewater: </w:t>
+      </w:r>
+      <w:r>
+        <w:rPr>
+          <w:color w:val="8EAADB" w:themeColor="accent1" w:themeTint="99"/>
+        </w:rPr>
+        <w:t>afstand</w:t>
+      </w:r>
+      <w:r>
+        <w:rPr>
+          <w:color w:val="8EAADB" w:themeColor="accent1" w:themeTint="99"/>
+        </w:rPr>
+        <w:t xml:space="preserve"> (m)</w:t>
+      </w:r>
+      <w:r>
+        <w:rPr>
+          <w:color w:val="8EAADB" w:themeColor="accent1" w:themeTint="99"/>
+        </w:rPr>
+        <w:t xml:space="preserve"> “vlak” </w:t>
+      </w:r>
+      <w:r>
+        <w:rPr>
+          <w:color w:val="8EAADB" w:themeColor="accent1" w:themeTint="99"/>
+        </w:rPr>
+        <w:t xml:space="preserve">[niet </w:t>
+      </w:r>
+      <w:r>
+        <w:rPr>
+          <w:color w:val="8EAADB" w:themeColor="accent1" w:themeTint="99"/>
+        </w:rPr>
+        <w:t>zijnde pand</w:t>
+      </w:r>
+      <w:r>
+        <w:rPr>
+          <w:color w:val="8EAADB" w:themeColor="accent1" w:themeTint="99"/>
+        </w:rPr>
+        <w:t xml:space="preserve"> of bouwwerk]</w:t>
+      </w:r>
+      <w:r>
+        <w:rPr>
+          <w:color w:val="8EAADB" w:themeColor="accent1" w:themeTint="99"/>
+        </w:rPr>
+        <w:t xml:space="preserve"> tot oppervlaktewater</w:t>
+      </w:r>
+      <w:r>
+        <w:rPr>
+          <w:color w:val="8EAADB" w:themeColor="accent1" w:themeTint="99"/>
+        </w:rPr>
+        <w:t xml:space="preserve">. Is de afstand van het vlak tot het </w:t>
+      </w:r>
+      <w:r>
+        <w:rPr>
+          <w:color w:val="8EAADB" w:themeColor="accent1" w:themeTint="99"/>
+        </w:rPr>
+        <w:t>oppervlaktewater</w:t>
+      </w:r>
+      <w:r>
+        <w:rPr>
+          <w:color w:val="8EAADB" w:themeColor="accent1" w:themeTint="99"/>
+        </w:rPr>
+        <w:t xml:space="preserve"> kleiner dan ingevuld, dan loost het vlak op </w:t>
+      </w:r>
+      <w:r>
+        <w:rPr>
+          <w:color w:val="8EAADB" w:themeColor="accent1" w:themeTint="99"/>
+        </w:rPr>
+        <w:t>oppervlaktewater</w:t>
+      </w:r>
+      <w:r>
+        <w:rPr>
+          <w:color w:val="8EAADB" w:themeColor="accent1" w:themeTint="99"/>
+        </w:rPr>
         <w:t xml:space="preserve"> </w:t>
       </w:r>
-      <w:r>
-        <w:rPr>
-          <w:color w:val="8EAADB" w:themeColor="accent1" w:themeTint="99"/>
-        </w:rPr>
-        <w:t>afstand</w:t>
-      </w:r>
-      <w:r>
-        <w:rPr>
-          <w:color w:val="8EAADB" w:themeColor="accent1" w:themeTint="99"/>
-        </w:rPr>
-        <w:t xml:space="preserve"> (m)</w:t>
+    </w:p>
+    <w:p>
+      <w:r>
+        <w:t xml:space="preserve">Maximale afstand pand tot oppervlaktewater: </w:t>
+      </w:r>
+      <w:r>
+        <w:rPr>
+          <w:color w:val="8EAADB" w:themeColor="accent1" w:themeTint="99"/>
+        </w:rPr>
+        <w:t xml:space="preserve">De </w:t>
+      </w:r>
+      <w:r>
+        <w:rPr>
+          <w:color w:val="8EAADB" w:themeColor="accent1" w:themeTint="99"/>
+        </w:rPr>
+        <w:t xml:space="preserve">afstand </w:t>
+      </w:r>
+      <w:r>
+        <w:rPr>
+          <w:color w:val="8EAADB" w:themeColor="accent1" w:themeTint="99"/>
+        </w:rPr>
+        <w:t>(m)</w:t>
       </w:r>
       <w:r>
         <w:rPr>
@@ -3190,49 +3619,222 @@
         <w:rPr>
           <w:color w:val="8EAADB" w:themeColor="accent1" w:themeTint="99"/>
         </w:rPr>
-        <w:t>“vlak” tot een hemelwater ontvangende voorziening (meestal riolering)</w:t>
-      </w:r>
-      <w:r>
-        <w:rPr>
-          <w:color w:val="8EAADB" w:themeColor="accent1" w:themeTint="99"/>
-        </w:rPr>
-        <w:t xml:space="preserve">. Is de afstand van het vlak tot een voorziening groter dan </w:t>
-      </w:r>
-      <w:r>
-        <w:rPr>
-          <w:color w:val="8EAADB" w:themeColor="accent1" w:themeTint="99"/>
-        </w:rPr>
-        <w:t>ingevuld</w:t>
-      </w:r>
-      <w:r>
-        <w:rPr>
-          <w:color w:val="8EAADB" w:themeColor="accent1" w:themeTint="99"/>
-        </w:rPr>
-        <w:t>e afstand</w:t>
-      </w:r>
-      <w:r>
-        <w:rPr>
-          <w:color w:val="8EAADB" w:themeColor="accent1" w:themeTint="99"/>
-        </w:rPr>
-        <w:t xml:space="preserve">, dan </w:t>
-      </w:r>
-      <w:r>
-        <w:rPr>
-          <w:color w:val="8EAADB" w:themeColor="accent1" w:themeTint="99"/>
-        </w:rPr>
-        <w:t>is het vlak niet aangesloten</w:t>
-      </w:r>
-      <w:r>
-        <w:rPr>
-          <w:color w:val="8EAADB" w:themeColor="accent1" w:themeTint="99"/>
-        </w:rPr>
-        <w:t xml:space="preserve"> op een</w:t>
-      </w:r>
-      <w:r>
-        <w:rPr>
-          <w:color w:val="8EAADB" w:themeColor="accent1" w:themeTint="99"/>
-        </w:rPr>
-        <w:t xml:space="preserve"> hemelwater ontvangende voorziening. </w:t>
+        <w:t xml:space="preserve"> van een </w:t>
+      </w:r>
+      <w:r>
+        <w:rPr>
+          <w:color w:val="8EAADB" w:themeColor="accent1" w:themeTint="99"/>
+        </w:rPr>
+        <w:t xml:space="preserve">“vlak” </w:t>
+      </w:r>
+      <w:r>
+        <w:rPr>
+          <w:color w:val="8EAADB" w:themeColor="accent1" w:themeTint="99"/>
+        </w:rPr>
+        <w:t>(</w:t>
+      </w:r>
+      <w:r>
+        <w:rPr>
+          <w:color w:val="8EAADB" w:themeColor="accent1" w:themeTint="99"/>
+        </w:rPr>
+        <w:t>pand</w:t>
+      </w:r>
+      <w:r>
+        <w:rPr>
+          <w:color w:val="8EAADB" w:themeColor="accent1" w:themeTint="99"/>
+        </w:rPr>
+        <w:t>/bouwwerk)</w:t>
+      </w:r>
+      <w:r>
+        <w:rPr>
+          <w:color w:val="8EAADB" w:themeColor="accent1" w:themeTint="99"/>
+        </w:rPr>
+        <w:t xml:space="preserve"> tot oppervlaktewater</w:t>
+      </w:r>
+      <w:r>
+        <w:rPr>
+          <w:color w:val="8EAADB" w:themeColor="accent1" w:themeTint="99"/>
+        </w:rPr>
+        <w:t xml:space="preserve">. Is de afstand van het pand tot het </w:t>
+      </w:r>
+      <w:r>
+        <w:rPr>
+          <w:color w:val="8EAADB" w:themeColor="accent1" w:themeTint="99"/>
+        </w:rPr>
+        <w:t>oppervlaktewater</w:t>
+      </w:r>
+      <w:r>
+        <w:rPr>
+          <w:color w:val="8EAADB" w:themeColor="accent1" w:themeTint="99"/>
+        </w:rPr>
+        <w:t xml:space="preserve"> kleiner dan ingevuld, dan loost het pand op </w:t>
+      </w:r>
+      <w:r>
+        <w:rPr>
+          <w:color w:val="8EAADB" w:themeColor="accent1" w:themeTint="99"/>
+        </w:rPr>
+        <w:t>oppervlaktewater</w:t>
+      </w:r>
+      <w:r>
+        <w:rPr>
+          <w:color w:val="8EAADB" w:themeColor="accent1" w:themeTint="99"/>
+        </w:rPr>
+        <w:t xml:space="preserve">. </w:t>
+      </w:r>
+    </w:p>
+    <w:p>
+      <w:r>
+        <w:t xml:space="preserve">Maximale afstand verhardingsvlak tot kolk: </w:t>
+      </w:r>
+      <w:r>
+        <w:rPr>
+          <w:color w:val="8EAADB" w:themeColor="accent1" w:themeTint="99"/>
+        </w:rPr>
+        <w:t>Als het vlak verder af ligt van een kolk dan deze maximale afstand dan is het vlak “niet aangesloten”.</w:t>
+      </w:r>
+      <w:r>
+        <w:rPr>
+          <w:color w:val="8EAADB" w:themeColor="accent1" w:themeTint="99"/>
+        </w:rPr>
+        <w:t xml:space="preserve"> </w:t>
+      </w:r>
+    </w:p>
+    <w:p>
+      <w:r>
+        <w:t xml:space="preserve">Maximale afstand afgekoppeld stelsel: </w:t>
+      </w:r>
+      <w:r>
+        <w:rPr>
+          <w:color w:val="8EAADB" w:themeColor="accent1" w:themeTint="99"/>
+        </w:rPr>
+        <w:t xml:space="preserve">Het verschil in afstand tussen </w:t>
+      </w:r>
+      <w:r>
+        <w:rPr>
+          <w:color w:val="8EAADB" w:themeColor="accent1" w:themeTint="99"/>
+        </w:rPr>
+        <w:t xml:space="preserve">a) </w:t>
+      </w:r>
+      <w:r>
+        <w:rPr>
+          <w:color w:val="8EAADB" w:themeColor="accent1" w:themeTint="99"/>
+        </w:rPr>
+        <w:t xml:space="preserve">het vlak tot de gemengde buis en </w:t>
+      </w:r>
+      <w:r>
+        <w:rPr>
+          <w:color w:val="8EAADB" w:themeColor="accent1" w:themeTint="99"/>
+        </w:rPr>
+        <w:t xml:space="preserve">b) </w:t>
+      </w:r>
+      <w:r>
+        <w:rPr>
+          <w:color w:val="8EAADB" w:themeColor="accent1" w:themeTint="99"/>
+        </w:rPr>
+        <w:t>het vlak tot de HWA buis</w:t>
+      </w:r>
+      <w:r>
+        <w:rPr>
+          <w:color w:val="8EAADB" w:themeColor="accent1" w:themeTint="99"/>
+        </w:rPr>
+        <w:t>. Indien dit verschil groter is en gemengd dichter bij het vlak ligt watert het vlak af op gemengd.</w:t>
+      </w:r>
+    </w:p>
+    <w:p>
+      <w:pPr>
+        <w:rPr>
+          <w:color w:val="8EAADB" w:themeColor="accent1" w:themeTint="99"/>
+        </w:rPr>
+      </w:pPr>
+      <w:r>
+        <w:t xml:space="preserve">Maximale afstand drievoudig stelsel: </w:t>
+      </w:r>
+      <w:r>
+        <w:rPr>
+          <w:color w:val="8EAADB" w:themeColor="accent1" w:themeTint="99"/>
+        </w:rPr>
+        <w:t xml:space="preserve"> In andere worden omschrijven: hemelwater afkomstig van daken is schoon, dit water gaat direct zonder zuiveringsstap naar het oppervlakte water. Hemelwater afkomstig van verharding/wegen is ‘vervuild’ dit wordt ingezameld in een stelsel met zuiveringsstap (VGS of hemelwaterriool met bijvoorbeeld helofytenfilter of een stelsel waar nog een zuiveringsstap kan worden ingebouwd. Dit stelseltype komt niet veel voor met name op bedrijventerreinen/industrieterreinen/drukke verkeersaders aangelegd tussen eind jaren negentig tot begin </w:t>
+      </w:r>
+      <w:proofErr w:type="spellStart"/>
+      <w:r>
+        <w:rPr>
+          <w:color w:val="8EAADB" w:themeColor="accent1" w:themeTint="99"/>
+        </w:rPr>
+        <w:t>zeros</w:t>
+      </w:r>
+      <w:proofErr w:type="spellEnd"/>
+      <w:r>
+        <w:rPr>
+          <w:color w:val="8EAADB" w:themeColor="accent1" w:themeTint="99"/>
+        </w:rPr>
+        <w:t xml:space="preserve"> (ongeveer 2005).</w:t>
+      </w:r>
+    </w:p>
+    <w:p>
+      <w:r>
+        <w:t xml:space="preserve">Verhardingsgraad erf: </w:t>
+      </w:r>
+      <w:r>
+        <w:rPr>
+          <w:color w:val="8EAADB" w:themeColor="accent1" w:themeTint="99"/>
+        </w:rPr>
+        <w:t>Dit percentage van tuinen</w:t>
+      </w:r>
+      <w:r>
+        <w:rPr>
+          <w:color w:val="8EAADB" w:themeColor="accent1" w:themeTint="99"/>
+        </w:rPr>
+        <w:t xml:space="preserve"> of grond rondom gebouwen </w:t>
+      </w:r>
+      <w:r>
+        <w:rPr>
+          <w:color w:val="8EAADB" w:themeColor="accent1" w:themeTint="99"/>
+        </w:rPr>
+        <w:t>wordt meegerekend als aangesloten verhard oppervlak.</w:t>
+      </w:r>
+    </w:p>
+    <w:p>
+      <w:pPr>
+        <w:rPr>
+          <w:color w:val="8EAADB" w:themeColor="accent1" w:themeTint="99"/>
+        </w:rPr>
+      </w:pPr>
+      <w:r>
+        <w:t xml:space="preserve">Verhardingsgraad half verhard: </w:t>
+      </w:r>
+      <w:r>
+        <w:rPr>
+          <w:color w:val="8EAADB" w:themeColor="accent1" w:themeTint="99"/>
+        </w:rPr>
+        <w:t>Dit percentage van half verharde wegen (b.v. schelpenpad) wordt meegerekend als aangesloten verhard</w:t>
+      </w:r>
+      <w:r>
+        <w:rPr>
+          <w:color w:val="8EAADB" w:themeColor="accent1" w:themeTint="99"/>
+        </w:rPr>
+        <w:t xml:space="preserve"> oppervlak.</w:t>
+      </w:r>
+    </w:p>
+    <w:p>
+      <w:pPr>
+        <w:rPr>
+          <w:color w:val="8EAADB" w:themeColor="accent1" w:themeTint="99"/>
+        </w:rPr>
+      </w:pPr>
+      <w:r>
+        <w:t xml:space="preserve">Afkoppelen (hellende) daken: </w:t>
+      </w:r>
+      <w:r>
+        <w:rPr>
+          <w:color w:val="8EAADB" w:themeColor="accent1" w:themeTint="99"/>
+        </w:rPr>
+        <w:t>R</w:t>
+      </w:r>
+      <w:r>
+        <w:rPr>
+          <w:color w:val="8EAADB" w:themeColor="accent1" w:themeTint="99"/>
+        </w:rPr>
+        <w:t>ekening houden met afgekoppelde daken</w:t>
       </w:r>
       <w:r>
         <w:rPr>
@@ -3240,675 +3842,78 @@
         </w:rPr>
         <w:t>.</w:t>
       </w:r>
-    </w:p>
-    <w:p>
-      <w:pPr>
-        <w:rPr>
-          <w:color w:val="8EAADB" w:themeColor="accent1" w:themeTint="99"/>
-        </w:rPr>
-      </w:pPr>
-      <w:r>
-        <w:t>Maximale afstand verhardingsvlak tot oppervlaktewater:</w:t>
-      </w:r>
-      <w:r>
+      <w:r>
+        <w:rPr>
+          <w:color w:val="8EAADB" w:themeColor="accent1" w:themeTint="99"/>
+        </w:rPr>
         <w:t xml:space="preserve"> </w:t>
       </w:r>
       <w:r>
         <w:rPr>
           <w:color w:val="8EAADB" w:themeColor="accent1" w:themeTint="99"/>
         </w:rPr>
-        <w:t>afstand</w:t>
-      </w:r>
-      <w:r>
-        <w:rPr>
-          <w:color w:val="8EAADB" w:themeColor="accent1" w:themeTint="99"/>
-        </w:rPr>
-        <w:t xml:space="preserve"> (m)</w:t>
-      </w:r>
-      <w:r>
-        <w:rPr>
-          <w:color w:val="8EAADB" w:themeColor="accent1" w:themeTint="99"/>
-        </w:rPr>
-        <w:t xml:space="preserve"> “vlak” </w:t>
-      </w:r>
-      <w:r>
-        <w:rPr>
-          <w:color w:val="8EAADB" w:themeColor="accent1" w:themeTint="99"/>
-        </w:rPr>
-        <w:t>[</w:t>
-      </w:r>
-      <w:r>
-        <w:rPr>
-          <w:color w:val="8EAADB" w:themeColor="accent1" w:themeTint="99"/>
-        </w:rPr>
-        <w:t xml:space="preserve">niet </w:t>
-      </w:r>
-      <w:r>
-        <w:rPr>
-          <w:color w:val="8EAADB" w:themeColor="accent1" w:themeTint="99"/>
-        </w:rPr>
-        <w:t>zijnde pand</w:t>
-      </w:r>
-      <w:r>
-        <w:rPr>
-          <w:color w:val="8EAADB" w:themeColor="accent1" w:themeTint="99"/>
-        </w:rPr>
-        <w:t xml:space="preserve"> of bouwwerk</w:t>
-      </w:r>
-      <w:r>
-        <w:rPr>
-          <w:color w:val="8EAADB" w:themeColor="accent1" w:themeTint="99"/>
-        </w:rPr>
-        <w:t>]</w:t>
-      </w:r>
-      <w:r>
-        <w:rPr>
-          <w:color w:val="8EAADB" w:themeColor="accent1" w:themeTint="99"/>
-        </w:rPr>
-        <w:t xml:space="preserve"> tot oppervlaktewater</w:t>
-      </w:r>
-      <w:r>
-        <w:rPr>
-          <w:color w:val="8EAADB" w:themeColor="accent1" w:themeTint="99"/>
-        </w:rPr>
-        <w:t xml:space="preserve">. Is de afstand van het vlak tot het </w:t>
-      </w:r>
-      <w:r>
-        <w:rPr>
-          <w:color w:val="8EAADB" w:themeColor="accent1" w:themeTint="99"/>
-        </w:rPr>
-        <w:t>oppervlaktewater</w:t>
-      </w:r>
-      <w:r>
-        <w:rPr>
-          <w:color w:val="8EAADB" w:themeColor="accent1" w:themeTint="99"/>
-        </w:rPr>
-        <w:t xml:space="preserve"> kleiner </w:t>
-      </w:r>
-      <w:r>
-        <w:rPr>
-          <w:color w:val="8EAADB" w:themeColor="accent1" w:themeTint="99"/>
-        </w:rPr>
-        <w:t xml:space="preserve">dan ingevuld, </w:t>
-      </w:r>
-      <w:r>
-        <w:rPr>
-          <w:color w:val="8EAADB" w:themeColor="accent1" w:themeTint="99"/>
-        </w:rPr>
-        <w:t xml:space="preserve">dan loost het vlak op </w:t>
-      </w:r>
-      <w:r>
-        <w:rPr>
-          <w:color w:val="8EAADB" w:themeColor="accent1" w:themeTint="99"/>
-        </w:rPr>
-        <w:t>oppervlaktewater</w:t>
-      </w:r>
-      <w:r>
-        <w:rPr>
-          <w:color w:val="8EAADB" w:themeColor="accent1" w:themeTint="99"/>
-        </w:rPr>
-        <w:t xml:space="preserve"> </w:t>
-      </w:r>
-      <w:commentRangeStart w:id="17"/>
-      <w:commentRangeEnd w:id="17"/>
-      <w:r>
-        <w:rPr>
-          <w:rStyle w:val="CommentReference"/>
-        </w:rPr>
-        <w:commentReference w:id="17"/>
-      </w:r>
-    </w:p>
-    <w:p>
-      <w:r>
-        <w:t>Maximale afstand pand tot oppervlaktewater:</w:t>
-      </w:r>
-      <w:r>
-        <w:t xml:space="preserve"> </w:t>
-      </w:r>
-      <w:r>
-        <w:rPr>
-          <w:color w:val="8EAADB" w:themeColor="accent1" w:themeTint="99"/>
-        </w:rPr>
-        <w:t xml:space="preserve">De </w:t>
-      </w:r>
-      <w:r>
-        <w:rPr>
-          <w:color w:val="8EAADB" w:themeColor="accent1" w:themeTint="99"/>
-        </w:rPr>
-        <w:t xml:space="preserve">afstand </w:t>
-      </w:r>
-      <w:r>
-        <w:rPr>
-          <w:color w:val="8EAADB" w:themeColor="accent1" w:themeTint="99"/>
-        </w:rPr>
-        <w:t>(m)</w:t>
-      </w:r>
-      <w:r>
-        <w:rPr>
-          <w:color w:val="8EAADB" w:themeColor="accent1" w:themeTint="99"/>
-        </w:rPr>
-        <w:t xml:space="preserve"> </w:t>
-      </w:r>
-      <w:r>
-        <w:rPr>
-          <w:color w:val="8EAADB" w:themeColor="accent1" w:themeTint="99"/>
-        </w:rPr>
-        <w:t xml:space="preserve"> </w:t>
-      </w:r>
-      <w:r>
-        <w:rPr>
-          <w:color w:val="8EAADB" w:themeColor="accent1" w:themeTint="99"/>
-        </w:rPr>
-        <w:t xml:space="preserve">van een </w:t>
-      </w:r>
-      <w:r>
-        <w:rPr>
-          <w:color w:val="8EAADB" w:themeColor="accent1" w:themeTint="99"/>
-        </w:rPr>
-        <w:t xml:space="preserve">“vlak” </w:t>
-      </w:r>
-      <w:r>
-        <w:rPr>
-          <w:color w:val="8EAADB" w:themeColor="accent1" w:themeTint="99"/>
-        </w:rPr>
-        <w:t>(</w:t>
-      </w:r>
-      <w:r>
-        <w:rPr>
-          <w:color w:val="8EAADB" w:themeColor="accent1" w:themeTint="99"/>
-        </w:rPr>
-        <w:t>pand</w:t>
-      </w:r>
-      <w:r>
-        <w:rPr>
-          <w:color w:val="8EAADB" w:themeColor="accent1" w:themeTint="99"/>
-        </w:rPr>
-        <w:t>/bouwwerk</w:t>
-      </w:r>
-      <w:r>
-        <w:rPr>
-          <w:color w:val="8EAADB" w:themeColor="accent1" w:themeTint="99"/>
-        </w:rPr>
-        <w:t>)</w:t>
-      </w:r>
-      <w:r>
-        <w:rPr>
-          <w:color w:val="8EAADB" w:themeColor="accent1" w:themeTint="99"/>
-        </w:rPr>
-        <w:t xml:space="preserve"> tot oppervlaktewater</w:t>
-      </w:r>
-      <w:r>
-        <w:rPr>
-          <w:color w:val="8EAADB" w:themeColor="accent1" w:themeTint="99"/>
-        </w:rPr>
-        <w:t xml:space="preserve">. Is de afstand van het </w:t>
-      </w:r>
-      <w:r>
-        <w:rPr>
-          <w:color w:val="8EAADB" w:themeColor="accent1" w:themeTint="99"/>
-        </w:rPr>
-        <w:t>pand</w:t>
-      </w:r>
-      <w:r>
-        <w:rPr>
-          <w:color w:val="8EAADB" w:themeColor="accent1" w:themeTint="99"/>
-        </w:rPr>
-        <w:t xml:space="preserve"> </w:t>
-      </w:r>
-      <w:r>
-        <w:rPr>
-          <w:color w:val="8EAADB" w:themeColor="accent1" w:themeTint="99"/>
-        </w:rPr>
-        <w:t xml:space="preserve">tot het </w:t>
-      </w:r>
-      <w:r>
-        <w:rPr>
-          <w:color w:val="8EAADB" w:themeColor="accent1" w:themeTint="99"/>
-        </w:rPr>
-        <w:t>oppervlaktewater</w:t>
-      </w:r>
-      <w:r>
-        <w:rPr>
-          <w:color w:val="8EAADB" w:themeColor="accent1" w:themeTint="99"/>
-        </w:rPr>
-        <w:t xml:space="preserve"> kleiner </w:t>
-      </w:r>
-      <w:r>
-        <w:rPr>
-          <w:color w:val="8EAADB" w:themeColor="accent1" w:themeTint="99"/>
-        </w:rPr>
-        <w:t xml:space="preserve">dan ingevuld, </w:t>
-      </w:r>
-      <w:r>
-        <w:rPr>
-          <w:color w:val="8EAADB" w:themeColor="accent1" w:themeTint="99"/>
-        </w:rPr>
-        <w:t xml:space="preserve">dan loost het pand op </w:t>
-      </w:r>
-      <w:r>
-        <w:rPr>
-          <w:color w:val="8EAADB" w:themeColor="accent1" w:themeTint="99"/>
-        </w:rPr>
-        <w:t>oppervlaktewater</w:t>
-      </w:r>
-      <w:r>
-        <w:rPr>
-          <w:color w:val="8EAADB" w:themeColor="accent1" w:themeTint="99"/>
-        </w:rPr>
-        <w:t>.</w:t>
-      </w:r>
-      <w:r>
-        <w:rPr>
-          <w:color w:val="8EAADB" w:themeColor="accent1" w:themeTint="99"/>
-        </w:rPr>
-        <w:t xml:space="preserve"> </w:t>
-      </w:r>
-    </w:p>
-    <w:p>
-      <w:r>
-        <w:t>Maximale afstand verhardingsvlak tot kolk:</w:t>
-      </w:r>
-      <w:r>
-        <w:t xml:space="preserve"> </w:t>
-      </w:r>
-      <w:r>
-        <w:rPr>
-          <w:color w:val="8EAADB" w:themeColor="accent1" w:themeTint="99"/>
-        </w:rPr>
-        <w:t>Deze optie is nog niet beschikbaar</w:t>
-      </w:r>
-      <w:r>
-        <w:rPr>
-          <w:color w:val="8EAADB" w:themeColor="accent1" w:themeTint="99"/>
-        </w:rPr>
-        <w:t>.</w:t>
-      </w:r>
-      <w:r>
-        <w:rPr>
-          <w:color w:val="8EAADB" w:themeColor="accent1" w:themeTint="99"/>
-        </w:rPr>
-        <w:t xml:space="preserve"> </w:t>
-      </w:r>
-    </w:p>
-    <w:p>
-      <w:r>
-        <w:t>Maximale afstand afgekoppeld stelsel:</w:t>
-      </w:r>
-      <w:r>
-        <w:t xml:space="preserve"> </w:t>
-      </w:r>
-      <w:r>
-        <w:rPr>
-          <w:color w:val="8EAADB" w:themeColor="accent1" w:themeTint="99"/>
-        </w:rPr>
-        <w:t xml:space="preserve">Het verschil in afstand tussen </w:t>
-      </w:r>
-      <w:r>
-        <w:rPr>
-          <w:color w:val="8EAADB" w:themeColor="accent1" w:themeTint="99"/>
-        </w:rPr>
-        <w:t xml:space="preserve">a) </w:t>
-      </w:r>
-      <w:r>
-        <w:rPr>
-          <w:color w:val="8EAADB" w:themeColor="accent1" w:themeTint="99"/>
-        </w:rPr>
-        <w:t xml:space="preserve">het vlak tot de gemengde buis en </w:t>
-      </w:r>
-      <w:r>
-        <w:rPr>
-          <w:color w:val="8EAADB" w:themeColor="accent1" w:themeTint="99"/>
-        </w:rPr>
-        <w:t xml:space="preserve">b) </w:t>
-      </w:r>
-      <w:r>
-        <w:rPr>
-          <w:color w:val="8EAADB" w:themeColor="accent1" w:themeTint="99"/>
-        </w:rPr>
-        <w:t>het vlak tot de HWA buis</w:t>
-      </w:r>
-      <w:r>
-        <w:rPr>
-          <w:color w:val="8EAADB" w:themeColor="accent1" w:themeTint="99"/>
-        </w:rPr>
-        <w:t xml:space="preserve">. Indien dit verschil </w:t>
-      </w:r>
-      <w:r>
-        <w:rPr>
-          <w:color w:val="8EAADB" w:themeColor="accent1" w:themeTint="99"/>
-        </w:rPr>
-        <w:t>groter</w:t>
-      </w:r>
-      <w:r>
-        <w:rPr>
-          <w:color w:val="8EAADB" w:themeColor="accent1" w:themeTint="99"/>
-        </w:rPr>
-        <w:t xml:space="preserve"> is</w:t>
-      </w:r>
-      <w:r>
-        <w:rPr>
-          <w:color w:val="8EAADB" w:themeColor="accent1" w:themeTint="99"/>
-        </w:rPr>
-        <w:t xml:space="preserve"> en gemengd dichter bij het vlak ligt watert het vlak af op gemengd.</w:t>
-      </w:r>
-    </w:p>
-    <w:p>
-      <w:pPr>
-        <w:rPr>
-          <w:color w:val="8EAADB" w:themeColor="accent1" w:themeTint="99"/>
-        </w:rPr>
-      </w:pPr>
-      <w:r>
-        <w:t>Maximale afstand drievoudig stelsel:</w:t>
-      </w:r>
-      <w:r>
-        <w:t xml:space="preserve"> </w:t>
-      </w:r>
-      <w:r>
-        <w:rPr>
-          <w:color w:val="8EAADB" w:themeColor="accent1" w:themeTint="99"/>
-        </w:rPr>
-        <w:t xml:space="preserve"> In andere worden omschrijven: hemelwater afkomstig van daken is schoon, dit water gaat direct zonder zuiveringsstap naar het oppervlakte water. Hemelwater afkomstig van verharding/wegen is ‘vervuild’ dit wordt ingezameld in een stelsel met zuiveringsstap (VGS of hemelwaterriool met bijvoorbeeld helofytenfilter of een stelsel waar nog een zuiveringsstap kan worden ingebouwd. Dit stelseltype komt niet veel voor met name op bedrijventerreinen/industrieterreinen/drukke verkeersaders aangelegd tussen eind jaren negentig tot begin </w:t>
-      </w:r>
-      <w:proofErr w:type="spellStart"/>
-      <w:r>
-        <w:rPr>
-          <w:color w:val="8EAADB" w:themeColor="accent1" w:themeTint="99"/>
-        </w:rPr>
-        <w:t>zeros</w:t>
-      </w:r>
-      <w:proofErr w:type="spellEnd"/>
-      <w:r>
-        <w:rPr>
-          <w:color w:val="8EAADB" w:themeColor="accent1" w:themeTint="99"/>
-        </w:rPr>
-        <w:t xml:space="preserve"> (ongeveer 2005).</w:t>
-      </w:r>
-    </w:p>
-    <w:p>
-      <w:r>
-        <w:t xml:space="preserve">Verhardingsgraad erf: </w:t>
-      </w:r>
-      <w:r>
-        <w:rPr>
-          <w:color w:val="8EAADB" w:themeColor="accent1" w:themeTint="99"/>
-        </w:rPr>
-        <w:t>Deze optie is nog niet beschikbaar</w:t>
-      </w:r>
-      <w:r>
-        <w:rPr>
-          <w:color w:val="8EAADB" w:themeColor="accent1" w:themeTint="99"/>
-        </w:rPr>
-        <w:t xml:space="preserve"> in fase 1</w:t>
-      </w:r>
-    </w:p>
-    <w:p>
-      <w:pPr>
-        <w:rPr>
-          <w:color w:val="8EAADB" w:themeColor="accent1" w:themeTint="99"/>
-        </w:rPr>
-      </w:pPr>
-      <w:r>
-        <w:t xml:space="preserve">Verhardingsgraad half verhard: </w:t>
-      </w:r>
-      <w:commentRangeStart w:id="18"/>
-      <w:commentRangeEnd w:id="18"/>
-      <w:r>
-        <w:rPr>
-          <w:rStyle w:val="CommentReference"/>
-        </w:rPr>
-        <w:commentReference w:id="18"/>
-      </w:r>
-      <w:r>
-        <w:rPr>
-          <w:color w:val="8EAADB" w:themeColor="accent1" w:themeTint="99"/>
-        </w:rPr>
-        <w:t>Deze optie is nog niet beschikbaar</w:t>
-      </w:r>
-      <w:r>
-        <w:rPr>
-          <w:color w:val="8EAADB" w:themeColor="accent1" w:themeTint="99"/>
-        </w:rPr>
-        <w:t xml:space="preserve"> in fase 1.</w:t>
-      </w:r>
-    </w:p>
-    <w:p>
-      <w:pPr>
-        <w:rPr>
-          <w:color w:val="8EAADB" w:themeColor="accent1" w:themeTint="99"/>
-        </w:rPr>
-      </w:pPr>
-      <w:r>
+        <w:t>I</w:t>
+      </w:r>
+      <w:r>
+        <w:rPr>
+          <w:color w:val="8EAADB" w:themeColor="accent1" w:themeTint="99"/>
+        </w:rPr>
+        <w:t xml:space="preserve">ndien </w:t>
+      </w:r>
+      <w:r>
+        <w:rPr>
+          <w:color w:val="8EAADB" w:themeColor="accent1" w:themeTint="99"/>
+          <w:u w:val="single"/>
+        </w:rPr>
+        <w:t>niet</w:t>
+      </w:r>
+      <w:r>
+        <w:rPr>
+          <w:color w:val="8EAADB" w:themeColor="accent1" w:themeTint="99"/>
+        </w:rPr>
+        <w:t xml:space="preserve"> aangevinkt gaat de tool er van uit dat het dak sowieso is afgekoppeld van gemengd [indien gemengd en HWA voldoen aan “</w:t>
+      </w:r>
+      <w:r>
+        <w:rPr>
+          <w:color w:val="8EAADB" w:themeColor="accent1" w:themeTint="99"/>
+        </w:rPr>
+        <w:t>Maximale afstand afgekoppeld stelsel</w:t>
+      </w:r>
+      <w:r>
+        <w:rPr>
+          <w:color w:val="8EAADB" w:themeColor="accent1" w:themeTint="99"/>
+        </w:rPr>
+        <w:t xml:space="preserve">”]. Indien aangevinkt gaat de tool verder kijken naar het bouwjaar van het pand Oude panden (gebouwd vóór opgegeven bouwjaar)  gaan naar 100% gemengd. Nieuwe panden worden volledig afgekoppeld van het gemengde riool. </w:t>
+      </w:r>
+    </w:p>
+    <w:p>
+      <w:pPr>
+        <w:rPr>
+          <w:color w:val="8EAADB" w:themeColor="accent1" w:themeTint="99"/>
+        </w:rPr>
+      </w:pPr>
+      <w:r>
+        <w:t xml:space="preserve">Bouwjaar gescheiden binnenhuisriolering: </w:t>
+      </w:r>
+      <w:r>
+        <w:rPr>
+          <w:color w:val="8EAADB" w:themeColor="accent1" w:themeTint="99"/>
+        </w:rPr>
+        <w:t>Het jaartal vanaf wanneer de meeste woningen gescheiden riolering aanbieden</w:t>
+      </w:r>
+      <w:r>
+        <w:rPr>
+          <w:color w:val="8EAADB" w:themeColor="accent1" w:themeTint="99"/>
+        </w:rPr>
+        <w:t xml:space="preserve">. Deze gegevens haalt de tool uit de BAG. Het bepaalt (als de optie </w:t>
+      </w:r>
+      <w:r>
+        <w:rPr>
+          <w:color w:val="8EAADB" w:themeColor="accent1" w:themeTint="99"/>
+        </w:rPr>
         <w:lastRenderedPageBreak/>
-        <w:t xml:space="preserve">Afkoppelen </w:t>
-      </w:r>
-      <w:r>
-        <w:t>(</w:t>
-      </w:r>
-      <w:r>
-        <w:t>hellende</w:t>
-      </w:r>
-      <w:r>
-        <w:t>)</w:t>
-      </w:r>
-      <w:r>
-        <w:t xml:space="preserve"> daken:</w:t>
-      </w:r>
-      <w:r>
-        <w:t xml:space="preserve"> </w:t>
-      </w:r>
-      <w:r>
-        <w:rPr>
-          <w:color w:val="8EAADB" w:themeColor="accent1" w:themeTint="99"/>
-        </w:rPr>
-        <w:t>R</w:t>
-      </w:r>
-      <w:r>
-        <w:rPr>
-          <w:color w:val="8EAADB" w:themeColor="accent1" w:themeTint="99"/>
-        </w:rPr>
-        <w:t>ekening houden met afgekoppelde daken</w:t>
-      </w:r>
-      <w:r>
-        <w:rPr>
-          <w:color w:val="8EAADB" w:themeColor="accent1" w:themeTint="99"/>
-        </w:rPr>
-        <w:t>.</w:t>
-      </w:r>
-      <w:r>
-        <w:rPr>
-          <w:color w:val="8EAADB" w:themeColor="accent1" w:themeTint="99"/>
-        </w:rPr>
-        <w:t xml:space="preserve"> </w:t>
-      </w:r>
-      <w:r>
-        <w:rPr>
-          <w:color w:val="8EAADB" w:themeColor="accent1" w:themeTint="99"/>
-        </w:rPr>
-        <w:t>I</w:t>
-      </w:r>
-      <w:r>
-        <w:rPr>
-          <w:color w:val="8EAADB" w:themeColor="accent1" w:themeTint="99"/>
-        </w:rPr>
-        <w:t xml:space="preserve">ndien </w:t>
-      </w:r>
-      <w:r>
-        <w:rPr>
-          <w:color w:val="8EAADB" w:themeColor="accent1" w:themeTint="99"/>
-          <w:u w:val="single"/>
-        </w:rPr>
-        <w:t>niet</w:t>
-      </w:r>
-      <w:r>
-        <w:rPr>
-          <w:color w:val="8EAADB" w:themeColor="accent1" w:themeTint="99"/>
-        </w:rPr>
-        <w:t xml:space="preserve"> aangevinkt gaat de tool er van uit dat het dak sowieso is afgekoppeld</w:t>
-      </w:r>
-      <w:r>
-        <w:rPr>
-          <w:color w:val="8EAADB" w:themeColor="accent1" w:themeTint="99"/>
-        </w:rPr>
-        <w:t xml:space="preserve"> van gemengd</w:t>
-      </w:r>
-      <w:r>
-        <w:rPr>
-          <w:color w:val="8EAADB" w:themeColor="accent1" w:themeTint="99"/>
-        </w:rPr>
-        <w:t xml:space="preserve"> [</w:t>
-      </w:r>
-      <w:r>
-        <w:rPr>
-          <w:color w:val="8EAADB" w:themeColor="accent1" w:themeTint="99"/>
-        </w:rPr>
-        <w:t>indien gemengd en HWA voldoen aan “</w:t>
-      </w:r>
-      <w:r>
-        <w:rPr>
-          <w:color w:val="8EAADB" w:themeColor="accent1" w:themeTint="99"/>
-        </w:rPr>
-        <w:t>Maximale afstand afgekoppeld stelsel</w:t>
-      </w:r>
-      <w:r>
-        <w:rPr>
-          <w:color w:val="8EAADB" w:themeColor="accent1" w:themeTint="99"/>
-        </w:rPr>
-        <w:t>”</w:t>
-      </w:r>
-      <w:r>
-        <w:rPr>
-          <w:color w:val="8EAADB" w:themeColor="accent1" w:themeTint="99"/>
-        </w:rPr>
-        <w:t>]</w:t>
-      </w:r>
-      <w:r>
-        <w:rPr>
-          <w:color w:val="8EAADB" w:themeColor="accent1" w:themeTint="99"/>
-        </w:rPr>
-        <w:t xml:space="preserve">. </w:t>
-      </w:r>
-      <w:r>
-        <w:rPr>
-          <w:color w:val="8EAADB" w:themeColor="accent1" w:themeTint="99"/>
-        </w:rPr>
-        <w:t xml:space="preserve">Indien aangevinkt gaat de tool verder kijken naar het bouwjaar van het pand </w:t>
-      </w:r>
-      <w:commentRangeStart w:id="19"/>
-      <w:commentRangeStart w:id="20"/>
-      <w:commentRangeEnd w:id="19"/>
-      <w:r>
-        <w:rPr>
-          <w:rStyle w:val="CommentReference"/>
-        </w:rPr>
-        <w:commentReference w:id="19"/>
-      </w:r>
-      <w:commentRangeEnd w:id="20"/>
-      <w:r>
-        <w:rPr>
-          <w:rStyle w:val="CommentReference"/>
-        </w:rPr>
-        <w:commentReference w:id="20"/>
-      </w:r>
-      <w:r>
-        <w:rPr>
-          <w:color w:val="8EAADB" w:themeColor="accent1" w:themeTint="99"/>
-        </w:rPr>
-        <w:t>Oude panden</w:t>
-      </w:r>
-      <w:r>
-        <w:rPr>
-          <w:color w:val="8EAADB" w:themeColor="accent1" w:themeTint="99"/>
-        </w:rPr>
-        <w:t xml:space="preserve"> (</w:t>
-      </w:r>
-      <w:r>
-        <w:rPr>
-          <w:color w:val="8EAADB" w:themeColor="accent1" w:themeTint="99"/>
-        </w:rPr>
-        <w:t>gebouwd vóór opgegeven bouwjaar)</w:t>
-      </w:r>
-      <w:r>
-        <w:rPr>
-          <w:color w:val="8EAADB" w:themeColor="accent1" w:themeTint="99"/>
-        </w:rPr>
-        <w:t xml:space="preserve">  gaan naar 100% gemengd. Nieuwe panden worden volledig afgekoppeld</w:t>
-      </w:r>
-      <w:r>
-        <w:rPr>
-          <w:color w:val="8EAADB" w:themeColor="accent1" w:themeTint="99"/>
-        </w:rPr>
-        <w:t xml:space="preserve"> van het gemengde riool</w:t>
-      </w:r>
-      <w:r>
-        <w:rPr>
-          <w:color w:val="8EAADB" w:themeColor="accent1" w:themeTint="99"/>
-        </w:rPr>
-        <w:t xml:space="preserve">. </w:t>
-      </w:r>
-    </w:p>
-    <w:p>
-      <w:pPr>
-        <w:rPr>
-          <w:color w:val="8EAADB" w:themeColor="accent1" w:themeTint="99"/>
-        </w:rPr>
-      </w:pPr>
-      <w:r>
-        <w:t>Bouwjaar gescheiden binnenhuisriolering:</w:t>
-      </w:r>
-      <w:r>
-        <w:t xml:space="preserve"> </w:t>
-      </w:r>
-      <w:r>
-        <w:rPr>
-          <w:color w:val="8EAADB" w:themeColor="accent1" w:themeTint="99"/>
-        </w:rPr>
-        <w:t>Het jaartal vanaf wanneer de meeste woningen gescheiden riolering aanbieden</w:t>
-      </w:r>
-      <w:r>
-        <w:rPr>
-          <w:color w:val="8EAADB" w:themeColor="accent1" w:themeTint="99"/>
-        </w:rPr>
-        <w:t xml:space="preserve">. </w:t>
-      </w:r>
-      <w:r>
-        <w:rPr>
-          <w:color w:val="8EAADB" w:themeColor="accent1" w:themeTint="99"/>
-        </w:rPr>
-        <w:t>Deze gegevens haalt de tool uit de BAG. Het bepaalt</w:t>
-      </w:r>
-      <w:r>
-        <w:rPr>
-          <w:color w:val="8EAADB" w:themeColor="accent1" w:themeTint="99"/>
-        </w:rPr>
-        <w:t xml:space="preserve"> (als de optie voor afkoppelen wordt gebruikt)</w:t>
-      </w:r>
-      <w:r>
-        <w:rPr>
-          <w:color w:val="8EAADB" w:themeColor="accent1" w:themeTint="99"/>
-        </w:rPr>
-        <w:t xml:space="preserve"> of het pand onder </w:t>
-      </w:r>
-      <w:r>
-        <w:rPr>
-          <w:color w:val="8EAADB" w:themeColor="accent1" w:themeTint="99"/>
-        </w:rPr>
-        <w:t>niet, voor de helft of volledig wordt afgekoppeld indien er naast het gemengde riool ook een andere hemelwater ontvangende voorziening binnen X meter van het gemengde riool aanwezig is.</w:t>
-      </w:r>
-    </w:p>
-    <w:p>
-      <w:pPr>
-        <w:rPr>
-          <w:color w:val="8EAADB" w:themeColor="accent1" w:themeTint="99"/>
-        </w:rPr>
-      </w:pPr>
-    </w:p>
-    <w:p>
-      <w:pPr>
-        <w:rPr>
-          <w:color w:val="8EAADB" w:themeColor="accent1" w:themeTint="99"/>
-        </w:rPr>
-      </w:pPr>
+        <w:t>voor afkoppelen wordt gebruikt) of het pand onder niet, voor de helft of volledig wordt afgekoppeld indien er naast het gemengde riool ook een andere hemelwater ontvangende voorziening binnen X meter van het gemengde riool aanwezig is.</w:t>
+      </w:r>
     </w:p>
     <w:p>
       <w:pPr>
@@ -3932,7 +3937,7 @@
           <w:szCs w:val="24"/>
         </w:rPr>
       </w:pPr>
-      <w:bookmarkStart w:id="21" w:name="_Toc60846300"/>
+      <w:bookmarkStart w:id="12" w:name="_Toc60846300"/>
       <w:r>
         <w:rPr>
           <w:b/>
@@ -3942,37 +3947,34 @@
         </w:rPr>
         <w:t>Resultaat BGT Inlooptool</w:t>
       </w:r>
-      <w:bookmarkEnd w:id="21"/>
-    </w:p>
-    <w:p/>
-    <w:p>
-      <w:commentRangeStart w:id="22"/>
-      <w:commentRangeStart w:id="23"/>
+      <w:bookmarkEnd w:id="12"/>
+    </w:p>
+    <w:p>
       <w:r>
         <w:rPr>
           <w:noProof/>
         </w:rPr>
         <w:drawing>
-          <wp:anchor distT="0" distB="0" distL="114300" distR="114300" simplePos="0" relativeHeight="251671552" behindDoc="1" locked="0" layoutInCell="1" allowOverlap="1" wp14:anchorId="5B20CE14" wp14:editId="164A1CB2">
+          <wp:anchor distT="0" distB="0" distL="114300" distR="114300" simplePos="0" relativeHeight="251678720" behindDoc="1" locked="0" layoutInCell="1" allowOverlap="1" wp14:anchorId="4E5FBBB0" wp14:editId="49B03B10">
             <wp:simplePos x="0" y="0"/>
             <wp:positionH relativeFrom="column">
-              <wp:posOffset>322</wp:posOffset>
+              <wp:posOffset>0</wp:posOffset>
             </wp:positionH>
             <wp:positionV relativeFrom="paragraph">
-              <wp:posOffset>341</wp:posOffset>
+              <wp:posOffset>281940</wp:posOffset>
             </wp:positionV>
-            <wp:extent cx="4320000" cy="2764800"/>
-            <wp:effectExtent l="0" t="0" r="4445" b="0"/>
+            <wp:extent cx="4320000" cy="2757600"/>
+            <wp:effectExtent l="0" t="0" r="4445" b="5080"/>
             <wp:wrapTight wrapText="bothSides">
               <wp:wrapPolygon edited="0">
                 <wp:start x="0" y="0"/>
-                <wp:lineTo x="0" y="21431"/>
-                <wp:lineTo x="21527" y="21431"/>
+                <wp:lineTo x="0" y="21491"/>
+                <wp:lineTo x="21527" y="21491"/>
                 <wp:lineTo x="21527" y="0"/>
                 <wp:lineTo x="0" y="0"/>
               </wp:wrapPolygon>
             </wp:wrapTight>
-            <wp:docPr id="23" name="Afbeelding 23"/>
+            <wp:docPr id="16" name="Afbeelding 29" descr="Afbeelding met kaart&#10;&#10;Automatisch gegenereerde beschrijving"/>
             <wp:cNvGraphicFramePr>
               <a:graphicFrameLocks xmlns:a="http://schemas.openxmlformats.org/drawingml/2006/main" noChangeAspect="1"/>
             </wp:cNvGraphicFramePr>
@@ -3980,11 +3982,11 @@
               <a:graphicData uri="http://schemas.openxmlformats.org/drawingml/2006/picture">
                 <pic:pic xmlns:pic="http://schemas.openxmlformats.org/drawingml/2006/picture">
                   <pic:nvPicPr>
-                    <pic:cNvPr id="1" name=""/>
+                    <pic:cNvPr id="29" name="Afbeelding 29" descr="Afbeelding met kaart&#10;&#10;Automatisch gegenereerde beschrijving"/>
                     <pic:cNvPicPr/>
                   </pic:nvPicPr>
                   <pic:blipFill>
-                    <a:blip r:embed="rId28" cstate="print">
+                    <a:blip r:embed="rId31" cstate="print">
                       <a:extLst>
                         <a:ext uri="{28A0092B-C50C-407E-A947-70E740481C1C}">
                           <a14:useLocalDpi xmlns:a14="http://schemas.microsoft.com/office/drawing/2010/main" val="0"/>
@@ -3998,7 +4000,7 @@
                   <pic:spPr>
                     <a:xfrm>
                       <a:off x="0" y="0"/>
-                      <a:ext cx="4320000" cy="2764800"/>
+                      <a:ext cx="4320000" cy="2757600"/>
                     </a:xfrm>
                     <a:prstGeom prst="rect">
                       <a:avLst/>
@@ -4016,38 +4018,35 @@
           </wp:anchor>
         </w:drawing>
       </w:r>
+    </w:p>
+    <w:p>
       <w:r>
         <w:t>Hier</w:t>
       </w:r>
       <w:r>
-        <w:t>naast een voorbeeld van het resultaat. In dit geval van de testdata. Het betreft een tijdelijke laag die dus nog moet worden opgeslagen</w:t>
-      </w:r>
-      <w:commentRangeEnd w:id="22"/>
-      <w:r>
-        <w:rPr>
-          <w:rStyle w:val="CommentReference"/>
-        </w:rPr>
-        <w:commentReference w:id="22"/>
-      </w:r>
-      <w:commentRangeEnd w:id="23"/>
-      <w:r>
-        <w:rPr>
-          <w:rStyle w:val="CommentReference"/>
-        </w:rPr>
-        <w:commentReference w:id="23"/>
-      </w:r>
-      <w:r>
-        <w:t>.</w:t>
-      </w:r>
-    </w:p>
-    <w:p/>
-    <w:p/>
-    <w:p/>
-    <w:p/>
-    <w:p/>
-    <w:p/>
-    <w:p>
-      <w:r>
+        <w:t xml:space="preserve">naast een voorbeeld van het resultaat. In dit geval van de testdata. </w:t>
+      </w:r>
+    </w:p>
+    <w:p/>
+    <w:p/>
+    <w:p/>
+    <w:p/>
+    <w:p/>
+    <w:p/>
+    <w:p/>
+    <w:p>
+      <w:r>
+        <w:br/>
+      </w:r>
+    </w:p>
+    <w:p>
+      <w:r>
+        <w:br w:type="page"/>
+      </w:r>
+    </w:p>
+    <w:p>
+      <w:r>
+        <w:lastRenderedPageBreak/>
         <w:t>Onderstaand is de attributentabel van het resultaat van de BGT Inlooptool weergegeven. De vlakken hebben een unieke code van de BGT meegekregen (</w:t>
       </w:r>
       <w:proofErr w:type="spellStart"/>
@@ -4064,20 +4063,17 @@
       <w:r>
         <w:t xml:space="preserve">verdeelt over 5 categorieën (conform de nieuwe standaard inlooptabel).  </w:t>
       </w:r>
-      <w:bookmarkStart w:id="24" w:name="_GoBack"/>
-      <w:bookmarkEnd w:id="24"/>
     </w:p>
     <w:p>
       <w:r>
         <w:rPr>
           <w:noProof/>
         </w:rPr>
-        <w:lastRenderedPageBreak/>
         <w:drawing>
-          <wp:inline distT="0" distB="0" distL="0" distR="0" wp14:anchorId="70018EE7" wp14:editId="3C851C6B">
-            <wp:extent cx="5759450" cy="1384300"/>
-            <wp:effectExtent l="0" t="0" r="0" b="6350"/>
-            <wp:docPr id="29" name="Picture 29"/>
+          <wp:inline distT="0" distB="0" distL="0" distR="0" wp14:anchorId="1111975A" wp14:editId="3C0A70E9">
+            <wp:extent cx="5759450" cy="2727325"/>
+            <wp:effectExtent l="0" t="0" r="0" b="0"/>
+            <wp:docPr id="20" name="Afbeelding 20" descr="Afbeelding met tafel&#10;&#10;Automatisch gegenereerde beschrijving"/>
             <wp:cNvGraphicFramePr>
               <a:graphicFrameLocks xmlns:a="http://schemas.openxmlformats.org/drawingml/2006/main" noChangeAspect="1"/>
             </wp:cNvGraphicFramePr>
@@ -4085,11 +4081,17 @@
               <a:graphicData uri="http://schemas.openxmlformats.org/drawingml/2006/picture">
                 <pic:pic xmlns:pic="http://schemas.openxmlformats.org/drawingml/2006/picture">
                   <pic:nvPicPr>
-                    <pic:cNvPr id="1" name=""/>
+                    <pic:cNvPr id="20" name="Afbeelding 20" descr="Afbeelding met tafel&#10;&#10;Automatisch gegenereerde beschrijving"/>
                     <pic:cNvPicPr/>
                   </pic:nvPicPr>
                   <pic:blipFill>
-                    <a:blip r:embed="rId29"/>
+                    <a:blip r:embed="rId32" cstate="print">
+                      <a:extLst>
+                        <a:ext uri="{28A0092B-C50C-407E-A947-70E740481C1C}">
+                          <a14:useLocalDpi xmlns:a14="http://schemas.microsoft.com/office/drawing/2010/main" val="0"/>
+                        </a:ext>
+                      </a:extLst>
+                    </a:blip>
                     <a:stretch>
                       <a:fillRect/>
                     </a:stretch>
@@ -4097,7 +4099,7 @@
                   <pic:spPr>
                     <a:xfrm>
                       <a:off x="0" y="0"/>
-                      <a:ext cx="5759450" cy="1384300"/>
+                      <a:ext cx="5759450" cy="2727325"/>
                     </a:xfrm>
                     <a:prstGeom prst="rect">
                       <a:avLst/>
@@ -4124,12 +4126,12 @@
           <w:szCs w:val="24"/>
         </w:rPr>
         <w:sectPr>
-          <w:headerReference w:type="even" r:id="rId30"/>
-          <w:headerReference w:type="default" r:id="rId31"/>
-          <w:footerReference w:type="even" r:id="rId32"/>
-          <w:footerReference w:type="default" r:id="rId33"/>
-          <w:headerReference w:type="first" r:id="rId34"/>
-          <w:footerReference w:type="first" r:id="rId35"/>
+          <w:headerReference w:type="even" r:id="rId33"/>
+          <w:headerReference w:type="default" r:id="rId34"/>
+          <w:footerReference w:type="even" r:id="rId35"/>
+          <w:footerReference w:type="default" r:id="rId36"/>
+          <w:headerReference w:type="first" r:id="rId37"/>
+          <w:footerReference w:type="first" r:id="rId38"/>
           <w:pgSz w:w="11906" w:h="16838" w:code="9"/>
           <w:pgMar w:top="567" w:right="1418" w:bottom="567" w:left="1418" w:header="709" w:footer="709" w:gutter="0"/>
           <w:cols w:space="708"/>
@@ -4149,55 +4151,31 @@
           <w:szCs w:val="24"/>
         </w:rPr>
       </w:pPr>
-      <w:bookmarkStart w:id="25" w:name="_Ref60220246"/>
-      <w:bookmarkStart w:id="26" w:name="_Ref60220255"/>
-      <w:bookmarkStart w:id="27" w:name="_Toc60846301"/>
-      <w:r>
-        <w:rPr>
-          <w:b/>
-          <w:bCs/>
-          <w:sz w:val="24"/>
-          <w:szCs w:val="24"/>
-        </w:rPr>
-        <w:lastRenderedPageBreak/>
-        <w:t>Bijlage 1</w:t>
-      </w:r>
-      <w:r>
-        <w:rPr>
-          <w:b/>
-          <w:bCs/>
-          <w:sz w:val="24"/>
-          <w:szCs w:val="24"/>
-        </w:rPr>
-        <w:t xml:space="preserve"> Stroomdiagram</w:t>
-      </w:r>
-      <w:bookmarkEnd w:id="25"/>
-      <w:bookmarkEnd w:id="26"/>
-      <w:bookmarkEnd w:id="27"/>
-    </w:p>
-    <w:p>
+      <w:bookmarkStart w:id="13" w:name="_Ref60220246"/>
+      <w:bookmarkStart w:id="14" w:name="_Ref60220255"/>
+      <w:bookmarkStart w:id="15" w:name="_Toc60846301"/>
       <w:r>
         <w:rPr>
           <w:noProof/>
         </w:rPr>
         <w:lastRenderedPageBreak/>
         <w:drawing>
-          <wp:anchor distT="0" distB="0" distL="114300" distR="114300" simplePos="0" relativeHeight="251672576" behindDoc="1" locked="0" layoutInCell="1" allowOverlap="1" wp14:anchorId="6778E40F" wp14:editId="6C020B61">
+          <wp:anchor distT="0" distB="0" distL="114300" distR="114300" simplePos="0" relativeHeight="251672576" behindDoc="1" locked="0" layoutInCell="1" allowOverlap="1" wp14:anchorId="6778E40F" wp14:editId="0EAD5E0F">
             <wp:simplePos x="0" y="0"/>
             <wp:positionH relativeFrom="margin">
-              <wp:posOffset>-230505</wp:posOffset>
+              <wp:posOffset>-232410</wp:posOffset>
             </wp:positionH>
             <wp:positionV relativeFrom="paragraph">
-              <wp:posOffset>118745</wp:posOffset>
+              <wp:posOffset>383371</wp:posOffset>
             </wp:positionV>
-            <wp:extent cx="9467215" cy="6715125"/>
-            <wp:effectExtent l="0" t="0" r="635" b="9525"/>
+            <wp:extent cx="8359140" cy="5929164"/>
+            <wp:effectExtent l="0" t="0" r="3810" b="0"/>
             <wp:wrapTight wrapText="bothSides">
               <wp:wrapPolygon edited="0">
                 <wp:start x="0" y="0"/>
-                <wp:lineTo x="0" y="21569"/>
-                <wp:lineTo x="21558" y="21569"/>
-                <wp:lineTo x="21558" y="0"/>
+                <wp:lineTo x="0" y="21514"/>
+                <wp:lineTo x="21561" y="21514"/>
+                <wp:lineTo x="21561" y="0"/>
                 <wp:lineTo x="0" y="0"/>
               </wp:wrapPolygon>
             </wp:wrapTight>
@@ -4213,7 +4191,7 @@
                     <pic:cNvPicPr/>
                   </pic:nvPicPr>
                   <pic:blipFill>
-                    <a:blip r:embed="rId36" cstate="print">
+                    <a:blip r:embed="rId39" cstate="print">
                       <a:extLst>
                         <a:ext uri="{28A0092B-C50C-407E-A947-70E740481C1C}">
                           <a14:useLocalDpi xmlns:a14="http://schemas.microsoft.com/office/drawing/2010/main" val="0"/>
@@ -4227,7 +4205,7 @@
                   <pic:spPr>
                     <a:xfrm>
                       <a:off x="0" y="0"/>
-                      <a:ext cx="9467215" cy="6715125"/>
+                      <a:ext cx="8359140" cy="5929164"/>
                     </a:xfrm>
                     <a:prstGeom prst="rect">
                       <a:avLst/>
@@ -4245,7 +4223,29 @@
           </wp:anchor>
         </w:drawing>
       </w:r>
-    </w:p>
+      <w:r>
+        <w:rPr>
+          <w:b/>
+          <w:bCs/>
+          <w:sz w:val="24"/>
+          <w:szCs w:val="24"/>
+        </w:rPr>
+        <w:t>Bijlage 1</w:t>
+      </w:r>
+      <w:r>
+        <w:rPr>
+          <w:b/>
+          <w:bCs/>
+          <w:sz w:val="24"/>
+          <w:szCs w:val="24"/>
+        </w:rPr>
+        <w:t xml:space="preserve"> Stroomdiagram</w:t>
+      </w:r>
+      <w:bookmarkEnd w:id="13"/>
+      <w:bookmarkEnd w:id="14"/>
+      <w:bookmarkEnd w:id="15"/>
+    </w:p>
+    <w:p/>
     <w:p/>
     <w:p/>
     <w:p/>
@@ -4264,8 +4264,8 @@
 </file>
 
 <file path=word/comments.xml><?xml version="1.0" encoding="utf-8"?>
-<w:comments xmlns:wpc="http://schemas.microsoft.com/office/word/2010/wordprocessingCanvas" xmlns:cx="http://schemas.microsoft.com/office/drawing/2014/chartex" xmlns:cx1="http://schemas.microsoft.com/office/drawing/2015/9/8/chartex" xmlns:cx2="http://schemas.microsoft.com/office/drawing/2015/10/21/chartex" xmlns:cx3="http://schemas.microsoft.com/office/drawing/2016/5/9/chartex" xmlns:cx4="http://schemas.microsoft.com/office/drawing/2016/5/10/chartex" xmlns:cx5="http://schemas.microsoft.com/office/drawing/2016/5/11/chartex" xmlns:cx6="http://schemas.microsoft.com/office/drawing/2016/5/12/chartex" xmlns:cx7="http://schemas.microsoft.com/office/drawing/2016/5/13/chartex" xmlns:cx8="http://schemas.microsoft.com/office/drawing/2016/5/14/chartex" xmlns:mc="http://schemas.openxmlformats.org/markup-compatibility/2006" xmlns:aink="http://schemas.microsoft.com/office/drawing/2016/ink" xmlns:am3d="http://schemas.microsoft.com/office/drawing/2017/model3d" xmlns:o="urn:schemas-microsoft-com:office:office" xmlns:r="http://schemas.openxmlformats.org/officeDocument/2006/relationships" xmlns:m="http://schemas.openxmlformats.org/officeDocument/2006/math" xmlns:v="urn:schemas-microsoft-com:vml" xmlns:wp14="http://schemas.microsoft.com/office/word/2010/wordprocessingDrawing" xmlns:wp="http://schemas.openxmlformats.org/drawingml/2006/wordprocessingDrawing" xmlns:w10="urn:schemas-microsoft-com:office:word" xmlns:w="http://schemas.openxmlformats.org/wordprocessingml/2006/main" xmlns:w14="http://schemas.microsoft.com/office/word/2010/wordml" xmlns:w15="http://schemas.microsoft.com/office/word/2012/wordml" xmlns:w16cid="http://schemas.microsoft.com/office/word/2016/wordml/cid" xmlns:w16se="http://schemas.microsoft.com/office/word/2015/wordml/symex" xmlns:wpg="http://schemas.microsoft.com/office/word/2010/wordprocessingGroup" xmlns:wpi="http://schemas.microsoft.com/office/word/2010/wordprocessingInk" xmlns:wne="http://schemas.microsoft.com/office/word/2006/wordml" xmlns:wps="http://schemas.microsoft.com/office/word/2010/wordprocessingShape" mc:Ignorable="w14 w15 w16se w16cid wp14">
-  <w:comment w:id="1" w:author="Sjoerd Hoekstra" w:date="2021-02-02T12:10:00Z" w:initials="SH">
+<w:comments xmlns:wpc="http://schemas.microsoft.com/office/word/2010/wordprocessingCanvas" xmlns:cx="http://schemas.microsoft.com/office/drawing/2014/chartex" xmlns:cx1="http://schemas.microsoft.com/office/drawing/2015/9/8/chartex" xmlns:cx2="http://schemas.microsoft.com/office/drawing/2015/10/21/chartex" xmlns:cx3="http://schemas.microsoft.com/office/drawing/2016/5/9/chartex" xmlns:cx4="http://schemas.microsoft.com/office/drawing/2016/5/10/chartex" xmlns:cx5="http://schemas.microsoft.com/office/drawing/2016/5/11/chartex" xmlns:cx6="http://schemas.microsoft.com/office/drawing/2016/5/12/chartex" xmlns:cx7="http://schemas.microsoft.com/office/drawing/2016/5/13/chartex" xmlns:cx8="http://schemas.microsoft.com/office/drawing/2016/5/14/chartex" xmlns:mc="http://schemas.openxmlformats.org/markup-compatibility/2006" xmlns:aink="http://schemas.microsoft.com/office/drawing/2016/ink" xmlns:am3d="http://schemas.microsoft.com/office/drawing/2017/model3d" xmlns:o="urn:schemas-microsoft-com:office:office" xmlns:r="http://schemas.openxmlformats.org/officeDocument/2006/relationships" xmlns:m="http://schemas.openxmlformats.org/officeDocument/2006/math" xmlns:v="urn:schemas-microsoft-com:vml" xmlns:wp14="http://schemas.microsoft.com/office/word/2010/wordprocessingDrawing" xmlns:wp="http://schemas.openxmlformats.org/drawingml/2006/wordprocessingDrawing" xmlns:w10="urn:schemas-microsoft-com:office:word" xmlns:w="http://schemas.openxmlformats.org/wordprocessingml/2006/main" xmlns:w14="http://schemas.microsoft.com/office/word/2010/wordml" xmlns:w15="http://schemas.microsoft.com/office/word/2012/wordml" xmlns:w16cex="http://schemas.microsoft.com/office/word/2018/wordml/cex" xmlns:w16cid="http://schemas.microsoft.com/office/word/2016/wordml/cid" xmlns:w16="http://schemas.microsoft.com/office/word/2018/wordml" xmlns:w16sdtdh="http://schemas.microsoft.com/office/word/2020/wordml/sdtdatahash" xmlns:w16se="http://schemas.microsoft.com/office/word/2015/wordml/symex" xmlns:wpg="http://schemas.microsoft.com/office/word/2010/wordprocessingGroup" xmlns:wpi="http://schemas.microsoft.com/office/word/2010/wordprocessingInk" xmlns:wne="http://schemas.microsoft.com/office/word/2006/wordml" xmlns:wps="http://schemas.microsoft.com/office/word/2010/wordprocessingShape" mc:Ignorable="w14 w15 w16se w16cid w16 w16cex w16sdtdh wp14">
+  <w:comment w:id="4" w:author="Jafeth" w:date="2020-12-30T10:53:00Z" w:initials="J">
     <w:p>
       <w:pPr>
         <w:pStyle w:val="CommentText"/>
@@ -4277,19 +4277,14 @@
         <w:annotationRef/>
       </w:r>
       <w:r>
-        <w:t xml:space="preserve">Waar kunnen mensen de </w:t>
-      </w:r>
-      <w:proofErr w:type="spellStart"/>
-      <w:r>
-        <w:t>toolbox</w:t>
-      </w:r>
-      <w:proofErr w:type="spellEnd"/>
-      <w:r>
-        <w:t xml:space="preserve"> downloaden? Beschikbaar via een website, via STOWA?</w:t>
+        <w:rPr>
+          <w:noProof/>
+        </w:rPr>
+        <w:t>Weet niet of deze er in moet. Even checken met Arnold. In princpe maakt de BGT-InloopTOOL al de juiste seceltie in actuele BGT-vlakken.</w:t>
       </w:r>
     </w:p>
   </w:comment>
-  <w:comment w:id="5" w:author="Jafeth" w:date="2020-12-30T10:53:00Z" w:initials="J">
+  <w:comment w:id="7" w:author="Jafeth" w:date="2020-12-30T11:10:00Z" w:initials="J">
     <w:p>
       <w:pPr>
         <w:pStyle w:val="CommentText"/>
@@ -4304,11 +4299,11 @@
         <w:rPr>
           <w:noProof/>
         </w:rPr>
-        <w:t>Weet niet of deze er in moet. Even checken met Arnold. In princpe maakt de BGT-InloopTOOL al de juiste seceltie in actuele BGT-vlakken.</w:t>
+        <w:t>Even checken met Arnold/Leendert. Een Geopackage download van de BAG s niet standaard. Zelf gebruik ik de WFS en vervolgens sla ik de verblijfsobjecten op als GPKG of GML of SHP.</w:t>
       </w:r>
     </w:p>
   </w:comment>
-  <w:comment w:id="8" w:author="Jafeth" w:date="2020-12-30T11:10:00Z" w:initials="J">
+  <w:comment w:id="8" w:author="Sjoerd Hoekstra" w:date="2021-02-02T12:17:00Z" w:initials="SH">
     <w:p>
       <w:pPr>
         <w:pStyle w:val="CommentText"/>
@@ -4320,242 +4315,7 @@
         <w:annotationRef/>
       </w:r>
       <w:r>
-        <w:rPr>
-          <w:noProof/>
-        </w:rPr>
-        <w:t>Even checken met Arnold/Leendert. Een Geopackage download van de BAG s niet standaard. Zelf gebruik ik de WFS en vervolgens sla ik de verblijfsobjecten op als GPKG of GML of SHP.</w:t>
-      </w:r>
-    </w:p>
-  </w:comment>
-  <w:comment w:id="9" w:author="Sjoerd Hoekstra" w:date="2021-02-02T12:17:00Z" w:initials="SH">
-    <w:p>
-      <w:pPr>
-        <w:pStyle w:val="CommentText"/>
-      </w:pPr>
-      <w:r>
-        <w:rPr>
-          <w:rStyle w:val="CommentReference"/>
-        </w:rPr>
-        <w:annotationRef/>
-      </w:r>
-      <w:r>
-        <w:t>Vraag staat uit bij Esri, waarom dit niet goed werkt.</w:t>
-      </w:r>
-    </w:p>
-  </w:comment>
-  <w:comment w:id="12" w:author="timo nierop" w:date="2021-01-04T11:06:00Z" w:initials="tn">
-    <w:p>
-      <w:pPr>
-        <w:pStyle w:val="CommentText"/>
-      </w:pPr>
-      <w:r>
-        <w:rPr>
-          <w:rStyle w:val="CommentReference"/>
-        </w:rPr>
-        <w:annotationRef/>
-      </w:r>
-      <w:r>
-        <w:t>Ik zou het fijn vinden als de tool ook werkt als de BAG gegevens niet ingevoerd worden.</w:t>
-      </w:r>
-    </w:p>
-  </w:comment>
-  <w:comment w:id="13" w:author="Leendert van Wolfswinkel" w:date="2021-01-05T15:18:00Z" w:initials="LvW">
-    <w:p>
-      <w:pPr>
-        <w:pStyle w:val="CommentText"/>
-      </w:pPr>
-      <w:r>
-        <w:rPr>
-          <w:rStyle w:val="CommentReference"/>
-        </w:rPr>
-        <w:annotationRef/>
-      </w:r>
-      <w:r>
-        <w:t>Ik heb het op de lijst gezet (</w:t>
-      </w:r>
-      <w:hyperlink r:id="rId1" w:anchor="gid=0" w:history="1">
-        <w:r>
-          <w:rPr>
-            <w:rStyle w:val="Hyperlink"/>
-          </w:rPr>
-          <w:t>https://docs.google.com/spreadsheets/d/1OwQnPZqhkllAVb40HVKYn1CelMN4bdnMso834kJTvrY/edit?ts=5f3cc413#gid=0</w:t>
-        </w:r>
-      </w:hyperlink>
-      <w:r>
-        <w:t>)</w:t>
-      </w:r>
-    </w:p>
-    <w:p>
-      <w:pPr>
-        <w:pStyle w:val="CommentText"/>
-      </w:pPr>
-    </w:p>
-  </w:comment>
-  <w:comment w:id="14" w:author="timo nierop" w:date="2021-01-04T11:07:00Z" w:initials="tn">
-    <w:p>
-      <w:pPr>
-        <w:pStyle w:val="CommentText"/>
-      </w:pPr>
-      <w:r>
-        <w:rPr>
-          <w:rStyle w:val="CommentReference"/>
-        </w:rPr>
-        <w:annotationRef/>
-      </w:r>
-      <w:r>
-        <w:t>De eenheid (meter) in het invulscherm nog toevoegen</w:t>
-      </w:r>
-    </w:p>
-  </w:comment>
-  <w:comment w:id="15" w:author="Leendert van Wolfswinkel" w:date="2021-01-05T15:22:00Z" w:initials="LvW">
-    <w:p>
-      <w:pPr>
-        <w:pStyle w:val="CommentText"/>
-      </w:pPr>
-      <w:r>
-        <w:rPr>
-          <w:rStyle w:val="CommentReference"/>
-        </w:rPr>
-        <w:annotationRef/>
-      </w:r>
-      <w:r>
-        <w:t>Heb het opgenomen op de actielijst voor fase 2</w:t>
-      </w:r>
-    </w:p>
-  </w:comment>
-  <w:comment w:id="17" w:author="Jafeth" w:date="2020-12-30T11:34:00Z" w:initials="J">
-    <w:p>
-      <w:pPr>
-        <w:pStyle w:val="CommentText"/>
-      </w:pPr>
-      <w:r>
-        <w:rPr>
-          <w:rStyle w:val="CommentReference"/>
-        </w:rPr>
-        <w:annotationRef/>
-      </w:r>
-      <w:r>
-        <w:rPr>
-          <w:noProof/>
-        </w:rPr>
-        <w:t>Volgens mij wordt 'niet aangesloten' weer opgesplitst in 'maaiveld' en 'oppervlaktewater'</w:t>
-      </w:r>
-    </w:p>
-  </w:comment>
-  <w:comment w:id="18" w:author="Jafeth" w:date="2020-12-30T11:43:00Z" w:initials="J">
-    <w:p>
-      <w:pPr>
-        <w:pStyle w:val="CommentText"/>
-      </w:pPr>
-      <w:r>
-        <w:rPr>
-          <w:rStyle w:val="CommentReference"/>
-        </w:rPr>
-        <w:annotationRef/>
-      </w:r>
-      <w:r>
-        <w:rPr>
-          <w:noProof/>
-        </w:rPr>
-        <w:t>Volgens mij is deze (nog) niet beschikbaar. In iedergeval niet volgens de beslisboom. Checken met Leendert/Emil.</w:t>
-      </w:r>
-    </w:p>
-  </w:comment>
-  <w:comment w:id="19" w:author="Jafeth" w:date="2020-12-30T11:44:00Z" w:initials="J">
-    <w:p>
-      <w:pPr>
-        <w:pStyle w:val="CommentText"/>
-      </w:pPr>
-      <w:r>
-        <w:rPr>
-          <w:rStyle w:val="CommentReference"/>
-        </w:rPr>
-        <w:annotationRef/>
-      </w:r>
-      <w:r>
-        <w:rPr>
-          <w:noProof/>
-        </w:rPr>
-        <w:t>Volgens mij maakt de tool, op dit moment nog geen onderscheid tussen hellende en vlakke/platte daken. Deze informatie komt immers uit de AHN en die nemen we (nog) niet mee.</w:t>
-      </w:r>
-    </w:p>
-  </w:comment>
-  <w:comment w:id="20" w:author="Leendert van Wolfswinkel" w:date="2021-01-05T15:27:00Z" w:initials="LvW">
-    <w:p>
-      <w:pPr>
-        <w:pStyle w:val="CommentText"/>
-      </w:pPr>
-      <w:r>
-        <w:rPr>
-          <w:rStyle w:val="CommentReference"/>
-        </w:rPr>
-        <w:annotationRef/>
-      </w:r>
-      <w:r>
-        <w:rPr>
-          <w:rStyle w:val="CommentReference"/>
-        </w:rPr>
-        <w:annotationRef/>
-      </w:r>
-      <w:r>
-        <w:t>Klopt. De tool gaat er momenteel vanuit dat alle daken hellen</w:t>
-      </w:r>
-      <w:r>
-        <w:t>d</w:t>
-      </w:r>
-      <w:r>
-        <w:t xml:space="preserve"> zijn.</w:t>
-      </w:r>
-      <w:r>
-        <w:t xml:space="preserve"> Tekst hierop aanpassen lijkt me?</w:t>
-      </w:r>
-    </w:p>
-    <w:p>
-      <w:pPr>
-        <w:pStyle w:val="CommentText"/>
-      </w:pPr>
-    </w:p>
-  </w:comment>
-  <w:comment w:id="22" w:author="Jafeth" w:date="2020-12-30T11:53:00Z" w:initials="J">
-    <w:p>
-      <w:pPr>
-        <w:pStyle w:val="CommentText"/>
-      </w:pPr>
-      <w:r>
-        <w:rPr>
-          <w:rStyle w:val="CommentReference"/>
-        </w:rPr>
-        <w:annotationRef/>
-      </w:r>
-      <w:r>
-        <w:rPr>
-          <w:noProof/>
-        </w:rPr>
-        <w:t>Volgens mij klopt het resultaat nog niet. 'Erf' wordt namelijk ook toegekend aan de hemelwater ontvangende voorziening. Dit is niet conform beslis boom (en leidt tot overschatting van het aangesloten oppervlak)</w:t>
-      </w:r>
-    </w:p>
-  </w:comment>
-  <w:comment w:id="23" w:author="Leendert van Wolfswinkel" w:date="2021-01-05T15:29:00Z" w:initials="LvW">
-    <w:p>
-      <w:pPr>
-        <w:pStyle w:val="CommentText"/>
-      </w:pPr>
-      <w:r>
-        <w:rPr>
-          <w:rStyle w:val="CommentReference"/>
-        </w:rPr>
-        <w:annotationRef/>
-      </w:r>
-      <w:r>
-        <w:t xml:space="preserve">Staat op de </w:t>
-      </w:r>
-      <w:proofErr w:type="spellStart"/>
-      <w:r>
-        <w:t>to</w:t>
-      </w:r>
-      <w:proofErr w:type="spellEnd"/>
-      <w:r>
-        <w:t>-do lijst voor fase 2</w:t>
+        <w:t xml:space="preserve">Volgens de bug registratie wordt dit opgelost in ArcGIS Pro 2.8. </w:t>
       </w:r>
     </w:p>
   </w:comment>
@@ -4563,62 +4323,30 @@
 </file>
 
 <file path=word/commentsExtended.xml><?xml version="1.0" encoding="utf-8"?>
-<w15:commentsEx xmlns:wpc="http://schemas.microsoft.com/office/word/2010/wordprocessingCanvas" xmlns:cx="http://schemas.microsoft.com/office/drawing/2014/chartex" xmlns:cx1="http://schemas.microsoft.com/office/drawing/2015/9/8/chartex" xmlns:cx2="http://schemas.microsoft.com/office/drawing/2015/10/21/chartex" xmlns:cx3="http://schemas.microsoft.com/office/drawing/2016/5/9/chartex" xmlns:cx4="http://schemas.microsoft.com/office/drawing/2016/5/10/chartex" xmlns:cx5="http://schemas.microsoft.com/office/drawing/2016/5/11/chartex" xmlns:cx6="http://schemas.microsoft.com/office/drawing/2016/5/12/chartex" xmlns:cx7="http://schemas.microsoft.com/office/drawing/2016/5/13/chartex" xmlns:cx8="http://schemas.microsoft.com/office/drawing/2016/5/14/chartex" xmlns:mc="http://schemas.openxmlformats.org/markup-compatibility/2006" xmlns:aink="http://schemas.microsoft.com/office/drawing/2016/ink" xmlns:am3d="http://schemas.microsoft.com/office/drawing/2017/model3d" xmlns:o="urn:schemas-microsoft-com:office:office" xmlns:r="http://schemas.openxmlformats.org/officeDocument/2006/relationships" xmlns:m="http://schemas.openxmlformats.org/officeDocument/2006/math" xmlns:v="urn:schemas-microsoft-com:vml" xmlns:wp14="http://schemas.microsoft.com/office/word/2010/wordprocessingDrawing" xmlns:wp="http://schemas.openxmlformats.org/drawingml/2006/wordprocessingDrawing" xmlns:w10="urn:schemas-microsoft-com:office:word" xmlns:w="http://schemas.openxmlformats.org/wordprocessingml/2006/main" xmlns:w14="http://schemas.microsoft.com/office/word/2010/wordml" xmlns:w15="http://schemas.microsoft.com/office/word/2012/wordml" xmlns:w16cid="http://schemas.microsoft.com/office/word/2016/wordml/cid" xmlns:w16se="http://schemas.microsoft.com/office/word/2015/wordml/symex" xmlns:wpg="http://schemas.microsoft.com/office/word/2010/wordprocessingGroup" xmlns:wpi="http://schemas.microsoft.com/office/word/2010/wordprocessingInk" xmlns:wne="http://schemas.microsoft.com/office/word/2006/wordml" xmlns:wps="http://schemas.microsoft.com/office/word/2010/wordprocessingShape" mc:Ignorable="w14 w15 w16se w16cid wp14">
-  <w15:commentEx w15:paraId="115E89F7" w15:done="0"/>
+<w15:commentsEx xmlns:wpc="http://schemas.microsoft.com/office/word/2010/wordprocessingCanvas" xmlns:cx="http://schemas.microsoft.com/office/drawing/2014/chartex" xmlns:cx1="http://schemas.microsoft.com/office/drawing/2015/9/8/chartex" xmlns:cx2="http://schemas.microsoft.com/office/drawing/2015/10/21/chartex" xmlns:cx3="http://schemas.microsoft.com/office/drawing/2016/5/9/chartex" xmlns:cx4="http://schemas.microsoft.com/office/drawing/2016/5/10/chartex" xmlns:cx5="http://schemas.microsoft.com/office/drawing/2016/5/11/chartex" xmlns:cx6="http://schemas.microsoft.com/office/drawing/2016/5/12/chartex" xmlns:cx7="http://schemas.microsoft.com/office/drawing/2016/5/13/chartex" xmlns:cx8="http://schemas.microsoft.com/office/drawing/2016/5/14/chartex" xmlns:mc="http://schemas.openxmlformats.org/markup-compatibility/2006" xmlns:aink="http://schemas.microsoft.com/office/drawing/2016/ink" xmlns:am3d="http://schemas.microsoft.com/office/drawing/2017/model3d" xmlns:o="urn:schemas-microsoft-com:office:office" xmlns:r="http://schemas.openxmlformats.org/officeDocument/2006/relationships" xmlns:m="http://schemas.openxmlformats.org/officeDocument/2006/math" xmlns:v="urn:schemas-microsoft-com:vml" xmlns:wp14="http://schemas.microsoft.com/office/word/2010/wordprocessingDrawing" xmlns:wp="http://schemas.openxmlformats.org/drawingml/2006/wordprocessingDrawing" xmlns:w10="urn:schemas-microsoft-com:office:word" xmlns:w="http://schemas.openxmlformats.org/wordprocessingml/2006/main" xmlns:w14="http://schemas.microsoft.com/office/word/2010/wordml" xmlns:w15="http://schemas.microsoft.com/office/word/2012/wordml" xmlns:w16cex="http://schemas.microsoft.com/office/word/2018/wordml/cex" xmlns:w16cid="http://schemas.microsoft.com/office/word/2016/wordml/cid" xmlns:w16="http://schemas.microsoft.com/office/word/2018/wordml" xmlns:w16sdtdh="http://schemas.microsoft.com/office/word/2020/wordml/sdtdatahash" xmlns:w16se="http://schemas.microsoft.com/office/word/2015/wordml/symex" xmlns:wpg="http://schemas.microsoft.com/office/word/2010/wordprocessingGroup" xmlns:wpi="http://schemas.microsoft.com/office/word/2010/wordprocessingInk" xmlns:wne="http://schemas.microsoft.com/office/word/2006/wordml" xmlns:wps="http://schemas.microsoft.com/office/word/2010/wordprocessingShape" mc:Ignorable="w14 w15 w16se w16cid w16 w16cex w16sdtdh wp14">
   <w15:commentEx w15:paraId="05B26D5B" w15:done="1"/>
   <w15:commentEx w15:paraId="65988B79" w15:done="0"/>
   <w15:commentEx w15:paraId="6CA5D2ED" w15:done="0"/>
-  <w15:commentEx w15:paraId="52A72A48" w15:done="0"/>
-  <w15:commentEx w15:paraId="1DE36F48" w15:paraIdParent="52A72A48" w15:done="0"/>
-  <w15:commentEx w15:paraId="4DAA705C" w15:done="1"/>
-  <w15:commentEx w15:paraId="1BBF786C" w15:paraIdParent="4DAA705C" w15:done="1"/>
-  <w15:commentEx w15:paraId="4C9B62E5" w15:done="1"/>
-  <w15:commentEx w15:paraId="1D393F13" w15:done="0"/>
-  <w15:commentEx w15:paraId="34736928" w15:done="0"/>
-  <w15:commentEx w15:paraId="014EAE4F" w15:paraIdParent="34736928" w15:done="0"/>
-  <w15:commentEx w15:paraId="612680B5" w15:done="0"/>
-  <w15:commentEx w15:paraId="6AD2F076" w15:paraIdParent="612680B5" w15:done="0"/>
 </w15:commentsEx>
 </file>
 
 <file path=word/commentsExtensible.xml><?xml version="1.0" encoding="utf-8"?>
-<w16cex:commentsExtensible xmlns:wpc="http://schemas.microsoft.com/office/word/2010/wordprocessingCanvas" xmlns:cx="http://schemas.microsoft.com/office/drawing/2014/chartex" xmlns:cx1="http://schemas.microsoft.com/office/drawing/2015/9/8/chartex" xmlns:cx2="http://schemas.microsoft.com/office/drawing/2015/10/21/chartex" xmlns:cx3="http://schemas.microsoft.com/office/drawing/2016/5/9/chartex" xmlns:cx4="http://schemas.microsoft.com/office/drawing/2016/5/10/chartex" xmlns:cx5="http://schemas.microsoft.com/office/drawing/2016/5/11/chartex" xmlns:cx6="http://schemas.microsoft.com/office/drawing/2016/5/12/chartex" xmlns:cx7="http://schemas.microsoft.com/office/drawing/2016/5/13/chartex" xmlns:cx8="http://schemas.microsoft.com/office/drawing/2016/5/14/chartex" xmlns:mc="http://schemas.openxmlformats.org/markup-compatibility/2006" xmlns:aink="http://schemas.microsoft.com/office/drawing/2016/ink" xmlns:am3d="http://schemas.microsoft.com/office/drawing/2017/model3d" xmlns:o="urn:schemas-microsoft-com:office:office" xmlns:r="http://schemas.openxmlformats.org/officeDocument/2006/relationships" xmlns:m="http://schemas.openxmlformats.org/officeDocument/2006/math" xmlns:v="urn:schemas-microsoft-com:vml" xmlns:wp14="http://schemas.microsoft.com/office/word/2010/wordprocessingDrawing" xmlns:wp="http://schemas.openxmlformats.org/drawingml/2006/wordprocessingDrawing" xmlns:w10="urn:schemas-microsoft-com:office:word" xmlns:w="http://schemas.openxmlformats.org/wordprocessingml/2006/main" xmlns:w14="http://schemas.microsoft.com/office/word/2010/wordml" xmlns:w15="http://schemas.microsoft.com/office/word/2012/wordml" xmlns:w16cex="http://schemas.microsoft.com/office/word/2018/wordml/cex" xmlns:w16cid="http://schemas.microsoft.com/office/word/2016/wordml/cid" xmlns:w16="http://schemas.microsoft.com/office/word/2018/wordml" xmlns:w16se="http://schemas.microsoft.com/office/word/2015/wordml/symex" xmlns:wpg="http://schemas.microsoft.com/office/word/2010/wordprocessingGroup" xmlns:wpi="http://schemas.microsoft.com/office/word/2010/wordprocessingInk" xmlns:wne="http://schemas.microsoft.com/office/word/2006/wordml" xmlns:wps="http://schemas.microsoft.com/office/word/2010/wordprocessingShape" mc:Ignorable="w14 w15 w16se w16cid w16 w16cex wp14">
+<w16cex:commentsExtensible xmlns:wpc="http://schemas.microsoft.com/office/word/2010/wordprocessingCanvas" xmlns:cx="http://schemas.microsoft.com/office/drawing/2014/chartex" xmlns:cx1="http://schemas.microsoft.com/office/drawing/2015/9/8/chartex" xmlns:cx2="http://schemas.microsoft.com/office/drawing/2015/10/21/chartex" xmlns:cx3="http://schemas.microsoft.com/office/drawing/2016/5/9/chartex" xmlns:cx4="http://schemas.microsoft.com/office/drawing/2016/5/10/chartex" xmlns:cx5="http://schemas.microsoft.com/office/drawing/2016/5/11/chartex" xmlns:cx6="http://schemas.microsoft.com/office/drawing/2016/5/12/chartex" xmlns:cx7="http://schemas.microsoft.com/office/drawing/2016/5/13/chartex" xmlns:cx8="http://schemas.microsoft.com/office/drawing/2016/5/14/chartex" xmlns:mc="http://schemas.openxmlformats.org/markup-compatibility/2006" xmlns:aink="http://schemas.microsoft.com/office/drawing/2016/ink" xmlns:am3d="http://schemas.microsoft.com/office/drawing/2017/model3d" xmlns:o="urn:schemas-microsoft-com:office:office" xmlns:r="http://schemas.openxmlformats.org/officeDocument/2006/relationships" xmlns:m="http://schemas.openxmlformats.org/officeDocument/2006/math" xmlns:v="urn:schemas-microsoft-com:vml" xmlns:wp14="http://schemas.microsoft.com/office/word/2010/wordprocessingDrawing" xmlns:wp="http://schemas.openxmlformats.org/drawingml/2006/wordprocessingDrawing" xmlns:w10="urn:schemas-microsoft-com:office:word" xmlns:w="http://schemas.openxmlformats.org/wordprocessingml/2006/main" xmlns:w14="http://schemas.microsoft.com/office/word/2010/wordml" xmlns:w15="http://schemas.microsoft.com/office/word/2012/wordml" xmlns:w16cex="http://schemas.microsoft.com/office/word/2018/wordml/cex" xmlns:w16cid="http://schemas.microsoft.com/office/word/2016/wordml/cid" xmlns:w16="http://schemas.microsoft.com/office/word/2018/wordml" xmlns:w16sdtdh="http://schemas.microsoft.com/office/word/2020/wordml/sdtdatahash" xmlns:w16se="http://schemas.microsoft.com/office/word/2015/wordml/symex" xmlns:wpg="http://schemas.microsoft.com/office/word/2010/wordprocessingGroup" xmlns:wpi="http://schemas.microsoft.com/office/word/2010/wordprocessingInk" xmlns:wne="http://schemas.microsoft.com/office/word/2006/wordml" xmlns:wps="http://schemas.microsoft.com/office/word/2010/wordprocessingShape" mc:Ignorable="w14 w15 w16se w16cid w16 w16cex w16sdtdh wp14">
   <w16cex:commentExtensible w16cex:durableId="2396DAA4" w16cex:dateUtc="2020-12-30T09:53:00Z"/>
   <w16cex:commentExtensible w16cex:durableId="2396DEA2" w16cex:dateUtc="2020-12-30T10:10:00Z"/>
-  <w16cex:commentExtensible w16cex:durableId="239D752D" w16cex:dateUtc="2021-01-04T10:06:00Z"/>
-  <w16cex:commentExtensible w16cex:durableId="239F01B0" w16cex:dateUtc="2021-01-05T14:18:00Z"/>
-  <w16cex:commentExtensible w16cex:durableId="239D7577" w16cex:dateUtc="2021-01-04T10:07:00Z"/>
-  <w16cex:commentExtensible w16cex:durableId="239F02D3" w16cex:dateUtc="2021-01-05T14:22:00Z"/>
-  <w16cex:commentExtensible w16cex:durableId="2396E42B" w16cex:dateUtc="2020-12-30T10:34:00Z"/>
-  <w16cex:commentExtensible w16cex:durableId="2396E667" w16cex:dateUtc="2020-12-30T10:43:00Z"/>
-  <w16cex:commentExtensible w16cex:durableId="2396E6B4" w16cex:dateUtc="2020-12-30T10:44:00Z"/>
-  <w16cex:commentExtensible w16cex:durableId="239F03E0" w16cex:dateUtc="2021-01-05T14:27:00Z"/>
-  <w16cex:commentExtensible w16cex:durableId="2396E8C8" w16cex:dateUtc="2020-12-30T10:53:00Z"/>
-  <w16cex:commentExtensible w16cex:durableId="239F045C" w16cex:dateUtc="2021-01-05T14:29:00Z"/>
 </w16cex:commentsExtensible>
 </file>
 
 <file path=word/commentsIds.xml><?xml version="1.0" encoding="utf-8"?>
-<w16cid:commentsIds xmlns:wpc="http://schemas.microsoft.com/office/word/2010/wordprocessingCanvas" xmlns:cx="http://schemas.microsoft.com/office/drawing/2014/chartex" xmlns:cx1="http://schemas.microsoft.com/office/drawing/2015/9/8/chartex" xmlns:cx2="http://schemas.microsoft.com/office/drawing/2015/10/21/chartex" xmlns:cx3="http://schemas.microsoft.com/office/drawing/2016/5/9/chartex" xmlns:cx4="http://schemas.microsoft.com/office/drawing/2016/5/10/chartex" xmlns:cx5="http://schemas.microsoft.com/office/drawing/2016/5/11/chartex" xmlns:cx6="http://schemas.microsoft.com/office/drawing/2016/5/12/chartex" xmlns:cx7="http://schemas.microsoft.com/office/drawing/2016/5/13/chartex" xmlns:cx8="http://schemas.microsoft.com/office/drawing/2016/5/14/chartex" xmlns:mc="http://schemas.openxmlformats.org/markup-compatibility/2006" xmlns:aink="http://schemas.microsoft.com/office/drawing/2016/ink" xmlns:am3d="http://schemas.microsoft.com/office/drawing/2017/model3d" xmlns:o="urn:schemas-microsoft-com:office:office" xmlns:r="http://schemas.openxmlformats.org/officeDocument/2006/relationships" xmlns:m="http://schemas.openxmlformats.org/officeDocument/2006/math" xmlns:v="urn:schemas-microsoft-com:vml" xmlns:wp14="http://schemas.microsoft.com/office/word/2010/wordprocessingDrawing" xmlns:wp="http://schemas.openxmlformats.org/drawingml/2006/wordprocessingDrawing" xmlns:w10="urn:schemas-microsoft-com:office:word" xmlns:w="http://schemas.openxmlformats.org/wordprocessingml/2006/main" xmlns:w14="http://schemas.microsoft.com/office/word/2010/wordml" xmlns:w15="http://schemas.microsoft.com/office/word/2012/wordml" xmlns:w16cid="http://schemas.microsoft.com/office/word/2016/wordml/cid" xmlns:w16se="http://schemas.microsoft.com/office/word/2015/wordml/symex" xmlns:wpg="http://schemas.microsoft.com/office/word/2010/wordprocessingGroup" xmlns:wpi="http://schemas.microsoft.com/office/word/2010/wordprocessingInk" xmlns:wne="http://schemas.microsoft.com/office/word/2006/wordml" xmlns:wps="http://schemas.microsoft.com/office/word/2010/wordprocessingShape" mc:Ignorable="w14 w15 w16se w16cid wp14">
-  <w16cid:commentId w16cid:paraId="115E89F7" w16cid:durableId="23C3BFCC"/>
+<w16cid:commentsIds xmlns:wpc="http://schemas.microsoft.com/office/word/2010/wordprocessingCanvas" xmlns:cx="http://schemas.microsoft.com/office/drawing/2014/chartex" xmlns:cx1="http://schemas.microsoft.com/office/drawing/2015/9/8/chartex" xmlns:cx2="http://schemas.microsoft.com/office/drawing/2015/10/21/chartex" xmlns:cx3="http://schemas.microsoft.com/office/drawing/2016/5/9/chartex" xmlns:cx4="http://schemas.microsoft.com/office/drawing/2016/5/10/chartex" xmlns:cx5="http://schemas.microsoft.com/office/drawing/2016/5/11/chartex" xmlns:cx6="http://schemas.microsoft.com/office/drawing/2016/5/12/chartex" xmlns:cx7="http://schemas.microsoft.com/office/drawing/2016/5/13/chartex" xmlns:cx8="http://schemas.microsoft.com/office/drawing/2016/5/14/chartex" xmlns:mc="http://schemas.openxmlformats.org/markup-compatibility/2006" xmlns:aink="http://schemas.microsoft.com/office/drawing/2016/ink" xmlns:am3d="http://schemas.microsoft.com/office/drawing/2017/model3d" xmlns:o="urn:schemas-microsoft-com:office:office" xmlns:r="http://schemas.openxmlformats.org/officeDocument/2006/relationships" xmlns:m="http://schemas.openxmlformats.org/officeDocument/2006/math" xmlns:v="urn:schemas-microsoft-com:vml" xmlns:wp14="http://schemas.microsoft.com/office/word/2010/wordprocessingDrawing" xmlns:wp="http://schemas.openxmlformats.org/drawingml/2006/wordprocessingDrawing" xmlns:w10="urn:schemas-microsoft-com:office:word" xmlns:w="http://schemas.openxmlformats.org/wordprocessingml/2006/main" xmlns:w14="http://schemas.microsoft.com/office/word/2010/wordml" xmlns:w15="http://schemas.microsoft.com/office/word/2012/wordml" xmlns:w16cex="http://schemas.microsoft.com/office/word/2018/wordml/cex" xmlns:w16cid="http://schemas.microsoft.com/office/word/2016/wordml/cid" xmlns:w16="http://schemas.microsoft.com/office/word/2018/wordml" xmlns:w16sdtdh="http://schemas.microsoft.com/office/word/2020/wordml/sdtdatahash" xmlns:w16se="http://schemas.microsoft.com/office/word/2015/wordml/symex" xmlns:wpg="http://schemas.microsoft.com/office/word/2010/wordprocessingGroup" xmlns:wpi="http://schemas.microsoft.com/office/word/2010/wordprocessingInk" xmlns:wne="http://schemas.microsoft.com/office/word/2006/wordml" xmlns:wps="http://schemas.microsoft.com/office/word/2010/wordprocessingShape" mc:Ignorable="w14 w15 w16se w16cid w16 w16cex w16sdtdh wp14">
   <w16cid:commentId w16cid:paraId="05B26D5B" w16cid:durableId="2396DAA4"/>
   <w16cid:commentId w16cid:paraId="65988B79" w16cid:durableId="2396DEA2"/>
   <w16cid:commentId w16cid:paraId="6CA5D2ED" w16cid:durableId="23C3C160"/>
-  <w16cid:commentId w16cid:paraId="52A72A48" w16cid:durableId="239D752D"/>
-  <w16cid:commentId w16cid:paraId="1DE36F48" w16cid:durableId="239F01B0"/>
-  <w16cid:commentId w16cid:paraId="4DAA705C" w16cid:durableId="239D7577"/>
-  <w16cid:commentId w16cid:paraId="1BBF786C" w16cid:durableId="239F02D3"/>
-  <w16cid:commentId w16cid:paraId="4C9B62E5" w16cid:durableId="2396E42B"/>
-  <w16cid:commentId w16cid:paraId="1D393F13" w16cid:durableId="2396E667"/>
-  <w16cid:commentId w16cid:paraId="34736928" w16cid:durableId="2396E6B4"/>
-  <w16cid:commentId w16cid:paraId="014EAE4F" w16cid:durableId="239F03E0"/>
-  <w16cid:commentId w16cid:paraId="612680B5" w16cid:durableId="2396E8C8"/>
-  <w16cid:commentId w16cid:paraId="6AD2F076" w16cid:durableId="239F045C"/>
 </w16cid:commentsIds>
 </file>
 
 <file path=word/endnotes.xml><?xml version="1.0" encoding="utf-8"?>
-<w:endnotes xmlns:wpc="http://schemas.microsoft.com/office/word/2010/wordprocessingCanvas" xmlns:cx="http://schemas.microsoft.com/office/drawing/2014/chartex" xmlns:cx1="http://schemas.microsoft.com/office/drawing/2015/9/8/chartex" xmlns:cx2="http://schemas.microsoft.com/office/drawing/2015/10/21/chartex" xmlns:cx3="http://schemas.microsoft.com/office/drawing/2016/5/9/chartex" xmlns:cx4="http://schemas.microsoft.com/office/drawing/2016/5/10/chartex" xmlns:cx5="http://schemas.microsoft.com/office/drawing/2016/5/11/chartex" xmlns:cx6="http://schemas.microsoft.com/office/drawing/2016/5/12/chartex" xmlns:cx7="http://schemas.microsoft.com/office/drawing/2016/5/13/chartex" xmlns:cx8="http://schemas.microsoft.com/office/drawing/2016/5/14/chartex" xmlns:mc="http://schemas.openxmlformats.org/markup-compatibility/2006" xmlns:aink="http://schemas.microsoft.com/office/drawing/2016/ink" xmlns:am3d="http://schemas.microsoft.com/office/drawing/2017/model3d" xmlns:o="urn:schemas-microsoft-com:office:office" xmlns:r="http://schemas.openxmlformats.org/officeDocument/2006/relationships" xmlns:m="http://schemas.openxmlformats.org/officeDocument/2006/math" xmlns:v="urn:schemas-microsoft-com:vml" xmlns:wp14="http://schemas.microsoft.com/office/word/2010/wordprocessingDrawing" xmlns:wp="http://schemas.openxmlformats.org/drawingml/2006/wordprocessingDrawing" xmlns:w10="urn:schemas-microsoft-com:office:word" xmlns:w="http://schemas.openxmlformats.org/wordprocessingml/2006/main" xmlns:w14="http://schemas.microsoft.com/office/word/2010/wordml" xmlns:w15="http://schemas.microsoft.com/office/word/2012/wordml" xmlns:w16cid="http://schemas.microsoft.com/office/word/2016/wordml/cid" xmlns:w16se="http://schemas.microsoft.com/office/word/2015/wordml/symex" xmlns:wpg="http://schemas.microsoft.com/office/word/2010/wordprocessingGroup" xmlns:wpi="http://schemas.microsoft.com/office/word/2010/wordprocessingInk" xmlns:wne="http://schemas.microsoft.com/office/word/2006/wordml" xmlns:wps="http://schemas.microsoft.com/office/word/2010/wordprocessingShape" mc:Ignorable="w14 w15 w16se w16cid wp14">
+<w:endnotes xmlns:wpc="http://schemas.microsoft.com/office/word/2010/wordprocessingCanvas" xmlns:cx="http://schemas.microsoft.com/office/drawing/2014/chartex" xmlns:cx1="http://schemas.microsoft.com/office/drawing/2015/9/8/chartex" xmlns:cx2="http://schemas.microsoft.com/office/drawing/2015/10/21/chartex" xmlns:cx3="http://schemas.microsoft.com/office/drawing/2016/5/9/chartex" xmlns:cx4="http://schemas.microsoft.com/office/drawing/2016/5/10/chartex" xmlns:cx5="http://schemas.microsoft.com/office/drawing/2016/5/11/chartex" xmlns:cx6="http://schemas.microsoft.com/office/drawing/2016/5/12/chartex" xmlns:cx7="http://schemas.microsoft.com/office/drawing/2016/5/13/chartex" xmlns:cx8="http://schemas.microsoft.com/office/drawing/2016/5/14/chartex" xmlns:mc="http://schemas.openxmlformats.org/markup-compatibility/2006" xmlns:aink="http://schemas.microsoft.com/office/drawing/2016/ink" xmlns:am3d="http://schemas.microsoft.com/office/drawing/2017/model3d" xmlns:o="urn:schemas-microsoft-com:office:office" xmlns:r="http://schemas.openxmlformats.org/officeDocument/2006/relationships" xmlns:m="http://schemas.openxmlformats.org/officeDocument/2006/math" xmlns:v="urn:schemas-microsoft-com:vml" xmlns:wp14="http://schemas.microsoft.com/office/word/2010/wordprocessingDrawing" xmlns:wp="http://schemas.openxmlformats.org/drawingml/2006/wordprocessingDrawing" xmlns:w10="urn:schemas-microsoft-com:office:word" xmlns:w="http://schemas.openxmlformats.org/wordprocessingml/2006/main" xmlns:w14="http://schemas.microsoft.com/office/word/2010/wordml" xmlns:w15="http://schemas.microsoft.com/office/word/2012/wordml" xmlns:w16cex="http://schemas.microsoft.com/office/word/2018/wordml/cex" xmlns:w16cid="http://schemas.microsoft.com/office/word/2016/wordml/cid" xmlns:w16="http://schemas.microsoft.com/office/word/2018/wordml" xmlns:w16sdtdh="http://schemas.microsoft.com/office/word/2020/wordml/sdtdatahash" xmlns:w16se="http://schemas.microsoft.com/office/word/2015/wordml/symex" xmlns:wpg="http://schemas.microsoft.com/office/word/2010/wordprocessingGroup" xmlns:wpi="http://schemas.microsoft.com/office/word/2010/wordprocessingInk" xmlns:wne="http://schemas.microsoft.com/office/word/2006/wordml" xmlns:wps="http://schemas.microsoft.com/office/word/2010/wordprocessingShape" mc:Ignorable="w14 w15 w16se w16cid w16 w16cex w16sdtdh wp14">
   <w:endnote w:type="separator" w:id="-1">
     <w:p>
       <w:pPr>
@@ -4643,7 +4371,7 @@
 </file>
 
 <file path=word/footer1.xml><?xml version="1.0" encoding="utf-8"?>
-<w:ftr xmlns:wpc="http://schemas.microsoft.com/office/word/2010/wordprocessingCanvas" xmlns:cx="http://schemas.microsoft.com/office/drawing/2014/chartex" xmlns:cx1="http://schemas.microsoft.com/office/drawing/2015/9/8/chartex" xmlns:cx2="http://schemas.microsoft.com/office/drawing/2015/10/21/chartex" xmlns:cx3="http://schemas.microsoft.com/office/drawing/2016/5/9/chartex" xmlns:cx4="http://schemas.microsoft.com/office/drawing/2016/5/10/chartex" xmlns:cx5="http://schemas.microsoft.com/office/drawing/2016/5/11/chartex" xmlns:cx6="http://schemas.microsoft.com/office/drawing/2016/5/12/chartex" xmlns:cx7="http://schemas.microsoft.com/office/drawing/2016/5/13/chartex" xmlns:cx8="http://schemas.microsoft.com/office/drawing/2016/5/14/chartex" xmlns:mc="http://schemas.openxmlformats.org/markup-compatibility/2006" xmlns:aink="http://schemas.microsoft.com/office/drawing/2016/ink" xmlns:am3d="http://schemas.microsoft.com/office/drawing/2017/model3d" xmlns:o="urn:schemas-microsoft-com:office:office" xmlns:r="http://schemas.openxmlformats.org/officeDocument/2006/relationships" xmlns:m="http://schemas.openxmlformats.org/officeDocument/2006/math" xmlns:v="urn:schemas-microsoft-com:vml" xmlns:wp14="http://schemas.microsoft.com/office/word/2010/wordprocessingDrawing" xmlns:wp="http://schemas.openxmlformats.org/drawingml/2006/wordprocessingDrawing" xmlns:w10="urn:schemas-microsoft-com:office:word" xmlns:w="http://schemas.openxmlformats.org/wordprocessingml/2006/main" xmlns:w14="http://schemas.microsoft.com/office/word/2010/wordml" xmlns:w15="http://schemas.microsoft.com/office/word/2012/wordml" xmlns:w16cid="http://schemas.microsoft.com/office/word/2016/wordml/cid" xmlns:w16se="http://schemas.microsoft.com/office/word/2015/wordml/symex" xmlns:wpg="http://schemas.microsoft.com/office/word/2010/wordprocessingGroup" xmlns:wpi="http://schemas.microsoft.com/office/word/2010/wordprocessingInk" xmlns:wne="http://schemas.microsoft.com/office/word/2006/wordml" xmlns:wps="http://schemas.microsoft.com/office/word/2010/wordprocessingShape" mc:Ignorable="w14 w15 w16se w16cid wp14">
+<w:ftr xmlns:wpc="http://schemas.microsoft.com/office/word/2010/wordprocessingCanvas" xmlns:cx="http://schemas.microsoft.com/office/drawing/2014/chartex" xmlns:cx1="http://schemas.microsoft.com/office/drawing/2015/9/8/chartex" xmlns:cx2="http://schemas.microsoft.com/office/drawing/2015/10/21/chartex" xmlns:cx3="http://schemas.microsoft.com/office/drawing/2016/5/9/chartex" xmlns:cx4="http://schemas.microsoft.com/office/drawing/2016/5/10/chartex" xmlns:cx5="http://schemas.microsoft.com/office/drawing/2016/5/11/chartex" xmlns:cx6="http://schemas.microsoft.com/office/drawing/2016/5/12/chartex" xmlns:cx7="http://schemas.microsoft.com/office/drawing/2016/5/13/chartex" xmlns:cx8="http://schemas.microsoft.com/office/drawing/2016/5/14/chartex" xmlns:mc="http://schemas.openxmlformats.org/markup-compatibility/2006" xmlns:aink="http://schemas.microsoft.com/office/drawing/2016/ink" xmlns:am3d="http://schemas.microsoft.com/office/drawing/2017/model3d" xmlns:o="urn:schemas-microsoft-com:office:office" xmlns:r="http://schemas.openxmlformats.org/officeDocument/2006/relationships" xmlns:m="http://schemas.openxmlformats.org/officeDocument/2006/math" xmlns:v="urn:schemas-microsoft-com:vml" xmlns:wp14="http://schemas.microsoft.com/office/word/2010/wordprocessingDrawing" xmlns:wp="http://schemas.openxmlformats.org/drawingml/2006/wordprocessingDrawing" xmlns:w10="urn:schemas-microsoft-com:office:word" xmlns:w="http://schemas.openxmlformats.org/wordprocessingml/2006/main" xmlns:w14="http://schemas.microsoft.com/office/word/2010/wordml" xmlns:w15="http://schemas.microsoft.com/office/word/2012/wordml" xmlns:w16cex="http://schemas.microsoft.com/office/word/2018/wordml/cex" xmlns:w16cid="http://schemas.microsoft.com/office/word/2016/wordml/cid" xmlns:w16="http://schemas.microsoft.com/office/word/2018/wordml" xmlns:w16sdtdh="http://schemas.microsoft.com/office/word/2020/wordml/sdtdatahash" xmlns:w16se="http://schemas.microsoft.com/office/word/2015/wordml/symex" xmlns:wpg="http://schemas.microsoft.com/office/word/2010/wordprocessingGroup" xmlns:wpi="http://schemas.microsoft.com/office/word/2010/wordprocessingInk" xmlns:wne="http://schemas.microsoft.com/office/word/2006/wordml" xmlns:wps="http://schemas.microsoft.com/office/word/2010/wordprocessingShape" mc:Ignorable="w14 w15 w16se w16cid w16 w16cex w16sdtdh wp14">
   <w:p>
     <w:pPr>
       <w:pStyle w:val="Footer"/>
@@ -4653,7 +4381,7 @@
 </file>
 
 <file path=word/footer2.xml><?xml version="1.0" encoding="utf-8"?>
-<w:ftr xmlns:wpc="http://schemas.microsoft.com/office/word/2010/wordprocessingCanvas" xmlns:cx="http://schemas.microsoft.com/office/drawing/2014/chartex" xmlns:cx1="http://schemas.microsoft.com/office/drawing/2015/9/8/chartex" xmlns:cx2="http://schemas.microsoft.com/office/drawing/2015/10/21/chartex" xmlns:cx3="http://schemas.microsoft.com/office/drawing/2016/5/9/chartex" xmlns:cx4="http://schemas.microsoft.com/office/drawing/2016/5/10/chartex" xmlns:cx5="http://schemas.microsoft.com/office/drawing/2016/5/11/chartex" xmlns:cx6="http://schemas.microsoft.com/office/drawing/2016/5/12/chartex" xmlns:cx7="http://schemas.microsoft.com/office/drawing/2016/5/13/chartex" xmlns:cx8="http://schemas.microsoft.com/office/drawing/2016/5/14/chartex" xmlns:mc="http://schemas.openxmlformats.org/markup-compatibility/2006" xmlns:aink="http://schemas.microsoft.com/office/drawing/2016/ink" xmlns:am3d="http://schemas.microsoft.com/office/drawing/2017/model3d" xmlns:o="urn:schemas-microsoft-com:office:office" xmlns:r="http://schemas.openxmlformats.org/officeDocument/2006/relationships" xmlns:m="http://schemas.openxmlformats.org/officeDocument/2006/math" xmlns:v="urn:schemas-microsoft-com:vml" xmlns:wp14="http://schemas.microsoft.com/office/word/2010/wordprocessingDrawing" xmlns:wp="http://schemas.openxmlformats.org/drawingml/2006/wordprocessingDrawing" xmlns:w10="urn:schemas-microsoft-com:office:word" xmlns:w="http://schemas.openxmlformats.org/wordprocessingml/2006/main" xmlns:w14="http://schemas.microsoft.com/office/word/2010/wordml" xmlns:w15="http://schemas.microsoft.com/office/word/2012/wordml" xmlns:w16cid="http://schemas.microsoft.com/office/word/2016/wordml/cid" xmlns:w16se="http://schemas.microsoft.com/office/word/2015/wordml/symex" xmlns:wpg="http://schemas.microsoft.com/office/word/2010/wordprocessingGroup" xmlns:wpi="http://schemas.microsoft.com/office/word/2010/wordprocessingInk" xmlns:wne="http://schemas.microsoft.com/office/word/2006/wordml" xmlns:wps="http://schemas.microsoft.com/office/word/2010/wordprocessingShape" mc:Ignorable="w14 w15 w16se w16cid wp14">
+<w:ftr xmlns:wpc="http://schemas.microsoft.com/office/word/2010/wordprocessingCanvas" xmlns:cx="http://schemas.microsoft.com/office/drawing/2014/chartex" xmlns:cx1="http://schemas.microsoft.com/office/drawing/2015/9/8/chartex" xmlns:cx2="http://schemas.microsoft.com/office/drawing/2015/10/21/chartex" xmlns:cx3="http://schemas.microsoft.com/office/drawing/2016/5/9/chartex" xmlns:cx4="http://schemas.microsoft.com/office/drawing/2016/5/10/chartex" xmlns:cx5="http://schemas.microsoft.com/office/drawing/2016/5/11/chartex" xmlns:cx6="http://schemas.microsoft.com/office/drawing/2016/5/12/chartex" xmlns:cx7="http://schemas.microsoft.com/office/drawing/2016/5/13/chartex" xmlns:cx8="http://schemas.microsoft.com/office/drawing/2016/5/14/chartex" xmlns:mc="http://schemas.openxmlformats.org/markup-compatibility/2006" xmlns:aink="http://schemas.microsoft.com/office/drawing/2016/ink" xmlns:am3d="http://schemas.microsoft.com/office/drawing/2017/model3d" xmlns:o="urn:schemas-microsoft-com:office:office" xmlns:r="http://schemas.openxmlformats.org/officeDocument/2006/relationships" xmlns:m="http://schemas.openxmlformats.org/officeDocument/2006/math" xmlns:v="urn:schemas-microsoft-com:vml" xmlns:wp14="http://schemas.microsoft.com/office/word/2010/wordprocessingDrawing" xmlns:wp="http://schemas.openxmlformats.org/drawingml/2006/wordprocessingDrawing" xmlns:w10="urn:schemas-microsoft-com:office:word" xmlns:w="http://schemas.openxmlformats.org/wordprocessingml/2006/main" xmlns:w14="http://schemas.microsoft.com/office/word/2010/wordml" xmlns:w15="http://schemas.microsoft.com/office/word/2012/wordml" xmlns:w16cex="http://schemas.microsoft.com/office/word/2018/wordml/cex" xmlns:w16cid="http://schemas.microsoft.com/office/word/2016/wordml/cid" xmlns:w16="http://schemas.microsoft.com/office/word/2018/wordml" xmlns:w16sdtdh="http://schemas.microsoft.com/office/word/2020/wordml/sdtdatahash" xmlns:w16se="http://schemas.microsoft.com/office/word/2015/wordml/symex" xmlns:wpg="http://schemas.microsoft.com/office/word/2010/wordprocessingGroup" xmlns:wpi="http://schemas.microsoft.com/office/word/2010/wordprocessingInk" xmlns:wne="http://schemas.microsoft.com/office/word/2006/wordml" xmlns:wps="http://schemas.microsoft.com/office/word/2010/wordprocessingShape" mc:Ignorable="w14 w15 w16se w16cid w16 w16cex w16sdtdh wp14">
   <w:p/>
   <w:p/>
   <w:tbl>
@@ -4775,7 +4503,7 @@
 </file>
 
 <file path=word/footer3.xml><?xml version="1.0" encoding="utf-8"?>
-<w:ftr xmlns:wpc="http://schemas.microsoft.com/office/word/2010/wordprocessingCanvas" xmlns:cx="http://schemas.microsoft.com/office/drawing/2014/chartex" xmlns:cx1="http://schemas.microsoft.com/office/drawing/2015/9/8/chartex" xmlns:cx2="http://schemas.microsoft.com/office/drawing/2015/10/21/chartex" xmlns:cx3="http://schemas.microsoft.com/office/drawing/2016/5/9/chartex" xmlns:cx4="http://schemas.microsoft.com/office/drawing/2016/5/10/chartex" xmlns:cx5="http://schemas.microsoft.com/office/drawing/2016/5/11/chartex" xmlns:cx6="http://schemas.microsoft.com/office/drawing/2016/5/12/chartex" xmlns:cx7="http://schemas.microsoft.com/office/drawing/2016/5/13/chartex" xmlns:cx8="http://schemas.microsoft.com/office/drawing/2016/5/14/chartex" xmlns:mc="http://schemas.openxmlformats.org/markup-compatibility/2006" xmlns:aink="http://schemas.microsoft.com/office/drawing/2016/ink" xmlns:am3d="http://schemas.microsoft.com/office/drawing/2017/model3d" xmlns:o="urn:schemas-microsoft-com:office:office" xmlns:r="http://schemas.openxmlformats.org/officeDocument/2006/relationships" xmlns:m="http://schemas.openxmlformats.org/officeDocument/2006/math" xmlns:v="urn:schemas-microsoft-com:vml" xmlns:wp14="http://schemas.microsoft.com/office/word/2010/wordprocessingDrawing" xmlns:wp="http://schemas.openxmlformats.org/drawingml/2006/wordprocessingDrawing" xmlns:w10="urn:schemas-microsoft-com:office:word" xmlns:w="http://schemas.openxmlformats.org/wordprocessingml/2006/main" xmlns:w14="http://schemas.microsoft.com/office/word/2010/wordml" xmlns:w15="http://schemas.microsoft.com/office/word/2012/wordml" xmlns:w16cid="http://schemas.microsoft.com/office/word/2016/wordml/cid" xmlns:w16se="http://schemas.microsoft.com/office/word/2015/wordml/symex" xmlns:wpg="http://schemas.microsoft.com/office/word/2010/wordprocessingGroup" xmlns:wpi="http://schemas.microsoft.com/office/word/2010/wordprocessingInk" xmlns:wne="http://schemas.microsoft.com/office/word/2006/wordml" xmlns:wps="http://schemas.microsoft.com/office/word/2010/wordprocessingShape" mc:Ignorable="w14 w15 w16se w16cid wp14">
+<w:ftr xmlns:wpc="http://schemas.microsoft.com/office/word/2010/wordprocessingCanvas" xmlns:cx="http://schemas.microsoft.com/office/drawing/2014/chartex" xmlns:cx1="http://schemas.microsoft.com/office/drawing/2015/9/8/chartex" xmlns:cx2="http://schemas.microsoft.com/office/drawing/2015/10/21/chartex" xmlns:cx3="http://schemas.microsoft.com/office/drawing/2016/5/9/chartex" xmlns:cx4="http://schemas.microsoft.com/office/drawing/2016/5/10/chartex" xmlns:cx5="http://schemas.microsoft.com/office/drawing/2016/5/11/chartex" xmlns:cx6="http://schemas.microsoft.com/office/drawing/2016/5/12/chartex" xmlns:cx7="http://schemas.microsoft.com/office/drawing/2016/5/13/chartex" xmlns:cx8="http://schemas.microsoft.com/office/drawing/2016/5/14/chartex" xmlns:mc="http://schemas.openxmlformats.org/markup-compatibility/2006" xmlns:aink="http://schemas.microsoft.com/office/drawing/2016/ink" xmlns:am3d="http://schemas.microsoft.com/office/drawing/2017/model3d" xmlns:o="urn:schemas-microsoft-com:office:office" xmlns:r="http://schemas.openxmlformats.org/officeDocument/2006/relationships" xmlns:m="http://schemas.openxmlformats.org/officeDocument/2006/math" xmlns:v="urn:schemas-microsoft-com:vml" xmlns:wp14="http://schemas.microsoft.com/office/word/2010/wordprocessingDrawing" xmlns:wp="http://schemas.openxmlformats.org/drawingml/2006/wordprocessingDrawing" xmlns:w10="urn:schemas-microsoft-com:office:word" xmlns:w="http://schemas.openxmlformats.org/wordprocessingml/2006/main" xmlns:w14="http://schemas.microsoft.com/office/word/2010/wordml" xmlns:w15="http://schemas.microsoft.com/office/word/2012/wordml" xmlns:w16cex="http://schemas.microsoft.com/office/word/2018/wordml/cex" xmlns:w16cid="http://schemas.microsoft.com/office/word/2016/wordml/cid" xmlns:w16="http://schemas.microsoft.com/office/word/2018/wordml" xmlns:w16sdtdh="http://schemas.microsoft.com/office/word/2020/wordml/sdtdatahash" xmlns:w16se="http://schemas.microsoft.com/office/word/2015/wordml/symex" xmlns:wpg="http://schemas.microsoft.com/office/word/2010/wordprocessingGroup" xmlns:wpi="http://schemas.microsoft.com/office/word/2010/wordprocessingInk" xmlns:wne="http://schemas.microsoft.com/office/word/2006/wordml" xmlns:wps="http://schemas.microsoft.com/office/word/2010/wordprocessingShape" mc:Ignorable="w14 w15 w16se w16cid w16 w16cex w16sdtdh wp14">
   <w:p>
     <w:pPr>
       <w:pStyle w:val="Footer"/>
@@ -4785,7 +4513,7 @@
 </file>
 
 <file path=word/footnotes.xml><?xml version="1.0" encoding="utf-8"?>
-<w:footnotes xmlns:wpc="http://schemas.microsoft.com/office/word/2010/wordprocessingCanvas" xmlns:cx="http://schemas.microsoft.com/office/drawing/2014/chartex" xmlns:cx1="http://schemas.microsoft.com/office/drawing/2015/9/8/chartex" xmlns:cx2="http://schemas.microsoft.com/office/drawing/2015/10/21/chartex" xmlns:cx3="http://schemas.microsoft.com/office/drawing/2016/5/9/chartex" xmlns:cx4="http://schemas.microsoft.com/office/drawing/2016/5/10/chartex" xmlns:cx5="http://schemas.microsoft.com/office/drawing/2016/5/11/chartex" xmlns:cx6="http://schemas.microsoft.com/office/drawing/2016/5/12/chartex" xmlns:cx7="http://schemas.microsoft.com/office/drawing/2016/5/13/chartex" xmlns:cx8="http://schemas.microsoft.com/office/drawing/2016/5/14/chartex" xmlns:mc="http://schemas.openxmlformats.org/markup-compatibility/2006" xmlns:aink="http://schemas.microsoft.com/office/drawing/2016/ink" xmlns:am3d="http://schemas.microsoft.com/office/drawing/2017/model3d" xmlns:o="urn:schemas-microsoft-com:office:office" xmlns:r="http://schemas.openxmlformats.org/officeDocument/2006/relationships" xmlns:m="http://schemas.openxmlformats.org/officeDocument/2006/math" xmlns:v="urn:schemas-microsoft-com:vml" xmlns:wp14="http://schemas.microsoft.com/office/word/2010/wordprocessingDrawing" xmlns:wp="http://schemas.openxmlformats.org/drawingml/2006/wordprocessingDrawing" xmlns:w10="urn:schemas-microsoft-com:office:word" xmlns:w="http://schemas.openxmlformats.org/wordprocessingml/2006/main" xmlns:w14="http://schemas.microsoft.com/office/word/2010/wordml" xmlns:w15="http://schemas.microsoft.com/office/word/2012/wordml" xmlns:w16cid="http://schemas.microsoft.com/office/word/2016/wordml/cid" xmlns:w16se="http://schemas.microsoft.com/office/word/2015/wordml/symex" xmlns:wpg="http://schemas.microsoft.com/office/word/2010/wordprocessingGroup" xmlns:wpi="http://schemas.microsoft.com/office/word/2010/wordprocessingInk" xmlns:wne="http://schemas.microsoft.com/office/word/2006/wordml" xmlns:wps="http://schemas.microsoft.com/office/word/2010/wordprocessingShape" mc:Ignorable="w14 w15 w16se w16cid wp14">
+<w:footnotes xmlns:wpc="http://schemas.microsoft.com/office/word/2010/wordprocessingCanvas" xmlns:cx="http://schemas.microsoft.com/office/drawing/2014/chartex" xmlns:cx1="http://schemas.microsoft.com/office/drawing/2015/9/8/chartex" xmlns:cx2="http://schemas.microsoft.com/office/drawing/2015/10/21/chartex" xmlns:cx3="http://schemas.microsoft.com/office/drawing/2016/5/9/chartex" xmlns:cx4="http://schemas.microsoft.com/office/drawing/2016/5/10/chartex" xmlns:cx5="http://schemas.microsoft.com/office/drawing/2016/5/11/chartex" xmlns:cx6="http://schemas.microsoft.com/office/drawing/2016/5/12/chartex" xmlns:cx7="http://schemas.microsoft.com/office/drawing/2016/5/13/chartex" xmlns:cx8="http://schemas.microsoft.com/office/drawing/2016/5/14/chartex" xmlns:mc="http://schemas.openxmlformats.org/markup-compatibility/2006" xmlns:aink="http://schemas.microsoft.com/office/drawing/2016/ink" xmlns:am3d="http://schemas.microsoft.com/office/drawing/2017/model3d" xmlns:o="urn:schemas-microsoft-com:office:office" xmlns:r="http://schemas.openxmlformats.org/officeDocument/2006/relationships" xmlns:m="http://schemas.openxmlformats.org/officeDocument/2006/math" xmlns:v="urn:schemas-microsoft-com:vml" xmlns:wp14="http://schemas.microsoft.com/office/word/2010/wordprocessingDrawing" xmlns:wp="http://schemas.openxmlformats.org/drawingml/2006/wordprocessingDrawing" xmlns:w10="urn:schemas-microsoft-com:office:word" xmlns:w="http://schemas.openxmlformats.org/wordprocessingml/2006/main" xmlns:w14="http://schemas.microsoft.com/office/word/2010/wordml" xmlns:w15="http://schemas.microsoft.com/office/word/2012/wordml" xmlns:w16cex="http://schemas.microsoft.com/office/word/2018/wordml/cex" xmlns:w16cid="http://schemas.microsoft.com/office/word/2016/wordml/cid" xmlns:w16="http://schemas.microsoft.com/office/word/2018/wordml" xmlns:w16sdtdh="http://schemas.microsoft.com/office/word/2020/wordml/sdtdatahash" xmlns:w16se="http://schemas.microsoft.com/office/word/2015/wordml/symex" xmlns:wpg="http://schemas.microsoft.com/office/word/2010/wordprocessingGroup" xmlns:wpi="http://schemas.microsoft.com/office/word/2010/wordprocessingInk" xmlns:wne="http://schemas.microsoft.com/office/word/2006/wordml" xmlns:wps="http://schemas.microsoft.com/office/word/2010/wordprocessingShape" mc:Ignorable="w14 w15 w16se w16cid w16 w16cex w16sdtdh wp14">
   <w:footnote w:type="separator" w:id="-1">
     <w:p>
       <w:pPr>
@@ -4819,79 +4547,13 @@
           <w:rFonts w:ascii="Arial" w:hAnsi="Arial" w:cs="Arial"/>
         </w:rPr>
       </w:pPr>
-    </w:p>
-  </w:footnote>
-  <w:footnote w:id="2">
-    <w:p>
-      <w:pPr>
-        <w:pStyle w:val="FootnoteText"/>
-        <w:rPr>
-          <w:rFonts w:ascii="Arial" w:hAnsi="Arial" w:cs="Arial"/>
-        </w:rPr>
-      </w:pPr>
-      <w:r>
-        <w:rPr>
-          <w:rStyle w:val="FootnoteReference"/>
-          <w:rFonts w:ascii="Arial" w:hAnsi="Arial" w:cs="Arial"/>
-        </w:rPr>
-        <w:footnoteRef/>
-      </w:r>
-      <w:r>
-        <w:rPr>
-          <w:rFonts w:ascii="Arial" w:hAnsi="Arial" w:cs="Arial"/>
-        </w:rPr>
-        <w:t xml:space="preserve"> </w:t>
-      </w:r>
-      <w:hyperlink r:id="rId1" w:history="1">
-        <w:r>
-          <w:rPr>
-            <w:rStyle w:val="Hyperlink"/>
-            <w:rFonts w:ascii="Arial" w:hAnsi="Arial" w:cs="Arial"/>
-          </w:rPr>
-          <w:t>https://nl.wikipedia.org/wiki/Digitaal_hoogtemodel</w:t>
-        </w:r>
-      </w:hyperlink>
-      <w:r>
-        <w:rPr>
-          <w:rFonts w:ascii="Arial" w:hAnsi="Arial" w:cs="Arial"/>
-        </w:rPr>
-        <w:t xml:space="preserve"> , </w:t>
-      </w:r>
-      <w:proofErr w:type="spellStart"/>
-      <w:r>
-        <w:rPr>
-          <w:rFonts w:ascii="Arial" w:hAnsi="Arial" w:cs="Arial"/>
-        </w:rPr>
-        <w:t>dsm</w:t>
-      </w:r>
-      <w:proofErr w:type="spellEnd"/>
-      <w:r>
-        <w:rPr>
-          <w:rFonts w:ascii="Arial" w:hAnsi="Arial" w:cs="Arial"/>
-        </w:rPr>
-        <w:t xml:space="preserve"> staat voor digital </w:t>
-      </w:r>
-      <w:proofErr w:type="spellStart"/>
-      <w:r>
-        <w:rPr>
-          <w:rFonts w:ascii="Arial" w:hAnsi="Arial" w:cs="Arial"/>
-        </w:rPr>
-        <w:t>surface</w:t>
-      </w:r>
-      <w:proofErr w:type="spellEnd"/>
-      <w:r>
-        <w:rPr>
-          <w:rFonts w:ascii="Arial" w:hAnsi="Arial" w:cs="Arial"/>
-        </w:rPr>
-        <w:t xml:space="preserve"> model (digitaal oppervlak model, dus inclusief bovengrondse objecten als panden en bomen)</w:t>
-      </w:r>
     </w:p>
   </w:footnote>
 </w:footnotes>
 </file>
 
 <file path=word/header1.xml><?xml version="1.0" encoding="utf-8"?>
-<w:hdr xmlns:wpc="http://schemas.microsoft.com/office/word/2010/wordprocessingCanvas" xmlns:cx="http://schemas.microsoft.com/office/drawing/2014/chartex" xmlns:cx1="http://schemas.microsoft.com/office/drawing/2015/9/8/chartex" xmlns:cx2="http://schemas.microsoft.com/office/drawing/2015/10/21/chartex" xmlns:cx3="http://schemas.microsoft.com/office/drawing/2016/5/9/chartex" xmlns:cx4="http://schemas.microsoft.com/office/drawing/2016/5/10/chartex" xmlns:cx5="http://schemas.microsoft.com/office/drawing/2016/5/11/chartex" xmlns:cx6="http://schemas.microsoft.com/office/drawing/2016/5/12/chartex" xmlns:cx7="http://schemas.microsoft.com/office/drawing/2016/5/13/chartex" xmlns:cx8="http://schemas.microsoft.com/office/drawing/2016/5/14/chartex" xmlns:mc="http://schemas.openxmlformats.org/markup-compatibility/2006" xmlns:aink="http://schemas.microsoft.com/office/drawing/2016/ink" xmlns:am3d="http://schemas.microsoft.com/office/drawing/2017/model3d" xmlns:o="urn:schemas-microsoft-com:office:office" xmlns:r="http://schemas.openxmlformats.org/officeDocument/2006/relationships" xmlns:m="http://schemas.openxmlformats.org/officeDocument/2006/math" xmlns:v="urn:schemas-microsoft-com:vml" xmlns:wp14="http://schemas.microsoft.com/office/word/2010/wordprocessingDrawing" xmlns:wp="http://schemas.openxmlformats.org/drawingml/2006/wordprocessingDrawing" xmlns:w10="urn:schemas-microsoft-com:office:word" xmlns:w="http://schemas.openxmlformats.org/wordprocessingml/2006/main" xmlns:w14="http://schemas.microsoft.com/office/word/2010/wordml" xmlns:w15="http://schemas.microsoft.com/office/word/2012/wordml" xmlns:w16cid="http://schemas.microsoft.com/office/word/2016/wordml/cid" xmlns:w16se="http://schemas.microsoft.com/office/word/2015/wordml/symex" xmlns:wpg="http://schemas.microsoft.com/office/word/2010/wordprocessingGroup" xmlns:wpi="http://schemas.microsoft.com/office/word/2010/wordprocessingInk" xmlns:wne="http://schemas.microsoft.com/office/word/2006/wordml" xmlns:wps="http://schemas.microsoft.com/office/word/2010/wordprocessingShape" mc:Ignorable="w14 w15 w16se w16cid wp14">
+<w:hdr xmlns:wpc="http://schemas.microsoft.com/office/word/2010/wordprocessingCanvas" xmlns:cx="http://schemas.microsoft.com/office/drawing/2014/chartex" xmlns:cx1="http://schemas.microsoft.com/office/drawing/2015/9/8/chartex" xmlns:cx2="http://schemas.microsoft.com/office/drawing/2015/10/21/chartex" xmlns:cx3="http://schemas.microsoft.com/office/drawing/2016/5/9/chartex" xmlns:cx4="http://schemas.microsoft.com/office/drawing/2016/5/10/chartex" xmlns:cx5="http://schemas.microsoft.com/office/drawing/2016/5/11/chartex" xmlns:cx6="http://schemas.microsoft.com/office/drawing/2016/5/12/chartex" xmlns:cx7="http://schemas.microsoft.com/office/drawing/2016/5/13/chartex" xmlns:cx8="http://schemas.microsoft.com/office/drawing/2016/5/14/chartex" xmlns:mc="http://schemas.openxmlformats.org/markup-compatibility/2006" xmlns:aink="http://schemas.microsoft.com/office/drawing/2016/ink" xmlns:am3d="http://schemas.microsoft.com/office/drawing/2017/model3d" xmlns:o="urn:schemas-microsoft-com:office:office" xmlns:r="http://schemas.openxmlformats.org/officeDocument/2006/relationships" xmlns:m="http://schemas.openxmlformats.org/officeDocument/2006/math" xmlns:v="urn:schemas-microsoft-com:vml" xmlns:wp14="http://schemas.microsoft.com/office/word/2010/wordprocessingDrawing" xmlns:wp="http://schemas.openxmlformats.org/drawingml/2006/wordprocessingDrawing" xmlns:w10="urn:schemas-microsoft-com:office:word" xmlns:w="http://schemas.openxmlformats.org/wordprocessingml/2006/main" xmlns:w14="http://schemas.microsoft.com/office/word/2010/wordml" xmlns:w15="http://schemas.microsoft.com/office/word/2012/wordml" xmlns:w16cex="http://schemas.microsoft.com/office/word/2018/wordml/cex" xmlns:w16cid="http://schemas.microsoft.com/office/word/2016/wordml/cid" xmlns:w16="http://schemas.microsoft.com/office/word/2018/wordml" xmlns:w16sdtdh="http://schemas.microsoft.com/office/word/2020/wordml/sdtdatahash" xmlns:w16se="http://schemas.microsoft.com/office/word/2015/wordml/symex" xmlns:wpg="http://schemas.microsoft.com/office/word/2010/wordprocessingGroup" xmlns:wpi="http://schemas.microsoft.com/office/word/2010/wordprocessingInk" xmlns:wne="http://schemas.microsoft.com/office/word/2006/wordml" xmlns:wps="http://schemas.microsoft.com/office/word/2010/wordprocessingShape" mc:Ignorable="w14 w15 w16se w16cid w16 w16cex w16sdtdh wp14">
   <w:p>
     <w:pPr>
       <w:pStyle w:val="Header"/>
@@ -4901,7 +4563,7 @@
 </file>
 
 <file path=word/header2.xml><?xml version="1.0" encoding="utf-8"?>
-<w:hdr xmlns:wpc="http://schemas.microsoft.com/office/word/2010/wordprocessingCanvas" xmlns:cx="http://schemas.microsoft.com/office/drawing/2014/chartex" xmlns:cx1="http://schemas.microsoft.com/office/drawing/2015/9/8/chartex" xmlns:cx2="http://schemas.microsoft.com/office/drawing/2015/10/21/chartex" xmlns:cx3="http://schemas.microsoft.com/office/drawing/2016/5/9/chartex" xmlns:cx4="http://schemas.microsoft.com/office/drawing/2016/5/10/chartex" xmlns:cx5="http://schemas.microsoft.com/office/drawing/2016/5/11/chartex" xmlns:cx6="http://schemas.microsoft.com/office/drawing/2016/5/12/chartex" xmlns:cx7="http://schemas.microsoft.com/office/drawing/2016/5/13/chartex" xmlns:cx8="http://schemas.microsoft.com/office/drawing/2016/5/14/chartex" xmlns:mc="http://schemas.openxmlformats.org/markup-compatibility/2006" xmlns:aink="http://schemas.microsoft.com/office/drawing/2016/ink" xmlns:am3d="http://schemas.microsoft.com/office/drawing/2017/model3d" xmlns:o="urn:schemas-microsoft-com:office:office" xmlns:r="http://schemas.openxmlformats.org/officeDocument/2006/relationships" xmlns:m="http://schemas.openxmlformats.org/officeDocument/2006/math" xmlns:v="urn:schemas-microsoft-com:vml" xmlns:wp14="http://schemas.microsoft.com/office/word/2010/wordprocessingDrawing" xmlns:wp="http://schemas.openxmlformats.org/drawingml/2006/wordprocessingDrawing" xmlns:w10="urn:schemas-microsoft-com:office:word" xmlns:w="http://schemas.openxmlformats.org/wordprocessingml/2006/main" xmlns:w14="http://schemas.microsoft.com/office/word/2010/wordml" xmlns:w15="http://schemas.microsoft.com/office/word/2012/wordml" xmlns:w16cid="http://schemas.microsoft.com/office/word/2016/wordml/cid" xmlns:w16se="http://schemas.microsoft.com/office/word/2015/wordml/symex" xmlns:wpg="http://schemas.microsoft.com/office/word/2010/wordprocessingGroup" xmlns:wpi="http://schemas.microsoft.com/office/word/2010/wordprocessingInk" xmlns:wne="http://schemas.microsoft.com/office/word/2006/wordml" xmlns:wps="http://schemas.microsoft.com/office/word/2010/wordprocessingShape" mc:Ignorable="w14 w15 w16se w16cid wp14">
+<w:hdr xmlns:wpc="http://schemas.microsoft.com/office/word/2010/wordprocessingCanvas" xmlns:cx="http://schemas.microsoft.com/office/drawing/2014/chartex" xmlns:cx1="http://schemas.microsoft.com/office/drawing/2015/9/8/chartex" xmlns:cx2="http://schemas.microsoft.com/office/drawing/2015/10/21/chartex" xmlns:cx3="http://schemas.microsoft.com/office/drawing/2016/5/9/chartex" xmlns:cx4="http://schemas.microsoft.com/office/drawing/2016/5/10/chartex" xmlns:cx5="http://schemas.microsoft.com/office/drawing/2016/5/11/chartex" xmlns:cx6="http://schemas.microsoft.com/office/drawing/2016/5/12/chartex" xmlns:cx7="http://schemas.microsoft.com/office/drawing/2016/5/13/chartex" xmlns:cx8="http://schemas.microsoft.com/office/drawing/2016/5/14/chartex" xmlns:mc="http://schemas.openxmlformats.org/markup-compatibility/2006" xmlns:aink="http://schemas.microsoft.com/office/drawing/2016/ink" xmlns:am3d="http://schemas.microsoft.com/office/drawing/2017/model3d" xmlns:o="urn:schemas-microsoft-com:office:office" xmlns:r="http://schemas.openxmlformats.org/officeDocument/2006/relationships" xmlns:m="http://schemas.openxmlformats.org/officeDocument/2006/math" xmlns:v="urn:schemas-microsoft-com:vml" xmlns:wp14="http://schemas.microsoft.com/office/word/2010/wordprocessingDrawing" xmlns:wp="http://schemas.openxmlformats.org/drawingml/2006/wordprocessingDrawing" xmlns:w10="urn:schemas-microsoft-com:office:word" xmlns:w="http://schemas.openxmlformats.org/wordprocessingml/2006/main" xmlns:w14="http://schemas.microsoft.com/office/word/2010/wordml" xmlns:w15="http://schemas.microsoft.com/office/word/2012/wordml" xmlns:w16cex="http://schemas.microsoft.com/office/word/2018/wordml/cex" xmlns:w16cid="http://schemas.microsoft.com/office/word/2016/wordml/cid" xmlns:w16="http://schemas.microsoft.com/office/word/2018/wordml" xmlns:w16sdtdh="http://schemas.microsoft.com/office/word/2020/wordml/sdtdatahash" xmlns:w16se="http://schemas.microsoft.com/office/word/2015/wordml/symex" xmlns:wpg="http://schemas.microsoft.com/office/word/2010/wordprocessingGroup" xmlns:wpi="http://schemas.microsoft.com/office/word/2010/wordprocessingInk" xmlns:wne="http://schemas.microsoft.com/office/word/2006/wordml" xmlns:wps="http://schemas.microsoft.com/office/word/2010/wordprocessingShape" mc:Ignorable="w14 w15 w16se w16cid w16 w16cex w16sdtdh wp14">
   <w:p>
     <w:pPr>
       <w:pStyle w:val="Header"/>
@@ -5128,7 +4790,7 @@
             </wp:anchor>
           </w:drawing>
         </mc:Choice>
-        <mc:Fallback xmlns:w16="http://schemas.microsoft.com/office/word/2018/wordml" xmlns:w16cex="http://schemas.microsoft.com/office/word/2018/wordml/cex">
+        <mc:Fallback>
           <w:pict>
             <v:line w14:anchorId="1EE8BE38" id="Rechte verbindingslijn 1" o:spid="_x0000_s1026" style="position:absolute;z-index:251659264;visibility:visible;mso-wrap-style:square;mso-width-percent:0;mso-height-percent:0;mso-wrap-distance-left:9pt;mso-wrap-distance-top:0;mso-wrap-distance-right:9pt;mso-wrap-distance-bottom:0;mso-position-horizontal:right;mso-position-horizontal-relative:margin;mso-position-vertical:absolute;mso-position-vertical-relative:text;mso-width-percent:0;mso-height-percent:0;mso-width-relative:margin;mso-height-relative:margin" from="400.3pt,10.3pt" to="851.8pt,11.05pt" o:gfxdata="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" strokecolor="#7eb0de" strokeweight="1.75pt">
               <v:stroke opacity="42662f" joinstyle="miter"/>
@@ -5153,7 +4815,7 @@
 </file>
 
 <file path=word/header3.xml><?xml version="1.0" encoding="utf-8"?>
-<w:hdr xmlns:wpc="http://schemas.microsoft.com/office/word/2010/wordprocessingCanvas" xmlns:cx="http://schemas.microsoft.com/office/drawing/2014/chartex" xmlns:cx1="http://schemas.microsoft.com/office/drawing/2015/9/8/chartex" xmlns:cx2="http://schemas.microsoft.com/office/drawing/2015/10/21/chartex" xmlns:cx3="http://schemas.microsoft.com/office/drawing/2016/5/9/chartex" xmlns:cx4="http://schemas.microsoft.com/office/drawing/2016/5/10/chartex" xmlns:cx5="http://schemas.microsoft.com/office/drawing/2016/5/11/chartex" xmlns:cx6="http://schemas.microsoft.com/office/drawing/2016/5/12/chartex" xmlns:cx7="http://schemas.microsoft.com/office/drawing/2016/5/13/chartex" xmlns:cx8="http://schemas.microsoft.com/office/drawing/2016/5/14/chartex" xmlns:mc="http://schemas.openxmlformats.org/markup-compatibility/2006" xmlns:aink="http://schemas.microsoft.com/office/drawing/2016/ink" xmlns:am3d="http://schemas.microsoft.com/office/drawing/2017/model3d" xmlns:o="urn:schemas-microsoft-com:office:office" xmlns:r="http://schemas.openxmlformats.org/officeDocument/2006/relationships" xmlns:m="http://schemas.openxmlformats.org/officeDocument/2006/math" xmlns:v="urn:schemas-microsoft-com:vml" xmlns:wp14="http://schemas.microsoft.com/office/word/2010/wordprocessingDrawing" xmlns:wp="http://schemas.openxmlformats.org/drawingml/2006/wordprocessingDrawing" xmlns:w10="urn:schemas-microsoft-com:office:word" xmlns:w="http://schemas.openxmlformats.org/wordprocessingml/2006/main" xmlns:w14="http://schemas.microsoft.com/office/word/2010/wordml" xmlns:w15="http://schemas.microsoft.com/office/word/2012/wordml" xmlns:w16cid="http://schemas.microsoft.com/office/word/2016/wordml/cid" xmlns:w16se="http://schemas.microsoft.com/office/word/2015/wordml/symex" xmlns:wpg="http://schemas.microsoft.com/office/word/2010/wordprocessingGroup" xmlns:wpi="http://schemas.microsoft.com/office/word/2010/wordprocessingInk" xmlns:wne="http://schemas.microsoft.com/office/word/2006/wordml" xmlns:wps="http://schemas.microsoft.com/office/word/2010/wordprocessingShape" mc:Ignorable="w14 w15 w16se w16cid wp14">
+<w:hdr xmlns:wpc="http://schemas.microsoft.com/office/word/2010/wordprocessingCanvas" xmlns:cx="http://schemas.microsoft.com/office/drawing/2014/chartex" xmlns:cx1="http://schemas.microsoft.com/office/drawing/2015/9/8/chartex" xmlns:cx2="http://schemas.microsoft.com/office/drawing/2015/10/21/chartex" xmlns:cx3="http://schemas.microsoft.com/office/drawing/2016/5/9/chartex" xmlns:cx4="http://schemas.microsoft.com/office/drawing/2016/5/10/chartex" xmlns:cx5="http://schemas.microsoft.com/office/drawing/2016/5/11/chartex" xmlns:cx6="http://schemas.microsoft.com/office/drawing/2016/5/12/chartex" xmlns:cx7="http://schemas.microsoft.com/office/drawing/2016/5/13/chartex" xmlns:cx8="http://schemas.microsoft.com/office/drawing/2016/5/14/chartex" xmlns:mc="http://schemas.openxmlformats.org/markup-compatibility/2006" xmlns:aink="http://schemas.microsoft.com/office/drawing/2016/ink" xmlns:am3d="http://schemas.microsoft.com/office/drawing/2017/model3d" xmlns:o="urn:schemas-microsoft-com:office:office" xmlns:r="http://schemas.openxmlformats.org/officeDocument/2006/relationships" xmlns:m="http://schemas.openxmlformats.org/officeDocument/2006/math" xmlns:v="urn:schemas-microsoft-com:vml" xmlns:wp14="http://schemas.microsoft.com/office/word/2010/wordprocessingDrawing" xmlns:wp="http://schemas.openxmlformats.org/drawingml/2006/wordprocessingDrawing" xmlns:w10="urn:schemas-microsoft-com:office:word" xmlns:w="http://schemas.openxmlformats.org/wordprocessingml/2006/main" xmlns:w14="http://schemas.microsoft.com/office/word/2010/wordml" xmlns:w15="http://schemas.microsoft.com/office/word/2012/wordml" xmlns:w16cex="http://schemas.microsoft.com/office/word/2018/wordml/cex" xmlns:w16cid="http://schemas.microsoft.com/office/word/2016/wordml/cid" xmlns:w16="http://schemas.microsoft.com/office/word/2018/wordml" xmlns:w16sdtdh="http://schemas.microsoft.com/office/word/2020/wordml/sdtdatahash" xmlns:w16se="http://schemas.microsoft.com/office/word/2015/wordml/symex" xmlns:wpg="http://schemas.microsoft.com/office/word/2010/wordprocessingGroup" xmlns:wpi="http://schemas.microsoft.com/office/word/2010/wordprocessingInk" xmlns:wne="http://schemas.microsoft.com/office/word/2006/wordml" xmlns:wps="http://schemas.microsoft.com/office/word/2010/wordprocessingShape" mc:Ignorable="w14 w15 w16se w16cid w16 w16cex w16sdtdh wp14">
   <w:p>
     <w:pPr>
       <w:pStyle w:val="Header"/>
@@ -5163,8 +4825,121 @@
 </file>
 
 <file path=word/numbering.xml><?xml version="1.0" encoding="utf-8"?>
-<w:numbering xmlns:wpc="http://schemas.microsoft.com/office/word/2010/wordprocessingCanvas" xmlns:cx="http://schemas.microsoft.com/office/drawing/2014/chartex" xmlns:cx1="http://schemas.microsoft.com/office/drawing/2015/9/8/chartex" xmlns:cx2="http://schemas.microsoft.com/office/drawing/2015/10/21/chartex" xmlns:cx3="http://schemas.microsoft.com/office/drawing/2016/5/9/chartex" xmlns:cx4="http://schemas.microsoft.com/office/drawing/2016/5/10/chartex" xmlns:cx5="http://schemas.microsoft.com/office/drawing/2016/5/11/chartex" xmlns:cx6="http://schemas.microsoft.com/office/drawing/2016/5/12/chartex" xmlns:cx7="http://schemas.microsoft.com/office/drawing/2016/5/13/chartex" xmlns:cx8="http://schemas.microsoft.com/office/drawing/2016/5/14/chartex" xmlns:mc="http://schemas.openxmlformats.org/markup-compatibility/2006" xmlns:aink="http://schemas.microsoft.com/office/drawing/2016/ink" xmlns:am3d="http://schemas.microsoft.com/office/drawing/2017/model3d" xmlns:o="urn:schemas-microsoft-com:office:office" xmlns:r="http://schemas.openxmlformats.org/officeDocument/2006/relationships" xmlns:m="http://schemas.openxmlformats.org/officeDocument/2006/math" xmlns:v="urn:schemas-microsoft-com:vml" xmlns:wp14="http://schemas.microsoft.com/office/word/2010/wordprocessingDrawing" xmlns:wp="http://schemas.openxmlformats.org/drawingml/2006/wordprocessingDrawing" xmlns:w10="urn:schemas-microsoft-com:office:word" xmlns:w="http://schemas.openxmlformats.org/wordprocessingml/2006/main" xmlns:w14="http://schemas.microsoft.com/office/word/2010/wordml" xmlns:w15="http://schemas.microsoft.com/office/word/2012/wordml" xmlns:w16cid="http://schemas.microsoft.com/office/word/2016/wordml/cid" xmlns:w16se="http://schemas.microsoft.com/office/word/2015/wordml/symex" xmlns:wpg="http://schemas.microsoft.com/office/word/2010/wordprocessingGroup" xmlns:wpi="http://schemas.microsoft.com/office/word/2010/wordprocessingInk" xmlns:wne="http://schemas.microsoft.com/office/word/2006/wordml" xmlns:wps="http://schemas.microsoft.com/office/word/2010/wordprocessingShape" mc:Ignorable="w14 w15 w16se w16cid wp14">
+<w:numbering xmlns:wpc="http://schemas.microsoft.com/office/word/2010/wordprocessingCanvas" xmlns:cx="http://schemas.microsoft.com/office/drawing/2014/chartex" xmlns:cx1="http://schemas.microsoft.com/office/drawing/2015/9/8/chartex" xmlns:cx2="http://schemas.microsoft.com/office/drawing/2015/10/21/chartex" xmlns:cx3="http://schemas.microsoft.com/office/drawing/2016/5/9/chartex" xmlns:cx4="http://schemas.microsoft.com/office/drawing/2016/5/10/chartex" xmlns:cx5="http://schemas.microsoft.com/office/drawing/2016/5/11/chartex" xmlns:cx6="http://schemas.microsoft.com/office/drawing/2016/5/12/chartex" xmlns:cx7="http://schemas.microsoft.com/office/drawing/2016/5/13/chartex" xmlns:cx8="http://schemas.microsoft.com/office/drawing/2016/5/14/chartex" xmlns:mc="http://schemas.openxmlformats.org/markup-compatibility/2006" xmlns:aink="http://schemas.microsoft.com/office/drawing/2016/ink" xmlns:am3d="http://schemas.microsoft.com/office/drawing/2017/model3d" xmlns:o="urn:schemas-microsoft-com:office:office" xmlns:r="http://schemas.openxmlformats.org/officeDocument/2006/relationships" xmlns:m="http://schemas.openxmlformats.org/officeDocument/2006/math" xmlns:v="urn:schemas-microsoft-com:vml" xmlns:wp14="http://schemas.microsoft.com/office/word/2010/wordprocessingDrawing" xmlns:wp="http://schemas.openxmlformats.org/drawingml/2006/wordprocessingDrawing" xmlns:w10="urn:schemas-microsoft-com:office:word" xmlns:w="http://schemas.openxmlformats.org/wordprocessingml/2006/main" xmlns:w14="http://schemas.microsoft.com/office/word/2010/wordml" xmlns:w15="http://schemas.microsoft.com/office/word/2012/wordml" xmlns:w16cex="http://schemas.microsoft.com/office/word/2018/wordml/cex" xmlns:w16cid="http://schemas.microsoft.com/office/word/2016/wordml/cid" xmlns:w16="http://schemas.microsoft.com/office/word/2018/wordml" xmlns:w16sdtdh="http://schemas.microsoft.com/office/word/2020/wordml/sdtdatahash" xmlns:w16se="http://schemas.microsoft.com/office/word/2015/wordml/symex" xmlns:wpg="http://schemas.microsoft.com/office/word/2010/wordprocessingGroup" xmlns:wpi="http://schemas.microsoft.com/office/word/2010/wordprocessingInk" xmlns:wne="http://schemas.microsoft.com/office/word/2006/wordml" xmlns:wps="http://schemas.microsoft.com/office/word/2010/wordprocessingShape" mc:Ignorable="w14 w15 w16se w16cid w16 w16cex w16sdtdh wp14">
   <w:abstractNum w:abstractNumId="0" w15:restartNumberingAfterBreak="0">
+    <w:nsid w:val="22BC388A"/>
+    <w:multiLevelType w:val="hybridMultilevel"/>
+    <w:tmpl w:val="86AE5E40"/>
+    <w:lvl w:ilvl="0" w:tplc="04130001">
+      <w:start w:val="1"/>
+      <w:numFmt w:val="bullet"/>
+      <w:lvlText w:val=""/>
+      <w:lvlJc w:val="left"/>
+      <w:pPr>
+        <w:ind w:left="720" w:hanging="360"/>
+      </w:pPr>
+      <w:rPr>
+        <w:rFonts w:ascii="Symbol" w:hAnsi="Symbol" w:hint="default"/>
+      </w:rPr>
+    </w:lvl>
+    <w:lvl w:ilvl="1" w:tplc="04130003" w:tentative="1">
+      <w:start w:val="1"/>
+      <w:numFmt w:val="bullet"/>
+      <w:lvlText w:val="o"/>
+      <w:lvlJc w:val="left"/>
+      <w:pPr>
+        <w:ind w:left="1440" w:hanging="360"/>
+      </w:pPr>
+      <w:rPr>
+        <w:rFonts w:ascii="Courier New" w:hAnsi="Courier New" w:cs="Courier New" w:hint="default"/>
+      </w:rPr>
+    </w:lvl>
+    <w:lvl w:ilvl="2" w:tplc="04130005" w:tentative="1">
+      <w:start w:val="1"/>
+      <w:numFmt w:val="bullet"/>
+      <w:lvlText w:val=""/>
+      <w:lvlJc w:val="left"/>
+      <w:pPr>
+        <w:ind w:left="2160" w:hanging="360"/>
+      </w:pPr>
+      <w:rPr>
+        <w:rFonts w:ascii="Wingdings" w:hAnsi="Wingdings" w:hint="default"/>
+      </w:rPr>
+    </w:lvl>
+    <w:lvl w:ilvl="3" w:tplc="04130001" w:tentative="1">
+      <w:start w:val="1"/>
+      <w:numFmt w:val="bullet"/>
+      <w:lvlText w:val=""/>
+      <w:lvlJc w:val="left"/>
+      <w:pPr>
+        <w:ind w:left="2880" w:hanging="360"/>
+      </w:pPr>
+      <w:rPr>
+        <w:rFonts w:ascii="Symbol" w:hAnsi="Symbol" w:hint="default"/>
+      </w:rPr>
+    </w:lvl>
+    <w:lvl w:ilvl="4" w:tplc="04130003" w:tentative="1">
+      <w:start w:val="1"/>
+      <w:numFmt w:val="bullet"/>
+      <w:lvlText w:val="o"/>
+      <w:lvlJc w:val="left"/>
+      <w:pPr>
+        <w:ind w:left="3600" w:hanging="360"/>
+      </w:pPr>
+      <w:rPr>
+        <w:rFonts w:ascii="Courier New" w:hAnsi="Courier New" w:cs="Courier New" w:hint="default"/>
+      </w:rPr>
+    </w:lvl>
+    <w:lvl w:ilvl="5" w:tplc="04130005" w:tentative="1">
+      <w:start w:val="1"/>
+      <w:numFmt w:val="bullet"/>
+      <w:lvlText w:val=""/>
+      <w:lvlJc w:val="left"/>
+      <w:pPr>
+        <w:ind w:left="4320" w:hanging="360"/>
+      </w:pPr>
+      <w:rPr>
+        <w:rFonts w:ascii="Wingdings" w:hAnsi="Wingdings" w:hint="default"/>
+      </w:rPr>
+    </w:lvl>
+    <w:lvl w:ilvl="6" w:tplc="04130001" w:tentative="1">
+      <w:start w:val="1"/>
+      <w:numFmt w:val="bullet"/>
+      <w:lvlText w:val=""/>
+      <w:lvlJc w:val="left"/>
+      <w:pPr>
+        <w:ind w:left="5040" w:hanging="360"/>
+      </w:pPr>
+      <w:rPr>
+        <w:rFonts w:ascii="Symbol" w:hAnsi="Symbol" w:hint="default"/>
+      </w:rPr>
+    </w:lvl>
+    <w:lvl w:ilvl="7" w:tplc="04130003" w:tentative="1">
+      <w:start w:val="1"/>
+      <w:numFmt w:val="bullet"/>
+      <w:lvlText w:val="o"/>
+      <w:lvlJc w:val="left"/>
+      <w:pPr>
+        <w:ind w:left="5760" w:hanging="360"/>
+      </w:pPr>
+      <w:rPr>
+        <w:rFonts w:ascii="Courier New" w:hAnsi="Courier New" w:cs="Courier New" w:hint="default"/>
+      </w:rPr>
+    </w:lvl>
+    <w:lvl w:ilvl="8" w:tplc="04130005" w:tentative="1">
+      <w:start w:val="1"/>
+      <w:numFmt w:val="bullet"/>
+      <w:lvlText w:val=""/>
+      <w:lvlJc w:val="left"/>
+      <w:pPr>
+        <w:ind w:left="6480" w:hanging="360"/>
+      </w:pPr>
+      <w:rPr>
+        <w:rFonts w:ascii="Wingdings" w:hAnsi="Wingdings" w:hint="default"/>
+      </w:rPr>
+    </w:lvl>
+  </w:abstractNum>
+  <w:abstractNum w:abstractNumId="1" w15:restartNumberingAfterBreak="0">
     <w:nsid w:val="2E8724C3"/>
     <w:multiLevelType w:val="multilevel"/>
     <w:tmpl w:val="0413001F"/>
@@ -5250,7 +5025,7 @@
       </w:pPr>
     </w:lvl>
   </w:abstractNum>
-  <w:abstractNum w:abstractNumId="1" w15:restartNumberingAfterBreak="0">
+  <w:abstractNum w:abstractNumId="2" w15:restartNumberingAfterBreak="0">
     <w:nsid w:val="41370DF7"/>
     <w:multiLevelType w:val="hybridMultilevel"/>
     <w:tmpl w:val="D91CBB44"/>
@@ -5362,7 +5137,7 @@
       </w:rPr>
     </w:lvl>
   </w:abstractNum>
-  <w:abstractNum w:abstractNumId="2" w15:restartNumberingAfterBreak="0">
+  <w:abstractNum w:abstractNumId="3" w15:restartNumberingAfterBreak="0">
     <w:nsid w:val="6CB64D55"/>
     <w:multiLevelType w:val="multilevel"/>
     <w:tmpl w:val="9A64866C"/>
@@ -5480,7 +5255,7 @@
       </w:rPr>
     </w:lvl>
   </w:abstractNum>
-  <w:abstractNum w:abstractNumId="3" w15:restartNumberingAfterBreak="0">
+  <w:abstractNum w:abstractNumId="4" w15:restartNumberingAfterBreak="0">
     <w:nsid w:val="6DE655F4"/>
     <w:multiLevelType w:val="hybridMultilevel"/>
     <w:tmpl w:val="436E5014"/>
@@ -5496,7 +5271,7 @@
         <w:rFonts w:hint="default"/>
       </w:rPr>
     </w:lvl>
-    <w:lvl w:ilvl="1" w:tplc="04130019" w:tentative="1">
+    <w:lvl w:ilvl="1" w:tplc="04130019">
       <w:start w:val="1"/>
       <w:numFmt w:val="lowerLetter"/>
       <w:lvlText w:val="%2."/>
@@ -5570,39 +5345,36 @@
     </w:lvl>
   </w:abstractNum>
   <w:num w:numId="1">
+    <w:abstractNumId w:val="3"/>
+  </w:num>
+  <w:num w:numId="2">
+    <w:abstractNumId w:val="1"/>
+  </w:num>
+  <w:num w:numId="3">
     <w:abstractNumId w:val="2"/>
   </w:num>
-  <w:num w:numId="2">
+  <w:num w:numId="4">
+    <w:abstractNumId w:val="4"/>
+  </w:num>
+  <w:num w:numId="5">
     <w:abstractNumId w:val="0"/>
-  </w:num>
-  <w:num w:numId="3">
-    <w:abstractNumId w:val="1"/>
-  </w:num>
-  <w:num w:numId="4">
-    <w:abstractNumId w:val="3"/>
   </w:num>
 </w:numbering>
 </file>
 
 <file path=word/people.xml><?xml version="1.0" encoding="utf-8"?>
-<w15:people xmlns:wpc="http://schemas.microsoft.com/office/word/2010/wordprocessingCanvas" xmlns:cx="http://schemas.microsoft.com/office/drawing/2014/chartex" xmlns:cx1="http://schemas.microsoft.com/office/drawing/2015/9/8/chartex" xmlns:cx2="http://schemas.microsoft.com/office/drawing/2015/10/21/chartex" xmlns:cx3="http://schemas.microsoft.com/office/drawing/2016/5/9/chartex" xmlns:cx4="http://schemas.microsoft.com/office/drawing/2016/5/10/chartex" xmlns:cx5="http://schemas.microsoft.com/office/drawing/2016/5/11/chartex" xmlns:cx6="http://schemas.microsoft.com/office/drawing/2016/5/12/chartex" xmlns:cx7="http://schemas.microsoft.com/office/drawing/2016/5/13/chartex" xmlns:cx8="http://schemas.microsoft.com/office/drawing/2016/5/14/chartex" xmlns:mc="http://schemas.openxmlformats.org/markup-compatibility/2006" xmlns:aink="http://schemas.microsoft.com/office/drawing/2016/ink" xmlns:am3d="http://schemas.microsoft.com/office/drawing/2017/model3d" xmlns:o="urn:schemas-microsoft-com:office:office" xmlns:r="http://schemas.openxmlformats.org/officeDocument/2006/relationships" xmlns:m="http://schemas.openxmlformats.org/officeDocument/2006/math" xmlns:v="urn:schemas-microsoft-com:vml" xmlns:wp14="http://schemas.microsoft.com/office/word/2010/wordprocessingDrawing" xmlns:wp="http://schemas.openxmlformats.org/drawingml/2006/wordprocessingDrawing" xmlns:w10="urn:schemas-microsoft-com:office:word" xmlns:w="http://schemas.openxmlformats.org/wordprocessingml/2006/main" xmlns:w14="http://schemas.microsoft.com/office/word/2010/wordml" xmlns:w15="http://schemas.microsoft.com/office/word/2012/wordml" xmlns:w16cid="http://schemas.microsoft.com/office/word/2016/wordml/cid" xmlns:w16se="http://schemas.microsoft.com/office/word/2015/wordml/symex" xmlns:wpg="http://schemas.microsoft.com/office/word/2010/wordprocessingGroup" xmlns:wpi="http://schemas.microsoft.com/office/word/2010/wordprocessingInk" xmlns:wne="http://schemas.microsoft.com/office/word/2006/wordml" xmlns:wps="http://schemas.microsoft.com/office/word/2010/wordprocessingShape" mc:Ignorable="w14 w15 w16se w16cid wp14">
-  <w15:person w15:author="Sjoerd Hoekstra">
-    <w15:presenceInfo w15:providerId="AD" w15:userId="S-1-5-21-3620779558-1869317-3924497288-35400"/>
-  </w15:person>
+<w15:people xmlns:wpc="http://schemas.microsoft.com/office/word/2010/wordprocessingCanvas" xmlns:cx="http://schemas.microsoft.com/office/drawing/2014/chartex" xmlns:cx1="http://schemas.microsoft.com/office/drawing/2015/9/8/chartex" xmlns:cx2="http://schemas.microsoft.com/office/drawing/2015/10/21/chartex" xmlns:cx3="http://schemas.microsoft.com/office/drawing/2016/5/9/chartex" xmlns:cx4="http://schemas.microsoft.com/office/drawing/2016/5/10/chartex" xmlns:cx5="http://schemas.microsoft.com/office/drawing/2016/5/11/chartex" xmlns:cx6="http://schemas.microsoft.com/office/drawing/2016/5/12/chartex" xmlns:cx7="http://schemas.microsoft.com/office/drawing/2016/5/13/chartex" xmlns:cx8="http://schemas.microsoft.com/office/drawing/2016/5/14/chartex" xmlns:mc="http://schemas.openxmlformats.org/markup-compatibility/2006" xmlns:aink="http://schemas.microsoft.com/office/drawing/2016/ink" xmlns:am3d="http://schemas.microsoft.com/office/drawing/2017/model3d" xmlns:o="urn:schemas-microsoft-com:office:office" xmlns:r="http://schemas.openxmlformats.org/officeDocument/2006/relationships" xmlns:m="http://schemas.openxmlformats.org/officeDocument/2006/math" xmlns:v="urn:schemas-microsoft-com:vml" xmlns:wp14="http://schemas.microsoft.com/office/word/2010/wordprocessingDrawing" xmlns:wp="http://schemas.openxmlformats.org/drawingml/2006/wordprocessingDrawing" xmlns:w10="urn:schemas-microsoft-com:office:word" xmlns:w="http://schemas.openxmlformats.org/wordprocessingml/2006/main" xmlns:w14="http://schemas.microsoft.com/office/word/2010/wordml" xmlns:w15="http://schemas.microsoft.com/office/word/2012/wordml" xmlns:w16cex="http://schemas.microsoft.com/office/word/2018/wordml/cex" xmlns:w16cid="http://schemas.microsoft.com/office/word/2016/wordml/cid" xmlns:w16="http://schemas.microsoft.com/office/word/2018/wordml" xmlns:w16sdtdh="http://schemas.microsoft.com/office/word/2020/wordml/sdtdatahash" xmlns:w16se="http://schemas.microsoft.com/office/word/2015/wordml/symex" xmlns:wpg="http://schemas.microsoft.com/office/word/2010/wordprocessingGroup" xmlns:wpi="http://schemas.microsoft.com/office/word/2010/wordprocessingInk" xmlns:wne="http://schemas.microsoft.com/office/word/2006/wordml" xmlns:wps="http://schemas.microsoft.com/office/word/2010/wordprocessingShape" mc:Ignorable="w14 w15 w16se w16cid w16 w16cex w16sdtdh wp14">
   <w15:person w15:author="Jafeth">
     <w15:presenceInfo w15:providerId="AD" w15:userId="S::jafeth@jafethheining.nl::fcf45c7c-f559-493c-9330-fe02c2492bf7"/>
   </w15:person>
-  <w15:person w15:author="timo nierop">
-    <w15:presenceInfo w15:providerId="Windows Live" w15:userId="c20e6a6e8aeb2a07"/>
-  </w15:person>
-  <w15:person w15:author="Leendert van Wolfswinkel">
-    <w15:presenceInfo w15:providerId="AD" w15:userId="S-1-5-21-3649931101-1397025760-1907366325-4856"/>
+  <w15:person w15:author="Sjoerd Hoekstra">
+    <w15:presenceInfo w15:providerId="AD" w15:userId="S-1-5-21-3620779558-1869317-3924497288-35400"/>
   </w15:person>
 </w15:people>
 </file>
 
 <file path=word/styles.xml><?xml version="1.0" encoding="utf-8"?>
-<w:styles xmlns:mc="http://schemas.openxmlformats.org/markup-compatibility/2006" xmlns:r="http://schemas.openxmlformats.org/officeDocument/2006/relationships" xmlns:w="http://schemas.openxmlformats.org/wordprocessingml/2006/main" xmlns:w14="http://schemas.microsoft.com/office/word/2010/wordml" xmlns:w15="http://schemas.microsoft.com/office/word/2012/wordml" xmlns:w16cid="http://schemas.microsoft.com/office/word/2016/wordml/cid" xmlns:w16se="http://schemas.microsoft.com/office/word/2015/wordml/symex" mc:Ignorable="w14 w15 w16se w16cid">
+<w:styles xmlns:mc="http://schemas.openxmlformats.org/markup-compatibility/2006" xmlns:r="http://schemas.openxmlformats.org/officeDocument/2006/relationships" xmlns:w="http://schemas.openxmlformats.org/wordprocessingml/2006/main" xmlns:w14="http://schemas.microsoft.com/office/word/2010/wordml" xmlns:w15="http://schemas.microsoft.com/office/word/2012/wordml" xmlns:w16cex="http://schemas.microsoft.com/office/word/2018/wordml/cex" xmlns:w16cid="http://schemas.microsoft.com/office/word/2016/wordml/cid" xmlns:w16="http://schemas.microsoft.com/office/word/2018/wordml" xmlns:w16sdtdh="http://schemas.microsoft.com/office/word/2020/wordml/sdtdatahash" xmlns:w16se="http://schemas.microsoft.com/office/word/2015/wordml/symex" mc:Ignorable="w14 w15 w16se w16cid w16 w16cex w16sdtdh">
   <w:docDefaults>
     <w:rPrDefault>
       <w:rPr>
@@ -5618,7 +5390,7 @@
       </w:pPr>
     </w:pPrDefault>
   </w:docDefaults>
-  <w:latentStyles w:defLockedState="0" w:defUIPriority="99" w:defSemiHidden="0" w:defUnhideWhenUsed="0" w:defQFormat="0" w:count="375">
+  <w:latentStyles w:defLockedState="0" w:defUIPriority="99" w:defSemiHidden="0" w:defUnhideWhenUsed="0" w:defQFormat="0" w:count="376">
     <w:lsdException w:name="Normal" w:uiPriority="0" w:qFormat="1"/>
     <w:lsdException w:name="heading 1" w:uiPriority="9" w:qFormat="1"/>
     <w:lsdException w:name="heading 2" w:semiHidden="1" w:uiPriority="9" w:unhideWhenUsed="1" w:qFormat="1"/>
@@ -5724,7 +5496,6 @@
     <w:lsdException w:name="HTML Sample" w:semiHidden="1" w:unhideWhenUsed="1"/>
     <w:lsdException w:name="HTML Typewriter" w:semiHidden="1" w:unhideWhenUsed="1"/>
     <w:lsdException w:name="HTML Variable" w:semiHidden="1" w:unhideWhenUsed="1"/>
-    <w:lsdException w:name="Normal Table" w:semiHidden="1" w:unhideWhenUsed="1"/>
     <w:lsdException w:name="annotation subject" w:semiHidden="1" w:unhideWhenUsed="1"/>
     <w:lsdException w:name="No List" w:semiHidden="1" w:unhideWhenUsed="1"/>
     <w:lsdException w:name="Outline List 1" w:semiHidden="1" w:unhideWhenUsed="1"/>
@@ -5771,10 +5542,8 @@
     <w:lsdException w:name="Table Subtle 2" w:semiHidden="1" w:unhideWhenUsed="1"/>
     <w:lsdException w:name="Table Web 1" w:semiHidden="1" w:unhideWhenUsed="1"/>
     <w:lsdException w:name="Table Web 2" w:semiHidden="1" w:unhideWhenUsed="1"/>
-    <w:lsdException w:name="Table Web 3" w:semiHidden="1" w:unhideWhenUsed="1"/>
     <w:lsdException w:name="Balloon Text" w:semiHidden="1" w:unhideWhenUsed="1"/>
     <w:lsdException w:name="Table Grid" w:uiPriority="39"/>
-    <w:lsdException w:name="Table Theme" w:semiHidden="1" w:unhideWhenUsed="1"/>
     <w:lsdException w:name="Placeholder Text" w:semiHidden="1"/>
     <w:lsdException w:name="No Spacing" w:uiPriority="1" w:qFormat="1"/>
     <w:lsdException w:name="Light Shading" w:uiPriority="60"/>
@@ -5994,6 +5763,7 @@
     <w:lsdException w:name="Smart Hyperlink" w:semiHidden="1" w:unhideWhenUsed="1"/>
     <w:lsdException w:name="Hashtag" w:semiHidden="1" w:unhideWhenUsed="1"/>
     <w:lsdException w:name="Unresolved Mention" w:semiHidden="1" w:unhideWhenUsed="1"/>
+    <w:lsdException w:name="Smart Link" w:semiHidden="1" w:unhideWhenUsed="1"/>
   </w:latentStyles>
   <w:style w:type="paragraph" w:default="1" w:styleId="Normal">
     <w:name w:val="Normal"/>
@@ -6026,7 +5796,6 @@
     <w:next w:val="Normal"/>
     <w:link w:val="Heading2Char"/>
     <w:uiPriority w:val="9"/>
-    <w:semiHidden/>
     <w:unhideWhenUsed/>
     <w:qFormat/>
     <w:rsid w:val="00A861A4"/>
@@ -6170,7 +5939,6 @@
     <w:basedOn w:val="DefaultParagraphFont"/>
     <w:link w:val="Heading2"/>
     <w:uiPriority w:val="9"/>
-    <w:semiHidden/>
     <w:rsid w:val="00A861A4"/>
     <w:rPr>
       <w:rFonts w:asciiTheme="majorHAnsi" w:eastAsiaTheme="majorEastAsia" w:hAnsiTheme="majorHAnsi" w:cstheme="majorBidi"/>

</xml_diff>

<commit_message>
Update handleiding gebruikersgroep ArcGIS.docx
</commit_message>
<xml_diff>
--- a/ArcGIS_plugin/docs/handleiding gebruikersgroep ArcGIS.docx
+++ b/ArcGIS_plugin/docs/handleiding gebruikersgroep ArcGIS.docx
@@ -74,7 +74,6 @@
         </w:rPr>
         <w:t xml:space="preserve"> </w:t>
       </w:r>
-      <w:proofErr w:type="spellStart"/>
       <w:r>
         <w:rPr>
           <w:b/>
@@ -97,7 +96,6 @@
         </w:rPr>
         <w:t>gis</w:t>
       </w:r>
-      <w:proofErr w:type="spellEnd"/>
     </w:p>
     <w:p>
       <w:pPr>
@@ -388,7 +386,6 @@
           <w:szCs w:val="32"/>
         </w:rPr>
       </w:pPr>
-      <w:proofErr w:type="spellStart"/>
       <w:r>
         <w:rPr>
           <w:i/>
@@ -396,17 +393,7 @@
           <w:sz w:val="20"/>
           <w:szCs w:val="20"/>
         </w:rPr>
-        <w:t>dd</w:t>
-      </w:r>
-      <w:proofErr w:type="spellEnd"/>
-      <w:r>
-        <w:rPr>
-          <w:i/>
-          <w:iCs/>
-          <w:sz w:val="20"/>
-          <w:szCs w:val="20"/>
-        </w:rPr>
-        <w:t xml:space="preserve">: </w:t>
+        <w:t xml:space="preserve">dd: </w:t>
       </w:r>
       <w:r>
         <w:rPr>
@@ -1480,21 +1467,12 @@
         <w:t xml:space="preserve"> </w:t>
       </w:r>
       <w:bookmarkEnd w:id="0"/>
-      <w:proofErr w:type="spellStart"/>
-      <w:r>
-        <w:rPr>
-          <w:b/>
-          <w:bCs/>
-        </w:rPr>
-        <w:t>Toolbox</w:t>
-      </w:r>
-      <w:proofErr w:type="spellEnd"/>
-      <w:r>
-        <w:rPr>
-          <w:b/>
-          <w:bCs/>
-        </w:rPr>
-        <w:t xml:space="preserve"> in ArcGIS Pro</w:t>
+      <w:r>
+        <w:rPr>
+          <w:b/>
+          <w:bCs/>
+        </w:rPr>
+        <w:t>Toolbox in ArcGIS Pro</w:t>
       </w:r>
     </w:p>
     <w:p/>
@@ -1507,26 +1485,199 @@
         </w:numPr>
       </w:pPr>
       <w:r>
+        <w:t xml:space="preserve">Ga in ArcGIS Pro naar </w:t>
+      </w:r>
+      <w:r>
+        <w:t>Settings/I</w:t>
+      </w:r>
+      <w:r>
+        <w:t>nstellingen</w:t>
+      </w:r>
+      <w:r>
+        <w:t xml:space="preserve"> en daarna naar het Python tabblad</w:t>
+      </w:r>
+    </w:p>
+    <w:p>
+      <w:pPr>
+        <w:pStyle w:val="ListParagraph"/>
+        <w:numPr>
+          <w:ilvl w:val="0"/>
+          <w:numId w:val="4"/>
+        </w:numPr>
+      </w:pPr>
+      <w:r>
+        <w:t>Ga nu naar de “Manage Environments” knop en kies voor “Clone Default”. Nu wordt een clone van de Python installatie van ArcGIS Gemaakt, dit kan een paar minuten duren.</w:t>
+      </w:r>
+    </w:p>
+    <w:p>
+      <w:pPr>
+        <w:pStyle w:val="ListParagraph"/>
+        <w:numPr>
+          <w:ilvl w:val="0"/>
+          <w:numId w:val="4"/>
+        </w:numPr>
+      </w:pPr>
+      <w:r>
+        <w:t>Wanneer dit klaar is kies de clone nu als Active environment</w:t>
+      </w:r>
+      <w:r>
+        <w:rPr>
+          <w:noProof/>
+        </w:rPr>
+        <w:drawing>
+          <wp:inline distT="0" distB="0" distL="0" distR="0" wp14:anchorId="70A2AFD7" wp14:editId="51921423">
+            <wp:extent cx="5759450" cy="3665220"/>
+            <wp:effectExtent l="0" t="0" r="0" b="0"/>
+            <wp:docPr id="19" name="Picture 19"/>
+            <wp:cNvGraphicFramePr>
+              <a:graphicFrameLocks xmlns:a="http://schemas.openxmlformats.org/drawingml/2006/main" noChangeAspect="1"/>
+            </wp:cNvGraphicFramePr>
+            <a:graphic xmlns:a="http://schemas.openxmlformats.org/drawingml/2006/main">
+              <a:graphicData uri="http://schemas.openxmlformats.org/drawingml/2006/picture">
+                <pic:pic xmlns:pic="http://schemas.openxmlformats.org/drawingml/2006/picture">
+                  <pic:nvPicPr>
+                    <pic:cNvPr id="1" name=""/>
+                    <pic:cNvPicPr/>
+                  </pic:nvPicPr>
+                  <pic:blipFill>
+                    <a:blip r:embed="rId9"/>
+                    <a:stretch>
+                      <a:fillRect/>
+                    </a:stretch>
+                  </pic:blipFill>
+                  <pic:spPr>
+                    <a:xfrm>
+                      <a:off x="0" y="0"/>
+                      <a:ext cx="5759450" cy="3665220"/>
+                    </a:xfrm>
+                    <a:prstGeom prst="rect">
+                      <a:avLst/>
+                    </a:prstGeom>
+                  </pic:spPr>
+                </pic:pic>
+              </a:graphicData>
+            </a:graphic>
+          </wp:inline>
+        </w:drawing>
+      </w:r>
+    </w:p>
+    <w:p>
+      <w:pPr>
+        <w:pStyle w:val="ListParagraph"/>
+        <w:numPr>
+          <w:ilvl w:val="0"/>
+          <w:numId w:val="4"/>
+        </w:numPr>
+      </w:pPr>
+      <w:r>
+        <w:t>Herstart nu ArcGIS Pro</w:t>
+      </w:r>
+    </w:p>
+    <w:p>
+      <w:pPr>
+        <w:pStyle w:val="ListParagraph"/>
+        <w:numPr>
+          <w:ilvl w:val="0"/>
+          <w:numId w:val="4"/>
+        </w:numPr>
+      </w:pPr>
+      <w:r>
+        <w:t>Ga nu terug naar het Python tabblad en check of de clone geactiveerd is</w:t>
+      </w:r>
+    </w:p>
+    <w:p>
+      <w:pPr>
+        <w:pStyle w:val="ListParagraph"/>
+        <w:numPr>
+          <w:ilvl w:val="0"/>
+          <w:numId w:val="4"/>
+        </w:numPr>
+      </w:pPr>
+      <w:r>
+        <w:lastRenderedPageBreak/>
+        <w:t>Ga dan naar “Add Packages” en zoek naar “rtree” en kies voor “Install”</w:t>
+      </w:r>
+      <w:r>
+        <w:rPr>
+          <w:noProof/>
+        </w:rPr>
+        <w:t xml:space="preserve"> </w:t>
+      </w:r>
+      <w:r>
+        <w:rPr>
+          <w:noProof/>
+        </w:rPr>
+        <w:drawing>
+          <wp:inline distT="0" distB="0" distL="0" distR="0" wp14:anchorId="6FB736B9" wp14:editId="77D23F75">
+            <wp:extent cx="5759450" cy="2796540"/>
+            <wp:effectExtent l="0" t="0" r="0" b="3810"/>
+            <wp:docPr id="22" name="Picture 22"/>
+            <wp:cNvGraphicFramePr>
+              <a:graphicFrameLocks xmlns:a="http://schemas.openxmlformats.org/drawingml/2006/main" noChangeAspect="1"/>
+            </wp:cNvGraphicFramePr>
+            <a:graphic xmlns:a="http://schemas.openxmlformats.org/drawingml/2006/main">
+              <a:graphicData uri="http://schemas.openxmlformats.org/drawingml/2006/picture">
+                <pic:pic xmlns:pic="http://schemas.openxmlformats.org/drawingml/2006/picture">
+                  <pic:nvPicPr>
+                    <pic:cNvPr id="1" name=""/>
+                    <pic:cNvPicPr/>
+                  </pic:nvPicPr>
+                  <pic:blipFill>
+                    <a:blip r:embed="rId10"/>
+                    <a:stretch>
+                      <a:fillRect/>
+                    </a:stretch>
+                  </pic:blipFill>
+                  <pic:spPr>
+                    <a:xfrm>
+                      <a:off x="0" y="0"/>
+                      <a:ext cx="5759450" cy="2796540"/>
+                    </a:xfrm>
+                    <a:prstGeom prst="rect">
+                      <a:avLst/>
+                    </a:prstGeom>
+                  </pic:spPr>
+                </pic:pic>
+              </a:graphicData>
+            </a:graphic>
+          </wp:inline>
+        </w:drawing>
+      </w:r>
+    </w:p>
+    <w:p>
+      <w:pPr>
+        <w:pStyle w:val="ListParagraph"/>
+        <w:numPr>
+          <w:ilvl w:val="0"/>
+          <w:numId w:val="4"/>
+        </w:numPr>
+      </w:pPr>
+      <w:r>
+        <w:t xml:space="preserve">Indien de installatie blijft hangen start dan ArcGIS Pro opnieuw op. Nu zou het pakket rtree geïnstalleerd moeten zijn. </w:t>
+      </w:r>
+    </w:p>
+    <w:p>
+      <w:pPr>
+        <w:pStyle w:val="ListParagraph"/>
+        <w:numPr>
+          <w:ilvl w:val="0"/>
+          <w:numId w:val="4"/>
+        </w:numPr>
+      </w:pPr>
+      <w:r>
         <w:t xml:space="preserve">Voeg de folder met de ArcGIS </w:t>
       </w:r>
-      <w:proofErr w:type="spellStart"/>
       <w:r>
         <w:t>Toolbox</w:t>
       </w:r>
-      <w:proofErr w:type="spellEnd"/>
       <w:r>
         <w:t xml:space="preserve"> toe aan de folder</w:t>
       </w:r>
       <w:r>
         <w:t xml:space="preserve"> </w:t>
       </w:r>
-      <w:proofErr w:type="spellStart"/>
-      <w:r>
-        <w:t>connections</w:t>
-      </w:r>
-      <w:proofErr w:type="spellEnd"/>
-      <w:r>
-        <w:t xml:space="preserve">. </w:t>
+      <w:r>
+        <w:t xml:space="preserve">connections. </w:t>
       </w:r>
       <w:r>
         <w:rPr>
@@ -1550,7 +1701,7 @@
                     </pic:cNvPicPr>
                   </pic:nvPicPr>
                   <pic:blipFill>
-                    <a:blip r:embed="rId9">
+                    <a:blip r:embed="rId11">
                       <a:extLst>
                         <a:ext uri="{28A0092B-C50C-407E-A947-70E740481C1C}">
                           <a14:useLocalDpi xmlns:a14="http://schemas.microsoft.com/office/drawing/2010/main" val="0"/>
@@ -1585,320 +1736,85 @@
     <w:p>
       <w:pPr>
         <w:pStyle w:val="ListParagraph"/>
-        <w:numPr>
-          <w:ilvl w:val="0"/>
-          <w:numId w:val="4"/>
-        </w:numPr>
-      </w:pPr>
-      <w:r>
-        <w:t xml:space="preserve">Installeer </w:t>
-      </w:r>
-      <w:proofErr w:type="spellStart"/>
-      <w:r>
-        <w:t>rtree</w:t>
-      </w:r>
-      <w:proofErr w:type="spellEnd"/>
-    </w:p>
-    <w:p>
-      <w:pPr>
-        <w:pStyle w:val="ListParagraph"/>
-        <w:numPr>
-          <w:ilvl w:val="1"/>
-          <w:numId w:val="4"/>
-        </w:numPr>
-      </w:pPr>
-      <w:r>
-        <w:t xml:space="preserve">Ga in Windows naar de </w:t>
-      </w:r>
-      <w:proofErr w:type="spellStart"/>
-      <w:r>
-        <w:t>ArcGIS_plugin</w:t>
-      </w:r>
-      <w:proofErr w:type="spellEnd"/>
-      <w:r>
-        <w:t>/</w:t>
-      </w:r>
-      <w:proofErr w:type="spellStart"/>
-      <w:r>
-        <w:t>dependencies</w:t>
-      </w:r>
-      <w:proofErr w:type="spellEnd"/>
-      <w:r>
-        <w:t xml:space="preserve"> bijvoorbeeld: </w:t>
-      </w:r>
-      <w:r>
-        <w:t>C:\GitHub\bgt-inlooptool\ArcGIS_plugin\dependencies</w:t>
-      </w:r>
-    </w:p>
-    <w:p>
-      <w:pPr>
-        <w:pStyle w:val="ListParagraph"/>
-        <w:numPr>
-          <w:ilvl w:val="1"/>
-          <w:numId w:val="4"/>
-        </w:numPr>
-      </w:pPr>
-      <w:r>
-        <w:rPr>
-          <w:lang w:val="en-US"/>
-        </w:rPr>
-        <w:t xml:space="preserve">Run dependencies.py met Python. </w:t>
-      </w:r>
-      <w:r>
-        <w:t xml:space="preserve">Of druk met rechtermuisknop op </w:t>
-      </w:r>
-      <w:r>
-        <w:t>“</w:t>
-      </w:r>
-      <w:r>
-        <w:t>dependencies.</w:t>
-      </w:r>
-      <w:r>
-        <w:t xml:space="preserve">py”, kies “Open </w:t>
-      </w:r>
-      <w:proofErr w:type="spellStart"/>
-      <w:r>
-        <w:t>with</w:t>
-      </w:r>
-      <w:proofErr w:type="spellEnd"/>
-      <w:r>
-        <w:t>” en kies voor “Python”</w:t>
-      </w:r>
+      </w:pPr>
       <w:r>
         <w:rPr>
           <w:noProof/>
-          <w:lang w:val="en-US"/>
-        </w:rPr>
-        <w:drawing>
-          <wp:inline distT="0" distB="0" distL="0" distR="0" wp14:anchorId="35AE733E" wp14:editId="6B6A9E94">
-            <wp:extent cx="3878580" cy="3143962"/>
-            <wp:effectExtent l="0" t="0" r="7620" b="0"/>
-            <wp:docPr id="5" name="Picture 5"/>
-            <wp:cNvGraphicFramePr>
-              <a:graphicFrameLocks xmlns:a="http://schemas.openxmlformats.org/drawingml/2006/main" noChangeAspect="1"/>
-            </wp:cNvGraphicFramePr>
-            <a:graphic xmlns:a="http://schemas.openxmlformats.org/drawingml/2006/main">
-              <a:graphicData uri="http://schemas.openxmlformats.org/drawingml/2006/picture">
-                <pic:pic xmlns:pic="http://schemas.openxmlformats.org/drawingml/2006/picture">
-                  <pic:nvPicPr>
-                    <pic:cNvPr id="0" name="Picture 2"/>
-                    <pic:cNvPicPr>
-                      <a:picLocks noChangeAspect="1" noChangeArrowheads="1"/>
-                    </pic:cNvPicPr>
-                  </pic:nvPicPr>
-                  <pic:blipFill>
-                    <a:blip r:embed="rId10" cstate="print">
-                      <a:extLst>
-                        <a:ext uri="{28A0092B-C50C-407E-A947-70E740481C1C}">
-                          <a14:useLocalDpi xmlns:a14="http://schemas.microsoft.com/office/drawing/2010/main" val="0"/>
-                        </a:ext>
-                      </a:extLst>
-                    </a:blip>
-                    <a:srcRect/>
-                    <a:stretch>
-                      <a:fillRect/>
-                    </a:stretch>
-                  </pic:blipFill>
-                  <pic:spPr bwMode="auto">
-                    <a:xfrm>
-                      <a:off x="0" y="0"/>
-                      <a:ext cx="3880216" cy="3145288"/>
-                    </a:xfrm>
-                    <a:prstGeom prst="rect">
-                      <a:avLst/>
-                    </a:prstGeom>
-                    <a:noFill/>
-                    <a:ln>
-                      <a:noFill/>
-                    </a:ln>
-                  </pic:spPr>
-                </pic:pic>
-              </a:graphicData>
-            </a:graphic>
-          </wp:inline>
-        </w:drawing>
-      </w:r>
-    </w:p>
-    <w:p>
-      <w:pPr>
-        <w:pStyle w:val="ListParagraph"/>
-        <w:numPr>
-          <w:ilvl w:val="1"/>
-          <w:numId w:val="4"/>
-        </w:numPr>
-      </w:pPr>
-      <w:r>
-        <w:t xml:space="preserve">Indien dit niet lukt ga naar de Python installatie van ArcGIS Pro. Waarschijnlijk </w:t>
-      </w:r>
-      <w:r>
-        <w:t>C:\Program Files\ArcGIS\Pro\bin\Python\</w:t>
-      </w:r>
-      <w:proofErr w:type="spellStart"/>
-      <w:r>
-        <w:t>envs</w:t>
-      </w:r>
-      <w:proofErr w:type="spellEnd"/>
-      <w:r>
-        <w:t>\arcgispro-py3</w:t>
-      </w:r>
-      <w:r>
-        <w:t>\Scripts (mogelijk is dit een ander pad. Vergeet niet de \Scripts.</w:t>
-      </w:r>
-    </w:p>
-    <w:p>
-      <w:pPr>
-        <w:pStyle w:val="ListParagraph"/>
-        <w:numPr>
-          <w:ilvl w:val="1"/>
-          <w:numId w:val="4"/>
-        </w:numPr>
-      </w:pPr>
-      <w:r>
-        <w:t xml:space="preserve">Open de </w:t>
-      </w:r>
-      <w:proofErr w:type="spellStart"/>
-      <w:r>
-        <w:t>command</w:t>
-      </w:r>
-      <w:proofErr w:type="spellEnd"/>
-      <w:r>
-        <w:t xml:space="preserve"> prompt in </w:t>
-      </w:r>
-      <w:proofErr w:type="spellStart"/>
-      <w:r>
-        <w:t>windows</w:t>
-      </w:r>
-      <w:proofErr w:type="spellEnd"/>
-      <w:r>
-        <w:t>.</w:t>
-      </w:r>
-    </w:p>
-    <w:p>
-      <w:pPr>
-        <w:pStyle w:val="ListParagraph"/>
-        <w:numPr>
-          <w:ilvl w:val="1"/>
-          <w:numId w:val="4"/>
-        </w:numPr>
-        <w:rPr>
-          <w:lang w:val="de-DE"/>
-        </w:rPr>
-      </w:pPr>
-      <w:r>
-        <w:rPr>
-          <w:lang w:val="de-DE"/>
-        </w:rPr>
-        <w:t xml:space="preserve">Type hier: </w:t>
-      </w:r>
-      <w:r>
-        <w:rPr>
-          <w:lang w:val="de-DE"/>
-        </w:rPr>
-        <w:t>“</w:t>
-      </w:r>
-      <w:r>
-        <w:rPr>
-          <w:lang w:val="de-DE"/>
-        </w:rPr>
-        <w:t xml:space="preserve">cd </w:t>
-      </w:r>
-      <w:r>
-        <w:rPr>
-          <w:lang w:val="de-DE"/>
-        </w:rPr>
-        <w:t>C:\Program Files\ArcGIS\Pro\bin\Python\</w:t>
-      </w:r>
-      <w:proofErr w:type="spellStart"/>
-      <w:r>
-        <w:rPr>
-          <w:lang w:val="de-DE"/>
-        </w:rPr>
-        <w:t>envs</w:t>
-      </w:r>
-      <w:proofErr w:type="spellEnd"/>
-      <w:r>
-        <w:rPr>
-          <w:lang w:val="de-DE"/>
-        </w:rPr>
-        <w:t>\arcgispro-py3</w:t>
-      </w:r>
-      <w:r>
-        <w:rPr>
-          <w:lang w:val="de-DE"/>
-        </w:rPr>
-        <w:t>\</w:t>
-      </w:r>
-      <w:proofErr w:type="spellStart"/>
-      <w:r>
-        <w:rPr>
-          <w:lang w:val="de-DE"/>
-        </w:rPr>
-        <w:t>scripts</w:t>
-      </w:r>
-      <w:proofErr w:type="spellEnd"/>
-      <w:r>
-        <w:rPr>
-          <w:lang w:val="de-DE"/>
-        </w:rPr>
-        <w:t>“</w:t>
-      </w:r>
-    </w:p>
-    <w:p>
-      <w:pPr>
-        <w:pStyle w:val="ListParagraph"/>
-        <w:numPr>
-          <w:ilvl w:val="1"/>
-          <w:numId w:val="4"/>
-        </w:numPr>
-      </w:pPr>
-      <w:r>
-        <w:t xml:space="preserve">En type daarna: </w:t>
-      </w:r>
-      <w:r>
-        <w:t>“</w:t>
-      </w:r>
-      <w:r>
-        <w:t xml:space="preserve">pip </w:t>
-      </w:r>
-      <w:proofErr w:type="spellStart"/>
-      <w:r>
-        <w:t>i</w:t>
-      </w:r>
-      <w:r>
-        <w:t>nstall</w:t>
-      </w:r>
-      <w:proofErr w:type="spellEnd"/>
-      <w:r>
-        <w:t xml:space="preserve"> </w:t>
-      </w:r>
-      <w:proofErr w:type="spellStart"/>
-      <w:r>
-        <w:t>rtree</w:t>
-      </w:r>
-      <w:proofErr w:type="spellEnd"/>
-      <w:r>
-        <w:t>”</w:t>
-      </w:r>
-    </w:p>
-    <w:p>
-      <w:pPr>
-        <w:pStyle w:val="ListParagraph"/>
-        <w:numPr>
-          <w:ilvl w:val="0"/>
-          <w:numId w:val="4"/>
-        </w:numPr>
-      </w:pPr>
-      <w:r>
-        <w:lastRenderedPageBreak/>
-        <w:t xml:space="preserve">Open de </w:t>
-      </w:r>
-      <w:proofErr w:type="spellStart"/>
-      <w:r>
-        <w:t>toolbox</w:t>
-      </w:r>
-      <w:proofErr w:type="spellEnd"/>
-      <w:r>
-        <w:t xml:space="preserve"> en run de tool </w:t>
+        </w:rPr>
+        <mc:AlternateContent>
+          <mc:Choice Requires="wps">
+            <w:drawing>
+              <wp:anchor distT="0" distB="0" distL="114300" distR="114300" simplePos="0" relativeHeight="251679744" behindDoc="0" locked="0" layoutInCell="1" allowOverlap="1" wp14:anchorId="4176B10F" wp14:editId="60A65573">
+                <wp:simplePos x="0" y="0"/>
+                <wp:positionH relativeFrom="column">
+                  <wp:posOffset>1326955</wp:posOffset>
+                </wp:positionH>
+                <wp:positionV relativeFrom="paragraph">
+                  <wp:posOffset>1578122</wp:posOffset>
+                </wp:positionV>
+                <wp:extent cx="756138" cy="228600"/>
+                <wp:effectExtent l="0" t="0" r="25400" b="19050"/>
+                <wp:wrapNone/>
+                <wp:docPr id="12" name="Oval 12"/>
+                <wp:cNvGraphicFramePr/>
+                <a:graphic xmlns:a="http://schemas.openxmlformats.org/drawingml/2006/main">
+                  <a:graphicData uri="http://schemas.microsoft.com/office/word/2010/wordprocessingShape">
+                    <wps:wsp>
+                      <wps:cNvSpPr/>
+                      <wps:spPr>
+                        <a:xfrm>
+                          <a:off x="0" y="0"/>
+                          <a:ext cx="756138" cy="228600"/>
+                        </a:xfrm>
+                        <a:prstGeom prst="ellipse">
+                          <a:avLst/>
+                        </a:prstGeom>
+                        <a:noFill/>
+                        <a:ln>
+                          <a:solidFill>
+                            <a:srgbClr val="FF0000"/>
+                          </a:solidFill>
+                        </a:ln>
+                      </wps:spPr>
+                      <wps:style>
+                        <a:lnRef idx="2">
+                          <a:schemeClr val="accent1">
+                            <a:shade val="50000"/>
+                          </a:schemeClr>
+                        </a:lnRef>
+                        <a:fillRef idx="1">
+                          <a:schemeClr val="accent1"/>
+                        </a:fillRef>
+                        <a:effectRef idx="0">
+                          <a:schemeClr val="accent1"/>
+                        </a:effectRef>
+                        <a:fontRef idx="minor">
+                          <a:schemeClr val="lt1"/>
+                        </a:fontRef>
+                      </wps:style>
+                      <wps:bodyPr rot="0" spcFirstLastPara="0" vertOverflow="overflow" horzOverflow="overflow" vert="horz" wrap="square" lIns="91440" tIns="45720" rIns="91440" bIns="45720" numCol="1" spcCol="0" rtlCol="0" fromWordArt="0" anchor="ctr" anchorCtr="0" forceAA="0" compatLnSpc="1">
+                        <a:prstTxWarp prst="textNoShape">
+                          <a:avLst/>
+                        </a:prstTxWarp>
+                        <a:noAutofit/>
+                      </wps:bodyPr>
+                    </wps:wsp>
+                  </a:graphicData>
+                </a:graphic>
+              </wp:anchor>
+            </w:drawing>
+          </mc:Choice>
+          <mc:Fallback>
+            <w:pict>
+              <v:oval w14:anchorId="295298C4" id="Oval 12" o:spid="_x0000_s1026" style="position:absolute;margin-left:104.5pt;margin-top:124.25pt;width:59.55pt;height:18pt;z-index:251679744;visibility:visible;mso-wrap-style:square;mso-wrap-distance-left:9pt;mso-wrap-distance-top:0;mso-wrap-distance-right:9pt;mso-wrap-distance-bottom:0;mso-position-horizontal:absolute;mso-position-horizontal-relative:text;mso-position-vertical:absolute;mso-position-vertical-relative:text;v-text-anchor:middle" o:gfxdata="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" filled="f" strokecolor="red" strokeweight="1pt">
+                <v:stroke joinstyle="miter"/>
+              </v:oval>
+            </w:pict>
+          </mc:Fallback>
+        </mc:AlternateContent>
+      </w:r>
+      <w:r>
+        <w:t xml:space="preserve">Open de toolbox en run de tool </w:t>
       </w:r>
       <w:r>
         <w:t>BGT Inlooptool</w:t>
@@ -1931,7 +1847,7 @@
                     </pic:cNvPicPr>
                   </pic:nvPicPr>
                   <pic:blipFill>
-                    <a:blip r:embed="rId11">
+                    <a:blip r:embed="rId12">
                       <a:extLst>
                         <a:ext uri="{28A0092B-C50C-407E-A947-70E740481C1C}">
                           <a14:useLocalDpi xmlns:a14="http://schemas.microsoft.com/office/drawing/2010/main" val="0"/>
@@ -1968,6 +1884,33 @@
     </w:p>
     <w:p>
       <w:pPr>
+        <w:pStyle w:val="ListParagraph"/>
+        <w:numPr>
+          <w:ilvl w:val="0"/>
+          <w:numId w:val="4"/>
+        </w:numPr>
+      </w:pPr>
+      <w:r>
+        <w:t xml:space="preserve">Indien er een kruisje staat door de BGTInloopToolbox.pyt druk dan op rechtermuisknop en daarna op “Check syntax”. Indien Het in de foutmelding gaat over rtree probeer dan om rtree </w:t>
+      </w:r>
+      <w:r>
+        <w:lastRenderedPageBreak/>
+        <w:t xml:space="preserve">opnieuw te installeren. Indien het om een andere foutmelding gaat stuur de foutmelding dan door naar </w:t>
+      </w:r>
+      <w:hyperlink r:id="rId13" w:history="1">
+        <w:r>
+          <w:rPr>
+            <w:rStyle w:val="Hyperlink"/>
+          </w:rPr>
+          <w:t>mailto:bgtinlooptool@nelen-schuurmans.nl</w:t>
+        </w:r>
+      </w:hyperlink>
+      <w:r>
+        <w:t>.</w:t>
+      </w:r>
+    </w:p>
+    <w:p>
+      <w:pPr>
         <w:pStyle w:val="Heading1"/>
         <w:numPr>
           <w:ilvl w:val="0"/>
@@ -2061,52 +2004,27 @@
     <w:p/>
     <w:p>
       <w:r>
-        <w:t xml:space="preserve">De BGT data kan worden opgehaald op twee manieren. Vanuit de </w:t>
-      </w:r>
-      <w:proofErr w:type="spellStart"/>
-      <w:r>
-        <w:t>toolbox</w:t>
-      </w:r>
-      <w:proofErr w:type="spellEnd"/>
-      <w:r>
-        <w:t xml:space="preserve"> of direct vanaf de PDOK website. </w:t>
-      </w:r>
-    </w:p>
-    <w:p>
-      <w:pPr>
-        <w:rPr>
-          <w:b/>
-          <w:bCs/>
-        </w:rPr>
-      </w:pPr>
-      <w:r>
-        <w:rPr>
-          <w:b/>
-          <w:bCs/>
-        </w:rPr>
-        <w:t xml:space="preserve">BGT ophalen met de </w:t>
-      </w:r>
-      <w:proofErr w:type="spellStart"/>
-      <w:r>
-        <w:rPr>
-          <w:b/>
-          <w:bCs/>
-        </w:rPr>
-        <w:t>toolbox</w:t>
-      </w:r>
-      <w:proofErr w:type="spellEnd"/>
-    </w:p>
-    <w:p>
-      <w:r>
-        <w:t xml:space="preserve">Kies in de </w:t>
-      </w:r>
-      <w:proofErr w:type="spellStart"/>
-      <w:r>
-        <w:t>toolbox</w:t>
-      </w:r>
-      <w:proofErr w:type="spellEnd"/>
-      <w:r>
-        <w:t xml:space="preserve"> voor </w:t>
+        <w:t xml:space="preserve">De BGT data kan worden opgehaald op twee manieren. Vanuit de toolbox of direct vanaf de PDOK website. </w:t>
+      </w:r>
+    </w:p>
+    <w:p>
+      <w:pPr>
+        <w:rPr>
+          <w:b/>
+          <w:bCs/>
+        </w:rPr>
+      </w:pPr>
+      <w:r>
+        <w:rPr>
+          <w:b/>
+          <w:bCs/>
+        </w:rPr>
+        <w:t>BGT ophalen met de toolbox</w:t>
+      </w:r>
+    </w:p>
+    <w:p>
+      <w:r>
+        <w:t xml:space="preserve">Kies in de toolbox voor </w:t>
       </w:r>
       <w:r>
         <w:t>1.Download de BGT vlakken van PDOK</w:t>
@@ -2134,23 +2052,7 @@
         <w:t>e</w:t>
       </w:r>
       <w:r>
-        <w:t xml:space="preserve"> parameter in het gebied in waarvoor u de BGT data wilt downloaden. Dit kan een </w:t>
-      </w:r>
-      <w:proofErr w:type="spellStart"/>
-      <w:r>
-        <w:t>gpkg</w:t>
-      </w:r>
-      <w:proofErr w:type="spellEnd"/>
-      <w:r>
-        <w:t xml:space="preserve"> </w:t>
-      </w:r>
-      <w:proofErr w:type="spellStart"/>
-      <w:r>
-        <w:t>layer</w:t>
-      </w:r>
-      <w:proofErr w:type="spellEnd"/>
-      <w:r>
-        <w:t xml:space="preserve">, shapefile of featureclass zijn. </w:t>
+        <w:t xml:space="preserve"> parameter in het gebied in waarvoor u de BGT data wilt downloaden. Dit kan een gpkg layer, shapefile of featureclass zijn. </w:t>
       </w:r>
     </w:p>
     <w:p>
@@ -2206,7 +2108,7 @@
                     <pic:cNvPicPr/>
                   </pic:nvPicPr>
                   <pic:blipFill>
-                    <a:blip r:embed="rId12"/>
+                    <a:blip r:embed="rId14"/>
                     <a:stretch>
                       <a:fillRect/>
                     </a:stretch>
@@ -2241,7 +2143,6 @@
           <w:b/>
           <w:bCs/>
         </w:rPr>
-        <w:lastRenderedPageBreak/>
         <w:t xml:space="preserve">BGT ophalen </w:t>
       </w:r>
       <w:r>
@@ -2256,7 +2157,7 @@
       <w:r>
         <w:t xml:space="preserve">Download de BGT via de PDOK Download Viewer: </w:t>
       </w:r>
-      <w:hyperlink r:id="rId13" w:history="1">
+      <w:hyperlink r:id="rId15" w:history="1">
         <w:r>
           <w:rPr>
             <w:rStyle w:val="Hyperlink"/>
@@ -2276,6 +2177,7 @@
         <w:rPr>
           <w:noProof/>
         </w:rPr>
+        <w:lastRenderedPageBreak/>
         <w:drawing>
           <wp:anchor distT="0" distB="0" distL="114300" distR="114300" simplePos="0" relativeHeight="251663360" behindDoc="1" locked="0" layoutInCell="1" allowOverlap="1" wp14:anchorId="564C70C1" wp14:editId="7EF8D517">
             <wp:simplePos x="0" y="0"/>
@@ -2308,7 +2210,7 @@
                     <pic:cNvPicPr/>
                   </pic:nvPicPr>
                   <pic:blipFill>
-                    <a:blip r:embed="rId14" cstate="print">
+                    <a:blip r:embed="rId16" cstate="print">
                       <a:extLst>
                         <a:ext uri="{28A0092B-C50C-407E-A947-70E740481C1C}">
                           <a14:useLocalDpi xmlns:a14="http://schemas.microsoft.com/office/drawing/2010/main" val="0"/>
@@ -2374,7 +2276,6 @@
         <w:rPr>
           <w:noProof/>
         </w:rPr>
-        <w:lastRenderedPageBreak/>
         <w:drawing>
           <wp:anchor distT="0" distB="0" distL="114300" distR="114300" simplePos="0" relativeHeight="251675648" behindDoc="1" locked="0" layoutInCell="1" allowOverlap="1" wp14:anchorId="27E7FF02" wp14:editId="0A2EC479">
             <wp:simplePos x="0" y="0"/>
@@ -2407,7 +2308,7 @@
                     <pic:cNvPicPr/>
                   </pic:nvPicPr>
                   <pic:blipFill>
-                    <a:blip r:embed="rId15">
+                    <a:blip r:embed="rId17">
                       <a:extLst>
                         <a:ext uri="{28A0092B-C50C-407E-A947-70E740481C1C}">
                           <a14:useLocalDpi xmlns:a14="http://schemas.microsoft.com/office/drawing/2010/main" val="0"/>
@@ -2504,7 +2405,7 @@
                     <pic:cNvPicPr/>
                   </pic:nvPicPr>
                   <pic:blipFill>
-                    <a:blip r:embed="rId16" cstate="print">
+                    <a:blip r:embed="rId18" cstate="print">
                       <a:extLst>
                         <a:ext uri="{28A0092B-C50C-407E-A947-70E740481C1C}">
                           <a14:useLocalDpi xmlns:a14="http://schemas.microsoft.com/office/drawing/2010/main" val="0"/>
@@ -2611,7 +2512,7 @@
                     <pic:cNvPicPr/>
                   </pic:nvPicPr>
                   <pic:blipFill>
-                    <a:blip r:embed="rId17" cstate="print">
+                    <a:blip r:embed="rId19" cstate="print">
                       <a:extLst>
                         <a:ext uri="{28A0092B-C50C-407E-A947-70E740481C1C}">
                           <a14:useLocalDpi xmlns:a14="http://schemas.microsoft.com/office/drawing/2010/main" val="0"/>
@@ -2671,7 +2572,6 @@
     <w:p/>
     <w:p/>
     <w:p>
-      <w:commentRangeStart w:id="4"/>
       <w:r>
         <w:rPr>
           <w:noProof/>
@@ -2709,7 +2609,7 @@
                     <pic:cNvPicPr/>
                   </pic:nvPicPr>
                   <pic:blipFill>
-                    <a:blip r:embed="rId18" cstate="print">
+                    <a:blip r:embed="rId20" cstate="print">
                       <a:extLst>
                         <a:ext uri="{28A0092B-C50C-407E-A947-70E740481C1C}">
                           <a14:useLocalDpi xmlns:a14="http://schemas.microsoft.com/office/drawing/2010/main" val="0"/>
@@ -2754,41 +2654,10 @@
         <w:t xml:space="preserve">eventueel </w:t>
       </w:r>
       <w:r>
-        <w:t xml:space="preserve">te bekijken via de </w:t>
-      </w:r>
-      <w:proofErr w:type="spellStart"/>
-      <w:r>
-        <w:t>plugin</w:t>
-      </w:r>
-      <w:proofErr w:type="spellEnd"/>
-      <w:r>
-        <w:t xml:space="preserve"> “BGT Import”. Deze </w:t>
-      </w:r>
-      <w:proofErr w:type="spellStart"/>
-      <w:r>
-        <w:t>plugin</w:t>
-      </w:r>
-      <w:proofErr w:type="spellEnd"/>
-      <w:r>
-        <w:t xml:space="preserve"> is te installeren via de </w:t>
-      </w:r>
-      <w:proofErr w:type="spellStart"/>
-      <w:r>
-        <w:t>plugin</w:t>
-      </w:r>
-      <w:proofErr w:type="spellEnd"/>
-      <w:r>
-        <w:t xml:space="preserve"> manager. </w:t>
-      </w:r>
-      <w:commentRangeEnd w:id="4"/>
+        <w:t xml:space="preserve">te bekijken via de plugin “BGT Import”. Deze plugin is te installeren via de plugin manager. </w:t>
+      </w:r>
       <w:r>
         <w:t>Dit is voor het draaien van de BGT Inlooptool niet een noodzakelijke stap.</w:t>
-      </w:r>
-      <w:r>
-        <w:rPr>
-          <w:rStyle w:val="CommentReference"/>
-        </w:rPr>
-        <w:commentReference w:id="4"/>
       </w:r>
     </w:p>
     <w:p/>
@@ -2811,7 +2680,7 @@
           <w:szCs w:val="24"/>
         </w:rPr>
       </w:pPr>
-      <w:bookmarkStart w:id="5" w:name="_Toc60846295"/>
+      <w:bookmarkStart w:id="4" w:name="_Toc60846295"/>
       <w:r>
         <w:rPr>
           <w:b/>
@@ -2821,20 +2690,12 @@
         </w:rPr>
         <w:t>GWSW dataset ophalen</w:t>
       </w:r>
-      <w:bookmarkEnd w:id="5"/>
-    </w:p>
-    <w:p/>
-    <w:p>
-      <w:r>
-        <w:t xml:space="preserve">Via de GWSW Server van </w:t>
-      </w:r>
-      <w:proofErr w:type="spellStart"/>
-      <w:r>
-        <w:t>Rioned</w:t>
-      </w:r>
-      <w:proofErr w:type="spellEnd"/>
-      <w:r>
-        <w:t xml:space="preserve"> is de dataset van de riolering te downloaden. </w:t>
+      <w:bookmarkEnd w:id="4"/>
+    </w:p>
+    <w:p/>
+    <w:p>
+      <w:r>
+        <w:t xml:space="preserve">Via de GWSW Server van Rioned is de dataset van de riolering te downloaden. </w:t>
       </w:r>
       <w:r>
         <w:t xml:space="preserve">Let op: </w:t>
@@ -2883,7 +2744,7 @@
                     <pic:cNvPicPr/>
                   </pic:nvPicPr>
                   <pic:blipFill>
-                    <a:blip r:embed="rId23" cstate="print">
+                    <a:blip r:embed="rId21" cstate="print">
                       <a:extLst>
                         <a:ext uri="{28A0092B-C50C-407E-A947-70E740481C1C}">
                           <a14:useLocalDpi xmlns:a14="http://schemas.microsoft.com/office/drawing/2010/main" val="0"/>
@@ -2912,7 +2773,7 @@
       <w:r>
         <w:t xml:space="preserve">Ga naar </w:t>
       </w:r>
-      <w:hyperlink r:id="rId24" w:history="1">
+      <w:hyperlink r:id="rId22" w:history="1">
         <w:r>
           <w:rPr>
             <w:rStyle w:val="Hyperlink"/>
@@ -2923,31 +2784,7 @@
     </w:p>
     <w:p>
       <w:r>
-        <w:t xml:space="preserve">Selecteer de menuoptie “GWSW </w:t>
-      </w:r>
-      <w:proofErr w:type="spellStart"/>
-      <w:r>
-        <w:t>Geo</w:t>
-      </w:r>
-      <w:proofErr w:type="spellEnd"/>
-      <w:r>
-        <w:t xml:space="preserve">”. Geef de naam van de dataset, kies het type </w:t>
-      </w:r>
-      <w:proofErr w:type="spellStart"/>
-      <w:r>
-        <w:t>GeoPackage</w:t>
-      </w:r>
-      <w:proofErr w:type="spellEnd"/>
-      <w:r>
-        <w:t xml:space="preserve"> en “download </w:t>
-      </w:r>
-      <w:proofErr w:type="spellStart"/>
-      <w:r>
-        <w:t>geo</w:t>
-      </w:r>
-      <w:proofErr w:type="spellEnd"/>
-      <w:r>
-        <w:t xml:space="preserve">-bestand”. </w:t>
+        <w:t xml:space="preserve">Selecteer de menuoptie “GWSW Geo”. Geef de naam van de dataset, kies het type GeoPackage en “download geo-bestand”. </w:t>
       </w:r>
     </w:p>
     <w:p/>
@@ -2970,7 +2807,7 @@
           <w:szCs w:val="24"/>
         </w:rPr>
       </w:pPr>
-      <w:bookmarkStart w:id="6" w:name="_Toc60846296"/>
+      <w:bookmarkStart w:id="5" w:name="_Toc60846296"/>
       <w:r>
         <w:rPr>
           <w:b/>
@@ -2990,7 +2827,7 @@
         </w:rPr>
         <w:t xml:space="preserve"> ophalen</w:t>
       </w:r>
-      <w:bookmarkEnd w:id="6"/>
+      <w:bookmarkEnd w:id="5"/>
     </w:p>
     <w:p/>
     <w:p>
@@ -3030,7 +2867,7 @@
                     <pic:cNvPicPr/>
                   </pic:nvPicPr>
                   <pic:blipFill>
-                    <a:blip r:embed="rId25">
+                    <a:blip r:embed="rId23">
                       <a:extLst>
                         <a:ext uri="{28A0092B-C50C-407E-A947-70E740481C1C}">
                           <a14:useLocalDpi xmlns:a14="http://schemas.microsoft.com/office/drawing/2010/main" val="0"/>
@@ -3087,54 +2924,93 @@
         <w:footnoteReference w:id="1"/>
       </w:r>
       <w:r>
-        <w:t>. De laag verblijfsobjecten kan worden geladen in het QGIS-project</w:t>
-      </w:r>
-      <w:r>
-        <w:t>.</w:t>
-      </w:r>
-      <w:r>
-        <w:t xml:space="preserve"> </w:t>
-      </w:r>
-      <w:r>
-        <w:t>De BAG (WFS) kan worden gevonden op</w:t>
-      </w:r>
-      <w:r>
-        <w:t>:</w:t>
-      </w:r>
-    </w:p>
-    <w:p>
-      <w:hyperlink r:id="rId26" w:history="1">
+        <w:t xml:space="preserve">. </w:t>
+      </w:r>
+    </w:p>
+    <w:p/>
+    <w:p/>
+    <w:p/>
+    <w:p/>
+    <w:p/>
+    <w:p>
+      <w:r>
+        <w:t>WFS link:</w:t>
+      </w:r>
+    </w:p>
+    <w:p>
+      <w:pPr>
+        <w:rPr>
+          <w:rStyle w:val="Hyperlink"/>
+        </w:rPr>
+      </w:pPr>
+      <w:hyperlink r:id="rId24" w:history="1">
         <w:r>
           <w:rPr>
             <w:rStyle w:val="Hyperlink"/>
           </w:rPr>
-          <w:t>https://www.pdok.nl/geo-services/-/article/basisregistratie-adressen-en-gebouwen-ba-1</w:t>
+          <w:t>https://geodata.nationaalgeoregister.nl/bag/wfs/v1_1?request=getCapabilities&amp;service=WFS</w:t>
         </w:r>
       </w:hyperlink>
-      <w:r>
-        <w:t xml:space="preserve"> </w:t>
-      </w:r>
-      <w:commentRangeStart w:id="7"/>
-      <w:commentRangeEnd w:id="7"/>
-      <w:r>
-        <w:rPr>
-          <w:rStyle w:val="CommentReference"/>
-        </w:rPr>
-        <w:commentReference w:id="7"/>
-      </w:r>
-    </w:p>
-    <w:p/>
-    <w:p>
-      <w:commentRangeStart w:id="8"/>
-      <w:r>
-        <w:t xml:space="preserve">De BAG WFS toevoegen in ArcGIS Pro werkt niet goed. De lagen worden weergegeven als tabellen en niet als geografische data. </w:t>
-      </w:r>
-      <w:commentRangeEnd w:id="8"/>
-      <w:r>
-        <w:rPr>
-          <w:rStyle w:val="CommentReference"/>
-        </w:rPr>
-        <w:commentReference w:id="8"/>
+    </w:p>
+    <w:p/>
+    <w:p>
+      <w:r>
+        <w:t xml:space="preserve">De functionaliteit werkt nog NIET in de BGT InloopTool voor ArcGIS Pro in fase 2. Er is geen standaard functionaliteit om snel een geopackage te maken van een klein gebied uit een WFS laag. </w:t>
+      </w:r>
+    </w:p>
+    <w:p>
+      <w:r>
+        <w:t>Workaround:</w:t>
+      </w:r>
+    </w:p>
+    <w:p>
+      <w:pPr>
+        <w:pStyle w:val="ListParagraph"/>
+        <w:numPr>
+          <w:ilvl w:val="0"/>
+          <w:numId w:val="6"/>
+        </w:numPr>
+      </w:pPr>
+      <w:r>
+        <w:t xml:space="preserve">Gebruik de “WFS to feature class” om een feature class van </w:t>
+      </w:r>
+      <w:r>
+        <w:t>de laag “verblijfsobject”</w:t>
+      </w:r>
+    </w:p>
+    <w:p>
+      <w:pPr>
+        <w:pStyle w:val="ListParagraph"/>
+        <w:numPr>
+          <w:ilvl w:val="0"/>
+          <w:numId w:val="6"/>
+        </w:numPr>
+      </w:pPr>
+      <w:r>
+        <w:t>Clip de verblijfsobject feature class met het projectgebied</w:t>
+      </w:r>
+    </w:p>
+    <w:p>
+      <w:pPr>
+        <w:pStyle w:val="ListParagraph"/>
+        <w:numPr>
+          <w:ilvl w:val="0"/>
+          <w:numId w:val="6"/>
+        </w:numPr>
+      </w:pPr>
+      <w:r>
+        <w:t>Exporteer het geclipte verblijfsobject naar een Geopackage</w:t>
+      </w:r>
+    </w:p>
+    <w:p/>
+    <w:p>
+      <w:r>
+        <w:t xml:space="preserve">Opmerking: </w:t>
+      </w:r>
+    </w:p>
+    <w:p>
+      <w:r>
+        <w:t xml:space="preserve">Voor ArcGIS Pro 2.8.0 kan het zijn dat de WFS lagen worden weergegeven als tabellen en niet als lagen met geografische data. Dit ziet eruit zoals hieronder weergegeven. </w:t>
       </w:r>
     </w:p>
     <w:p>
@@ -3142,8 +3018,9 @@
         <w:rPr>
           <w:noProof/>
         </w:rPr>
+        <w:lastRenderedPageBreak/>
         <w:drawing>
-          <wp:inline distT="0" distB="0" distL="0" distR="0" wp14:anchorId="62739C56" wp14:editId="2ED92764">
+          <wp:inline distT="0" distB="0" distL="0" distR="0" wp14:anchorId="3B117B14" wp14:editId="33D995A5">
             <wp:extent cx="5759450" cy="1433830"/>
             <wp:effectExtent l="0" t="0" r="0" b="0"/>
             <wp:docPr id="26" name="Picture 26"/>
@@ -3158,7 +3035,7 @@
                     <pic:cNvPicPr/>
                   </pic:nvPicPr>
                   <pic:blipFill>
-                    <a:blip r:embed="rId27"/>
+                    <a:blip r:embed="rId25"/>
                     <a:stretch>
                       <a:fillRect/>
                     </a:stretch>
@@ -3179,12 +3056,6 @@
         </w:drawing>
       </w:r>
     </w:p>
-    <w:p/>
-    <w:p/>
-    <w:p/>
-    <w:p/>
-    <w:p/>
-    <w:p/>
     <w:p>
       <w:pPr>
         <w:pStyle w:val="Heading1"/>
@@ -3200,7 +3071,7 @@
           <w:szCs w:val="24"/>
         </w:rPr>
       </w:pPr>
-      <w:bookmarkStart w:id="9" w:name="_Toc60846297"/>
+      <w:bookmarkStart w:id="6" w:name="_Toc60846297"/>
       <w:r>
         <w:rPr>
           <w:b/>
@@ -3208,10 +3079,9 @@
           <w:sz w:val="24"/>
           <w:szCs w:val="24"/>
         </w:rPr>
-        <w:lastRenderedPageBreak/>
         <w:t>Testdata</w:t>
       </w:r>
-      <w:bookmarkEnd w:id="9"/>
+      <w:bookmarkEnd w:id="6"/>
     </w:p>
     <w:p>
       <w:r>
@@ -3219,7 +3089,7 @@
       </w:r>
     </w:p>
     <w:p>
-      <w:hyperlink r:id="rId28" w:history="1">
+      <w:hyperlink r:id="rId26" w:history="1">
         <w:r>
           <w:rPr>
             <w:rStyle w:val="Hyperlink"/>
@@ -3265,7 +3135,7 @@
                     <pic:cNvPicPr/>
                   </pic:nvPicPr>
                   <pic:blipFill>
-                    <a:blip r:embed="rId29">
+                    <a:blip r:embed="rId27">
                       <a:extLst>
                         <a:ext uri="{28A0092B-C50C-407E-A947-70E740481C1C}">
                           <a14:useLocalDpi xmlns:a14="http://schemas.microsoft.com/office/drawing/2010/main" val="0"/>
@@ -3324,7 +3194,7 @@
       <w:r>
         <w:br w:type="page"/>
       </w:r>
-      <w:bookmarkStart w:id="10" w:name="_Toc60846298"/>
+      <w:bookmarkStart w:id="7" w:name="_Toc60846298"/>
       <w:r>
         <w:rPr>
           <w:rFonts w:cstheme="majorHAnsi"/>
@@ -3334,7 +3204,7 @@
         <w:lastRenderedPageBreak/>
         <w:t>BGT Inlooptool draaien</w:t>
       </w:r>
-      <w:bookmarkEnd w:id="10"/>
+      <w:bookmarkEnd w:id="7"/>
     </w:p>
     <w:p/>
     <w:p>
@@ -3344,11 +3214,9 @@
       <w:r>
         <w:t xml:space="preserve">door in de </w:t>
       </w:r>
-      <w:proofErr w:type="spellStart"/>
       <w:r>
         <w:t>BGTInloopToolbox</w:t>
       </w:r>
-      <w:proofErr w:type="spellEnd"/>
       <w:r>
         <w:t xml:space="preserve"> op “</w:t>
       </w:r>
@@ -3393,7 +3261,7 @@
                     <pic:cNvPicPr/>
                   </pic:nvPicPr>
                   <pic:blipFill>
-                    <a:blip r:embed="rId30"/>
+                    <a:blip r:embed="rId28"/>
                     <a:stretch>
                       <a:fillRect/>
                     </a:stretch>
@@ -3430,7 +3298,7 @@
           <w:szCs w:val="24"/>
         </w:rPr>
       </w:pPr>
-      <w:bookmarkStart w:id="11" w:name="_Toc60846299"/>
+      <w:bookmarkStart w:id="8" w:name="_Toc60846299"/>
       <w:r>
         <w:rPr>
           <w:b/>
@@ -3440,7 +3308,7 @@
         </w:rPr>
         <w:t>Instellingen BGT Inlooptool</w:t>
       </w:r>
-      <w:bookmarkEnd w:id="11"/>
+      <w:bookmarkEnd w:id="8"/>
     </w:p>
     <w:p/>
     <w:p>
@@ -3753,21 +3621,7 @@
         <w:rPr>
           <w:color w:val="8EAADB" w:themeColor="accent1" w:themeTint="99"/>
         </w:rPr>
-        <w:t xml:space="preserve"> In andere worden omschrijven: hemelwater afkomstig van daken is schoon, dit water gaat direct zonder zuiveringsstap naar het oppervlakte water. Hemelwater afkomstig van verharding/wegen is ‘vervuild’ dit wordt ingezameld in een stelsel met zuiveringsstap (VGS of hemelwaterriool met bijvoorbeeld helofytenfilter of een stelsel waar nog een zuiveringsstap kan worden ingebouwd. Dit stelseltype komt niet veel voor met name op bedrijventerreinen/industrieterreinen/drukke verkeersaders aangelegd tussen eind jaren negentig tot begin </w:t>
-      </w:r>
-      <w:proofErr w:type="spellStart"/>
-      <w:r>
-        <w:rPr>
-          <w:color w:val="8EAADB" w:themeColor="accent1" w:themeTint="99"/>
-        </w:rPr>
-        <w:t>zeros</w:t>
-      </w:r>
-      <w:proofErr w:type="spellEnd"/>
-      <w:r>
-        <w:rPr>
-          <w:color w:val="8EAADB" w:themeColor="accent1" w:themeTint="99"/>
-        </w:rPr>
-        <w:t xml:space="preserve"> (ongeveer 2005).</w:t>
+        <w:t xml:space="preserve"> In andere worden omschrijven: hemelwater afkomstig van daken is schoon, dit water gaat direct zonder zuiveringsstap naar het oppervlakte water. Hemelwater afkomstig van verharding/wegen is ‘vervuild’ dit wordt ingezameld in een stelsel met zuiveringsstap (VGS of hemelwaterriool met bijvoorbeeld helofytenfilter of een stelsel waar nog een zuiveringsstap kan worden ingebouwd. Dit stelseltype komt niet veel voor met name op bedrijventerreinen/industrieterreinen/drukke verkeersaders aangelegd tussen eind jaren negentig tot begin zeros (ongeveer 2005).</w:t>
       </w:r>
     </w:p>
     <w:p>
@@ -3937,7 +3791,7 @@
           <w:szCs w:val="24"/>
         </w:rPr>
       </w:pPr>
-      <w:bookmarkStart w:id="12" w:name="_Toc60846300"/>
+      <w:bookmarkStart w:id="9" w:name="_Toc60846300"/>
       <w:r>
         <w:rPr>
           <w:b/>
@@ -3947,7 +3801,7 @@
         </w:rPr>
         <w:t>Resultaat BGT Inlooptool</w:t>
       </w:r>
-      <w:bookmarkEnd w:id="12"/>
+      <w:bookmarkEnd w:id="9"/>
     </w:p>
     <w:p>
       <w:r>
@@ -3986,7 +3840,7 @@
                     <pic:cNvPicPr/>
                   </pic:nvPicPr>
                   <pic:blipFill>
-                    <a:blip r:embed="rId31" cstate="print">
+                    <a:blip r:embed="rId29" cstate="print">
                       <a:extLst>
                         <a:ext uri="{28A0092B-C50C-407E-A947-70E740481C1C}">
                           <a14:useLocalDpi xmlns:a14="http://schemas.microsoft.com/office/drawing/2010/main" val="0"/>
@@ -4047,15 +3901,7 @@
     <w:p>
       <w:r>
         <w:lastRenderedPageBreak/>
-        <w:t>Onderstaand is de attributentabel van het resultaat van de BGT Inlooptool weergegeven. De vlakken hebben een unieke code van de BGT meegekregen (</w:t>
-      </w:r>
-      <w:proofErr w:type="spellStart"/>
-      <w:r>
-        <w:t>bgt</w:t>
-      </w:r>
-      <w:proofErr w:type="spellEnd"/>
-      <w:r>
-        <w:t xml:space="preserve"> _identificatie) zodat de link met de BGT mogelijk is. Daarnaast is elk vlak in percentages </w:t>
+        <w:t xml:space="preserve">Onderstaand is de attributentabel van het resultaat van de BGT Inlooptool weergegeven. De vlakken hebben een unieke code van de BGT meegekregen (bgt _identificatie) zodat de link met de BGT mogelijk is. Daarnaast is elk vlak in percentages </w:t>
       </w:r>
       <w:r>
         <w:t xml:space="preserve">(0%, 50% of 100%) </w:t>
@@ -4085,7 +3931,7 @@
                     <pic:cNvPicPr/>
                   </pic:nvPicPr>
                   <pic:blipFill>
-                    <a:blip r:embed="rId32" cstate="print">
+                    <a:blip r:embed="rId30" cstate="print">
                       <a:extLst>
                         <a:ext uri="{28A0092B-C50C-407E-A947-70E740481C1C}">
                           <a14:useLocalDpi xmlns:a14="http://schemas.microsoft.com/office/drawing/2010/main" val="0"/>
@@ -4126,12 +3972,12 @@
           <w:szCs w:val="24"/>
         </w:rPr>
         <w:sectPr>
-          <w:headerReference w:type="even" r:id="rId33"/>
-          <w:headerReference w:type="default" r:id="rId34"/>
-          <w:footerReference w:type="even" r:id="rId35"/>
-          <w:footerReference w:type="default" r:id="rId36"/>
-          <w:headerReference w:type="first" r:id="rId37"/>
-          <w:footerReference w:type="first" r:id="rId38"/>
+          <w:headerReference w:type="even" r:id="rId31"/>
+          <w:headerReference w:type="default" r:id="rId32"/>
+          <w:footerReference w:type="even" r:id="rId33"/>
+          <w:footerReference w:type="default" r:id="rId34"/>
+          <w:headerReference w:type="first" r:id="rId35"/>
+          <w:footerReference w:type="first" r:id="rId36"/>
           <w:pgSz w:w="11906" w:h="16838" w:code="9"/>
           <w:pgMar w:top="567" w:right="1418" w:bottom="567" w:left="1418" w:header="709" w:footer="709" w:gutter="0"/>
           <w:cols w:space="708"/>
@@ -4151,9 +3997,9 @@
           <w:szCs w:val="24"/>
         </w:rPr>
       </w:pPr>
-      <w:bookmarkStart w:id="13" w:name="_Ref60220246"/>
-      <w:bookmarkStart w:id="14" w:name="_Ref60220255"/>
-      <w:bookmarkStart w:id="15" w:name="_Toc60846301"/>
+      <w:bookmarkStart w:id="10" w:name="_Ref60220246"/>
+      <w:bookmarkStart w:id="11" w:name="_Ref60220255"/>
+      <w:bookmarkStart w:id="12" w:name="_Toc60846301"/>
       <w:r>
         <w:rPr>
           <w:noProof/>
@@ -4191,7 +4037,7 @@
                     <pic:cNvPicPr/>
                   </pic:nvPicPr>
                   <pic:blipFill>
-                    <a:blip r:embed="rId39" cstate="print">
+                    <a:blip r:embed="rId37" cstate="print">
                       <a:extLst>
                         <a:ext uri="{28A0092B-C50C-407E-A947-70E740481C1C}">
                           <a14:useLocalDpi xmlns:a14="http://schemas.microsoft.com/office/drawing/2010/main" val="0"/>
@@ -4241,9 +4087,9 @@
         </w:rPr>
         <w:t xml:space="preserve"> Stroomdiagram</w:t>
       </w:r>
-      <w:bookmarkEnd w:id="13"/>
-      <w:bookmarkEnd w:id="14"/>
-      <w:bookmarkEnd w:id="15"/>
+      <w:bookmarkEnd w:id="10"/>
+      <w:bookmarkEnd w:id="11"/>
+      <w:bookmarkEnd w:id="12"/>
     </w:p>
     <w:p/>
     <w:p/>
@@ -4261,88 +4107,6 @@
     </w:sectPr>
   </w:body>
 </w:document>
-</file>
-
-<file path=word/comments.xml><?xml version="1.0" encoding="utf-8"?>
-<w:comments xmlns:wpc="http://schemas.microsoft.com/office/word/2010/wordprocessingCanvas" xmlns:cx="http://schemas.microsoft.com/office/drawing/2014/chartex" xmlns:cx1="http://schemas.microsoft.com/office/drawing/2015/9/8/chartex" xmlns:cx2="http://schemas.microsoft.com/office/drawing/2015/10/21/chartex" xmlns:cx3="http://schemas.microsoft.com/office/drawing/2016/5/9/chartex" xmlns:cx4="http://schemas.microsoft.com/office/drawing/2016/5/10/chartex" xmlns:cx5="http://schemas.microsoft.com/office/drawing/2016/5/11/chartex" xmlns:cx6="http://schemas.microsoft.com/office/drawing/2016/5/12/chartex" xmlns:cx7="http://schemas.microsoft.com/office/drawing/2016/5/13/chartex" xmlns:cx8="http://schemas.microsoft.com/office/drawing/2016/5/14/chartex" xmlns:mc="http://schemas.openxmlformats.org/markup-compatibility/2006" xmlns:aink="http://schemas.microsoft.com/office/drawing/2016/ink" xmlns:am3d="http://schemas.microsoft.com/office/drawing/2017/model3d" xmlns:o="urn:schemas-microsoft-com:office:office" xmlns:r="http://schemas.openxmlformats.org/officeDocument/2006/relationships" xmlns:m="http://schemas.openxmlformats.org/officeDocument/2006/math" xmlns:v="urn:schemas-microsoft-com:vml" xmlns:wp14="http://schemas.microsoft.com/office/word/2010/wordprocessingDrawing" xmlns:wp="http://schemas.openxmlformats.org/drawingml/2006/wordprocessingDrawing" xmlns:w10="urn:schemas-microsoft-com:office:word" xmlns:w="http://schemas.openxmlformats.org/wordprocessingml/2006/main" xmlns:w14="http://schemas.microsoft.com/office/word/2010/wordml" xmlns:w15="http://schemas.microsoft.com/office/word/2012/wordml" xmlns:w16cex="http://schemas.microsoft.com/office/word/2018/wordml/cex" xmlns:w16cid="http://schemas.microsoft.com/office/word/2016/wordml/cid" xmlns:w16="http://schemas.microsoft.com/office/word/2018/wordml" xmlns:w16sdtdh="http://schemas.microsoft.com/office/word/2020/wordml/sdtdatahash" xmlns:w16se="http://schemas.microsoft.com/office/word/2015/wordml/symex" xmlns:wpg="http://schemas.microsoft.com/office/word/2010/wordprocessingGroup" xmlns:wpi="http://schemas.microsoft.com/office/word/2010/wordprocessingInk" xmlns:wne="http://schemas.microsoft.com/office/word/2006/wordml" xmlns:wps="http://schemas.microsoft.com/office/word/2010/wordprocessingShape" mc:Ignorable="w14 w15 w16se w16cid w16 w16cex w16sdtdh wp14">
-  <w:comment w:id="4" w:author="Jafeth" w:date="2020-12-30T10:53:00Z" w:initials="J">
-    <w:p>
-      <w:pPr>
-        <w:pStyle w:val="CommentText"/>
-      </w:pPr>
-      <w:r>
-        <w:rPr>
-          <w:rStyle w:val="CommentReference"/>
-        </w:rPr>
-        <w:annotationRef/>
-      </w:r>
-      <w:r>
-        <w:rPr>
-          <w:noProof/>
-        </w:rPr>
-        <w:t>Weet niet of deze er in moet. Even checken met Arnold. In princpe maakt de BGT-InloopTOOL al de juiste seceltie in actuele BGT-vlakken.</w:t>
-      </w:r>
-    </w:p>
-  </w:comment>
-  <w:comment w:id="7" w:author="Jafeth" w:date="2020-12-30T11:10:00Z" w:initials="J">
-    <w:p>
-      <w:pPr>
-        <w:pStyle w:val="CommentText"/>
-      </w:pPr>
-      <w:r>
-        <w:rPr>
-          <w:rStyle w:val="CommentReference"/>
-        </w:rPr>
-        <w:annotationRef/>
-      </w:r>
-      <w:r>
-        <w:rPr>
-          <w:noProof/>
-        </w:rPr>
-        <w:t>Even checken met Arnold/Leendert. Een Geopackage download van de BAG s niet standaard. Zelf gebruik ik de WFS en vervolgens sla ik de verblijfsobjecten op als GPKG of GML of SHP.</w:t>
-      </w:r>
-    </w:p>
-  </w:comment>
-  <w:comment w:id="8" w:author="Sjoerd Hoekstra" w:date="2021-02-02T12:17:00Z" w:initials="SH">
-    <w:p>
-      <w:pPr>
-        <w:pStyle w:val="CommentText"/>
-      </w:pPr>
-      <w:r>
-        <w:rPr>
-          <w:rStyle w:val="CommentReference"/>
-        </w:rPr>
-        <w:annotationRef/>
-      </w:r>
-      <w:r>
-        <w:t xml:space="preserve">Volgens de bug registratie wordt dit opgelost in ArcGIS Pro 2.8. </w:t>
-      </w:r>
-    </w:p>
-  </w:comment>
-</w:comments>
-</file>
-
-<file path=word/commentsExtended.xml><?xml version="1.0" encoding="utf-8"?>
-<w15:commentsEx xmlns:wpc="http://schemas.microsoft.com/office/word/2010/wordprocessingCanvas" xmlns:cx="http://schemas.microsoft.com/office/drawing/2014/chartex" xmlns:cx1="http://schemas.microsoft.com/office/drawing/2015/9/8/chartex" xmlns:cx2="http://schemas.microsoft.com/office/drawing/2015/10/21/chartex" xmlns:cx3="http://schemas.microsoft.com/office/drawing/2016/5/9/chartex" xmlns:cx4="http://schemas.microsoft.com/office/drawing/2016/5/10/chartex" xmlns:cx5="http://schemas.microsoft.com/office/drawing/2016/5/11/chartex" xmlns:cx6="http://schemas.microsoft.com/office/drawing/2016/5/12/chartex" xmlns:cx7="http://schemas.microsoft.com/office/drawing/2016/5/13/chartex" xmlns:cx8="http://schemas.microsoft.com/office/drawing/2016/5/14/chartex" xmlns:mc="http://schemas.openxmlformats.org/markup-compatibility/2006" xmlns:aink="http://schemas.microsoft.com/office/drawing/2016/ink" xmlns:am3d="http://schemas.microsoft.com/office/drawing/2017/model3d" xmlns:o="urn:schemas-microsoft-com:office:office" xmlns:r="http://schemas.openxmlformats.org/officeDocument/2006/relationships" xmlns:m="http://schemas.openxmlformats.org/officeDocument/2006/math" xmlns:v="urn:schemas-microsoft-com:vml" xmlns:wp14="http://schemas.microsoft.com/office/word/2010/wordprocessingDrawing" xmlns:wp="http://schemas.openxmlformats.org/drawingml/2006/wordprocessingDrawing" xmlns:w10="urn:schemas-microsoft-com:office:word" xmlns:w="http://schemas.openxmlformats.org/wordprocessingml/2006/main" xmlns:w14="http://schemas.microsoft.com/office/word/2010/wordml" xmlns:w15="http://schemas.microsoft.com/office/word/2012/wordml" xmlns:w16cex="http://schemas.microsoft.com/office/word/2018/wordml/cex" xmlns:w16cid="http://schemas.microsoft.com/office/word/2016/wordml/cid" xmlns:w16="http://schemas.microsoft.com/office/word/2018/wordml" xmlns:w16sdtdh="http://schemas.microsoft.com/office/word/2020/wordml/sdtdatahash" xmlns:w16se="http://schemas.microsoft.com/office/word/2015/wordml/symex" xmlns:wpg="http://schemas.microsoft.com/office/word/2010/wordprocessingGroup" xmlns:wpi="http://schemas.microsoft.com/office/word/2010/wordprocessingInk" xmlns:wne="http://schemas.microsoft.com/office/word/2006/wordml" xmlns:wps="http://schemas.microsoft.com/office/word/2010/wordprocessingShape" mc:Ignorable="w14 w15 w16se w16cid w16 w16cex w16sdtdh wp14">
-  <w15:commentEx w15:paraId="05B26D5B" w15:done="1"/>
-  <w15:commentEx w15:paraId="65988B79" w15:done="0"/>
-  <w15:commentEx w15:paraId="6CA5D2ED" w15:done="0"/>
-</w15:commentsEx>
-</file>
-
-<file path=word/commentsExtensible.xml><?xml version="1.0" encoding="utf-8"?>
-<w16cex:commentsExtensible xmlns:wpc="http://schemas.microsoft.com/office/word/2010/wordprocessingCanvas" xmlns:cx="http://schemas.microsoft.com/office/drawing/2014/chartex" xmlns:cx1="http://schemas.microsoft.com/office/drawing/2015/9/8/chartex" xmlns:cx2="http://schemas.microsoft.com/office/drawing/2015/10/21/chartex" xmlns:cx3="http://schemas.microsoft.com/office/drawing/2016/5/9/chartex" xmlns:cx4="http://schemas.microsoft.com/office/drawing/2016/5/10/chartex" xmlns:cx5="http://schemas.microsoft.com/office/drawing/2016/5/11/chartex" xmlns:cx6="http://schemas.microsoft.com/office/drawing/2016/5/12/chartex" xmlns:cx7="http://schemas.microsoft.com/office/drawing/2016/5/13/chartex" xmlns:cx8="http://schemas.microsoft.com/office/drawing/2016/5/14/chartex" xmlns:mc="http://schemas.openxmlformats.org/markup-compatibility/2006" xmlns:aink="http://schemas.microsoft.com/office/drawing/2016/ink" xmlns:am3d="http://schemas.microsoft.com/office/drawing/2017/model3d" xmlns:o="urn:schemas-microsoft-com:office:office" xmlns:r="http://schemas.openxmlformats.org/officeDocument/2006/relationships" xmlns:m="http://schemas.openxmlformats.org/officeDocument/2006/math" xmlns:v="urn:schemas-microsoft-com:vml" xmlns:wp14="http://schemas.microsoft.com/office/word/2010/wordprocessingDrawing" xmlns:wp="http://schemas.openxmlformats.org/drawingml/2006/wordprocessingDrawing" xmlns:w10="urn:schemas-microsoft-com:office:word" xmlns:w="http://schemas.openxmlformats.org/wordprocessingml/2006/main" xmlns:w14="http://schemas.microsoft.com/office/word/2010/wordml" xmlns:w15="http://schemas.microsoft.com/office/word/2012/wordml" xmlns:w16cex="http://schemas.microsoft.com/office/word/2018/wordml/cex" xmlns:w16cid="http://schemas.microsoft.com/office/word/2016/wordml/cid" xmlns:w16="http://schemas.microsoft.com/office/word/2018/wordml" xmlns:w16sdtdh="http://schemas.microsoft.com/office/word/2020/wordml/sdtdatahash" xmlns:w16se="http://schemas.microsoft.com/office/word/2015/wordml/symex" xmlns:wpg="http://schemas.microsoft.com/office/word/2010/wordprocessingGroup" xmlns:wpi="http://schemas.microsoft.com/office/word/2010/wordprocessingInk" xmlns:wne="http://schemas.microsoft.com/office/word/2006/wordml" xmlns:wps="http://schemas.microsoft.com/office/word/2010/wordprocessingShape" mc:Ignorable="w14 w15 w16se w16cid w16 w16cex w16sdtdh wp14">
-  <w16cex:commentExtensible w16cex:durableId="2396DAA4" w16cex:dateUtc="2020-12-30T09:53:00Z"/>
-  <w16cex:commentExtensible w16cex:durableId="2396DEA2" w16cex:dateUtc="2020-12-30T10:10:00Z"/>
-</w16cex:commentsExtensible>
-</file>
-
-<file path=word/commentsIds.xml><?xml version="1.0" encoding="utf-8"?>
-<w16cid:commentsIds xmlns:wpc="http://schemas.microsoft.com/office/word/2010/wordprocessingCanvas" xmlns:cx="http://schemas.microsoft.com/office/drawing/2014/chartex" xmlns:cx1="http://schemas.microsoft.com/office/drawing/2015/9/8/chartex" xmlns:cx2="http://schemas.microsoft.com/office/drawing/2015/10/21/chartex" xmlns:cx3="http://schemas.microsoft.com/office/drawing/2016/5/9/chartex" xmlns:cx4="http://schemas.microsoft.com/office/drawing/2016/5/10/chartex" xmlns:cx5="http://schemas.microsoft.com/office/drawing/2016/5/11/chartex" xmlns:cx6="http://schemas.microsoft.com/office/drawing/2016/5/12/chartex" xmlns:cx7="http://schemas.microsoft.com/office/drawing/2016/5/13/chartex" xmlns:cx8="http://schemas.microsoft.com/office/drawing/2016/5/14/chartex" xmlns:mc="http://schemas.openxmlformats.org/markup-compatibility/2006" xmlns:aink="http://schemas.microsoft.com/office/drawing/2016/ink" xmlns:am3d="http://schemas.microsoft.com/office/drawing/2017/model3d" xmlns:o="urn:schemas-microsoft-com:office:office" xmlns:r="http://schemas.openxmlformats.org/officeDocument/2006/relationships" xmlns:m="http://schemas.openxmlformats.org/officeDocument/2006/math" xmlns:v="urn:schemas-microsoft-com:vml" xmlns:wp14="http://schemas.microsoft.com/office/word/2010/wordprocessingDrawing" xmlns:wp="http://schemas.openxmlformats.org/drawingml/2006/wordprocessingDrawing" xmlns:w10="urn:schemas-microsoft-com:office:word" xmlns:w="http://schemas.openxmlformats.org/wordprocessingml/2006/main" xmlns:w14="http://schemas.microsoft.com/office/word/2010/wordml" xmlns:w15="http://schemas.microsoft.com/office/word/2012/wordml" xmlns:w16cex="http://schemas.microsoft.com/office/word/2018/wordml/cex" xmlns:w16cid="http://schemas.microsoft.com/office/word/2016/wordml/cid" xmlns:w16="http://schemas.microsoft.com/office/word/2018/wordml" xmlns:w16sdtdh="http://schemas.microsoft.com/office/word/2020/wordml/sdtdatahash" xmlns:w16se="http://schemas.microsoft.com/office/word/2015/wordml/symex" xmlns:wpg="http://schemas.microsoft.com/office/word/2010/wordprocessingGroup" xmlns:wpi="http://schemas.microsoft.com/office/word/2010/wordprocessingInk" xmlns:wne="http://schemas.microsoft.com/office/word/2006/wordml" xmlns:wps="http://schemas.microsoft.com/office/word/2010/wordprocessingShape" mc:Ignorable="w14 w15 w16se w16cid w16 w16cex w16sdtdh wp14">
-  <w16cid:commentId w16cid:paraId="05B26D5B" w16cid:durableId="2396DAA4"/>
-  <w16cid:commentId w16cid:paraId="65988B79" w16cid:durableId="2396DEA2"/>
-  <w16cid:commentId w16cid:paraId="6CA5D2ED" w16cid:durableId="23C3C160"/>
-</w16cid:commentsIds>
 </file>
 
 <file path=word/endnotes.xml><?xml version="1.0" encoding="utf-8"?>
@@ -4940,6 +4704,95 @@
     </w:lvl>
   </w:abstractNum>
   <w:abstractNum w:abstractNumId="1" w15:restartNumberingAfterBreak="0">
+    <w:nsid w:val="2A46776B"/>
+    <w:multiLevelType w:val="hybridMultilevel"/>
+    <w:tmpl w:val="2688A938"/>
+    <w:lvl w:ilvl="0" w:tplc="04130011">
+      <w:start w:val="1"/>
+      <w:numFmt w:val="decimal"/>
+      <w:lvlText w:val="%1)"/>
+      <w:lvlJc w:val="left"/>
+      <w:pPr>
+        <w:ind w:left="720" w:hanging="360"/>
+      </w:pPr>
+      <w:rPr>
+        <w:rFonts w:hint="default"/>
+      </w:rPr>
+    </w:lvl>
+    <w:lvl w:ilvl="1" w:tplc="04130019" w:tentative="1">
+      <w:start w:val="1"/>
+      <w:numFmt w:val="lowerLetter"/>
+      <w:lvlText w:val="%2."/>
+      <w:lvlJc w:val="left"/>
+      <w:pPr>
+        <w:ind w:left="1440" w:hanging="360"/>
+      </w:pPr>
+    </w:lvl>
+    <w:lvl w:ilvl="2" w:tplc="0413001B" w:tentative="1">
+      <w:start w:val="1"/>
+      <w:numFmt w:val="lowerRoman"/>
+      <w:lvlText w:val="%3."/>
+      <w:lvlJc w:val="right"/>
+      <w:pPr>
+        <w:ind w:left="2160" w:hanging="180"/>
+      </w:pPr>
+    </w:lvl>
+    <w:lvl w:ilvl="3" w:tplc="0413000F" w:tentative="1">
+      <w:start w:val="1"/>
+      <w:numFmt w:val="decimal"/>
+      <w:lvlText w:val="%4."/>
+      <w:lvlJc w:val="left"/>
+      <w:pPr>
+        <w:ind w:left="2880" w:hanging="360"/>
+      </w:pPr>
+    </w:lvl>
+    <w:lvl w:ilvl="4" w:tplc="04130019" w:tentative="1">
+      <w:start w:val="1"/>
+      <w:numFmt w:val="lowerLetter"/>
+      <w:lvlText w:val="%5."/>
+      <w:lvlJc w:val="left"/>
+      <w:pPr>
+        <w:ind w:left="3600" w:hanging="360"/>
+      </w:pPr>
+    </w:lvl>
+    <w:lvl w:ilvl="5" w:tplc="0413001B" w:tentative="1">
+      <w:start w:val="1"/>
+      <w:numFmt w:val="lowerRoman"/>
+      <w:lvlText w:val="%6."/>
+      <w:lvlJc w:val="right"/>
+      <w:pPr>
+        <w:ind w:left="4320" w:hanging="180"/>
+      </w:pPr>
+    </w:lvl>
+    <w:lvl w:ilvl="6" w:tplc="0413000F" w:tentative="1">
+      <w:start w:val="1"/>
+      <w:numFmt w:val="decimal"/>
+      <w:lvlText w:val="%7."/>
+      <w:lvlJc w:val="left"/>
+      <w:pPr>
+        <w:ind w:left="5040" w:hanging="360"/>
+      </w:pPr>
+    </w:lvl>
+    <w:lvl w:ilvl="7" w:tplc="04130019" w:tentative="1">
+      <w:start w:val="1"/>
+      <w:numFmt w:val="lowerLetter"/>
+      <w:lvlText w:val="%8."/>
+      <w:lvlJc w:val="left"/>
+      <w:pPr>
+        <w:ind w:left="5760" w:hanging="360"/>
+      </w:pPr>
+    </w:lvl>
+    <w:lvl w:ilvl="8" w:tplc="0413001B" w:tentative="1">
+      <w:start w:val="1"/>
+      <w:numFmt w:val="lowerRoman"/>
+      <w:lvlText w:val="%9."/>
+      <w:lvlJc w:val="right"/>
+      <w:pPr>
+        <w:ind w:left="6480" w:hanging="180"/>
+      </w:pPr>
+    </w:lvl>
+  </w:abstractNum>
+  <w:abstractNum w:abstractNumId="2" w15:restartNumberingAfterBreak="0">
     <w:nsid w:val="2E8724C3"/>
     <w:multiLevelType w:val="multilevel"/>
     <w:tmpl w:val="0413001F"/>
@@ -5025,7 +4878,7 @@
       </w:pPr>
     </w:lvl>
   </w:abstractNum>
-  <w:abstractNum w:abstractNumId="2" w15:restartNumberingAfterBreak="0">
+  <w:abstractNum w:abstractNumId="3" w15:restartNumberingAfterBreak="0">
     <w:nsid w:val="41370DF7"/>
     <w:multiLevelType w:val="hybridMultilevel"/>
     <w:tmpl w:val="D91CBB44"/>
@@ -5137,7 +4990,185 @@
       </w:rPr>
     </w:lvl>
   </w:abstractNum>
-  <w:abstractNum w:abstractNumId="3" w15:restartNumberingAfterBreak="0">
+  <w:abstractNum w:abstractNumId="4" w15:restartNumberingAfterBreak="0">
+    <w:nsid w:val="46C8248F"/>
+    <w:multiLevelType w:val="hybridMultilevel"/>
+    <w:tmpl w:val="DB167238"/>
+    <w:lvl w:ilvl="0" w:tplc="04130011">
+      <w:start w:val="1"/>
+      <w:numFmt w:val="decimal"/>
+      <w:lvlText w:val="%1)"/>
+      <w:lvlJc w:val="left"/>
+      <w:pPr>
+        <w:ind w:left="720" w:hanging="360"/>
+      </w:pPr>
+      <w:rPr>
+        <w:rFonts w:hint="default"/>
+      </w:rPr>
+    </w:lvl>
+    <w:lvl w:ilvl="1" w:tplc="04130019" w:tentative="1">
+      <w:start w:val="1"/>
+      <w:numFmt w:val="lowerLetter"/>
+      <w:lvlText w:val="%2."/>
+      <w:lvlJc w:val="left"/>
+      <w:pPr>
+        <w:ind w:left="1440" w:hanging="360"/>
+      </w:pPr>
+    </w:lvl>
+    <w:lvl w:ilvl="2" w:tplc="0413001B" w:tentative="1">
+      <w:start w:val="1"/>
+      <w:numFmt w:val="lowerRoman"/>
+      <w:lvlText w:val="%3."/>
+      <w:lvlJc w:val="right"/>
+      <w:pPr>
+        <w:ind w:left="2160" w:hanging="180"/>
+      </w:pPr>
+    </w:lvl>
+    <w:lvl w:ilvl="3" w:tplc="0413000F" w:tentative="1">
+      <w:start w:val="1"/>
+      <w:numFmt w:val="decimal"/>
+      <w:lvlText w:val="%4."/>
+      <w:lvlJc w:val="left"/>
+      <w:pPr>
+        <w:ind w:left="2880" w:hanging="360"/>
+      </w:pPr>
+    </w:lvl>
+    <w:lvl w:ilvl="4" w:tplc="04130019" w:tentative="1">
+      <w:start w:val="1"/>
+      <w:numFmt w:val="lowerLetter"/>
+      <w:lvlText w:val="%5."/>
+      <w:lvlJc w:val="left"/>
+      <w:pPr>
+        <w:ind w:left="3600" w:hanging="360"/>
+      </w:pPr>
+    </w:lvl>
+    <w:lvl w:ilvl="5" w:tplc="0413001B" w:tentative="1">
+      <w:start w:val="1"/>
+      <w:numFmt w:val="lowerRoman"/>
+      <w:lvlText w:val="%6."/>
+      <w:lvlJc w:val="right"/>
+      <w:pPr>
+        <w:ind w:left="4320" w:hanging="180"/>
+      </w:pPr>
+    </w:lvl>
+    <w:lvl w:ilvl="6" w:tplc="0413000F" w:tentative="1">
+      <w:start w:val="1"/>
+      <w:numFmt w:val="decimal"/>
+      <w:lvlText w:val="%7."/>
+      <w:lvlJc w:val="left"/>
+      <w:pPr>
+        <w:ind w:left="5040" w:hanging="360"/>
+      </w:pPr>
+    </w:lvl>
+    <w:lvl w:ilvl="7" w:tplc="04130019" w:tentative="1">
+      <w:start w:val="1"/>
+      <w:numFmt w:val="lowerLetter"/>
+      <w:lvlText w:val="%8."/>
+      <w:lvlJc w:val="left"/>
+      <w:pPr>
+        <w:ind w:left="5760" w:hanging="360"/>
+      </w:pPr>
+    </w:lvl>
+    <w:lvl w:ilvl="8" w:tplc="0413001B" w:tentative="1">
+      <w:start w:val="1"/>
+      <w:numFmt w:val="lowerRoman"/>
+      <w:lvlText w:val="%9."/>
+      <w:lvlJc w:val="right"/>
+      <w:pPr>
+        <w:ind w:left="6480" w:hanging="180"/>
+      </w:pPr>
+    </w:lvl>
+  </w:abstractNum>
+  <w:abstractNum w:abstractNumId="5" w15:restartNumberingAfterBreak="0">
+    <w:nsid w:val="68D45967"/>
+    <w:multiLevelType w:val="hybridMultilevel"/>
+    <w:tmpl w:val="33BC3B92"/>
+    <w:lvl w:ilvl="0" w:tplc="04130011">
+      <w:start w:val="1"/>
+      <w:numFmt w:val="decimal"/>
+      <w:lvlText w:val="%1)"/>
+      <w:lvlJc w:val="left"/>
+      <w:pPr>
+        <w:ind w:left="720" w:hanging="360"/>
+      </w:pPr>
+      <w:rPr>
+        <w:rFonts w:hint="default"/>
+      </w:rPr>
+    </w:lvl>
+    <w:lvl w:ilvl="1" w:tplc="04130019" w:tentative="1">
+      <w:start w:val="1"/>
+      <w:numFmt w:val="lowerLetter"/>
+      <w:lvlText w:val="%2."/>
+      <w:lvlJc w:val="left"/>
+      <w:pPr>
+        <w:ind w:left="1440" w:hanging="360"/>
+      </w:pPr>
+    </w:lvl>
+    <w:lvl w:ilvl="2" w:tplc="0413001B" w:tentative="1">
+      <w:start w:val="1"/>
+      <w:numFmt w:val="lowerRoman"/>
+      <w:lvlText w:val="%3."/>
+      <w:lvlJc w:val="right"/>
+      <w:pPr>
+        <w:ind w:left="2160" w:hanging="180"/>
+      </w:pPr>
+    </w:lvl>
+    <w:lvl w:ilvl="3" w:tplc="0413000F" w:tentative="1">
+      <w:start w:val="1"/>
+      <w:numFmt w:val="decimal"/>
+      <w:lvlText w:val="%4."/>
+      <w:lvlJc w:val="left"/>
+      <w:pPr>
+        <w:ind w:left="2880" w:hanging="360"/>
+      </w:pPr>
+    </w:lvl>
+    <w:lvl w:ilvl="4" w:tplc="04130019" w:tentative="1">
+      <w:start w:val="1"/>
+      <w:numFmt w:val="lowerLetter"/>
+      <w:lvlText w:val="%5."/>
+      <w:lvlJc w:val="left"/>
+      <w:pPr>
+        <w:ind w:left="3600" w:hanging="360"/>
+      </w:pPr>
+    </w:lvl>
+    <w:lvl w:ilvl="5" w:tplc="0413001B" w:tentative="1">
+      <w:start w:val="1"/>
+      <w:numFmt w:val="lowerRoman"/>
+      <w:lvlText w:val="%6."/>
+      <w:lvlJc w:val="right"/>
+      <w:pPr>
+        <w:ind w:left="4320" w:hanging="180"/>
+      </w:pPr>
+    </w:lvl>
+    <w:lvl w:ilvl="6" w:tplc="0413000F" w:tentative="1">
+      <w:start w:val="1"/>
+      <w:numFmt w:val="decimal"/>
+      <w:lvlText w:val="%7."/>
+      <w:lvlJc w:val="left"/>
+      <w:pPr>
+        <w:ind w:left="5040" w:hanging="360"/>
+      </w:pPr>
+    </w:lvl>
+    <w:lvl w:ilvl="7" w:tplc="04130019" w:tentative="1">
+      <w:start w:val="1"/>
+      <w:numFmt w:val="lowerLetter"/>
+      <w:lvlText w:val="%8."/>
+      <w:lvlJc w:val="left"/>
+      <w:pPr>
+        <w:ind w:left="5760" w:hanging="360"/>
+      </w:pPr>
+    </w:lvl>
+    <w:lvl w:ilvl="8" w:tplc="0413001B" w:tentative="1">
+      <w:start w:val="1"/>
+      <w:numFmt w:val="lowerRoman"/>
+      <w:lvlText w:val="%9."/>
+      <w:lvlJc w:val="right"/>
+      <w:pPr>
+        <w:ind w:left="6480" w:hanging="180"/>
+      </w:pPr>
+    </w:lvl>
+  </w:abstractNum>
+  <w:abstractNum w:abstractNumId="6" w15:restartNumberingAfterBreak="0">
     <w:nsid w:val="6CB64D55"/>
     <w:multiLevelType w:val="multilevel"/>
     <w:tmpl w:val="9A64866C"/>
@@ -5255,10 +5286,10 @@
       </w:rPr>
     </w:lvl>
   </w:abstractNum>
-  <w:abstractNum w:abstractNumId="4" w15:restartNumberingAfterBreak="0">
+  <w:abstractNum w:abstractNumId="7" w15:restartNumberingAfterBreak="0">
     <w:nsid w:val="6DE655F4"/>
     <w:multiLevelType w:val="hybridMultilevel"/>
-    <w:tmpl w:val="436E5014"/>
+    <w:tmpl w:val="9F4CB3B8"/>
     <w:lvl w:ilvl="0" w:tplc="04130011">
       <w:start w:val="1"/>
       <w:numFmt w:val="decimal"/>
@@ -5345,32 +5376,30 @@
     </w:lvl>
   </w:abstractNum>
   <w:num w:numId="1">
+    <w:abstractNumId w:val="6"/>
+  </w:num>
+  <w:num w:numId="2">
+    <w:abstractNumId w:val="2"/>
+  </w:num>
+  <w:num w:numId="3">
     <w:abstractNumId w:val="3"/>
   </w:num>
-  <w:num w:numId="2">
-    <w:abstractNumId w:val="1"/>
-  </w:num>
-  <w:num w:numId="3">
-    <w:abstractNumId w:val="2"/>
-  </w:num>
   <w:num w:numId="4">
-    <w:abstractNumId w:val="4"/>
+    <w:abstractNumId w:val="7"/>
   </w:num>
   <w:num w:numId="5">
     <w:abstractNumId w:val="0"/>
   </w:num>
+  <w:num w:numId="6">
+    <w:abstractNumId w:val="5"/>
+  </w:num>
+  <w:num w:numId="7">
+    <w:abstractNumId w:val="4"/>
+  </w:num>
+  <w:num w:numId="8">
+    <w:abstractNumId w:val="1"/>
+  </w:num>
 </w:numbering>
-</file>
-
-<file path=word/people.xml><?xml version="1.0" encoding="utf-8"?>
-<w15:people xmlns:wpc="http://schemas.microsoft.com/office/word/2010/wordprocessingCanvas" xmlns:cx="http://schemas.microsoft.com/office/drawing/2014/chartex" xmlns:cx1="http://schemas.microsoft.com/office/drawing/2015/9/8/chartex" xmlns:cx2="http://schemas.microsoft.com/office/drawing/2015/10/21/chartex" xmlns:cx3="http://schemas.microsoft.com/office/drawing/2016/5/9/chartex" xmlns:cx4="http://schemas.microsoft.com/office/drawing/2016/5/10/chartex" xmlns:cx5="http://schemas.microsoft.com/office/drawing/2016/5/11/chartex" xmlns:cx6="http://schemas.microsoft.com/office/drawing/2016/5/12/chartex" xmlns:cx7="http://schemas.microsoft.com/office/drawing/2016/5/13/chartex" xmlns:cx8="http://schemas.microsoft.com/office/drawing/2016/5/14/chartex" xmlns:mc="http://schemas.openxmlformats.org/markup-compatibility/2006" xmlns:aink="http://schemas.microsoft.com/office/drawing/2016/ink" xmlns:am3d="http://schemas.microsoft.com/office/drawing/2017/model3d" xmlns:o="urn:schemas-microsoft-com:office:office" xmlns:r="http://schemas.openxmlformats.org/officeDocument/2006/relationships" xmlns:m="http://schemas.openxmlformats.org/officeDocument/2006/math" xmlns:v="urn:schemas-microsoft-com:vml" xmlns:wp14="http://schemas.microsoft.com/office/word/2010/wordprocessingDrawing" xmlns:wp="http://schemas.openxmlformats.org/drawingml/2006/wordprocessingDrawing" xmlns:w10="urn:schemas-microsoft-com:office:word" xmlns:w="http://schemas.openxmlformats.org/wordprocessingml/2006/main" xmlns:w14="http://schemas.microsoft.com/office/word/2010/wordml" xmlns:w15="http://schemas.microsoft.com/office/word/2012/wordml" xmlns:w16cex="http://schemas.microsoft.com/office/word/2018/wordml/cex" xmlns:w16cid="http://schemas.microsoft.com/office/word/2016/wordml/cid" xmlns:w16="http://schemas.microsoft.com/office/word/2018/wordml" xmlns:w16sdtdh="http://schemas.microsoft.com/office/word/2020/wordml/sdtdatahash" xmlns:w16se="http://schemas.microsoft.com/office/word/2015/wordml/symex" xmlns:wpg="http://schemas.microsoft.com/office/word/2010/wordprocessingGroup" xmlns:wpi="http://schemas.microsoft.com/office/word/2010/wordprocessingInk" xmlns:wne="http://schemas.microsoft.com/office/word/2006/wordml" xmlns:wps="http://schemas.microsoft.com/office/word/2010/wordprocessingShape" mc:Ignorable="w14 w15 w16se w16cid w16 w16cex w16sdtdh wp14">
-  <w15:person w15:author="Jafeth">
-    <w15:presenceInfo w15:providerId="AD" w15:userId="S::jafeth@jafethheining.nl::fcf45c7c-f559-493c-9330-fe02c2492bf7"/>
-  </w15:person>
-  <w15:person w15:author="Sjoerd Hoekstra">
-    <w15:presenceInfo w15:providerId="AD" w15:userId="S-1-5-21-3620779558-1869317-3924497288-35400"/>
-  </w15:person>
-</w15:people>
 </file>
 
 <file path=word/styles.xml><?xml version="1.0" encoding="utf-8"?>
@@ -5496,6 +5525,7 @@
     <w:lsdException w:name="HTML Sample" w:semiHidden="1" w:unhideWhenUsed="1"/>
     <w:lsdException w:name="HTML Typewriter" w:semiHidden="1" w:unhideWhenUsed="1"/>
     <w:lsdException w:name="HTML Variable" w:semiHidden="1" w:unhideWhenUsed="1"/>
+    <w:lsdException w:name="Normal Table" w:semiHidden="1" w:unhideWhenUsed="1"/>
     <w:lsdException w:name="annotation subject" w:semiHidden="1" w:unhideWhenUsed="1"/>
     <w:lsdException w:name="No List" w:semiHidden="1" w:unhideWhenUsed="1"/>
     <w:lsdException w:name="Outline List 1" w:semiHidden="1" w:unhideWhenUsed="1"/>
@@ -5542,8 +5572,10 @@
     <w:lsdException w:name="Table Subtle 2" w:semiHidden="1" w:unhideWhenUsed="1"/>
     <w:lsdException w:name="Table Web 1" w:semiHidden="1" w:unhideWhenUsed="1"/>
     <w:lsdException w:name="Table Web 2" w:semiHidden="1" w:unhideWhenUsed="1"/>
+    <w:lsdException w:name="Table Web 3" w:semiHidden="1" w:unhideWhenUsed="1"/>
     <w:lsdException w:name="Balloon Text" w:semiHidden="1" w:unhideWhenUsed="1"/>
     <w:lsdException w:name="Table Grid" w:uiPriority="39"/>
+    <w:lsdException w:name="Table Theme" w:semiHidden="1" w:unhideWhenUsed="1"/>
     <w:lsdException w:name="Placeholder Text" w:semiHidden="1"/>
     <w:lsdException w:name="No Spacing" w:uiPriority="1" w:qFormat="1"/>
     <w:lsdException w:name="Light Shading" w:uiPriority="60"/>

</xml_diff>

<commit_message>
update vanuit master core en aanpassingen vanwege opmerkingen Esri
</commit_message>
<xml_diff>
--- a/ArcGIS_plugin/docs/handleiding gebruikersgroep ArcGIS.docx
+++ b/ArcGIS_plugin/docs/handleiding gebruikersgroep ArcGIS.docx
@@ -2,26 +2,6 @@
 <file path=word/document.xml><?xml version="1.0" encoding="utf-8"?>
 <w:document xmlns:wpc="http://schemas.microsoft.com/office/word/2010/wordprocessingCanvas" xmlns:cx="http://schemas.microsoft.com/office/drawing/2014/chartex" xmlns:cx1="http://schemas.microsoft.com/office/drawing/2015/9/8/chartex" xmlns:cx2="http://schemas.microsoft.com/office/drawing/2015/10/21/chartex" xmlns:cx3="http://schemas.microsoft.com/office/drawing/2016/5/9/chartex" xmlns:cx4="http://schemas.microsoft.com/office/drawing/2016/5/10/chartex" xmlns:cx5="http://schemas.microsoft.com/office/drawing/2016/5/11/chartex" xmlns:cx6="http://schemas.microsoft.com/office/drawing/2016/5/12/chartex" xmlns:cx7="http://schemas.microsoft.com/office/drawing/2016/5/13/chartex" xmlns:cx8="http://schemas.microsoft.com/office/drawing/2016/5/14/chartex" xmlns:mc="http://schemas.openxmlformats.org/markup-compatibility/2006" xmlns:aink="http://schemas.microsoft.com/office/drawing/2016/ink" xmlns:am3d="http://schemas.microsoft.com/office/drawing/2017/model3d" xmlns:o="urn:schemas-microsoft-com:office:office" xmlns:r="http://schemas.openxmlformats.org/officeDocument/2006/relationships" xmlns:m="http://schemas.openxmlformats.org/officeDocument/2006/math" xmlns:v="urn:schemas-microsoft-com:vml" xmlns:wp14="http://schemas.microsoft.com/office/word/2010/wordprocessingDrawing" xmlns:wp="http://schemas.openxmlformats.org/drawingml/2006/wordprocessingDrawing" xmlns:w10="urn:schemas-microsoft-com:office:word" xmlns:w="http://schemas.openxmlformats.org/wordprocessingml/2006/main" xmlns:w14="http://schemas.microsoft.com/office/word/2010/wordml" xmlns:w15="http://schemas.microsoft.com/office/word/2012/wordml" xmlns:w16cex="http://schemas.microsoft.com/office/word/2018/wordml/cex" xmlns:w16cid="http://schemas.microsoft.com/office/word/2016/wordml/cid" xmlns:w16="http://schemas.microsoft.com/office/word/2018/wordml" xmlns:w16sdtdh="http://schemas.microsoft.com/office/word/2020/wordml/sdtdatahash" xmlns:w16se="http://schemas.microsoft.com/office/word/2015/wordml/symex" xmlns:wpg="http://schemas.microsoft.com/office/word/2010/wordprocessingGroup" xmlns:wpi="http://schemas.microsoft.com/office/word/2010/wordprocessingInk" xmlns:wne="http://schemas.microsoft.com/office/word/2006/wordml" xmlns:wps="http://schemas.microsoft.com/office/word/2010/wordprocessingShape" mc:Ignorable="w14 w15 w16se w16cid w16 w16cex w16sdtdh wp14">
   <w:body>
-    <w:p>
-      <w:pPr>
-        <w:rPr>
-          <w:b/>
-          <w:bCs/>
-          <w:sz w:val="48"/>
-          <w:szCs w:val="48"/>
-        </w:rPr>
-      </w:pPr>
-    </w:p>
-    <w:p>
-      <w:pPr>
-        <w:rPr>
-          <w:b/>
-          <w:bCs/>
-          <w:sz w:val="48"/>
-          <w:szCs w:val="48"/>
-        </w:rPr>
-      </w:pPr>
-    </w:p>
     <w:p>
       <w:pPr>
         <w:rPr>
@@ -118,41 +98,15 @@
           <w:szCs w:val="32"/>
         </w:rPr>
       </w:pPr>
-    </w:p>
-    <w:p>
-      <w:pPr>
-        <w:rPr>
-          <w:b/>
-          <w:bCs/>
-          <w:sz w:val="32"/>
-          <w:szCs w:val="32"/>
-        </w:rPr>
-      </w:pPr>
       <w:r>
         <w:rPr>
           <w:noProof/>
         </w:rPr>
         <w:drawing>
-          <wp:anchor distT="0" distB="0" distL="114300" distR="114300" simplePos="0" relativeHeight="251673600" behindDoc="1" locked="0" layoutInCell="1" allowOverlap="1" wp14:anchorId="529356BD" wp14:editId="6C3D748D">
-            <wp:simplePos x="0" y="0"/>
-            <wp:positionH relativeFrom="margin">
-              <wp:align>left</wp:align>
-            </wp:positionH>
-            <wp:positionV relativeFrom="paragraph">
-              <wp:posOffset>81604</wp:posOffset>
-            </wp:positionV>
-            <wp:extent cx="5311677" cy="4708477"/>
-            <wp:effectExtent l="0" t="0" r="3810" b="0"/>
-            <wp:wrapTight wrapText="bothSides">
-              <wp:wrapPolygon edited="0">
-                <wp:start x="0" y="0"/>
-                <wp:lineTo x="0" y="21501"/>
-                <wp:lineTo x="21538" y="21501"/>
-                <wp:lineTo x="21538" y="0"/>
-                <wp:lineTo x="0" y="0"/>
-              </wp:wrapPolygon>
-            </wp:wrapTight>
-            <wp:docPr id="41" name="Afbeelding 41"/>
+          <wp:inline distT="0" distB="0" distL="0" distR="0" wp14:anchorId="35B839D5" wp14:editId="67DEF687">
+            <wp:extent cx="5759450" cy="4105275"/>
+            <wp:effectExtent l="0" t="0" r="0" b="9525"/>
+            <wp:docPr id="24" name="Picture 24"/>
             <wp:cNvGraphicFramePr>
               <a:graphicFrameLocks xmlns:a="http://schemas.openxmlformats.org/drawingml/2006/main" noChangeAspect="1"/>
             </wp:cNvGraphicFramePr>
@@ -164,13 +118,7 @@
                     <pic:cNvPicPr/>
                   </pic:nvPicPr>
                   <pic:blipFill>
-                    <a:blip r:embed="rId8">
-                      <a:extLst>
-                        <a:ext uri="{28A0092B-C50C-407E-A947-70E740481C1C}">
-                          <a14:useLocalDpi xmlns:a14="http://schemas.microsoft.com/office/drawing/2010/main" val="0"/>
-                        </a:ext>
-                      </a:extLst>
-                    </a:blip>
+                    <a:blip r:embed="rId8"/>
                     <a:stretch>
                       <a:fillRect/>
                     </a:stretch>
@@ -178,7 +126,7 @@
                   <pic:spPr>
                     <a:xfrm>
                       <a:off x="0" y="0"/>
-                      <a:ext cx="5311677" cy="4708477"/>
+                      <a:ext cx="5759450" cy="4105275"/>
                     </a:xfrm>
                     <a:prstGeom prst="rect">
                       <a:avLst/>
@@ -187,7 +135,7 @@
                 </pic:pic>
               </a:graphicData>
             </a:graphic>
-          </wp:anchor>
+          </wp:inline>
         </w:drawing>
       </w:r>
     </w:p>
@@ -204,156 +152,6 @@
     <w:p>
       <w:pPr>
         <w:rPr>
-          <w:b/>
-          <w:bCs/>
-          <w:sz w:val="32"/>
-          <w:szCs w:val="32"/>
-        </w:rPr>
-      </w:pPr>
-    </w:p>
-    <w:p>
-      <w:pPr>
-        <w:rPr>
-          <w:b/>
-          <w:bCs/>
-          <w:sz w:val="32"/>
-          <w:szCs w:val="32"/>
-        </w:rPr>
-      </w:pPr>
-    </w:p>
-    <w:p>
-      <w:pPr>
-        <w:rPr>
-          <w:b/>
-          <w:bCs/>
-          <w:sz w:val="32"/>
-          <w:szCs w:val="32"/>
-        </w:rPr>
-      </w:pPr>
-    </w:p>
-    <w:p>
-      <w:pPr>
-        <w:rPr>
-          <w:b/>
-          <w:bCs/>
-          <w:sz w:val="32"/>
-          <w:szCs w:val="32"/>
-        </w:rPr>
-      </w:pPr>
-    </w:p>
-    <w:p>
-      <w:pPr>
-        <w:rPr>
-          <w:b/>
-          <w:bCs/>
-          <w:sz w:val="32"/>
-          <w:szCs w:val="32"/>
-        </w:rPr>
-      </w:pPr>
-    </w:p>
-    <w:p>
-      <w:pPr>
-        <w:rPr>
-          <w:b/>
-          <w:bCs/>
-          <w:sz w:val="32"/>
-          <w:szCs w:val="32"/>
-        </w:rPr>
-      </w:pPr>
-    </w:p>
-    <w:p>
-      <w:pPr>
-        <w:rPr>
-          <w:b/>
-          <w:bCs/>
-          <w:sz w:val="32"/>
-          <w:szCs w:val="32"/>
-        </w:rPr>
-      </w:pPr>
-    </w:p>
-    <w:p>
-      <w:pPr>
-        <w:rPr>
-          <w:b/>
-          <w:bCs/>
-          <w:sz w:val="32"/>
-          <w:szCs w:val="32"/>
-        </w:rPr>
-      </w:pPr>
-    </w:p>
-    <w:p>
-      <w:pPr>
-        <w:rPr>
-          <w:b/>
-          <w:bCs/>
-          <w:sz w:val="32"/>
-          <w:szCs w:val="32"/>
-        </w:rPr>
-      </w:pPr>
-    </w:p>
-    <w:p>
-      <w:pPr>
-        <w:rPr>
-          <w:b/>
-          <w:bCs/>
-          <w:sz w:val="32"/>
-          <w:szCs w:val="32"/>
-        </w:rPr>
-      </w:pPr>
-    </w:p>
-    <w:p>
-      <w:pPr>
-        <w:rPr>
-          <w:b/>
-          <w:bCs/>
-          <w:sz w:val="32"/>
-          <w:szCs w:val="32"/>
-        </w:rPr>
-      </w:pPr>
-    </w:p>
-    <w:p>
-      <w:pPr>
-        <w:rPr>
-          <w:b/>
-          <w:bCs/>
-          <w:sz w:val="32"/>
-          <w:szCs w:val="32"/>
-        </w:rPr>
-      </w:pPr>
-    </w:p>
-    <w:p>
-      <w:pPr>
-        <w:rPr>
-          <w:b/>
-          <w:bCs/>
-          <w:sz w:val="32"/>
-          <w:szCs w:val="32"/>
-        </w:rPr>
-      </w:pPr>
-    </w:p>
-    <w:p>
-      <w:pPr>
-        <w:rPr>
-          <w:b/>
-          <w:bCs/>
-          <w:sz w:val="32"/>
-          <w:szCs w:val="32"/>
-        </w:rPr>
-      </w:pPr>
-    </w:p>
-    <w:p>
-      <w:pPr>
-        <w:rPr>
-          <w:b/>
-          <w:bCs/>
-          <w:sz w:val="32"/>
-          <w:szCs w:val="32"/>
-        </w:rPr>
-      </w:pPr>
-    </w:p>
-    <w:p>
-      <w:pPr>
-        <w:rPr>
           <w:i/>
           <w:iCs/>
           <w:sz w:val="20"/>
@@ -381,11 +179,10 @@
     </w:p>
     <w:p>
       <w:pPr>
+        <w:pStyle w:val="TOCHeading"/>
         <w:rPr>
           <w:b/>
           <w:bCs/>
-          <w:sz w:val="32"/>
-          <w:szCs w:val="32"/>
         </w:rPr>
       </w:pPr>
       <w:proofErr w:type="spellStart"/>
@@ -466,31 +263,12 @@
         <w:rPr>
           <w:b/>
           <w:bCs/>
-          <w:sz w:val="32"/>
-          <w:szCs w:val="32"/>
         </w:rPr>
         <w:br w:type="page"/>
       </w:r>
-    </w:p>
-    <w:p>
-      <w:pPr>
-        <w:rPr>
-          <w:b/>
-          <w:bCs/>
-          <w:sz w:val="32"/>
-          <w:szCs w:val="32"/>
-        </w:rPr>
-      </w:pPr>
     </w:p>
     <w:sdt>
       <w:sdtPr>
-        <w:rPr>
-          <w:rFonts w:asciiTheme="minorHAnsi" w:eastAsiaTheme="minorHAnsi" w:hAnsiTheme="minorHAnsi" w:cstheme="minorBidi"/>
-          <w:color w:val="auto"/>
-          <w:sz w:val="22"/>
-          <w:szCs w:val="22"/>
-          <w:lang w:eastAsia="en-US"/>
-        </w:rPr>
         <w:id w:val="350610306"/>
         <w:docPartObj>
           <w:docPartGallery w:val="Table of Contents"/>
@@ -506,7 +284,6 @@
       <w:sdtContent>
         <w:p>
           <w:pPr>
-            <w:pStyle w:val="TOCHeading"/>
             <w:rPr>
               <w:sz w:val="56"/>
               <w:szCs w:val="56"/>
@@ -1499,6 +1276,11 @@
     </w:p>
     <w:p/>
     <w:p>
+      <w:r>
+        <w:t>Vereiste versie van ArcGIS Pro is 2.8.2. Dit is de versie waarop de tool getest is.</w:t>
+      </w:r>
+    </w:p>
+    <w:p>
       <w:pPr>
         <w:pStyle w:val="ListParagraph"/>
         <w:numPr>
@@ -1681,10 +1463,7 @@
         <w:t>”</w:t>
       </w:r>
       <w:r>
-        <w:rPr>
-          <w:noProof/>
-        </w:rPr>
-        <w:t xml:space="preserve"> </w:t>
+        <w:t xml:space="preserve"> van versie 0.9.</w:t>
       </w:r>
       <w:r>
         <w:rPr>
@@ -1746,6 +1525,11 @@
       <w:r>
         <w:t xml:space="preserve"> geïnstalleerd moeten zijn. </w:t>
       </w:r>
+    </w:p>
+    <w:p>
+      <w:pPr>
+        <w:pStyle w:val="ListParagraph"/>
+      </w:pPr>
     </w:p>
     <w:p>
       <w:pPr>
@@ -1836,100 +1620,24 @@
         <w:pStyle w:val="ListParagraph"/>
       </w:pPr>
       <w:r>
+        <w:t xml:space="preserve">Open de </w:t>
+      </w:r>
+      <w:proofErr w:type="spellStart"/>
+      <w:r>
+        <w:t>toolbox</w:t>
+      </w:r>
+      <w:proofErr w:type="spellEnd"/>
+      <w:r>
+        <w:t xml:space="preserve"> en run de tool </w:t>
+      </w:r>
+      <w:r>
+        <w:t>BGT Inlooptool</w:t>
+      </w:r>
+      <w:r>
         <w:rPr>
           <w:noProof/>
         </w:rPr>
-        <mc:AlternateContent>
-          <mc:Choice Requires="wps">
-            <w:drawing>
-              <wp:anchor distT="0" distB="0" distL="114300" distR="114300" simplePos="0" relativeHeight="251679744" behindDoc="0" locked="0" layoutInCell="1" allowOverlap="1" wp14:anchorId="4176B10F" wp14:editId="60A65573">
-                <wp:simplePos x="0" y="0"/>
-                <wp:positionH relativeFrom="column">
-                  <wp:posOffset>1326955</wp:posOffset>
-                </wp:positionH>
-                <wp:positionV relativeFrom="paragraph">
-                  <wp:posOffset>1578122</wp:posOffset>
-                </wp:positionV>
-                <wp:extent cx="756138" cy="228600"/>
-                <wp:effectExtent l="0" t="0" r="25400" b="19050"/>
-                <wp:wrapNone/>
-                <wp:docPr id="12" name="Oval 12"/>
-                <wp:cNvGraphicFramePr/>
-                <a:graphic xmlns:a="http://schemas.openxmlformats.org/drawingml/2006/main">
-                  <a:graphicData uri="http://schemas.microsoft.com/office/word/2010/wordprocessingShape">
-                    <wps:wsp>
-                      <wps:cNvSpPr/>
-                      <wps:spPr>
-                        <a:xfrm>
-                          <a:off x="0" y="0"/>
-                          <a:ext cx="756138" cy="228600"/>
-                        </a:xfrm>
-                        <a:prstGeom prst="ellipse">
-                          <a:avLst/>
-                        </a:prstGeom>
-                        <a:noFill/>
-                        <a:ln>
-                          <a:solidFill>
-                            <a:srgbClr val="FF0000"/>
-                          </a:solidFill>
-                        </a:ln>
-                      </wps:spPr>
-                      <wps:style>
-                        <a:lnRef idx="2">
-                          <a:schemeClr val="accent1">
-                            <a:shade val="50000"/>
-                          </a:schemeClr>
-                        </a:lnRef>
-                        <a:fillRef idx="1">
-                          <a:schemeClr val="accent1"/>
-                        </a:fillRef>
-                        <a:effectRef idx="0">
-                          <a:schemeClr val="accent1"/>
-                        </a:effectRef>
-                        <a:fontRef idx="minor">
-                          <a:schemeClr val="lt1"/>
-                        </a:fontRef>
-                      </wps:style>
-                      <wps:bodyPr rot="0" spcFirstLastPara="0" vertOverflow="overflow" horzOverflow="overflow" vert="horz" wrap="square" lIns="91440" tIns="45720" rIns="91440" bIns="45720" numCol="1" spcCol="0" rtlCol="0" fromWordArt="0" anchor="ctr" anchorCtr="0" forceAA="0" compatLnSpc="1">
-                        <a:prstTxWarp prst="textNoShape">
-                          <a:avLst/>
-                        </a:prstTxWarp>
-                        <a:noAutofit/>
-                      </wps:bodyPr>
-                    </wps:wsp>
-                  </a:graphicData>
-                </a:graphic>
-              </wp:anchor>
-            </w:drawing>
-          </mc:Choice>
-          <mc:Fallback>
-            <w:pict>
-              <v:oval w14:anchorId="295298C4" id="Oval 12" o:spid="_x0000_s1026" style="position:absolute;margin-left:104.5pt;margin-top:124.25pt;width:59.55pt;height:18pt;z-index:251679744;visibility:visible;mso-wrap-style:square;mso-wrap-distance-left:9pt;mso-wrap-distance-top:0;mso-wrap-distance-right:9pt;mso-wrap-distance-bottom:0;mso-position-horizontal:absolute;mso-position-horizontal-relative:text;mso-position-vertical:absolute;mso-position-vertical-relative:text;v-text-anchor:middle" o:gfxdata="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" filled="f" strokecolor="red" strokeweight="1pt">
-                <v:stroke joinstyle="miter"/>
-              </v:oval>
-            </w:pict>
-          </mc:Fallback>
-        </mc:AlternateContent>
-      </w:r>
-      <w:r>
-        <w:t xml:space="preserve">Open de </w:t>
-      </w:r>
-      <w:proofErr w:type="spellStart"/>
-      <w:r>
-        <w:t>toolbox</w:t>
-      </w:r>
-      <w:proofErr w:type="spellEnd"/>
-      <w:r>
-        <w:t xml:space="preserve"> en run de tool </w:t>
-      </w:r>
-      <w:r>
-        <w:t>BGT Inlooptool</w:t>
-      </w:r>
-      <w:r>
-        <w:rPr>
-          <w:noProof/>
-        </w:rPr>
-        <w:t xml:space="preserve"> </w:t>
+        <w:t>. Dit kan door dubbel te klikken op de tool of rechtermuisklik en daarna op open.</w:t>
       </w:r>
       <w:r>
         <w:rPr>
@@ -1997,6 +1705,7 @@
         </w:numPr>
       </w:pPr>
       <w:r>
+        <w:lastRenderedPageBreak/>
         <w:t xml:space="preserve">Indien er een kruisje staat door de </w:t>
       </w:r>
       <w:proofErr w:type="spellStart"/>
@@ -2021,11 +1730,7 @@
       </w:r>
       <w:proofErr w:type="spellEnd"/>
       <w:r>
-        <w:t xml:space="preserve"> </w:t>
-      </w:r>
-      <w:r>
-        <w:lastRenderedPageBreak/>
-        <w:t xml:space="preserve">opnieuw te installeren. Indien het om een andere foutmelding gaat stuur de foutmelding dan door naar </w:t>
+        <w:t xml:space="preserve"> opnieuw te installeren. Indien het om een andere foutmelding gaat stuur de foutmelding dan door naar </w:t>
       </w:r>
       <w:hyperlink r:id="rId13" w:history="1">
         <w:r>
@@ -2039,6 +1744,7 @@
         <w:t>.</w:t>
       </w:r>
     </w:p>
+    <w:p/>
     <w:p>
       <w:pPr>
         <w:pStyle w:val="Heading1"/>
@@ -2061,7 +1767,6 @@
       </w:r>
       <w:bookmarkEnd w:id="1"/>
     </w:p>
-    <w:p/>
     <w:p>
       <w:r>
         <w:t>Voor het draaien van de BGT inlooptool is de volgende data benodigd:</w:t>
@@ -2207,7 +1912,13 @@
         <w:t>e</w:t>
       </w:r>
       <w:r>
-        <w:t xml:space="preserve"> parameter in het gebied in waarvoor u de BGT data wilt downloaden. Dit kan een </w:t>
+        <w:t xml:space="preserve"> parameter het gebied in waarvoor u de BGT data wilt downloaden</w:t>
+      </w:r>
+      <w:r>
+        <w:t xml:space="preserve"> door dit in te tekenen als polygoon</w:t>
+      </w:r>
+      <w:r>
+        <w:t xml:space="preserve">. Dit kan een </w:t>
       </w:r>
       <w:proofErr w:type="spellStart"/>
       <w:r>
@@ -2250,14 +1961,17 @@
       <w:r>
         <w:t xml:space="preserve"> parameter in de locatie waar je de zip file wilt opslaan. </w:t>
       </w:r>
-    </w:p>
-    <w:p>
-      <w:pPr>
-        <w:ind w:left="360"/>
-        <w:rPr>
-          <w:b/>
-          <w:bCs/>
-        </w:rPr>
+      <w:r>
+        <w:t>Geef het volledige pad op van een .zip bestand</w:t>
+      </w:r>
+    </w:p>
+    <w:p>
+      <w:pPr>
+        <w:pStyle w:val="ListParagraph"/>
+        <w:numPr>
+          <w:ilvl w:val="0"/>
+          <w:numId w:val="9"/>
+        </w:numPr>
       </w:pPr>
       <w:r>
         <w:rPr>
@@ -2298,6 +2012,9 @@
             </a:graphic>
           </wp:inline>
         </w:drawing>
+      </w:r>
+      <w:r>
+        <w:t>klik daarna op “Run”</w:t>
       </w:r>
     </w:p>
     <w:p>
@@ -2890,15 +2607,7 @@
     <w:p/>
     <w:p>
       <w:r>
-        <w:t xml:space="preserve">Via de GWSW Server van </w:t>
-      </w:r>
-      <w:proofErr w:type="spellStart"/>
-      <w:r>
-        <w:t>Rioned</w:t>
-      </w:r>
-      <w:proofErr w:type="spellEnd"/>
-      <w:r>
-        <w:t xml:space="preserve"> is de dataset van de riolering te downloaden. </w:t>
+        <w:t xml:space="preserve">Via de GWSW Server van Rioned is de dataset van de riolering te downloaden. </w:t>
       </w:r>
       <w:r>
         <w:t xml:space="preserve">Let op: </w:t>
@@ -2987,15 +2696,7 @@
     </w:p>
     <w:p>
       <w:r>
-        <w:t xml:space="preserve">Selecteer de menuoptie “GWSW </w:t>
-      </w:r>
-      <w:proofErr w:type="spellStart"/>
-      <w:r>
-        <w:t>Geo</w:t>
-      </w:r>
-      <w:proofErr w:type="spellEnd"/>
-      <w:r>
-        <w:t xml:space="preserve">”. Geef de naam van de dataset, kies het type </w:t>
+        <w:t xml:space="preserve">Selecteer de menuoptie “GWSW Geo”. Geef de naam van de dataset, kies het type </w:t>
       </w:r>
       <w:proofErr w:type="spellStart"/>
       <w:r>
@@ -3058,31 +2759,35 @@
     </w:p>
     <w:p/>
     <w:p>
+      <w:pPr>
+        <w:pStyle w:val="ListParagraph"/>
+        <w:numPr>
+          <w:ilvl w:val="0"/>
+          <w:numId w:val="10"/>
+        </w:numPr>
+      </w:pPr>
+      <w:r>
+        <w:t>Ga in de “</w:t>
+      </w:r>
+      <w:proofErr w:type="spellStart"/>
+      <w:r>
+        <w:t>Catalog</w:t>
+      </w:r>
+      <w:proofErr w:type="spellEnd"/>
+      <w:r>
+        <w:t>” in naar “Portal” en dan naar “ArcGIS Online” (het wolkje), zoek dan naar bag pand en kies voor BAG – pand van Esri NL Content.</w:t>
+      </w:r>
+    </w:p>
+    <w:p>
       <w:r>
         <w:rPr>
           <w:noProof/>
         </w:rPr>
         <w:drawing>
-          <wp:anchor distT="0" distB="0" distL="114300" distR="114300" simplePos="0" relativeHeight="251676672" behindDoc="1" locked="0" layoutInCell="1" allowOverlap="1" wp14:anchorId="43EC5D1A" wp14:editId="3D4B883B">
-            <wp:simplePos x="0" y="0"/>
-            <wp:positionH relativeFrom="margin">
-              <wp:align>left</wp:align>
-            </wp:positionH>
-            <wp:positionV relativeFrom="page">
-              <wp:posOffset>1802765</wp:posOffset>
-            </wp:positionV>
-            <wp:extent cx="4320000" cy="2221200"/>
-            <wp:effectExtent l="0" t="0" r="4445" b="8255"/>
-            <wp:wrapTight wrapText="bothSides">
-              <wp:wrapPolygon edited="0">
-                <wp:start x="0" y="0"/>
-                <wp:lineTo x="0" y="21495"/>
-                <wp:lineTo x="21527" y="21495"/>
-                <wp:lineTo x="21527" y="0"/>
-                <wp:lineTo x="0" y="0"/>
-              </wp:wrapPolygon>
-            </wp:wrapTight>
-            <wp:docPr id="3" name="Afbeelding 3"/>
+          <wp:inline distT="0" distB="0" distL="0" distR="0" wp14:anchorId="42876A96" wp14:editId="4E841A1B">
+            <wp:extent cx="5759450" cy="4850130"/>
+            <wp:effectExtent l="0" t="0" r="0" b="7620"/>
+            <wp:docPr id="36" name="Picture 36"/>
             <wp:cNvGraphicFramePr>
               <a:graphicFrameLocks xmlns:a="http://schemas.openxmlformats.org/drawingml/2006/main" noChangeAspect="1"/>
             </wp:cNvGraphicFramePr>
@@ -3090,8 +2795,10 @@
               <a:graphicData uri="http://schemas.openxmlformats.org/drawingml/2006/picture">
                 <pic:pic xmlns:pic="http://schemas.openxmlformats.org/drawingml/2006/picture">
                   <pic:nvPicPr>
-                    <pic:cNvPr id="1" name=""/>
-                    <pic:cNvPicPr/>
+                    <pic:cNvPr id="0" name="Picture 2"/>
+                    <pic:cNvPicPr>
+                      <a:picLocks noChangeAspect="1" noChangeArrowheads="1"/>
+                    </pic:cNvPicPr>
                   </pic:nvPicPr>
                   <pic:blipFill>
                     <a:blip r:embed="rId23">
@@ -3101,219 +2808,23 @@
                         </a:ext>
                       </a:extLst>
                     </a:blip>
+                    <a:srcRect/>
                     <a:stretch>
                       <a:fillRect/>
                     </a:stretch>
                   </pic:blipFill>
-                  <pic:spPr>
+                  <pic:spPr bwMode="auto">
                     <a:xfrm>
                       <a:off x="0" y="0"/>
-                      <a:ext cx="4320000" cy="2221200"/>
+                      <a:ext cx="5759450" cy="4850130"/>
                     </a:xfrm>
                     <a:prstGeom prst="rect">
                       <a:avLst/>
                     </a:prstGeom>
-                  </pic:spPr>
-                </pic:pic>
-              </a:graphicData>
-            </a:graphic>
-            <wp14:sizeRelH relativeFrom="margin">
-              <wp14:pctWidth>0</wp14:pctWidth>
-            </wp14:sizeRelH>
-            <wp14:sizeRelV relativeFrom="margin">
-              <wp14:pctHeight>0</wp14:pctHeight>
-            </wp14:sizeRelV>
-          </wp:anchor>
-        </w:drawing>
-      </w:r>
-      <w:r>
-        <w:t>De BAG is openbaar beschikbaar.</w:t>
-      </w:r>
-      <w:r>
-        <w:t xml:space="preserve"> De BAG is </w:t>
-      </w:r>
-      <w:r>
-        <w:t xml:space="preserve">op te halen </w:t>
-      </w:r>
-      <w:r>
-        <w:t xml:space="preserve">via </w:t>
-      </w:r>
-      <w:r>
-        <w:t xml:space="preserve">een </w:t>
-      </w:r>
-      <w:r>
-        <w:t>WFS</w:t>
-      </w:r>
-      <w:r>
-        <w:rPr>
-          <w:rStyle w:val="FootnoteReference"/>
-        </w:rPr>
-        <w:footnoteReference w:id="1"/>
-      </w:r>
-      <w:r>
-        <w:t xml:space="preserve">. </w:t>
-      </w:r>
-    </w:p>
-    <w:p/>
-    <w:p/>
-    <w:p/>
-    <w:p/>
-    <w:p/>
-    <w:p>
-      <w:r>
-        <w:t>WFS link:</w:t>
-      </w:r>
-    </w:p>
-    <w:p>
-      <w:pPr>
-        <w:rPr>
-          <w:rStyle w:val="Hyperlink"/>
-        </w:rPr>
-      </w:pPr>
-      <w:hyperlink r:id="rId24" w:history="1">
-        <w:r>
-          <w:rPr>
-            <w:rStyle w:val="Hyperlink"/>
-          </w:rPr>
-          <w:t>https://geodata.nationaalgeoregister.nl/bag/wfs/v1_1?request=getCapabilities&amp;service=WFS</w:t>
-        </w:r>
-      </w:hyperlink>
-    </w:p>
-    <w:p/>
-    <w:p>
-      <w:r>
-        <w:t xml:space="preserve">De functionaliteit werkt nog NIET in de BGT </w:t>
-      </w:r>
-      <w:proofErr w:type="spellStart"/>
-      <w:r>
-        <w:t>InloopTool</w:t>
-      </w:r>
-      <w:proofErr w:type="spellEnd"/>
-      <w:r>
-        <w:t xml:space="preserve"> voor ArcGIS Pro in fase 2. Er is geen standaard functionaliteit om snel een </w:t>
-      </w:r>
-      <w:proofErr w:type="spellStart"/>
-      <w:r>
-        <w:t>geopackage</w:t>
-      </w:r>
-      <w:proofErr w:type="spellEnd"/>
-      <w:r>
-        <w:t xml:space="preserve"> te maken van een klein gebied uit een WFS laag. </w:t>
-      </w:r>
-    </w:p>
-    <w:p>
-      <w:proofErr w:type="spellStart"/>
-      <w:r>
-        <w:t>Workaround</w:t>
-      </w:r>
-      <w:proofErr w:type="spellEnd"/>
-      <w:r>
-        <w:t>:</w:t>
-      </w:r>
-    </w:p>
-    <w:p>
-      <w:pPr>
-        <w:pStyle w:val="ListParagraph"/>
-        <w:numPr>
-          <w:ilvl w:val="0"/>
-          <w:numId w:val="6"/>
-        </w:numPr>
-      </w:pPr>
-      <w:r>
-        <w:t xml:space="preserve">Gebruik de “WFS </w:t>
-      </w:r>
-      <w:proofErr w:type="spellStart"/>
-      <w:r>
-        <w:t>to</w:t>
-      </w:r>
-      <w:proofErr w:type="spellEnd"/>
-      <w:r>
-        <w:t xml:space="preserve"> feature class” om een feature class van de laag “verblijfsobject”</w:t>
-      </w:r>
-    </w:p>
-    <w:p>
-      <w:pPr>
-        <w:pStyle w:val="ListParagraph"/>
-        <w:numPr>
-          <w:ilvl w:val="0"/>
-          <w:numId w:val="6"/>
-        </w:numPr>
-      </w:pPr>
-      <w:r>
-        <w:t>Clip de verblijfsobject feature class met het projectgebied</w:t>
-      </w:r>
-    </w:p>
-    <w:p>
-      <w:pPr>
-        <w:pStyle w:val="ListParagraph"/>
-        <w:numPr>
-          <w:ilvl w:val="0"/>
-          <w:numId w:val="6"/>
-        </w:numPr>
-      </w:pPr>
-      <w:r>
-        <w:t xml:space="preserve">Exporteer het </w:t>
-      </w:r>
-      <w:proofErr w:type="spellStart"/>
-      <w:r>
-        <w:t>geclipte</w:t>
-      </w:r>
-      <w:proofErr w:type="spellEnd"/>
-      <w:r>
-        <w:t xml:space="preserve"> verblijfsobject naar een </w:t>
-      </w:r>
-      <w:proofErr w:type="spellStart"/>
-      <w:r>
-        <w:t>Geopackage</w:t>
-      </w:r>
-      <w:proofErr w:type="spellEnd"/>
-    </w:p>
-    <w:p/>
-    <w:p>
-      <w:r>
-        <w:t xml:space="preserve">Opmerking: </w:t>
-      </w:r>
-    </w:p>
-    <w:p>
-      <w:r>
-        <w:t xml:space="preserve">Voor ArcGIS Pro 2.8.0 kan het zijn dat de WFS lagen worden weergegeven als tabellen en niet als lagen met geografische data. Dit ziet eruit zoals hieronder weergegeven. </w:t>
-      </w:r>
-    </w:p>
-    <w:p>
-      <w:r>
-        <w:rPr>
-          <w:noProof/>
-        </w:rPr>
-        <w:lastRenderedPageBreak/>
-        <w:drawing>
-          <wp:inline distT="0" distB="0" distL="0" distR="0" wp14:anchorId="3B117B14" wp14:editId="33D995A5">
-            <wp:extent cx="5759450" cy="1433830"/>
-            <wp:effectExtent l="0" t="0" r="0" b="0"/>
-            <wp:docPr id="26" name="Picture 26"/>
-            <wp:cNvGraphicFramePr>
-              <a:graphicFrameLocks xmlns:a="http://schemas.openxmlformats.org/drawingml/2006/main" noChangeAspect="1"/>
-            </wp:cNvGraphicFramePr>
-            <a:graphic xmlns:a="http://schemas.openxmlformats.org/drawingml/2006/main">
-              <a:graphicData uri="http://schemas.openxmlformats.org/drawingml/2006/picture">
-                <pic:pic xmlns:pic="http://schemas.openxmlformats.org/drawingml/2006/picture">
-                  <pic:nvPicPr>
-                    <pic:cNvPr id="1" name=""/>
-                    <pic:cNvPicPr/>
-                  </pic:nvPicPr>
-                  <pic:blipFill>
-                    <a:blip r:embed="rId25"/>
-                    <a:stretch>
-                      <a:fillRect/>
-                    </a:stretch>
-                  </pic:blipFill>
-                  <pic:spPr>
-                    <a:xfrm>
-                      <a:off x="0" y="0"/>
-                      <a:ext cx="5759450" cy="1433830"/>
-                    </a:xfrm>
-                    <a:prstGeom prst="rect">
-                      <a:avLst/>
-                    </a:prstGeom>
+                    <a:noFill/>
+                    <a:ln>
+                      <a:noFill/>
+                    </a:ln>
                   </pic:spPr>
                 </pic:pic>
               </a:graphicData>
@@ -3324,6 +2835,126 @@
     </w:p>
     <w:p>
       <w:pPr>
+        <w:pStyle w:val="ListParagraph"/>
+        <w:numPr>
+          <w:ilvl w:val="0"/>
+          <w:numId w:val="10"/>
+        </w:numPr>
+      </w:pPr>
+      <w:r>
+        <w:t xml:space="preserve">Maak een nieuwe </w:t>
+      </w:r>
+      <w:proofErr w:type="spellStart"/>
+      <w:r>
+        <w:t>gdb</w:t>
+      </w:r>
+      <w:proofErr w:type="spellEnd"/>
+      <w:r>
+        <w:t xml:space="preserve"> aan voor de </w:t>
+      </w:r>
+      <w:proofErr w:type="spellStart"/>
+      <w:r>
+        <w:t>badpanden</w:t>
+      </w:r>
+      <w:proofErr w:type="spellEnd"/>
+    </w:p>
+    <w:p>
+      <w:pPr>
+        <w:pStyle w:val="ListParagraph"/>
+        <w:numPr>
+          <w:ilvl w:val="0"/>
+          <w:numId w:val="10"/>
+        </w:numPr>
+      </w:pPr>
+      <w:r>
+        <w:t xml:space="preserve">Clip op basis van het projectgebied de </w:t>
+      </w:r>
+      <w:proofErr w:type="spellStart"/>
+      <w:r>
+        <w:t>bagpanden</w:t>
+      </w:r>
+      <w:proofErr w:type="spellEnd"/>
+      <w:r>
+        <w:t xml:space="preserve"> en sla dit op in een nieuwe </w:t>
+      </w:r>
+      <w:proofErr w:type="spellStart"/>
+      <w:r>
+        <w:t>gdb</w:t>
+      </w:r>
+      <w:proofErr w:type="spellEnd"/>
+    </w:p>
+    <w:p>
+      <w:pPr>
+        <w:pStyle w:val="ListParagraph"/>
+        <w:numPr>
+          <w:ilvl w:val="0"/>
+          <w:numId w:val="10"/>
+        </w:numPr>
+      </w:pPr>
+      <w:r>
+        <w:t xml:space="preserve">Maak een </w:t>
+      </w:r>
+      <w:proofErr w:type="spellStart"/>
+      <w:r>
+        <w:t>gpkg</w:t>
+      </w:r>
+      <w:proofErr w:type="spellEnd"/>
+      <w:r>
+        <w:t xml:space="preserve"> aan met de “</w:t>
+      </w:r>
+      <w:proofErr w:type="spellStart"/>
+      <w:r>
+        <w:t>Create</w:t>
+      </w:r>
+      <w:proofErr w:type="spellEnd"/>
+      <w:r>
+        <w:t xml:space="preserve"> </w:t>
+      </w:r>
+      <w:proofErr w:type="spellStart"/>
+      <w:r>
+        <w:t>SQLite</w:t>
+      </w:r>
+      <w:proofErr w:type="spellEnd"/>
+      <w:r>
+        <w:t xml:space="preserve"> Database”</w:t>
+      </w:r>
+    </w:p>
+    <w:p>
+      <w:pPr>
+        <w:pStyle w:val="ListParagraph"/>
+        <w:numPr>
+          <w:ilvl w:val="0"/>
+          <w:numId w:val="10"/>
+        </w:numPr>
+      </w:pPr>
+      <w:r>
+        <w:t xml:space="preserve">Importeer de </w:t>
+      </w:r>
+      <w:proofErr w:type="spellStart"/>
+      <w:r>
+        <w:t>badpanden</w:t>
+      </w:r>
+      <w:proofErr w:type="spellEnd"/>
+      <w:r>
+        <w:t xml:space="preserve"> uit de </w:t>
+      </w:r>
+      <w:proofErr w:type="spellStart"/>
+      <w:r>
+        <w:t>gdb</w:t>
+      </w:r>
+      <w:proofErr w:type="spellEnd"/>
+      <w:r>
+        <w:t xml:space="preserve"> naar de aangemaakte </w:t>
+      </w:r>
+      <w:proofErr w:type="spellStart"/>
+      <w:r>
+        <w:t>gpkg</w:t>
+      </w:r>
+      <w:proofErr w:type="spellEnd"/>
+    </w:p>
+    <w:p/>
+    <w:p>
+      <w:pPr>
         <w:pStyle w:val="Heading1"/>
         <w:numPr>
           <w:ilvl w:val="1"/>
@@ -3355,7 +2986,7 @@
       </w:r>
     </w:p>
     <w:p>
-      <w:hyperlink r:id="rId26" w:history="1">
+      <w:hyperlink r:id="rId24" w:history="1">
         <w:r>
           <w:rPr>
             <w:rStyle w:val="Hyperlink"/>
@@ -3364,85 +2995,6 @@
         </w:r>
       </w:hyperlink>
     </w:p>
-    <w:p>
-      <w:r>
-        <w:rPr>
-          <w:noProof/>
-        </w:rPr>
-        <w:drawing>
-          <wp:anchor distT="0" distB="0" distL="114300" distR="114300" simplePos="0" relativeHeight="251670528" behindDoc="1" locked="0" layoutInCell="1" allowOverlap="1" wp14:anchorId="1C24FD12" wp14:editId="75540C8D">
-            <wp:simplePos x="0" y="0"/>
-            <wp:positionH relativeFrom="margin">
-              <wp:align>left</wp:align>
-            </wp:positionH>
-            <wp:positionV relativeFrom="paragraph">
-              <wp:posOffset>4740</wp:posOffset>
-            </wp:positionV>
-            <wp:extent cx="4320000" cy="2937600"/>
-            <wp:effectExtent l="0" t="0" r="4445" b="0"/>
-            <wp:wrapTight wrapText="bothSides">
-              <wp:wrapPolygon edited="0">
-                <wp:start x="0" y="0"/>
-                <wp:lineTo x="0" y="21432"/>
-                <wp:lineTo x="21527" y="21432"/>
-                <wp:lineTo x="21527" y="0"/>
-                <wp:lineTo x="0" y="0"/>
-              </wp:wrapPolygon>
-            </wp:wrapTight>
-            <wp:docPr id="15" name="Afbeelding 15"/>
-            <wp:cNvGraphicFramePr>
-              <a:graphicFrameLocks xmlns:a="http://schemas.openxmlformats.org/drawingml/2006/main" noChangeAspect="1"/>
-            </wp:cNvGraphicFramePr>
-            <a:graphic xmlns:a="http://schemas.openxmlformats.org/drawingml/2006/main">
-              <a:graphicData uri="http://schemas.openxmlformats.org/drawingml/2006/picture">
-                <pic:pic xmlns:pic="http://schemas.openxmlformats.org/drawingml/2006/picture">
-                  <pic:nvPicPr>
-                    <pic:cNvPr id="1" name=""/>
-                    <pic:cNvPicPr/>
-                  </pic:nvPicPr>
-                  <pic:blipFill>
-                    <a:blip r:embed="rId27">
-                      <a:extLst>
-                        <a:ext uri="{28A0092B-C50C-407E-A947-70E740481C1C}">
-                          <a14:useLocalDpi xmlns:a14="http://schemas.microsoft.com/office/drawing/2010/main" val="0"/>
-                        </a:ext>
-                      </a:extLst>
-                    </a:blip>
-                    <a:stretch>
-                      <a:fillRect/>
-                    </a:stretch>
-                  </pic:blipFill>
-                  <pic:spPr>
-                    <a:xfrm>
-                      <a:off x="0" y="0"/>
-                      <a:ext cx="4320000" cy="2937600"/>
-                    </a:xfrm>
-                    <a:prstGeom prst="rect">
-                      <a:avLst/>
-                    </a:prstGeom>
-                  </pic:spPr>
-                </pic:pic>
-              </a:graphicData>
-            </a:graphic>
-            <wp14:sizeRelH relativeFrom="margin">
-              <wp14:pctWidth>0</wp14:pctWidth>
-            </wp14:sizeRelH>
-            <wp14:sizeRelV relativeFrom="margin">
-              <wp14:pctHeight>0</wp14:pctHeight>
-            </wp14:sizeRelV>
-          </wp:anchor>
-        </w:drawing>
-      </w:r>
-    </w:p>
-    <w:p/>
-    <w:p/>
-    <w:p/>
-    <w:p/>
-    <w:p/>
-    <w:p/>
-    <w:p/>
-    <w:p/>
-    <w:p/>
     <w:p>
       <w:pPr>
         <w:pStyle w:val="Heading1"/>
@@ -3529,7 +3081,7 @@
                     <pic:cNvPicPr/>
                   </pic:nvPicPr>
                   <pic:blipFill>
-                    <a:blip r:embed="rId28"/>
+                    <a:blip r:embed="rId25"/>
                     <a:stretch>
                       <a:fillRect/>
                     </a:stretch>
@@ -4122,7 +3674,7 @@
                     <pic:cNvPicPr/>
                   </pic:nvPicPr>
                   <pic:blipFill>
-                    <a:blip r:embed="rId29" cstate="print">
+                    <a:blip r:embed="rId26" cstate="print">
                       <a:extLst>
                         <a:ext uri="{28A0092B-C50C-407E-A947-70E740481C1C}">
                           <a14:useLocalDpi xmlns:a14="http://schemas.microsoft.com/office/drawing/2010/main" val="0"/>
@@ -4218,11 +3770,6 @@
     </w:p>
     <w:p>
       <w:r>
-        <w:br/>
-      </w:r>
-    </w:p>
-    <w:p>
-      <w:r>
         <w:br w:type="page"/>
       </w:r>
     </w:p>
@@ -4243,7 +3790,7 @@
         <w:t xml:space="preserve">(0%, 50% of 100%) </w:t>
       </w:r>
       <w:r>
-        <w:t xml:space="preserve">verdeelt over 5 categorieën (conform de nieuwe standaard inlooptabel).  </w:t>
+        <w:t>verdeelt over 5 categorieën (conform de nieuwe standaard inlooptabel).</w:t>
       </w:r>
     </w:p>
     <w:p>
@@ -4267,7 +3814,7 @@
                     <pic:cNvPicPr/>
                   </pic:nvPicPr>
                   <pic:blipFill>
-                    <a:blip r:embed="rId30" cstate="print">
+                    <a:blip r:embed="rId27" cstate="print">
                       <a:extLst>
                         <a:ext uri="{28A0092B-C50C-407E-A947-70E740481C1C}">
                           <a14:useLocalDpi xmlns:a14="http://schemas.microsoft.com/office/drawing/2010/main" val="0"/>
@@ -4308,12 +3855,12 @@
           <w:szCs w:val="24"/>
         </w:rPr>
         <w:sectPr>
-          <w:headerReference w:type="even" r:id="rId31"/>
-          <w:headerReference w:type="default" r:id="rId32"/>
-          <w:footerReference w:type="even" r:id="rId33"/>
-          <w:footerReference w:type="default" r:id="rId34"/>
-          <w:headerReference w:type="first" r:id="rId35"/>
-          <w:footerReference w:type="first" r:id="rId36"/>
+          <w:headerReference w:type="even" r:id="rId28"/>
+          <w:headerReference w:type="default" r:id="rId29"/>
+          <w:footerReference w:type="even" r:id="rId30"/>
+          <w:footerReference w:type="default" r:id="rId31"/>
+          <w:headerReference w:type="first" r:id="rId32"/>
+          <w:footerReference w:type="first" r:id="rId33"/>
           <w:pgSz w:w="11906" w:h="16838" w:code="9"/>
           <w:pgMar w:top="567" w:right="1418" w:bottom="567" w:left="1418" w:header="709" w:footer="709" w:gutter="0"/>
           <w:cols w:space="708"/>
@@ -4373,7 +3920,7 @@
                     <pic:cNvPicPr/>
                   </pic:nvPicPr>
                   <pic:blipFill>
-                    <a:blip r:embed="rId37" cstate="print">
+                    <a:blip r:embed="rId34" cstate="print">
                       <a:extLst>
                         <a:ext uri="{28A0092B-C50C-407E-A947-70E740481C1C}">
                           <a14:useLocalDpi xmlns:a14="http://schemas.microsoft.com/office/drawing/2010/main" val="0"/>
@@ -4632,21 +4179,6 @@
       <w:r>
         <w:continuationSeparator/>
       </w:r>
-    </w:p>
-  </w:footnote>
-  <w:footnote w:id="1">
-    <w:p>
-      <w:r>
-        <w:t xml:space="preserve">  https://nl.wikipedia.org/wiki/Web_Feature_Service</w:t>
-      </w:r>
-    </w:p>
-    <w:p>
-      <w:pPr>
-        <w:pStyle w:val="FootnoteText"/>
-        <w:rPr>
-          <w:rFonts w:ascii="Arial" w:hAnsi="Arial" w:cs="Arial"/>
-        </w:rPr>
-      </w:pPr>
     </w:p>
   </w:footnote>
 </w:footnotes>
@@ -4892,7 +4424,7 @@
         </mc:Choice>
         <mc:Fallback>
           <w:pict>
-            <v:line w14:anchorId="1EE8BE38" id="Rechte verbindingslijn 1" o:spid="_x0000_s1026" style="position:absolute;z-index:251659264;visibility:visible;mso-wrap-style:square;mso-width-percent:0;mso-height-percent:0;mso-wrap-distance-left:9pt;mso-wrap-distance-top:0;mso-wrap-distance-right:9pt;mso-wrap-distance-bottom:0;mso-position-horizontal:right;mso-position-horizontal-relative:margin;mso-position-vertical:absolute;mso-position-vertical-relative:text;mso-width-percent:0;mso-height-percent:0;mso-width-relative:margin;mso-height-relative:margin" from="400.3pt,10.3pt" to="851.8pt,11.05pt" o:gfxdata="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" strokecolor="#7eb0de" strokeweight="1.75pt">
+            <v:line w14:anchorId="67E23FA1" id="Rechte verbindingslijn 1" o:spid="_x0000_s1026" style="position:absolute;z-index:251659264;visibility:visible;mso-wrap-style:square;mso-width-percent:0;mso-height-percent:0;mso-wrap-distance-left:9pt;mso-wrap-distance-top:0;mso-wrap-distance-right:9pt;mso-wrap-distance-bottom:0;mso-position-horizontal:right;mso-position-horizontal-relative:margin;mso-position-vertical:absolute;mso-position-vertical-relative:text;mso-width-percent:0;mso-height-percent:0;mso-width-relative:margin;mso-height-relative:margin" from="400.3pt,10.3pt" to="851.8pt,11.05pt" o:gfxdata="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" strokecolor="#7eb0de" strokeweight="1.75pt">
               <v:stroke opacity="42662f" joinstyle="miter"/>
               <w10:wrap anchorx="margin"/>
             </v:line>
@@ -4927,6 +4459,208 @@
 <file path=word/numbering.xml><?xml version="1.0" encoding="utf-8"?>
 <w:numbering xmlns:wpc="http://schemas.microsoft.com/office/word/2010/wordprocessingCanvas" xmlns:cx="http://schemas.microsoft.com/office/drawing/2014/chartex" xmlns:cx1="http://schemas.microsoft.com/office/drawing/2015/9/8/chartex" xmlns:cx2="http://schemas.microsoft.com/office/drawing/2015/10/21/chartex" xmlns:cx3="http://schemas.microsoft.com/office/drawing/2016/5/9/chartex" xmlns:cx4="http://schemas.microsoft.com/office/drawing/2016/5/10/chartex" xmlns:cx5="http://schemas.microsoft.com/office/drawing/2016/5/11/chartex" xmlns:cx6="http://schemas.microsoft.com/office/drawing/2016/5/12/chartex" xmlns:cx7="http://schemas.microsoft.com/office/drawing/2016/5/13/chartex" xmlns:cx8="http://schemas.microsoft.com/office/drawing/2016/5/14/chartex" xmlns:mc="http://schemas.openxmlformats.org/markup-compatibility/2006" xmlns:aink="http://schemas.microsoft.com/office/drawing/2016/ink" xmlns:am3d="http://schemas.microsoft.com/office/drawing/2017/model3d" xmlns:o="urn:schemas-microsoft-com:office:office" xmlns:r="http://schemas.openxmlformats.org/officeDocument/2006/relationships" xmlns:m="http://schemas.openxmlformats.org/officeDocument/2006/math" xmlns:v="urn:schemas-microsoft-com:vml" xmlns:wp14="http://schemas.microsoft.com/office/word/2010/wordprocessingDrawing" xmlns:wp="http://schemas.openxmlformats.org/drawingml/2006/wordprocessingDrawing" xmlns:w10="urn:schemas-microsoft-com:office:word" xmlns:w="http://schemas.openxmlformats.org/wordprocessingml/2006/main" xmlns:w14="http://schemas.microsoft.com/office/word/2010/wordml" xmlns:w15="http://schemas.microsoft.com/office/word/2012/wordml" xmlns:w16cex="http://schemas.microsoft.com/office/word/2018/wordml/cex" xmlns:w16cid="http://schemas.microsoft.com/office/word/2016/wordml/cid" xmlns:w16="http://schemas.microsoft.com/office/word/2018/wordml" xmlns:w16sdtdh="http://schemas.microsoft.com/office/word/2020/wordml/sdtdatahash" xmlns:w16se="http://schemas.microsoft.com/office/word/2015/wordml/symex" xmlns:wpg="http://schemas.microsoft.com/office/word/2010/wordprocessingGroup" xmlns:wpi="http://schemas.microsoft.com/office/word/2010/wordprocessingInk" xmlns:wne="http://schemas.microsoft.com/office/word/2006/wordml" xmlns:wps="http://schemas.microsoft.com/office/word/2010/wordprocessingShape" mc:Ignorable="w14 w15 w16se w16cid w16 w16cex w16sdtdh wp14">
   <w:abstractNum w:abstractNumId="0" w15:restartNumberingAfterBreak="0">
+    <w:nsid w:val="13B65929"/>
+    <w:multiLevelType w:val="hybridMultilevel"/>
+    <w:tmpl w:val="A5B6D686"/>
+    <w:lvl w:ilvl="0" w:tplc="04130001">
+      <w:start w:val="1"/>
+      <w:numFmt w:val="bullet"/>
+      <w:lvlText w:val=""/>
+      <w:lvlJc w:val="left"/>
+      <w:pPr>
+        <w:ind w:left="1080" w:hanging="360"/>
+      </w:pPr>
+      <w:rPr>
+        <w:rFonts w:ascii="Symbol" w:hAnsi="Symbol" w:hint="default"/>
+      </w:rPr>
+    </w:lvl>
+    <w:lvl w:ilvl="1" w:tplc="04130003" w:tentative="1">
+      <w:start w:val="1"/>
+      <w:numFmt w:val="bullet"/>
+      <w:lvlText w:val="o"/>
+      <w:lvlJc w:val="left"/>
+      <w:pPr>
+        <w:ind w:left="1800" w:hanging="360"/>
+      </w:pPr>
+      <w:rPr>
+        <w:rFonts w:ascii="Courier New" w:hAnsi="Courier New" w:cs="Courier New" w:hint="default"/>
+      </w:rPr>
+    </w:lvl>
+    <w:lvl w:ilvl="2" w:tplc="04130005" w:tentative="1">
+      <w:start w:val="1"/>
+      <w:numFmt w:val="bullet"/>
+      <w:lvlText w:val=""/>
+      <w:lvlJc w:val="left"/>
+      <w:pPr>
+        <w:ind w:left="2520" w:hanging="360"/>
+      </w:pPr>
+      <w:rPr>
+        <w:rFonts w:ascii="Wingdings" w:hAnsi="Wingdings" w:hint="default"/>
+      </w:rPr>
+    </w:lvl>
+    <w:lvl w:ilvl="3" w:tplc="04130001" w:tentative="1">
+      <w:start w:val="1"/>
+      <w:numFmt w:val="bullet"/>
+      <w:lvlText w:val=""/>
+      <w:lvlJc w:val="left"/>
+      <w:pPr>
+        <w:ind w:left="3240" w:hanging="360"/>
+      </w:pPr>
+      <w:rPr>
+        <w:rFonts w:ascii="Symbol" w:hAnsi="Symbol" w:hint="default"/>
+      </w:rPr>
+    </w:lvl>
+    <w:lvl w:ilvl="4" w:tplc="04130003" w:tentative="1">
+      <w:start w:val="1"/>
+      <w:numFmt w:val="bullet"/>
+      <w:lvlText w:val="o"/>
+      <w:lvlJc w:val="left"/>
+      <w:pPr>
+        <w:ind w:left="3960" w:hanging="360"/>
+      </w:pPr>
+      <w:rPr>
+        <w:rFonts w:ascii="Courier New" w:hAnsi="Courier New" w:cs="Courier New" w:hint="default"/>
+      </w:rPr>
+    </w:lvl>
+    <w:lvl w:ilvl="5" w:tplc="04130005" w:tentative="1">
+      <w:start w:val="1"/>
+      <w:numFmt w:val="bullet"/>
+      <w:lvlText w:val=""/>
+      <w:lvlJc w:val="left"/>
+      <w:pPr>
+        <w:ind w:left="4680" w:hanging="360"/>
+      </w:pPr>
+      <w:rPr>
+        <w:rFonts w:ascii="Wingdings" w:hAnsi="Wingdings" w:hint="default"/>
+      </w:rPr>
+    </w:lvl>
+    <w:lvl w:ilvl="6" w:tplc="04130001" w:tentative="1">
+      <w:start w:val="1"/>
+      <w:numFmt w:val="bullet"/>
+      <w:lvlText w:val=""/>
+      <w:lvlJc w:val="left"/>
+      <w:pPr>
+        <w:ind w:left="5400" w:hanging="360"/>
+      </w:pPr>
+      <w:rPr>
+        <w:rFonts w:ascii="Symbol" w:hAnsi="Symbol" w:hint="default"/>
+      </w:rPr>
+    </w:lvl>
+    <w:lvl w:ilvl="7" w:tplc="04130003" w:tentative="1">
+      <w:start w:val="1"/>
+      <w:numFmt w:val="bullet"/>
+      <w:lvlText w:val="o"/>
+      <w:lvlJc w:val="left"/>
+      <w:pPr>
+        <w:ind w:left="6120" w:hanging="360"/>
+      </w:pPr>
+      <w:rPr>
+        <w:rFonts w:ascii="Courier New" w:hAnsi="Courier New" w:cs="Courier New" w:hint="default"/>
+      </w:rPr>
+    </w:lvl>
+    <w:lvl w:ilvl="8" w:tplc="04130005" w:tentative="1">
+      <w:start w:val="1"/>
+      <w:numFmt w:val="bullet"/>
+      <w:lvlText w:val=""/>
+      <w:lvlJc w:val="left"/>
+      <w:pPr>
+        <w:ind w:left="6840" w:hanging="360"/>
+      </w:pPr>
+      <w:rPr>
+        <w:rFonts w:ascii="Wingdings" w:hAnsi="Wingdings" w:hint="default"/>
+      </w:rPr>
+    </w:lvl>
+  </w:abstractNum>
+  <w:abstractNum w:abstractNumId="1" w15:restartNumberingAfterBreak="0">
+    <w:nsid w:val="1F0B1917"/>
+    <w:multiLevelType w:val="hybridMultilevel"/>
+    <w:tmpl w:val="FC10977A"/>
+    <w:lvl w:ilvl="0" w:tplc="04130011">
+      <w:start w:val="1"/>
+      <w:numFmt w:val="decimal"/>
+      <w:lvlText w:val="%1)"/>
+      <w:lvlJc w:val="left"/>
+      <w:pPr>
+        <w:ind w:left="720" w:hanging="360"/>
+      </w:pPr>
+      <w:rPr>
+        <w:rFonts w:hint="default"/>
+      </w:rPr>
+    </w:lvl>
+    <w:lvl w:ilvl="1" w:tplc="04130019" w:tentative="1">
+      <w:start w:val="1"/>
+      <w:numFmt w:val="lowerLetter"/>
+      <w:lvlText w:val="%2."/>
+      <w:lvlJc w:val="left"/>
+      <w:pPr>
+        <w:ind w:left="1440" w:hanging="360"/>
+      </w:pPr>
+    </w:lvl>
+    <w:lvl w:ilvl="2" w:tplc="0413001B" w:tentative="1">
+      <w:start w:val="1"/>
+      <w:numFmt w:val="lowerRoman"/>
+      <w:lvlText w:val="%3."/>
+      <w:lvlJc w:val="right"/>
+      <w:pPr>
+        <w:ind w:left="2160" w:hanging="180"/>
+      </w:pPr>
+    </w:lvl>
+    <w:lvl w:ilvl="3" w:tplc="0413000F" w:tentative="1">
+      <w:start w:val="1"/>
+      <w:numFmt w:val="decimal"/>
+      <w:lvlText w:val="%4."/>
+      <w:lvlJc w:val="left"/>
+      <w:pPr>
+        <w:ind w:left="2880" w:hanging="360"/>
+      </w:pPr>
+    </w:lvl>
+    <w:lvl w:ilvl="4" w:tplc="04130019" w:tentative="1">
+      <w:start w:val="1"/>
+      <w:numFmt w:val="lowerLetter"/>
+      <w:lvlText w:val="%5."/>
+      <w:lvlJc w:val="left"/>
+      <w:pPr>
+        <w:ind w:left="3600" w:hanging="360"/>
+      </w:pPr>
+    </w:lvl>
+    <w:lvl w:ilvl="5" w:tplc="0413001B" w:tentative="1">
+      <w:start w:val="1"/>
+      <w:numFmt w:val="lowerRoman"/>
+      <w:lvlText w:val="%6."/>
+      <w:lvlJc w:val="right"/>
+      <w:pPr>
+        <w:ind w:left="4320" w:hanging="180"/>
+      </w:pPr>
+    </w:lvl>
+    <w:lvl w:ilvl="6" w:tplc="0413000F" w:tentative="1">
+      <w:start w:val="1"/>
+      <w:numFmt w:val="decimal"/>
+      <w:lvlText w:val="%7."/>
+      <w:lvlJc w:val="left"/>
+      <w:pPr>
+        <w:ind w:left="5040" w:hanging="360"/>
+      </w:pPr>
+    </w:lvl>
+    <w:lvl w:ilvl="7" w:tplc="04130019" w:tentative="1">
+      <w:start w:val="1"/>
+      <w:numFmt w:val="lowerLetter"/>
+      <w:lvlText w:val="%8."/>
+      <w:lvlJc w:val="left"/>
+      <w:pPr>
+        <w:ind w:left="5760" w:hanging="360"/>
+      </w:pPr>
+    </w:lvl>
+    <w:lvl w:ilvl="8" w:tplc="0413001B" w:tentative="1">
+      <w:start w:val="1"/>
+      <w:numFmt w:val="lowerRoman"/>
+      <w:lvlText w:val="%9."/>
+      <w:lvlJc w:val="right"/>
+      <w:pPr>
+        <w:ind w:left="6480" w:hanging="180"/>
+      </w:pPr>
+    </w:lvl>
+  </w:abstractNum>
+  <w:abstractNum w:abstractNumId="2" w15:restartNumberingAfterBreak="0">
     <w:nsid w:val="22BC388A"/>
     <w:multiLevelType w:val="hybridMultilevel"/>
     <w:tmpl w:val="86AE5E40"/>
@@ -5039,7 +4773,7 @@
       </w:rPr>
     </w:lvl>
   </w:abstractNum>
-  <w:abstractNum w:abstractNumId="1" w15:restartNumberingAfterBreak="0">
+  <w:abstractNum w:abstractNumId="3" w15:restartNumberingAfterBreak="0">
     <w:nsid w:val="2A46776B"/>
     <w:multiLevelType w:val="hybridMultilevel"/>
     <w:tmpl w:val="2688A938"/>
@@ -5128,7 +4862,7 @@
       </w:pPr>
     </w:lvl>
   </w:abstractNum>
-  <w:abstractNum w:abstractNumId="2" w15:restartNumberingAfterBreak="0">
+  <w:abstractNum w:abstractNumId="4" w15:restartNumberingAfterBreak="0">
     <w:nsid w:val="2E8724C3"/>
     <w:multiLevelType w:val="multilevel"/>
     <w:tmpl w:val="0413001F"/>
@@ -5214,7 +4948,7 @@
       </w:pPr>
     </w:lvl>
   </w:abstractNum>
-  <w:abstractNum w:abstractNumId="3" w15:restartNumberingAfterBreak="0">
+  <w:abstractNum w:abstractNumId="5" w15:restartNumberingAfterBreak="0">
     <w:nsid w:val="41370DF7"/>
     <w:multiLevelType w:val="hybridMultilevel"/>
     <w:tmpl w:val="D91CBB44"/>
@@ -5326,7 +5060,7 @@
       </w:rPr>
     </w:lvl>
   </w:abstractNum>
-  <w:abstractNum w:abstractNumId="4" w15:restartNumberingAfterBreak="0">
+  <w:abstractNum w:abstractNumId="6" w15:restartNumberingAfterBreak="0">
     <w:nsid w:val="46C8248F"/>
     <w:multiLevelType w:val="hybridMultilevel"/>
     <w:tmpl w:val="DB167238"/>
@@ -5415,7 +5149,7 @@
       </w:pPr>
     </w:lvl>
   </w:abstractNum>
-  <w:abstractNum w:abstractNumId="5" w15:restartNumberingAfterBreak="0">
+  <w:abstractNum w:abstractNumId="7" w15:restartNumberingAfterBreak="0">
     <w:nsid w:val="68D45967"/>
     <w:multiLevelType w:val="hybridMultilevel"/>
     <w:tmpl w:val="33BC3B92"/>
@@ -5504,7 +5238,7 @@
       </w:pPr>
     </w:lvl>
   </w:abstractNum>
-  <w:abstractNum w:abstractNumId="6" w15:restartNumberingAfterBreak="0">
+  <w:abstractNum w:abstractNumId="8" w15:restartNumberingAfterBreak="0">
     <w:nsid w:val="6CB64D55"/>
     <w:multiLevelType w:val="multilevel"/>
     <w:tmpl w:val="9A64866C"/>
@@ -5622,7 +5356,7 @@
       </w:rPr>
     </w:lvl>
   </w:abstractNum>
-  <w:abstractNum w:abstractNumId="7" w15:restartNumberingAfterBreak="0">
+  <w:abstractNum w:abstractNumId="9" w15:restartNumberingAfterBreak="0">
     <w:nsid w:val="6DE655F4"/>
     <w:multiLevelType w:val="hybridMultilevel"/>
     <w:tmpl w:val="9F4CB3B8"/>
@@ -5712,27 +5446,33 @@
     </w:lvl>
   </w:abstractNum>
   <w:num w:numId="1">
+    <w:abstractNumId w:val="8"/>
+  </w:num>
+  <w:num w:numId="2">
+    <w:abstractNumId w:val="4"/>
+  </w:num>
+  <w:num w:numId="3">
+    <w:abstractNumId w:val="5"/>
+  </w:num>
+  <w:num w:numId="4">
+    <w:abstractNumId w:val="9"/>
+  </w:num>
+  <w:num w:numId="5">
+    <w:abstractNumId w:val="2"/>
+  </w:num>
+  <w:num w:numId="6">
+    <w:abstractNumId w:val="7"/>
+  </w:num>
+  <w:num w:numId="7">
     <w:abstractNumId w:val="6"/>
   </w:num>
-  <w:num w:numId="2">
-    <w:abstractNumId w:val="2"/>
-  </w:num>
-  <w:num w:numId="3">
+  <w:num w:numId="8">
     <w:abstractNumId w:val="3"/>
   </w:num>
-  <w:num w:numId="4">
-    <w:abstractNumId w:val="7"/>
-  </w:num>
-  <w:num w:numId="5">
+  <w:num w:numId="9">
     <w:abstractNumId w:val="0"/>
   </w:num>
-  <w:num w:numId="6">
-    <w:abstractNumId w:val="5"/>
-  </w:num>
-  <w:num w:numId="7">
-    <w:abstractNumId w:val="4"/>
-  </w:num>
-  <w:num w:numId="8">
+  <w:num w:numId="10">
     <w:abstractNumId w:val="1"/>
   </w:num>
 </w:numbering>

</xml_diff>